<commit_message>
Got Status Button working
Just Need to add variable amounts now
</commit_message>
<xml_diff>
--- a/Writeup/CadetlinkWriteUp.docx
+++ b/Writeup/CadetlinkWriteUp.docx
@@ -2887,6 +2887,9 @@
         </w:rPr>
       </w:pPr>
       <w:r>
+        <w:rPr>
+          <w:noProof/>
+        </w:rPr>
         <w:drawing>
           <wp:anchor distT="0" distB="0" distL="114300" distR="114300" simplePos="0" relativeHeight="251665408" behindDoc="1" locked="0" layoutInCell="1" allowOverlap="1" wp14:anchorId="196F3C0C" wp14:editId="37FA02A0">
             <wp:simplePos x="0" y="0"/>
@@ -3006,10 +3009,7 @@
         <w:t xml:space="preserve"> which acts as hub for all the features of the </w:t>
       </w:r>
       <w:r>
-        <w:t>App,</w:t>
-      </w:r>
-      <w:r>
-        <w:t xml:space="preserve"> something that I am planning to </w:t>
+        <w:t xml:space="preserve">App, something that I am planning to </w:t>
       </w:r>
       <w:r>
         <w:t>replicate</w:t>
@@ -3041,6 +3041,9 @@
         </w:rPr>
       </w:pPr>
       <w:r>
+        <w:rPr>
+          <w:noProof/>
+        </w:rPr>
         <w:drawing>
           <wp:anchor distT="0" distB="0" distL="114300" distR="114300" simplePos="0" relativeHeight="251664384" behindDoc="1" locked="0" layoutInCell="1" allowOverlap="1" wp14:anchorId="525487D8" wp14:editId="0546A99F">
             <wp:simplePos x="0" y="0"/>
@@ -3263,25 +3266,13 @@
         <w:t xml:space="preserve"> app</w:t>
       </w:r>
       <w:r>
-        <w:t xml:space="preserve"> saying “</w:t>
-      </w:r>
-      <w:r>
-        <w:t>It’s all going to be in one place. It means things can be updated and shared easier and hopefully more people can understand how it works.</w:t>
-      </w:r>
-      <w:r>
-        <w:t>”</w:t>
+        <w:t xml:space="preserve"> saying “It’s all going to be in one place. It means things can be updated and shared easier and hopefully more people can understand how it works.”</w:t>
       </w:r>
       <w:r>
         <w:t xml:space="preserve"> And </w:t>
       </w:r>
       <w:r>
-        <w:t>“</w:t>
-      </w:r>
-      <w:r>
-        <w:t>It's less work for me, which means I can then do other work</w:t>
-      </w:r>
-      <w:r>
-        <w:t>.”</w:t>
+        <w:t>“It's less work for me, which means I can then do other work.”</w:t>
       </w:r>
       <w:r>
         <w:t xml:space="preserve"> He also gave Me Some other Ideas for </w:t>
@@ -3296,13 +3287,7 @@
         <w:t>that could come later</w:t>
       </w:r>
       <w:r>
-        <w:t xml:space="preserve"> – “</w:t>
-      </w:r>
-      <w:r>
-        <w:t>If it was to do something to do with bar codes and things, that would be quite useful, I could scan, kit out and then gives me a full running total of each item with each bit of equipment. That'd be quite handy.</w:t>
-      </w:r>
-      <w:r>
-        <w:t>”</w:t>
+        <w:t xml:space="preserve"> – “If it was to do something to do with bar codes and things, that would be quite useful, I could scan, kit out and then gives me a full running total of each item with each bit of equipment. That'd be quite handy.”</w:t>
       </w:r>
     </w:p>
     <w:p/>
@@ -3620,14 +3605,7 @@
                 <w:b w:val="0"/>
                 <w:bCs w:val="0"/>
               </w:rPr>
-              <w:t xml:space="preserve"> </w:t>
-            </w:r>
-            <w:r>
-              <w:rPr>
-                <w:b w:val="0"/>
-                <w:bCs w:val="0"/>
-              </w:rPr>
-              <w:t>from Phones to PC’s.</w:t>
+              <w:t xml:space="preserve"> from Phones to PC’s.</w:t>
             </w:r>
           </w:p>
         </w:tc>
@@ -3691,14 +3669,7 @@
                 <w:b w:val="0"/>
                 <w:bCs w:val="0"/>
               </w:rPr>
-              <w:t>A</w:t>
-            </w:r>
-            <w:r>
-              <w:rPr>
-                <w:b w:val="0"/>
-                <w:bCs w:val="0"/>
-              </w:rPr>
-              <w:t>ccount and personalised Dashboard</w:t>
+              <w:t>Account and personalised Dashboard</w:t>
             </w:r>
           </w:p>
         </w:tc>
@@ -4016,104 +3987,1351 @@
       </w:r>
     </w:p>
     <w:p>
+      <w:pPr>
+        <w:pStyle w:val="Heading2"/>
+      </w:pPr>
       <w:r>
         <w:lastRenderedPageBreak/>
+        <w:t xml:space="preserve">The </w:t>
+      </w:r>
+      <w:r>
+        <w:t>Design</w:t>
+      </w:r>
+    </w:p>
+    <w:p>
+      <w:pPr>
+        <w:pStyle w:val="Heading3"/>
+        <w:rPr>
+          <w:b/>
+          <w:bCs/>
+        </w:rPr>
+      </w:pPr>
+      <w:r>
+        <w:rPr>
+          <w:b/>
+          <w:bCs/>
+        </w:rPr>
+        <w:t>User interface:</w:t>
+      </w:r>
+    </w:p>
+    <w:p>
+      <w:pPr>
+        <w:pStyle w:val="Heading4"/>
+        <w:rPr>
+          <w:b/>
+          <w:bCs/>
+        </w:rPr>
+      </w:pPr>
+      <w:r>
+        <w:rPr>
+          <w:b/>
+          <w:bCs/>
+        </w:rPr>
+        <w:t xml:space="preserve"> </w:t>
+      </w:r>
+      <w:r>
+        <w:rPr>
+          <w:b/>
+          <w:bCs/>
+        </w:rPr>
+        <w:t xml:space="preserve">Goals: </w:t>
+      </w:r>
+    </w:p>
+    <w:p>
+      <w:pPr>
+        <w:pStyle w:val="Heading4"/>
+        <w:numPr>
+          <w:ilvl w:val="0"/>
+          <w:numId w:val="6"/>
+        </w:numPr>
+        <w:rPr>
+          <w:rStyle w:val="Strong"/>
+          <w:b w:val="0"/>
+          <w:bCs w:val="0"/>
+        </w:rPr>
+      </w:pPr>
+      <w:r>
+        <w:rPr>
+          <w:rStyle w:val="Strong"/>
+          <w:i w:val="0"/>
+          <w:iCs w:val="0"/>
+        </w:rPr>
+        <w:t>Must</w:t>
+      </w:r>
+      <w:r>
+        <w:rPr>
+          <w:rStyle w:val="Strong"/>
+          <w:i w:val="0"/>
+          <w:iCs w:val="0"/>
+        </w:rPr>
+        <w:t xml:space="preserve"> be</w:t>
+      </w:r>
+      <w:r>
+        <w:rPr>
+          <w:rStyle w:val="Strong"/>
+          <w:i w:val="0"/>
+          <w:iCs w:val="0"/>
+        </w:rPr>
+        <w:t xml:space="preserve"> Simple and </w:t>
+      </w:r>
+      <w:r>
+        <w:rPr>
+          <w:rStyle w:val="Strong"/>
+          <w:i w:val="0"/>
+          <w:iCs w:val="0"/>
+        </w:rPr>
+        <w:t>Intuitive</w:t>
+      </w:r>
+      <w:r>
+        <w:rPr>
+          <w:rStyle w:val="Strong"/>
+          <w:i w:val="0"/>
+          <w:iCs w:val="0"/>
+        </w:rPr>
+        <w:t xml:space="preserve"> for the average User.</w:t>
+      </w:r>
+    </w:p>
+    <w:p>
+      <w:pPr>
+        <w:pStyle w:val="Heading4"/>
+        <w:numPr>
+          <w:ilvl w:val="0"/>
+          <w:numId w:val="6"/>
+        </w:numPr>
+        <w:rPr>
+          <w:rStyle w:val="Strong"/>
+          <w:b w:val="0"/>
+          <w:bCs w:val="0"/>
+        </w:rPr>
+      </w:pPr>
+      <w:r>
+        <w:rPr>
+          <w:rStyle w:val="Strong"/>
+          <w:i w:val="0"/>
+          <w:iCs w:val="0"/>
+        </w:rPr>
+        <w:t>Must be Adaptable for All Devices</w:t>
+      </w:r>
+    </w:p>
+    <w:p>
+      <w:pPr>
+        <w:pStyle w:val="Heading4"/>
+        <w:numPr>
+          <w:ilvl w:val="0"/>
+          <w:numId w:val="6"/>
+        </w:numPr>
+        <w:rPr>
+          <w:rStyle w:val="Strong"/>
+          <w:b w:val="0"/>
+          <w:bCs w:val="0"/>
+        </w:rPr>
+      </w:pPr>
+      <w:r>
+        <w:rPr>
+          <w:rStyle w:val="Strong"/>
+          <w:i w:val="0"/>
+          <w:iCs w:val="0"/>
+        </w:rPr>
+        <w:t>Use colour scheme that is Linked to User</w:t>
+      </w:r>
+      <w:r>
+        <w:rPr>
+          <w:rStyle w:val="Strong"/>
+          <w:i w:val="0"/>
+          <w:iCs w:val="0"/>
+        </w:rPr>
+        <w:t>’s background</w:t>
+      </w:r>
+      <w:r>
+        <w:rPr>
+          <w:rStyle w:val="Strong"/>
+          <w:i w:val="0"/>
+          <w:iCs w:val="0"/>
+        </w:rPr>
+        <w:t xml:space="preserve"> I E</w:t>
+      </w:r>
+      <w:r>
+        <w:rPr>
+          <w:rStyle w:val="Strong"/>
+          <w:i w:val="0"/>
+          <w:iCs w:val="0"/>
+        </w:rPr>
+        <w:t xml:space="preserve"> army</w:t>
+      </w:r>
+      <w:r>
+        <w:rPr>
+          <w:rStyle w:val="Strong"/>
+          <w:i w:val="0"/>
+          <w:iCs w:val="0"/>
+        </w:rPr>
+        <w:t xml:space="preserve"> cadets</w:t>
+      </w:r>
+    </w:p>
+    <w:p>
+      <w:pPr>
+        <w:pStyle w:val="Heading4"/>
+        <w:rPr>
+          <w:rStyle w:val="Strong"/>
+        </w:rPr>
+      </w:pPr>
+      <w:r>
+        <w:rPr>
+          <w:rStyle w:val="Strong"/>
+        </w:rPr>
+        <w:t>Plan</w:t>
+      </w:r>
+      <w:r>
+        <w:rPr>
+          <w:rStyle w:val="Strong"/>
+        </w:rPr>
+        <w:t>:</w:t>
+      </w:r>
+    </w:p>
+    <w:p>
+      <w:pPr>
+        <w:pStyle w:val="Heading5"/>
+      </w:pPr>
+      <w:r>
+        <w:t>Pages and flow:</w:t>
+      </w:r>
+    </w:p>
+    <w:p>
+      <w:r>
+        <w:t xml:space="preserve">Users will Log in from One central page, </w:t>
+      </w:r>
+      <w:r>
+        <w:t>regardless of</w:t>
+      </w:r>
+      <w:r>
+        <w:t xml:space="preserve"> if CFAV or not. </w:t>
+      </w:r>
+    </w:p>
+    <w:p>
+      <w:r>
+        <w:t>This will Move them to a</w:t>
+      </w:r>
+      <w:r>
+        <w:rPr>
+          <w:b/>
+          <w:bCs/>
+        </w:rPr>
+        <w:t xml:space="preserve"> Dashboard</w:t>
+      </w:r>
+      <w:r>
+        <w:t xml:space="preserve"> where they will be able to see </w:t>
+      </w:r>
+      <w:r>
+        <w:t>a small amount of relevant data such as the next event and the info for that</w:t>
+      </w:r>
+      <w:r>
+        <w:t xml:space="preserve">. This will also be the page where the buttons that link to the function pages such as the Kit Request and the Virtual Stores </w:t>
+      </w:r>
+      <w:r>
+        <w:t>p</w:t>
+      </w:r>
+      <w:r>
+        <w:t>age</w:t>
+      </w:r>
+      <w:r>
+        <w:t>s</w:t>
+      </w:r>
+      <w:r>
+        <w:t>.</w:t>
+      </w:r>
+    </w:p>
+    <w:p>
+      <w:r>
+        <w:t xml:space="preserve">Users will be able to go back to the Dashboard </w:t>
+      </w:r>
+      <w:r>
+        <w:t xml:space="preserve">from any function pages. Users will not be able to go from one function page to another. It is worth noting that </w:t>
+      </w:r>
+      <w:r>
+        <w:t>f</w:t>
+      </w:r>
+      <w:r>
+        <w:t xml:space="preserve">unction pages </w:t>
+      </w:r>
+      <w:r>
+        <w:t>are grouped in related</w:t>
+      </w:r>
+      <w:r>
+        <w:t xml:space="preserve"> sections, </w:t>
+      </w:r>
+      <w:r>
+        <w:t>I.E.,</w:t>
+      </w:r>
+      <w:r>
+        <w:t xml:space="preserve"> the page to </w:t>
+      </w:r>
+      <w:r>
+        <w:t>m</w:t>
+      </w:r>
+      <w:r>
+        <w:t>ake a request</w:t>
+      </w:r>
+      <w:r>
+        <w:t xml:space="preserve"> and see your request</w:t>
+      </w:r>
+      <w:r>
+        <w:t>s</w:t>
+      </w:r>
+      <w:r>
+        <w:t xml:space="preserve"> </w:t>
+      </w:r>
+      <w:r>
+        <w:t xml:space="preserve">will be </w:t>
+      </w:r>
+      <w:r>
+        <w:t xml:space="preserve">in one </w:t>
+      </w:r>
+      <w:r>
+        <w:t>function</w:t>
+      </w:r>
+      <w:r>
+        <w:t xml:space="preserve"> group and only has one </w:t>
+      </w:r>
+      <w:r>
+        <w:t>b</w:t>
+      </w:r>
+      <w:r>
+        <w:t xml:space="preserve">utton on the </w:t>
+      </w:r>
+      <w:r>
+        <w:rPr>
+          <w:b/>
+          <w:bCs/>
+        </w:rPr>
+        <w:t>Dashboard</w:t>
+      </w:r>
+      <w:r>
+        <w:t xml:space="preserve"> that is linked to it</w:t>
+      </w:r>
+      <w:r>
+        <w:t xml:space="preserve">; when I refer to a function page from the dashboard assume I am talking about all the pages in that group. </w:t>
+      </w:r>
+      <w:r>
+        <w:t>There will be pages that Can only be</w:t>
+      </w:r>
+      <w:r>
+        <w:t xml:space="preserve"> accessed from</w:t>
+      </w:r>
+      <w:r>
+        <w:t xml:space="preserve"> a function page, I.E., an edit row page of a table, they will link back to their parent function page.</w:t>
+      </w:r>
+    </w:p>
+    <w:p>
+      <w:r>
+        <w:t>This System is very similar to Edulink and other systems like it; this is intentional as after us</w:t>
+      </w:r>
+      <w:r>
+        <w:t xml:space="preserve">ing </w:t>
+      </w:r>
+      <w:r>
+        <w:t xml:space="preserve">said </w:t>
+      </w:r>
+      <w:r>
+        <w:t xml:space="preserve">programs </w:t>
+      </w:r>
+      <w:r>
+        <w:t>I believe th</w:t>
+      </w:r>
+      <w:r>
+        <w:t>e system</w:t>
+      </w:r>
+      <w:r>
+        <w:t xml:space="preserve"> work well </w:t>
+      </w:r>
+      <w:r>
+        <w:t>e</w:t>
+      </w:r>
+      <w:r>
+        <w:t>nough</w:t>
+      </w:r>
+      <w:r>
+        <w:t>. This will help the user navigate My Program if it is similar to something that they are used to.</w:t>
+      </w:r>
+    </w:p>
+    <w:p>
+      <w:r>
+        <w:t xml:space="preserve">DFD to Show flow from Login to Function page. </w:t>
+      </w:r>
+    </w:p>
+    <w:p>
+      <w:r>
+        <w:drawing>
+          <wp:inline distT="0" distB="0" distL="0" distR="0" wp14:anchorId="32F3001C" wp14:editId="0AB8281A">
+            <wp:extent cx="4616451" cy="2650509"/>
+            <wp:effectExtent l="95250" t="76200" r="88900" b="92710"/>
+            <wp:docPr id="6" name="Picture 6" descr="Diagram&#10;&#10;Description automatically generated"/>
+            <wp:cNvGraphicFramePr>
+              <a:graphicFrameLocks xmlns:a="http://schemas.openxmlformats.org/drawingml/2006/main" noChangeAspect="1"/>
+            </wp:cNvGraphicFramePr>
+            <a:graphic xmlns:a="http://schemas.openxmlformats.org/drawingml/2006/main">
+              <a:graphicData uri="http://schemas.openxmlformats.org/drawingml/2006/picture">
+                <pic:pic xmlns:pic="http://schemas.openxmlformats.org/drawingml/2006/picture">
+                  <pic:nvPicPr>
+                    <pic:cNvPr id="6" name="Picture 6" descr="Diagram&#10;&#10;Description automatically generated"/>
+                    <pic:cNvPicPr/>
+                  </pic:nvPicPr>
+                  <pic:blipFill>
+                    <a:blip r:embed="rId15"/>
+                    <a:stretch>
+                      <a:fillRect/>
+                    </a:stretch>
+                  </pic:blipFill>
+                  <pic:spPr>
+                    <a:xfrm>
+                      <a:off x="0" y="0"/>
+                      <a:ext cx="4667008" cy="2679536"/>
+                    </a:xfrm>
+                    <a:prstGeom prst="roundRect">
+                      <a:avLst>
+                        <a:gd name="adj" fmla="val 4167"/>
+                      </a:avLst>
+                    </a:prstGeom>
+                    <a:solidFill>
+                      <a:srgbClr val="FFFFFF"/>
+                    </a:solidFill>
+                    <a:ln w="76200" cap="sq">
+                      <a:solidFill>
+                        <a:srgbClr val="292929"/>
+                      </a:solidFill>
+                      <a:miter lim="800000"/>
+                    </a:ln>
+                    <a:effectLst/>
+                    <a:scene3d>
+                      <a:camera prst="orthographicFront"/>
+                      <a:lightRig rig="threePt" dir="t">
+                        <a:rot lat="0" lon="0" rev="2700000"/>
+                      </a:lightRig>
+                    </a:scene3d>
+                    <a:sp3d>
+                      <a:bevelT h="38100"/>
+                      <a:contourClr>
+                        <a:srgbClr val="C0C0C0"/>
+                      </a:contourClr>
+                    </a:sp3d>
+                  </pic:spPr>
+                </pic:pic>
+              </a:graphicData>
+            </a:graphic>
+          </wp:inline>
+        </w:drawing>
+      </w:r>
+    </w:p>
+    <w:p>
+      <w:pPr>
+        <w:rPr>
+          <w:rFonts w:asciiTheme="majorHAnsi" w:eastAsiaTheme="majorEastAsia" w:hAnsiTheme="majorHAnsi" w:cstheme="majorBidi"/>
+          <w:color w:val="3E762A" w:themeColor="accent1" w:themeShade="BF"/>
+        </w:rPr>
+      </w:pPr>
+      <w:r>
         <w:br w:type="page"/>
+      </w:r>
+    </w:p>
+    <w:p>
+      <w:pPr>
+        <w:pStyle w:val="Heading5"/>
+      </w:pPr>
+      <w:r>
+        <w:lastRenderedPageBreak/>
+        <w:t>Pages Layout</w:t>
+      </w:r>
+      <w:r>
+        <w:t xml:space="preserve"> and Style</w:t>
+      </w:r>
+    </w:p>
+    <w:p>
+      <w:r>
+        <w:t>Like in the Pages and Flow section my design is similar to Edulink and other systems, this is for the same reasons stated.</w:t>
+      </w:r>
+    </w:p>
+    <w:p>
+      <w:pPr>
+        <w:pStyle w:val="Heading6"/>
+      </w:pPr>
+      <w:r>
+        <w:t>Colours</w:t>
+      </w:r>
+    </w:p>
+    <w:p>
+      <w:r>
+        <w:t xml:space="preserve">I have Chosen Colours </w:t>
+      </w:r>
+      <w:r>
+        <w:t>from</w:t>
+      </w:r>
+      <w:r>
+        <w:t xml:space="preserve"> the Army Cadet Website</w:t>
+      </w:r>
+      <w:r>
+        <w:t xml:space="preserve"> (see References) as it links My website to the Cadets and it effectively conveys what I want. </w:t>
+      </w:r>
+    </w:p>
+    <w:tbl>
+      <w:tblPr>
+        <w:tblStyle w:val="GridTable2-Accent1"/>
+        <w:tblW w:w="0" w:type="auto"/>
+        <w:tblLook w:val="04A0" w:firstRow="1" w:lastRow="0" w:firstColumn="1" w:lastColumn="0" w:noHBand="0" w:noVBand="1"/>
+      </w:tblPr>
+      <w:tblGrid>
+        <w:gridCol w:w="2344"/>
+        <w:gridCol w:w="1767"/>
+        <w:gridCol w:w="1701"/>
+        <w:gridCol w:w="3214"/>
+      </w:tblGrid>
+      <w:tr>
+        <w:trPr>
+          <w:cnfStyle w:val="100000000000" w:firstRow="1" w:lastRow="0" w:firstColumn="0" w:lastColumn="0" w:oddVBand="0" w:evenVBand="0" w:oddHBand="0" w:evenHBand="0" w:firstRowFirstColumn="0" w:firstRowLastColumn="0" w:lastRowFirstColumn="0" w:lastRowLastColumn="0"/>
+        </w:trPr>
+        <w:tc>
+          <w:tcPr>
+            <w:cnfStyle w:val="001000000000" w:firstRow="0" w:lastRow="0" w:firstColumn="1" w:lastColumn="0" w:oddVBand="0" w:evenVBand="0" w:oddHBand="0" w:evenHBand="0" w:firstRowFirstColumn="0" w:firstRowLastColumn="0" w:lastRowFirstColumn="0" w:lastRowLastColumn="0"/>
+            <w:tcW w:w="2344" w:type="dxa"/>
+          </w:tcPr>
+          <w:p>
+            <w:pPr>
+              <w:rPr>
+                <w:b w:val="0"/>
+                <w:bCs w:val="0"/>
+              </w:rPr>
+            </w:pPr>
+            <w:r>
+              <w:rPr>
+                <w:b w:val="0"/>
+                <w:bCs w:val="0"/>
+              </w:rPr>
+              <w:t>Colour Hex code</w:t>
+            </w:r>
+          </w:p>
+        </w:tc>
+        <w:tc>
+          <w:tcPr>
+            <w:tcW w:w="1767" w:type="dxa"/>
+          </w:tcPr>
+          <w:p>
+            <w:pPr>
+              <w:cnfStyle w:val="100000000000" w:firstRow="1" w:lastRow="0" w:firstColumn="0" w:lastColumn="0" w:oddVBand="0" w:evenVBand="0" w:oddHBand="0" w:evenHBand="0" w:firstRowFirstColumn="0" w:firstRowLastColumn="0" w:lastRowFirstColumn="0" w:lastRowLastColumn="0"/>
+              <w:rPr>
+                <w:b w:val="0"/>
+                <w:bCs w:val="0"/>
+              </w:rPr>
+            </w:pPr>
+            <w:r>
+              <w:rPr>
+                <w:b w:val="0"/>
+                <w:bCs w:val="0"/>
+              </w:rPr>
+              <w:t xml:space="preserve">Colour Name </w:t>
+            </w:r>
+          </w:p>
+        </w:tc>
+        <w:tc>
+          <w:tcPr>
+            <w:tcW w:w="1701" w:type="dxa"/>
+          </w:tcPr>
+          <w:p>
+            <w:pPr>
+              <w:cnfStyle w:val="100000000000" w:firstRow="1" w:lastRow="0" w:firstColumn="0" w:lastColumn="0" w:oddVBand="0" w:evenVBand="0" w:oddHBand="0" w:evenHBand="0" w:firstRowFirstColumn="0" w:firstRowLastColumn="0" w:lastRowFirstColumn="0" w:lastRowLastColumn="0"/>
+              <w:rPr>
+                <w:b w:val="0"/>
+                <w:bCs w:val="0"/>
+              </w:rPr>
+            </w:pPr>
+            <w:r>
+              <w:rPr>
+                <w:b w:val="0"/>
+                <w:bCs w:val="0"/>
+              </w:rPr>
+              <w:t>Sample</w:t>
+            </w:r>
+          </w:p>
+        </w:tc>
+        <w:tc>
+          <w:tcPr>
+            <w:tcW w:w="3214" w:type="dxa"/>
+          </w:tcPr>
+          <w:p>
+            <w:pPr>
+              <w:cnfStyle w:val="100000000000" w:firstRow="1" w:lastRow="0" w:firstColumn="0" w:lastColumn="0" w:oddVBand="0" w:evenVBand="0" w:oddHBand="0" w:evenHBand="0" w:firstRowFirstColumn="0" w:firstRowLastColumn="0" w:lastRowFirstColumn="0" w:lastRowLastColumn="0"/>
+              <w:rPr>
+                <w:b w:val="0"/>
+                <w:bCs w:val="0"/>
+              </w:rPr>
+            </w:pPr>
+            <w:r>
+              <w:rPr>
+                <w:b w:val="0"/>
+                <w:bCs w:val="0"/>
+              </w:rPr>
+              <w:t xml:space="preserve">Usage </w:t>
+            </w:r>
+          </w:p>
+        </w:tc>
+      </w:tr>
+      <w:tr>
+        <w:trPr>
+          <w:cnfStyle w:val="000000100000" w:firstRow="0" w:lastRow="0" w:firstColumn="0" w:lastColumn="0" w:oddVBand="0" w:evenVBand="0" w:oddHBand="1" w:evenHBand="0" w:firstRowFirstColumn="0" w:firstRowLastColumn="0" w:lastRowFirstColumn="0" w:lastRowLastColumn="0"/>
+        </w:trPr>
+        <w:tc>
+          <w:tcPr>
+            <w:cnfStyle w:val="001000000000" w:firstRow="0" w:lastRow="0" w:firstColumn="1" w:lastColumn="0" w:oddVBand="0" w:evenVBand="0" w:oddHBand="0" w:evenHBand="0" w:firstRowFirstColumn="0" w:firstRowLastColumn="0" w:lastRowFirstColumn="0" w:lastRowLastColumn="0"/>
+            <w:tcW w:w="2344" w:type="dxa"/>
+          </w:tcPr>
+          <w:p>
+            <w:pPr>
+              <w:rPr>
+                <w:b w:val="0"/>
+                <w:bCs w:val="0"/>
+              </w:rPr>
+            </w:pPr>
+            <w:r>
+              <w:rPr>
+                <w:b w:val="0"/>
+                <w:bCs w:val="0"/>
+              </w:rPr>
+              <w:t>002B17</w:t>
+            </w:r>
+          </w:p>
+        </w:tc>
+        <w:tc>
+          <w:tcPr>
+            <w:tcW w:w="1767" w:type="dxa"/>
+          </w:tcPr>
+          <w:p>
+            <w:pPr>
+              <w:cnfStyle w:val="000000100000" w:firstRow="0" w:lastRow="0" w:firstColumn="0" w:lastColumn="0" w:oddVBand="0" w:evenVBand="0" w:oddHBand="1" w:evenHBand="0" w:firstRowFirstColumn="0" w:firstRowLastColumn="0" w:lastRowFirstColumn="0" w:lastRowLastColumn="0"/>
+              <w:rPr>
+                <w:b/>
+                <w:bCs/>
+              </w:rPr>
+            </w:pPr>
+            <w:r>
+              <w:rPr>
+                <w:b/>
+                <w:bCs/>
+              </w:rPr>
+              <w:t>Dark Green</w:t>
+            </w:r>
+          </w:p>
+        </w:tc>
+        <w:tc>
+          <w:tcPr>
+            <w:tcW w:w="1701" w:type="dxa"/>
+          </w:tcPr>
+          <w:p>
+            <w:pPr>
+              <w:cnfStyle w:val="000000100000" w:firstRow="0" w:lastRow="0" w:firstColumn="0" w:lastColumn="0" w:oddVBand="0" w:evenVBand="0" w:oddHBand="1" w:evenHBand="0" w:firstRowFirstColumn="0" w:firstRowLastColumn="0" w:lastRowFirstColumn="0" w:lastRowLastColumn="0"/>
+              <w:rPr>
+                <w:b/>
+                <w:bCs/>
+              </w:rPr>
+            </w:pPr>
+          </w:p>
+        </w:tc>
+        <w:tc>
+          <w:tcPr>
+            <w:tcW w:w="3214" w:type="dxa"/>
+          </w:tcPr>
+          <w:p>
+            <w:pPr>
+              <w:cnfStyle w:val="000000100000" w:firstRow="0" w:lastRow="0" w:firstColumn="0" w:lastColumn="0" w:oddVBand="0" w:evenVBand="0" w:oddHBand="1" w:evenHBand="0" w:firstRowFirstColumn="0" w:firstRowLastColumn="0" w:lastRowFirstColumn="0" w:lastRowLastColumn="0"/>
+              <w:rPr>
+                <w:b/>
+                <w:bCs/>
+              </w:rPr>
+            </w:pPr>
+            <w:r>
+              <w:rPr>
+                <w:b/>
+                <w:bCs/>
+              </w:rPr>
+              <w:t xml:space="preserve">Will be used for </w:t>
+            </w:r>
+            <w:r>
+              <w:rPr>
+                <w:b/>
+                <w:bCs/>
+              </w:rPr>
+              <w:t>background</w:t>
+            </w:r>
+            <w:r>
+              <w:rPr>
+                <w:b/>
+                <w:bCs/>
+              </w:rPr>
+              <w:t xml:space="preserve"> of</w:t>
+            </w:r>
+            <w:r>
+              <w:rPr>
+                <w:b/>
+                <w:bCs/>
+              </w:rPr>
+              <w:t xml:space="preserve"> generic </w:t>
+            </w:r>
+            <w:r>
+              <w:rPr>
+                <w:b/>
+                <w:bCs/>
+              </w:rPr>
+              <w:t>element</w:t>
+            </w:r>
+            <w:r>
+              <w:rPr>
+                <w:b/>
+                <w:bCs/>
+              </w:rPr>
+              <w:t>s</w:t>
+            </w:r>
+            <w:r>
+              <w:rPr>
+                <w:b/>
+                <w:bCs/>
+              </w:rPr>
+              <w:t xml:space="preserve"> – taken from the army</w:t>
+            </w:r>
+            <w:r>
+              <w:rPr>
+                <w:b/>
+                <w:bCs/>
+              </w:rPr>
+              <w:t xml:space="preserve"> </w:t>
+            </w:r>
+            <w:r>
+              <w:rPr>
+                <w:b/>
+                <w:bCs/>
+              </w:rPr>
+              <w:t>cadets’</w:t>
+            </w:r>
+            <w:r>
+              <w:rPr>
+                <w:b/>
+                <w:bCs/>
+              </w:rPr>
+              <w:t xml:space="preserve"> </w:t>
+            </w:r>
+            <w:r>
+              <w:rPr>
+                <w:b/>
+                <w:bCs/>
+              </w:rPr>
+              <w:t>w</w:t>
+            </w:r>
+            <w:r>
+              <w:rPr>
+                <w:b/>
+                <w:bCs/>
+              </w:rPr>
+              <w:t>ebsite</w:t>
+            </w:r>
+          </w:p>
+        </w:tc>
+      </w:tr>
+      <w:tr>
+        <w:tc>
+          <w:tcPr>
+            <w:cnfStyle w:val="001000000000" w:firstRow="0" w:lastRow="0" w:firstColumn="1" w:lastColumn="0" w:oddVBand="0" w:evenVBand="0" w:oddHBand="0" w:evenHBand="0" w:firstRowFirstColumn="0" w:firstRowLastColumn="0" w:lastRowFirstColumn="0" w:lastRowLastColumn="0"/>
+            <w:tcW w:w="2344" w:type="dxa"/>
+          </w:tcPr>
+          <w:p>
+            <w:pPr>
+              <w:rPr>
+                <w:b w:val="0"/>
+                <w:bCs w:val="0"/>
+              </w:rPr>
+            </w:pPr>
+            <w:r>
+              <w:rPr>
+                <w:b w:val="0"/>
+                <w:bCs w:val="0"/>
+              </w:rPr>
+              <w:t>FFFFFF</w:t>
+            </w:r>
+          </w:p>
+        </w:tc>
+        <w:tc>
+          <w:tcPr>
+            <w:tcW w:w="1767" w:type="dxa"/>
+          </w:tcPr>
+          <w:p>
+            <w:pPr>
+              <w:cnfStyle w:val="000000000000" w:firstRow="0" w:lastRow="0" w:firstColumn="0" w:lastColumn="0" w:oddVBand="0" w:evenVBand="0" w:oddHBand="0" w:evenHBand="0" w:firstRowFirstColumn="0" w:firstRowLastColumn="0" w:lastRowFirstColumn="0" w:lastRowLastColumn="0"/>
+              <w:rPr>
+                <w:b/>
+                <w:bCs/>
+              </w:rPr>
+            </w:pPr>
+            <w:r>
+              <w:rPr>
+                <w:b/>
+                <w:bCs/>
+              </w:rPr>
+              <w:t xml:space="preserve">White </w:t>
+            </w:r>
+          </w:p>
+        </w:tc>
+        <w:tc>
+          <w:tcPr>
+            <w:tcW w:w="1701" w:type="dxa"/>
+          </w:tcPr>
+          <w:p>
+            <w:pPr>
+              <w:cnfStyle w:val="000000000000" w:firstRow="0" w:lastRow="0" w:firstColumn="0" w:lastColumn="0" w:oddVBand="0" w:evenVBand="0" w:oddHBand="0" w:evenHBand="0" w:firstRowFirstColumn="0" w:firstRowLastColumn="0" w:lastRowFirstColumn="0" w:lastRowLastColumn="0"/>
+              <w:rPr>
+                <w:b/>
+                <w:bCs/>
+              </w:rPr>
+            </w:pPr>
+          </w:p>
+        </w:tc>
+        <w:tc>
+          <w:tcPr>
+            <w:tcW w:w="3214" w:type="dxa"/>
+          </w:tcPr>
+          <w:p>
+            <w:pPr>
+              <w:cnfStyle w:val="000000000000" w:firstRow="0" w:lastRow="0" w:firstColumn="0" w:lastColumn="0" w:oddVBand="0" w:evenVBand="0" w:oddHBand="0" w:evenHBand="0" w:firstRowFirstColumn="0" w:firstRowLastColumn="0" w:lastRowFirstColumn="0" w:lastRowLastColumn="0"/>
+              <w:rPr>
+                <w:b/>
+                <w:bCs/>
+              </w:rPr>
+            </w:pPr>
+            <w:r>
+              <w:rPr>
+                <w:b/>
+                <w:bCs/>
+              </w:rPr>
+              <w:t xml:space="preserve">Will be Used for Text on </w:t>
+            </w:r>
+            <w:r>
+              <w:rPr>
+                <w:b/>
+                <w:bCs/>
+              </w:rPr>
+              <w:t xml:space="preserve">elements with </w:t>
+            </w:r>
+            <w:r>
+              <w:rPr>
+                <w:b/>
+                <w:bCs/>
+              </w:rPr>
+              <w:t xml:space="preserve">Dark </w:t>
+            </w:r>
+            <w:r>
+              <w:rPr>
+                <w:b/>
+                <w:bCs/>
+              </w:rPr>
+              <w:t>Green back</w:t>
+            </w:r>
+            <w:r>
+              <w:rPr>
+                <w:b/>
+                <w:bCs/>
+              </w:rPr>
+              <w:t xml:space="preserve"> ground</w:t>
+            </w:r>
+            <w:r>
+              <w:rPr>
+                <w:b/>
+                <w:bCs/>
+              </w:rPr>
+              <w:t>s and for back grounds</w:t>
+            </w:r>
+            <w:r>
+              <w:rPr>
+                <w:b/>
+                <w:bCs/>
+              </w:rPr>
+              <w:t xml:space="preserve"> of Elements I want to Emphasize </w:t>
+            </w:r>
+          </w:p>
+        </w:tc>
+      </w:tr>
+      <w:tr>
+        <w:trPr>
+          <w:cnfStyle w:val="000000100000" w:firstRow="0" w:lastRow="0" w:firstColumn="0" w:lastColumn="0" w:oddVBand="0" w:evenVBand="0" w:oddHBand="1" w:evenHBand="0" w:firstRowFirstColumn="0" w:firstRowLastColumn="0" w:lastRowFirstColumn="0" w:lastRowLastColumn="0"/>
+        </w:trPr>
+        <w:tc>
+          <w:tcPr>
+            <w:cnfStyle w:val="001000000000" w:firstRow="0" w:lastRow="0" w:firstColumn="1" w:lastColumn="0" w:oddVBand="0" w:evenVBand="0" w:oddHBand="0" w:evenHBand="0" w:firstRowFirstColumn="0" w:firstRowLastColumn="0" w:lastRowFirstColumn="0" w:lastRowLastColumn="0"/>
+            <w:tcW w:w="2344" w:type="dxa"/>
+          </w:tcPr>
+          <w:p>
+            <w:pPr>
+              <w:rPr>
+                <w:b w:val="0"/>
+                <w:bCs w:val="0"/>
+              </w:rPr>
+            </w:pPr>
+            <w:r>
+              <w:rPr>
+                <w:b w:val="0"/>
+                <w:bCs w:val="0"/>
+              </w:rPr>
+              <w:t>000000</w:t>
+            </w:r>
+          </w:p>
+        </w:tc>
+        <w:tc>
+          <w:tcPr>
+            <w:tcW w:w="1767" w:type="dxa"/>
+          </w:tcPr>
+          <w:p>
+            <w:pPr>
+              <w:cnfStyle w:val="000000100000" w:firstRow="0" w:lastRow="0" w:firstColumn="0" w:lastColumn="0" w:oddVBand="0" w:evenVBand="0" w:oddHBand="1" w:evenHBand="0" w:firstRowFirstColumn="0" w:firstRowLastColumn="0" w:lastRowFirstColumn="0" w:lastRowLastColumn="0"/>
+              <w:rPr>
+                <w:b/>
+                <w:bCs/>
+              </w:rPr>
+            </w:pPr>
+            <w:r>
+              <w:rPr>
+                <w:b/>
+                <w:bCs/>
+              </w:rPr>
+              <w:t xml:space="preserve">Black </w:t>
+            </w:r>
+          </w:p>
+        </w:tc>
+        <w:tc>
+          <w:tcPr>
+            <w:tcW w:w="1701" w:type="dxa"/>
+          </w:tcPr>
+          <w:p>
+            <w:pPr>
+              <w:cnfStyle w:val="000000100000" w:firstRow="0" w:lastRow="0" w:firstColumn="0" w:lastColumn="0" w:oddVBand="0" w:evenVBand="0" w:oddHBand="1" w:evenHBand="0" w:firstRowFirstColumn="0" w:firstRowLastColumn="0" w:lastRowFirstColumn="0" w:lastRowLastColumn="0"/>
+              <w:rPr>
+                <w:b/>
+                <w:bCs/>
+              </w:rPr>
+            </w:pPr>
+          </w:p>
+        </w:tc>
+        <w:tc>
+          <w:tcPr>
+            <w:tcW w:w="3214" w:type="dxa"/>
+          </w:tcPr>
+          <w:p>
+            <w:pPr>
+              <w:cnfStyle w:val="000000100000" w:firstRow="0" w:lastRow="0" w:firstColumn="0" w:lastColumn="0" w:oddVBand="0" w:evenVBand="0" w:oddHBand="1" w:evenHBand="0" w:firstRowFirstColumn="0" w:firstRowLastColumn="0" w:lastRowFirstColumn="0" w:lastRowLastColumn="0"/>
+              <w:rPr>
+                <w:b/>
+                <w:bCs/>
+              </w:rPr>
+            </w:pPr>
+            <w:r>
+              <w:rPr>
+                <w:b/>
+                <w:bCs/>
+              </w:rPr>
+              <w:t xml:space="preserve">For text where White isn’t appropriate </w:t>
+            </w:r>
+          </w:p>
+        </w:tc>
+      </w:tr>
+      <w:tr>
+        <w:tc>
+          <w:tcPr>
+            <w:cnfStyle w:val="001000000000" w:firstRow="0" w:lastRow="0" w:firstColumn="1" w:lastColumn="0" w:oddVBand="0" w:evenVBand="0" w:oddHBand="0" w:evenHBand="0" w:firstRowFirstColumn="0" w:firstRowLastColumn="0" w:lastRowFirstColumn="0" w:lastRowLastColumn="0"/>
+            <w:tcW w:w="2344" w:type="dxa"/>
+          </w:tcPr>
+          <w:p>
+            <w:pPr>
+              <w:rPr>
+                <w:b w:val="0"/>
+                <w:bCs w:val="0"/>
+              </w:rPr>
+            </w:pPr>
+            <w:r>
+              <w:rPr>
+                <w:b w:val="0"/>
+                <w:bCs w:val="0"/>
+              </w:rPr>
+              <w:t>F5EA00</w:t>
+            </w:r>
+          </w:p>
+        </w:tc>
+        <w:tc>
+          <w:tcPr>
+            <w:tcW w:w="1767" w:type="dxa"/>
+          </w:tcPr>
+          <w:p>
+            <w:pPr>
+              <w:cnfStyle w:val="000000000000" w:firstRow="0" w:lastRow="0" w:firstColumn="0" w:lastColumn="0" w:oddVBand="0" w:evenVBand="0" w:oddHBand="0" w:evenHBand="0" w:firstRowFirstColumn="0" w:firstRowLastColumn="0" w:lastRowFirstColumn="0" w:lastRowLastColumn="0"/>
+              <w:rPr>
+                <w:b/>
+                <w:bCs/>
+              </w:rPr>
+            </w:pPr>
+            <w:r>
+              <w:rPr>
+                <w:b/>
+                <w:bCs/>
+              </w:rPr>
+              <w:t xml:space="preserve">Yellow </w:t>
+            </w:r>
+          </w:p>
+        </w:tc>
+        <w:tc>
+          <w:tcPr>
+            <w:tcW w:w="1701" w:type="dxa"/>
+          </w:tcPr>
+          <w:p>
+            <w:pPr>
+              <w:cnfStyle w:val="000000000000" w:firstRow="0" w:lastRow="0" w:firstColumn="0" w:lastColumn="0" w:oddVBand="0" w:evenVBand="0" w:oddHBand="0" w:evenHBand="0" w:firstRowFirstColumn="0" w:firstRowLastColumn="0" w:lastRowFirstColumn="0" w:lastRowLastColumn="0"/>
+              <w:rPr>
+                <w:b/>
+                <w:bCs/>
+              </w:rPr>
+            </w:pPr>
+          </w:p>
+        </w:tc>
+        <w:tc>
+          <w:tcPr>
+            <w:tcW w:w="3214" w:type="dxa"/>
+          </w:tcPr>
+          <w:p>
+            <w:pPr>
+              <w:cnfStyle w:val="000000000000" w:firstRow="0" w:lastRow="0" w:firstColumn="0" w:lastColumn="0" w:oddVBand="0" w:evenVBand="0" w:oddHBand="0" w:evenHBand="0" w:firstRowFirstColumn="0" w:firstRowLastColumn="0" w:lastRowFirstColumn="0" w:lastRowLastColumn="0"/>
+              <w:rPr>
+                <w:b/>
+                <w:bCs/>
+              </w:rPr>
+            </w:pPr>
+            <w:r>
+              <w:rPr>
+                <w:b/>
+                <w:bCs/>
+              </w:rPr>
+              <w:t xml:space="preserve">Used </w:t>
+            </w:r>
+            <w:r>
+              <w:rPr>
+                <w:b/>
+                <w:bCs/>
+              </w:rPr>
+              <w:t xml:space="preserve">on text and some Elements where I want to highlight them, for instance when a user hovers over a button - </w:t>
+            </w:r>
+            <w:r>
+              <w:rPr>
+                <w:b/>
+                <w:bCs/>
+              </w:rPr>
+              <w:t xml:space="preserve">taken from the army </w:t>
+            </w:r>
+            <w:r>
+              <w:rPr>
+                <w:b/>
+                <w:bCs/>
+              </w:rPr>
+              <w:t>cadets’</w:t>
+            </w:r>
+            <w:r>
+              <w:rPr>
+                <w:b/>
+                <w:bCs/>
+              </w:rPr>
+              <w:t xml:space="preserve"> </w:t>
+            </w:r>
+            <w:r>
+              <w:rPr>
+                <w:b/>
+                <w:bCs/>
+              </w:rPr>
+              <w:t>website</w:t>
+            </w:r>
+          </w:p>
+        </w:tc>
+      </w:tr>
+      <w:tr>
+        <w:trPr>
+          <w:cnfStyle w:val="000000100000" w:firstRow="0" w:lastRow="0" w:firstColumn="0" w:lastColumn="0" w:oddVBand="0" w:evenVBand="0" w:oddHBand="1" w:evenHBand="0" w:firstRowFirstColumn="0" w:firstRowLastColumn="0" w:lastRowFirstColumn="0" w:lastRowLastColumn="0"/>
+        </w:trPr>
+        <w:tc>
+          <w:tcPr>
+            <w:cnfStyle w:val="001000000000" w:firstRow="0" w:lastRow="0" w:firstColumn="1" w:lastColumn="0" w:oddVBand="0" w:evenVBand="0" w:oddHBand="0" w:evenHBand="0" w:firstRowFirstColumn="0" w:firstRowLastColumn="0" w:lastRowFirstColumn="0" w:lastRowLastColumn="0"/>
+            <w:tcW w:w="2344" w:type="dxa"/>
+          </w:tcPr>
+          <w:p>
+            <w:pPr>
+              <w:rPr>
+                <w:b w:val="0"/>
+                <w:bCs w:val="0"/>
+              </w:rPr>
+            </w:pPr>
+            <w:r>
+              <w:rPr>
+                <w:b w:val="0"/>
+                <w:bCs w:val="0"/>
+              </w:rPr>
+              <w:t>032F52</w:t>
+            </w:r>
+          </w:p>
+        </w:tc>
+        <w:tc>
+          <w:tcPr>
+            <w:tcW w:w="1767" w:type="dxa"/>
+          </w:tcPr>
+          <w:p>
+            <w:pPr>
+              <w:cnfStyle w:val="000000100000" w:firstRow="0" w:lastRow="0" w:firstColumn="0" w:lastColumn="0" w:oddVBand="0" w:evenVBand="0" w:oddHBand="1" w:evenHBand="0" w:firstRowFirstColumn="0" w:firstRowLastColumn="0" w:lastRowFirstColumn="0" w:lastRowLastColumn="0"/>
+              <w:rPr>
+                <w:b/>
+                <w:bCs/>
+              </w:rPr>
+            </w:pPr>
+            <w:r>
+              <w:rPr>
+                <w:b/>
+                <w:bCs/>
+              </w:rPr>
+              <w:t xml:space="preserve">Ben Blue </w:t>
+            </w:r>
+          </w:p>
+        </w:tc>
+        <w:tc>
+          <w:tcPr>
+            <w:tcW w:w="1701" w:type="dxa"/>
+          </w:tcPr>
+          <w:p>
+            <w:pPr>
+              <w:cnfStyle w:val="000000100000" w:firstRow="0" w:lastRow="0" w:firstColumn="0" w:lastColumn="0" w:oddVBand="0" w:evenVBand="0" w:oddHBand="1" w:evenHBand="0" w:firstRowFirstColumn="0" w:firstRowLastColumn="0" w:lastRowFirstColumn="0" w:lastRowLastColumn="0"/>
+              <w:rPr>
+                <w:b/>
+                <w:bCs/>
+              </w:rPr>
+            </w:pPr>
+          </w:p>
+        </w:tc>
+        <w:tc>
+          <w:tcPr>
+            <w:tcW w:w="3214" w:type="dxa"/>
+          </w:tcPr>
+          <w:p>
+            <w:pPr>
+              <w:cnfStyle w:val="000000100000" w:firstRow="0" w:lastRow="0" w:firstColumn="0" w:lastColumn="0" w:oddVBand="0" w:evenVBand="0" w:oddHBand="1" w:evenHBand="0" w:firstRowFirstColumn="0" w:firstRowLastColumn="0" w:lastRowFirstColumn="0" w:lastRowLastColumn="0"/>
+              <w:rPr>
+                <w:b/>
+                <w:bCs/>
+              </w:rPr>
+            </w:pPr>
+            <w:r>
+              <w:rPr>
+                <w:b/>
+                <w:bCs/>
+              </w:rPr>
+              <w:t xml:space="preserve">One Of the colours of my Cadet force used for </w:t>
+            </w:r>
+            <w:r>
+              <w:rPr>
+                <w:b/>
+                <w:bCs/>
+              </w:rPr>
+              <w:t>dashboard</w:t>
+            </w:r>
+            <w:r>
+              <w:rPr>
+                <w:b/>
+                <w:bCs/>
+              </w:rPr>
+              <w:t xml:space="preserve"> button</w:t>
+            </w:r>
+          </w:p>
+        </w:tc>
+      </w:tr>
+      <w:tr>
+        <w:tc>
+          <w:tcPr>
+            <w:cnfStyle w:val="001000000000" w:firstRow="0" w:lastRow="0" w:firstColumn="1" w:lastColumn="0" w:oddVBand="0" w:evenVBand="0" w:oddHBand="0" w:evenHBand="0" w:firstRowFirstColumn="0" w:firstRowLastColumn="0" w:lastRowFirstColumn="0" w:lastRowLastColumn="0"/>
+            <w:tcW w:w="2344" w:type="dxa"/>
+          </w:tcPr>
+          <w:p>
+            <w:pPr>
+              <w:rPr>
+                <w:b w:val="0"/>
+                <w:bCs w:val="0"/>
+              </w:rPr>
+            </w:pPr>
+            <w:r>
+              <w:rPr>
+                <w:b w:val="0"/>
+                <w:bCs w:val="0"/>
+              </w:rPr>
+              <w:t>AE1E30</w:t>
+            </w:r>
+          </w:p>
+        </w:tc>
+        <w:tc>
+          <w:tcPr>
+            <w:tcW w:w="1767" w:type="dxa"/>
+          </w:tcPr>
+          <w:p>
+            <w:pPr>
+              <w:cnfStyle w:val="000000000000" w:firstRow="0" w:lastRow="0" w:firstColumn="0" w:lastColumn="0" w:oddVBand="0" w:evenVBand="0" w:oddHBand="0" w:evenHBand="0" w:firstRowFirstColumn="0" w:firstRowLastColumn="0" w:lastRowFirstColumn="0" w:lastRowLastColumn="0"/>
+              <w:rPr>
+                <w:b/>
+                <w:bCs/>
+              </w:rPr>
+            </w:pPr>
+            <w:r>
+              <w:rPr>
+                <w:b/>
+                <w:bCs/>
+              </w:rPr>
+              <w:t xml:space="preserve">TJWA Red </w:t>
+            </w:r>
+          </w:p>
+        </w:tc>
+        <w:tc>
+          <w:tcPr>
+            <w:tcW w:w="1701" w:type="dxa"/>
+          </w:tcPr>
+          <w:p>
+            <w:pPr>
+              <w:cnfStyle w:val="000000000000" w:firstRow="0" w:lastRow="0" w:firstColumn="0" w:lastColumn="0" w:oddVBand="0" w:evenVBand="0" w:oddHBand="0" w:evenHBand="0" w:firstRowFirstColumn="0" w:firstRowLastColumn="0" w:lastRowFirstColumn="0" w:lastRowLastColumn="0"/>
+              <w:rPr>
+                <w:b/>
+                <w:bCs/>
+              </w:rPr>
+            </w:pPr>
+          </w:p>
+        </w:tc>
+        <w:tc>
+          <w:tcPr>
+            <w:tcW w:w="3214" w:type="dxa"/>
+          </w:tcPr>
+          <w:p>
+            <w:pPr>
+              <w:cnfStyle w:val="000000000000" w:firstRow="0" w:lastRow="0" w:firstColumn="0" w:lastColumn="0" w:oddVBand="0" w:evenVBand="0" w:oddHBand="0" w:evenHBand="0" w:firstRowFirstColumn="0" w:firstRowLastColumn="0" w:lastRowFirstColumn="0" w:lastRowLastColumn="0"/>
+              <w:rPr>
+                <w:b/>
+                <w:bCs/>
+              </w:rPr>
+            </w:pPr>
+            <w:r>
+              <w:rPr>
+                <w:b/>
+                <w:bCs/>
+              </w:rPr>
+              <w:t>The other</w:t>
+            </w:r>
+            <w:r>
+              <w:rPr>
+                <w:b/>
+                <w:bCs/>
+              </w:rPr>
+              <w:t xml:space="preserve"> colour of my Cadet force used for </w:t>
+            </w:r>
+            <w:r>
+              <w:rPr>
+                <w:b/>
+                <w:bCs/>
+              </w:rPr>
+              <w:t>dashboard</w:t>
+            </w:r>
+            <w:r>
+              <w:rPr>
+                <w:b/>
+                <w:bCs/>
+              </w:rPr>
+              <w:t xml:space="preserve"> button</w:t>
+            </w:r>
+          </w:p>
+        </w:tc>
+      </w:tr>
+      <w:tr>
+        <w:trPr>
+          <w:cnfStyle w:val="000000100000" w:firstRow="0" w:lastRow="0" w:firstColumn="0" w:lastColumn="0" w:oddVBand="0" w:evenVBand="0" w:oddHBand="1" w:evenHBand="0" w:firstRowFirstColumn="0" w:firstRowLastColumn="0" w:lastRowFirstColumn="0" w:lastRowLastColumn="0"/>
+        </w:trPr>
+        <w:tc>
+          <w:tcPr>
+            <w:cnfStyle w:val="001000000000" w:firstRow="0" w:lastRow="0" w:firstColumn="1" w:lastColumn="0" w:oddVBand="0" w:evenVBand="0" w:oddHBand="0" w:evenHBand="0" w:firstRowFirstColumn="0" w:firstRowLastColumn="0" w:lastRowFirstColumn="0" w:lastRowLastColumn="0"/>
+            <w:tcW w:w="2344" w:type="dxa"/>
+          </w:tcPr>
+          <w:p>
+            <w:pPr>
+              <w:rPr>
+                <w:b w:val="0"/>
+                <w:bCs w:val="0"/>
+              </w:rPr>
+            </w:pPr>
+          </w:p>
+        </w:tc>
+        <w:tc>
+          <w:tcPr>
+            <w:tcW w:w="1767" w:type="dxa"/>
+          </w:tcPr>
+          <w:p>
+            <w:pPr>
+              <w:cnfStyle w:val="000000100000" w:firstRow="0" w:lastRow="0" w:firstColumn="0" w:lastColumn="0" w:oddVBand="0" w:evenVBand="0" w:oddHBand="1" w:evenHBand="0" w:firstRowFirstColumn="0" w:firstRowLastColumn="0" w:lastRowFirstColumn="0" w:lastRowLastColumn="0"/>
+              <w:rPr>
+                <w:b/>
+                <w:bCs/>
+              </w:rPr>
+            </w:pPr>
+          </w:p>
+        </w:tc>
+        <w:tc>
+          <w:tcPr>
+            <w:tcW w:w="1701" w:type="dxa"/>
+          </w:tcPr>
+          <w:p>
+            <w:pPr>
+              <w:cnfStyle w:val="000000100000" w:firstRow="0" w:lastRow="0" w:firstColumn="0" w:lastColumn="0" w:oddVBand="0" w:evenVBand="0" w:oddHBand="1" w:evenHBand="0" w:firstRowFirstColumn="0" w:firstRowLastColumn="0" w:lastRowFirstColumn="0" w:lastRowLastColumn="0"/>
+              <w:rPr>
+                <w:b/>
+                <w:bCs/>
+              </w:rPr>
+            </w:pPr>
+          </w:p>
+        </w:tc>
+        <w:tc>
+          <w:tcPr>
+            <w:tcW w:w="3214" w:type="dxa"/>
+          </w:tcPr>
+          <w:p>
+            <w:pPr>
+              <w:cnfStyle w:val="000000100000" w:firstRow="0" w:lastRow="0" w:firstColumn="0" w:lastColumn="0" w:oddVBand="0" w:evenVBand="0" w:oddHBand="1" w:evenHBand="0" w:firstRowFirstColumn="0" w:firstRowLastColumn="0" w:lastRowFirstColumn="0" w:lastRowLastColumn="0"/>
+              <w:rPr>
+                <w:b/>
+                <w:bCs/>
+              </w:rPr>
+            </w:pPr>
+          </w:p>
+        </w:tc>
+      </w:tr>
+    </w:tbl>
+    <w:p>
+      <w:pPr>
+        <w:rPr>
+          <w:b/>
+          <w:bCs/>
+        </w:rPr>
+      </w:pPr>
+      <w:r>
+        <w:rPr>
+          <w:b/>
+          <w:bCs/>
+        </w:rPr>
+        <w:t xml:space="preserve"> </w:t>
       </w:r>
     </w:p>
     <w:p/>
     <w:p>
-      <w:pPr>
-        <w:pStyle w:val="ListParagraph"/>
-        <w:numPr>
-          <w:ilvl w:val="0"/>
-          <w:numId w:val="2"/>
-        </w:numPr>
-      </w:pPr>
-      <w:r>
-        <w:rPr>
-          <w:b/>
-          <w:bCs/>
-        </w:rPr>
-        <w:t>A Login and account and personalised Dashboard system</w:t>
-      </w:r>
-      <w:r>
-        <w:t xml:space="preserve"> would allow Cadets and CFAV’s to access the information specific to them such as what section or troop they are in, what training they are going to undergo</w:t>
-      </w:r>
-      <w:r>
-        <w:t xml:space="preserve"> or lead</w:t>
-      </w:r>
-      <w:r>
-        <w:t xml:space="preserve"> next cadet</w:t>
-      </w:r>
-      <w:r>
-        <w:t xml:space="preserve"> session, what Kit and equipment they need to bring, </w:t>
-      </w:r>
-      <w:r>
-        <w:t xml:space="preserve">dates and times of upcoming trips, </w:t>
-      </w:r>
-      <w:r>
-        <w:t xml:space="preserve">and </w:t>
-      </w:r>
-      <w:r>
-        <w:t>anything</w:t>
-      </w:r>
-      <w:r>
-        <w:t xml:space="preserve"> else that might be necessary to communicate to cadets </w:t>
-      </w:r>
-      <w:r>
-        <w:t>without physical presence.</w:t>
+      <w:r>
+        <w:t xml:space="preserve"> </w:t>
       </w:r>
     </w:p>
-    <w:p>
-      <w:pPr>
-        <w:pStyle w:val="ListParagraph"/>
-        <w:numPr>
-          <w:ilvl w:val="0"/>
-          <w:numId w:val="2"/>
-        </w:numPr>
-      </w:pPr>
-      <w:r>
-        <w:rPr>
-          <w:b/>
-          <w:bCs/>
-        </w:rPr>
-        <w:t>A Uniform and Equipment Database</w:t>
-      </w:r>
-      <w:r>
-        <w:t xml:space="preserve"> would allow CFAV’s and senior NCO’s who are planning a lesson to know what Equipment is available and book that for their lesson. Would also allow cadets to order new uniform</w:t>
-      </w:r>
-      <w:r>
-        <w:t xml:space="preserve"> at any time of day or any location</w:t>
-      </w:r>
-      <w:r>
-        <w:t xml:space="preserve">, automatically check if their size is in stock and present that data to the Quartermaster so it can be ordered </w:t>
-      </w:r>
-      <w:r>
-        <w:t>and or issued the next cadet session.</w:t>
-      </w:r>
-      <w:r>
-        <w:t xml:space="preserve"> The computerised database would be able to run real time </w:t>
-      </w:r>
-      <w:r>
-        <w:t>comparisons and</w:t>
-      </w:r>
-      <w:r>
-        <w:t xml:space="preserve"> remove much of the </w:t>
-      </w:r>
-      <w:r>
-        <w:t>h</w:t>
-      </w:r>
-      <w:r>
-        <w:t>uman error inherent to a paper database</w:t>
-      </w:r>
-      <w:r>
-        <w:t xml:space="preserve">. </w:t>
-      </w:r>
-      <w:r>
-        <w:t xml:space="preserve"> </w:t>
-      </w:r>
-    </w:p>
+    <w:p/>
+    <w:p/>
+    <w:p/>
+    <w:p/>
+    <w:p/>
+    <w:p/>
     <w:p>
       <w:pPr>
         <w:pStyle w:val="Heading2"/>
@@ -4140,6 +5358,79 @@
     <w:p/>
     <w:p>
       <w:r>
+        <w:br w:type="page"/>
+      </w:r>
+    </w:p>
+    <w:p>
+      <w:pPr>
+        <w:pStyle w:val="Heading1"/>
+      </w:pPr>
+      <w:r>
+        <w:lastRenderedPageBreak/>
+        <w:t>References</w:t>
+      </w:r>
+    </w:p>
+    <w:p>
+      <w:r>
+        <w:t xml:space="preserve">Army Cadet Website: </w:t>
+      </w:r>
+      <w:r>
+        <w:t>armycadets.com</w:t>
+      </w:r>
+    </w:p>
+    <w:p/>
+    <w:p>
+      <w:r>
+        <w:br w:type="page"/>
+      </w:r>
+    </w:p>
+    <w:p>
+      <w:r>
+        <w:lastRenderedPageBreak/>
+        <w:t xml:space="preserve">// notes and at  the moment rejected  paragraphs </w:t>
+      </w:r>
+    </w:p>
+    <w:p>
+      <w:pPr>
+        <w:pStyle w:val="ListParagraph"/>
+        <w:numPr>
+          <w:ilvl w:val="0"/>
+          <w:numId w:val="2"/>
+        </w:numPr>
+      </w:pPr>
+      <w:r>
+        <w:rPr>
+          <w:b/>
+          <w:bCs/>
+        </w:rPr>
+        <w:t>A Login and account and personalised Dashboard system</w:t>
+      </w:r>
+      <w:r>
+        <w:t xml:space="preserve"> would allow Cadets and CFAV’s to access the information specific to them such as what section or troop they are in, what training they are going to undergo or lead next cadet session, what Kit and equipment they need to bring, dates and times of upcoming trips, and anything else that might be necessary to communicate to cadets without physical presence.</w:t>
+      </w:r>
+    </w:p>
+    <w:p>
+      <w:pPr>
+        <w:pStyle w:val="ListParagraph"/>
+        <w:numPr>
+          <w:ilvl w:val="0"/>
+          <w:numId w:val="2"/>
+        </w:numPr>
+      </w:pPr>
+      <w:r>
+        <w:rPr>
+          <w:b/>
+          <w:bCs/>
+        </w:rPr>
+        <w:t>A Uniform and Equipment Database</w:t>
+      </w:r>
+      <w:r>
+        <w:t xml:space="preserve"> would allow CFAV’s and senior NCO’s who are planning a lesson to know what Equipment is available and book that for their lesson. Would also allow cadets to order new uniform at any time of day or any location, automatically check if their size is in stock and present that data to the Quartermaster so it can be ordered and or issued the next cadet session. The computerised database would be able to run real time comparisons and remove much of the human error inherent to a paper database.  </w:t>
+      </w:r>
+    </w:p>
+    <w:p/>
+    <w:p>
+      <w:r>
         <w:t>The operation of cadets, like the army itself requires a certain amount of logistical support, The difference is in Cadets we don’t have a whole Corp supporting us and although the efforts of our CFAV’s (Cadet Force Adult Volunteer) keep the process mostly up to date, something sometimes does still get forgotten or missed.</w:t>
       </w:r>
       <w:r>
@@ -4214,7 +5505,7 @@
       </w:r>
     </w:p>
     <w:sectPr>
-      <w:footerReference w:type="default" r:id="rId15"/>
+      <w:footerReference w:type="default" r:id="rId16"/>
       <w:pgSz w:w="11906" w:h="16838"/>
       <w:pgMar w:top="1440" w:right="1440" w:bottom="1440" w:left="1440" w:header="708" w:footer="708" w:gutter="0"/>
       <w:pgNumType w:start="0"/>
@@ -4409,6 +5700,119 @@
 <file path=word/numbering.xml><?xml version="1.0" encoding="utf-8"?>
 <w:numbering xmlns:wpc="http://schemas.microsoft.com/office/word/2010/wordprocessingCanvas" xmlns:cx="http://schemas.microsoft.com/office/drawing/2014/chartex" xmlns:cx1="http://schemas.microsoft.com/office/drawing/2015/9/8/chartex" xmlns:cx2="http://schemas.microsoft.com/office/drawing/2015/10/21/chartex" xmlns:cx3="http://schemas.microsoft.com/office/drawing/2016/5/9/chartex" xmlns:cx4="http://schemas.microsoft.com/office/drawing/2016/5/10/chartex" xmlns:cx5="http://schemas.microsoft.com/office/drawing/2016/5/11/chartex" xmlns:cx6="http://schemas.microsoft.com/office/drawing/2016/5/12/chartex" xmlns:cx7="http://schemas.microsoft.com/office/drawing/2016/5/13/chartex" xmlns:cx8="http://schemas.microsoft.com/office/drawing/2016/5/14/chartex" xmlns:mc="http://schemas.openxmlformats.org/markup-compatibility/2006" xmlns:aink="http://schemas.microsoft.com/office/drawing/2016/ink" xmlns:am3d="http://schemas.microsoft.com/office/drawing/2017/model3d" xmlns:o="urn:schemas-microsoft-com:office:office" xmlns:oel="http://schemas.microsoft.com/office/2019/extlst" xmlns:r="http://schemas.openxmlformats.org/officeDocument/2006/relationships" xmlns:m="http://schemas.openxmlformats.org/officeDocument/2006/math" xmlns:v="urn:schemas-microsoft-com:vml" xmlns:wp14="http://schemas.microsoft.com/office/word/2010/wordprocessingDrawing" xmlns:wp="http://schemas.openxmlformats.org/drawingml/2006/wordprocessingDrawing" xmlns:w10="urn:schemas-microsoft-com:office:word" xmlns:w="http://schemas.openxmlformats.org/wordprocessingml/2006/main" xmlns:w14="http://schemas.microsoft.com/office/word/2010/wordml" xmlns:w15="http://schemas.microsoft.com/office/word/2012/wordml" xmlns:w16cex="http://schemas.microsoft.com/office/word/2018/wordml/cex" xmlns:w16cid="http://schemas.microsoft.com/office/word/2016/wordml/cid" xmlns:w16="http://schemas.microsoft.com/office/word/2018/wordml" xmlns:w16sdtdh="http://schemas.microsoft.com/office/word/2020/wordml/sdtdatahash" xmlns:w16se="http://schemas.microsoft.com/office/word/2015/wordml/symex" xmlns:wpg="http://schemas.microsoft.com/office/word/2010/wordprocessingGroup" xmlns:wpi="http://schemas.microsoft.com/office/word/2010/wordprocessingInk" xmlns:wne="http://schemas.microsoft.com/office/word/2006/wordml" xmlns:wps="http://schemas.microsoft.com/office/word/2010/wordprocessingShape" mc:Ignorable="w14 w15 w16se w16cid w16 w16cex w16sdtdh wp14">
   <w:abstractNum w:abstractNumId="0" w15:restartNumberingAfterBreak="0">
+    <w:nsid w:val="09CE6586"/>
+    <w:multiLevelType w:val="hybridMultilevel"/>
+    <w:tmpl w:val="0CFED988"/>
+    <w:lvl w:ilvl="0" w:tplc="08090001">
+      <w:start w:val="1"/>
+      <w:numFmt w:val="bullet"/>
+      <w:lvlText w:val=""/>
+      <w:lvlJc w:val="left"/>
+      <w:pPr>
+        <w:ind w:left="3600" w:hanging="360"/>
+      </w:pPr>
+      <w:rPr>
+        <w:rFonts w:ascii="Symbol" w:hAnsi="Symbol" w:hint="default"/>
+      </w:rPr>
+    </w:lvl>
+    <w:lvl w:ilvl="1" w:tplc="08090003" w:tentative="1">
+      <w:start w:val="1"/>
+      <w:numFmt w:val="bullet"/>
+      <w:lvlText w:val="o"/>
+      <w:lvlJc w:val="left"/>
+      <w:pPr>
+        <w:ind w:left="4320" w:hanging="360"/>
+      </w:pPr>
+      <w:rPr>
+        <w:rFonts w:ascii="Courier New" w:hAnsi="Courier New" w:cs="Courier New" w:hint="default"/>
+      </w:rPr>
+    </w:lvl>
+    <w:lvl w:ilvl="2" w:tplc="08090005" w:tentative="1">
+      <w:start w:val="1"/>
+      <w:numFmt w:val="bullet"/>
+      <w:lvlText w:val=""/>
+      <w:lvlJc w:val="left"/>
+      <w:pPr>
+        <w:ind w:left="5040" w:hanging="360"/>
+      </w:pPr>
+      <w:rPr>
+        <w:rFonts w:ascii="Wingdings" w:hAnsi="Wingdings" w:hint="default"/>
+      </w:rPr>
+    </w:lvl>
+    <w:lvl w:ilvl="3" w:tplc="08090001" w:tentative="1">
+      <w:start w:val="1"/>
+      <w:numFmt w:val="bullet"/>
+      <w:lvlText w:val=""/>
+      <w:lvlJc w:val="left"/>
+      <w:pPr>
+        <w:ind w:left="5760" w:hanging="360"/>
+      </w:pPr>
+      <w:rPr>
+        <w:rFonts w:ascii="Symbol" w:hAnsi="Symbol" w:hint="default"/>
+      </w:rPr>
+    </w:lvl>
+    <w:lvl w:ilvl="4" w:tplc="08090003" w:tentative="1">
+      <w:start w:val="1"/>
+      <w:numFmt w:val="bullet"/>
+      <w:lvlText w:val="o"/>
+      <w:lvlJc w:val="left"/>
+      <w:pPr>
+        <w:ind w:left="6480" w:hanging="360"/>
+      </w:pPr>
+      <w:rPr>
+        <w:rFonts w:ascii="Courier New" w:hAnsi="Courier New" w:cs="Courier New" w:hint="default"/>
+      </w:rPr>
+    </w:lvl>
+    <w:lvl w:ilvl="5" w:tplc="08090005" w:tentative="1">
+      <w:start w:val="1"/>
+      <w:numFmt w:val="bullet"/>
+      <w:lvlText w:val=""/>
+      <w:lvlJc w:val="left"/>
+      <w:pPr>
+        <w:ind w:left="7200" w:hanging="360"/>
+      </w:pPr>
+      <w:rPr>
+        <w:rFonts w:ascii="Wingdings" w:hAnsi="Wingdings" w:hint="default"/>
+      </w:rPr>
+    </w:lvl>
+    <w:lvl w:ilvl="6" w:tplc="08090001" w:tentative="1">
+      <w:start w:val="1"/>
+      <w:numFmt w:val="bullet"/>
+      <w:lvlText w:val=""/>
+      <w:lvlJc w:val="left"/>
+      <w:pPr>
+        <w:ind w:left="7920" w:hanging="360"/>
+      </w:pPr>
+      <w:rPr>
+        <w:rFonts w:ascii="Symbol" w:hAnsi="Symbol" w:hint="default"/>
+      </w:rPr>
+    </w:lvl>
+    <w:lvl w:ilvl="7" w:tplc="08090003" w:tentative="1">
+      <w:start w:val="1"/>
+      <w:numFmt w:val="bullet"/>
+      <w:lvlText w:val="o"/>
+      <w:lvlJc w:val="left"/>
+      <w:pPr>
+        <w:ind w:left="8640" w:hanging="360"/>
+      </w:pPr>
+      <w:rPr>
+        <w:rFonts w:ascii="Courier New" w:hAnsi="Courier New" w:cs="Courier New" w:hint="default"/>
+      </w:rPr>
+    </w:lvl>
+    <w:lvl w:ilvl="8" w:tplc="08090005" w:tentative="1">
+      <w:start w:val="1"/>
+      <w:numFmt w:val="bullet"/>
+      <w:lvlText w:val=""/>
+      <w:lvlJc w:val="left"/>
+      <w:pPr>
+        <w:ind w:left="9360" w:hanging="360"/>
+      </w:pPr>
+      <w:rPr>
+        <w:rFonts w:ascii="Wingdings" w:hAnsi="Wingdings" w:hint="default"/>
+      </w:rPr>
+    </w:lvl>
+  </w:abstractNum>
+  <w:abstractNum w:abstractNumId="1" w15:restartNumberingAfterBreak="0">
     <w:nsid w:val="0A132CFD"/>
     <w:multiLevelType w:val="hybridMultilevel"/>
     <w:tmpl w:val="2D1C0054"/>
@@ -4521,7 +5925,7 @@
       </w:rPr>
     </w:lvl>
   </w:abstractNum>
-  <w:abstractNum w:abstractNumId="1" w15:restartNumberingAfterBreak="0">
+  <w:abstractNum w:abstractNumId="2" w15:restartNumberingAfterBreak="0">
     <w:nsid w:val="118E2B97"/>
     <w:multiLevelType w:val="hybridMultilevel"/>
     <w:tmpl w:val="DFECFBF2"/>
@@ -4634,7 +6038,7 @@
       </w:rPr>
     </w:lvl>
   </w:abstractNum>
-  <w:abstractNum w:abstractNumId="2" w15:restartNumberingAfterBreak="0">
+  <w:abstractNum w:abstractNumId="3" w15:restartNumberingAfterBreak="0">
     <w:nsid w:val="29431E04"/>
     <w:multiLevelType w:val="hybridMultilevel"/>
     <w:tmpl w:val="71C2A00C"/>
@@ -4747,10 +6151,236 @@
       </w:rPr>
     </w:lvl>
   </w:abstractNum>
-  <w:abstractNum w:abstractNumId="3" w15:restartNumberingAfterBreak="0">
+  <w:abstractNum w:abstractNumId="4" w15:restartNumberingAfterBreak="0">
+    <w:nsid w:val="491C0556"/>
+    <w:multiLevelType w:val="hybridMultilevel"/>
+    <w:tmpl w:val="C4323E0A"/>
+    <w:lvl w:ilvl="0" w:tplc="08090001">
+      <w:start w:val="1"/>
+      <w:numFmt w:val="bullet"/>
+      <w:lvlText w:val=""/>
+      <w:lvlJc w:val="left"/>
+      <w:pPr>
+        <w:ind w:left="720" w:hanging="360"/>
+      </w:pPr>
+      <w:rPr>
+        <w:rFonts w:ascii="Symbol" w:hAnsi="Symbol" w:hint="default"/>
+      </w:rPr>
+    </w:lvl>
+    <w:lvl w:ilvl="1" w:tplc="08090003" w:tentative="1">
+      <w:start w:val="1"/>
+      <w:numFmt w:val="bullet"/>
+      <w:lvlText w:val="o"/>
+      <w:lvlJc w:val="left"/>
+      <w:pPr>
+        <w:ind w:left="1440" w:hanging="360"/>
+      </w:pPr>
+      <w:rPr>
+        <w:rFonts w:ascii="Courier New" w:hAnsi="Courier New" w:cs="Courier New" w:hint="default"/>
+      </w:rPr>
+    </w:lvl>
+    <w:lvl w:ilvl="2" w:tplc="08090005" w:tentative="1">
+      <w:start w:val="1"/>
+      <w:numFmt w:val="bullet"/>
+      <w:lvlText w:val=""/>
+      <w:lvlJc w:val="left"/>
+      <w:pPr>
+        <w:ind w:left="2160" w:hanging="360"/>
+      </w:pPr>
+      <w:rPr>
+        <w:rFonts w:ascii="Wingdings" w:hAnsi="Wingdings" w:hint="default"/>
+      </w:rPr>
+    </w:lvl>
+    <w:lvl w:ilvl="3" w:tplc="08090001" w:tentative="1">
+      <w:start w:val="1"/>
+      <w:numFmt w:val="bullet"/>
+      <w:lvlText w:val=""/>
+      <w:lvlJc w:val="left"/>
+      <w:pPr>
+        <w:ind w:left="2880" w:hanging="360"/>
+      </w:pPr>
+      <w:rPr>
+        <w:rFonts w:ascii="Symbol" w:hAnsi="Symbol" w:hint="default"/>
+      </w:rPr>
+    </w:lvl>
+    <w:lvl w:ilvl="4" w:tplc="08090003" w:tentative="1">
+      <w:start w:val="1"/>
+      <w:numFmt w:val="bullet"/>
+      <w:lvlText w:val="o"/>
+      <w:lvlJc w:val="left"/>
+      <w:pPr>
+        <w:ind w:left="3600" w:hanging="360"/>
+      </w:pPr>
+      <w:rPr>
+        <w:rFonts w:ascii="Courier New" w:hAnsi="Courier New" w:cs="Courier New" w:hint="default"/>
+      </w:rPr>
+    </w:lvl>
+    <w:lvl w:ilvl="5" w:tplc="08090005" w:tentative="1">
+      <w:start w:val="1"/>
+      <w:numFmt w:val="bullet"/>
+      <w:lvlText w:val=""/>
+      <w:lvlJc w:val="left"/>
+      <w:pPr>
+        <w:ind w:left="4320" w:hanging="360"/>
+      </w:pPr>
+      <w:rPr>
+        <w:rFonts w:ascii="Wingdings" w:hAnsi="Wingdings" w:hint="default"/>
+      </w:rPr>
+    </w:lvl>
+    <w:lvl w:ilvl="6" w:tplc="08090001" w:tentative="1">
+      <w:start w:val="1"/>
+      <w:numFmt w:val="bullet"/>
+      <w:lvlText w:val=""/>
+      <w:lvlJc w:val="left"/>
+      <w:pPr>
+        <w:ind w:left="5040" w:hanging="360"/>
+      </w:pPr>
+      <w:rPr>
+        <w:rFonts w:ascii="Symbol" w:hAnsi="Symbol" w:hint="default"/>
+      </w:rPr>
+    </w:lvl>
+    <w:lvl w:ilvl="7" w:tplc="08090003" w:tentative="1">
+      <w:start w:val="1"/>
+      <w:numFmt w:val="bullet"/>
+      <w:lvlText w:val="o"/>
+      <w:lvlJc w:val="left"/>
+      <w:pPr>
+        <w:ind w:left="5760" w:hanging="360"/>
+      </w:pPr>
+      <w:rPr>
+        <w:rFonts w:ascii="Courier New" w:hAnsi="Courier New" w:cs="Courier New" w:hint="default"/>
+      </w:rPr>
+    </w:lvl>
+    <w:lvl w:ilvl="8" w:tplc="08090005" w:tentative="1">
+      <w:start w:val="1"/>
+      <w:numFmt w:val="bullet"/>
+      <w:lvlText w:val=""/>
+      <w:lvlJc w:val="left"/>
+      <w:pPr>
+        <w:ind w:left="6480" w:hanging="360"/>
+      </w:pPr>
+      <w:rPr>
+        <w:rFonts w:ascii="Wingdings" w:hAnsi="Wingdings" w:hint="default"/>
+      </w:rPr>
+    </w:lvl>
+  </w:abstractNum>
+  <w:abstractNum w:abstractNumId="5" w15:restartNumberingAfterBreak="0">
+    <w:nsid w:val="5AC75BB0"/>
+    <w:multiLevelType w:val="hybridMultilevel"/>
+    <w:tmpl w:val="561E323C"/>
+    <w:lvl w:ilvl="0" w:tplc="08090001">
+      <w:start w:val="1"/>
+      <w:numFmt w:val="bullet"/>
+      <w:lvlText w:val=""/>
+      <w:lvlJc w:val="left"/>
+      <w:pPr>
+        <w:ind w:left="3650" w:hanging="360"/>
+      </w:pPr>
+      <w:rPr>
+        <w:rFonts w:ascii="Symbol" w:hAnsi="Symbol" w:hint="default"/>
+      </w:rPr>
+    </w:lvl>
+    <w:lvl w:ilvl="1" w:tplc="08090003" w:tentative="1">
+      <w:start w:val="1"/>
+      <w:numFmt w:val="bullet"/>
+      <w:lvlText w:val="o"/>
+      <w:lvlJc w:val="left"/>
+      <w:pPr>
+        <w:ind w:left="4370" w:hanging="360"/>
+      </w:pPr>
+      <w:rPr>
+        <w:rFonts w:ascii="Courier New" w:hAnsi="Courier New" w:cs="Courier New" w:hint="default"/>
+      </w:rPr>
+    </w:lvl>
+    <w:lvl w:ilvl="2" w:tplc="08090005" w:tentative="1">
+      <w:start w:val="1"/>
+      <w:numFmt w:val="bullet"/>
+      <w:lvlText w:val=""/>
+      <w:lvlJc w:val="left"/>
+      <w:pPr>
+        <w:ind w:left="5090" w:hanging="360"/>
+      </w:pPr>
+      <w:rPr>
+        <w:rFonts w:ascii="Wingdings" w:hAnsi="Wingdings" w:hint="default"/>
+      </w:rPr>
+    </w:lvl>
+    <w:lvl w:ilvl="3" w:tplc="08090001" w:tentative="1">
+      <w:start w:val="1"/>
+      <w:numFmt w:val="bullet"/>
+      <w:lvlText w:val=""/>
+      <w:lvlJc w:val="left"/>
+      <w:pPr>
+        <w:ind w:left="5810" w:hanging="360"/>
+      </w:pPr>
+      <w:rPr>
+        <w:rFonts w:ascii="Symbol" w:hAnsi="Symbol" w:hint="default"/>
+      </w:rPr>
+    </w:lvl>
+    <w:lvl w:ilvl="4" w:tplc="08090003" w:tentative="1">
+      <w:start w:val="1"/>
+      <w:numFmt w:val="bullet"/>
+      <w:lvlText w:val="o"/>
+      <w:lvlJc w:val="left"/>
+      <w:pPr>
+        <w:ind w:left="6530" w:hanging="360"/>
+      </w:pPr>
+      <w:rPr>
+        <w:rFonts w:ascii="Courier New" w:hAnsi="Courier New" w:cs="Courier New" w:hint="default"/>
+      </w:rPr>
+    </w:lvl>
+    <w:lvl w:ilvl="5" w:tplc="08090005" w:tentative="1">
+      <w:start w:val="1"/>
+      <w:numFmt w:val="bullet"/>
+      <w:lvlText w:val=""/>
+      <w:lvlJc w:val="left"/>
+      <w:pPr>
+        <w:ind w:left="7250" w:hanging="360"/>
+      </w:pPr>
+      <w:rPr>
+        <w:rFonts w:ascii="Wingdings" w:hAnsi="Wingdings" w:hint="default"/>
+      </w:rPr>
+    </w:lvl>
+    <w:lvl w:ilvl="6" w:tplc="08090001" w:tentative="1">
+      <w:start w:val="1"/>
+      <w:numFmt w:val="bullet"/>
+      <w:lvlText w:val=""/>
+      <w:lvlJc w:val="left"/>
+      <w:pPr>
+        <w:ind w:left="7970" w:hanging="360"/>
+      </w:pPr>
+      <w:rPr>
+        <w:rFonts w:ascii="Symbol" w:hAnsi="Symbol" w:hint="default"/>
+      </w:rPr>
+    </w:lvl>
+    <w:lvl w:ilvl="7" w:tplc="08090003" w:tentative="1">
+      <w:start w:val="1"/>
+      <w:numFmt w:val="bullet"/>
+      <w:lvlText w:val="o"/>
+      <w:lvlJc w:val="left"/>
+      <w:pPr>
+        <w:ind w:left="8690" w:hanging="360"/>
+      </w:pPr>
+      <w:rPr>
+        <w:rFonts w:ascii="Courier New" w:hAnsi="Courier New" w:cs="Courier New" w:hint="default"/>
+      </w:rPr>
+    </w:lvl>
+    <w:lvl w:ilvl="8" w:tplc="08090005" w:tentative="1">
+      <w:start w:val="1"/>
+      <w:numFmt w:val="bullet"/>
+      <w:lvlText w:val=""/>
+      <w:lvlJc w:val="left"/>
+      <w:pPr>
+        <w:ind w:left="9410" w:hanging="360"/>
+      </w:pPr>
+      <w:rPr>
+        <w:rFonts w:ascii="Wingdings" w:hAnsi="Wingdings" w:hint="default"/>
+      </w:rPr>
+    </w:lvl>
+  </w:abstractNum>
+  <w:abstractNum w:abstractNumId="6" w15:restartNumberingAfterBreak="0">
     <w:nsid w:val="5B382A85"/>
     <w:multiLevelType w:val="hybridMultilevel"/>
-    <w:tmpl w:val="172A2128"/>
+    <w:tmpl w:val="1E0C2504"/>
     <w:lvl w:ilvl="0" w:tplc="08090001">
       <w:start w:val="1"/>
       <w:numFmt w:val="bullet"/>
@@ -4860,7 +6490,7 @@
       </w:rPr>
     </w:lvl>
   </w:abstractNum>
-  <w:abstractNum w:abstractNumId="4" w15:restartNumberingAfterBreak="0">
+  <w:abstractNum w:abstractNumId="7" w15:restartNumberingAfterBreak="0">
     <w:nsid w:val="650C3CB3"/>
     <w:multiLevelType w:val="hybridMultilevel"/>
     <w:tmpl w:val="BA44654A"/>
@@ -4973,7 +6603,120 @@
       </w:rPr>
     </w:lvl>
   </w:abstractNum>
-  <w:abstractNum w:abstractNumId="5" w15:restartNumberingAfterBreak="0">
+  <w:abstractNum w:abstractNumId="8" w15:restartNumberingAfterBreak="0">
+    <w:nsid w:val="69FC254F"/>
+    <w:multiLevelType w:val="hybridMultilevel"/>
+    <w:tmpl w:val="E376CD10"/>
+    <w:lvl w:ilvl="0" w:tplc="08090001">
+      <w:start w:val="1"/>
+      <w:numFmt w:val="bullet"/>
+      <w:lvlText w:val=""/>
+      <w:lvlJc w:val="left"/>
+      <w:pPr>
+        <w:ind w:left="3600" w:hanging="360"/>
+      </w:pPr>
+      <w:rPr>
+        <w:rFonts w:ascii="Symbol" w:hAnsi="Symbol" w:hint="default"/>
+      </w:rPr>
+    </w:lvl>
+    <w:lvl w:ilvl="1" w:tplc="08090003" w:tentative="1">
+      <w:start w:val="1"/>
+      <w:numFmt w:val="bullet"/>
+      <w:lvlText w:val="o"/>
+      <w:lvlJc w:val="left"/>
+      <w:pPr>
+        <w:ind w:left="4320" w:hanging="360"/>
+      </w:pPr>
+      <w:rPr>
+        <w:rFonts w:ascii="Courier New" w:hAnsi="Courier New" w:cs="Courier New" w:hint="default"/>
+      </w:rPr>
+    </w:lvl>
+    <w:lvl w:ilvl="2" w:tplc="08090005" w:tentative="1">
+      <w:start w:val="1"/>
+      <w:numFmt w:val="bullet"/>
+      <w:lvlText w:val=""/>
+      <w:lvlJc w:val="left"/>
+      <w:pPr>
+        <w:ind w:left="5040" w:hanging="360"/>
+      </w:pPr>
+      <w:rPr>
+        <w:rFonts w:ascii="Wingdings" w:hAnsi="Wingdings" w:hint="default"/>
+      </w:rPr>
+    </w:lvl>
+    <w:lvl w:ilvl="3" w:tplc="08090001" w:tentative="1">
+      <w:start w:val="1"/>
+      <w:numFmt w:val="bullet"/>
+      <w:lvlText w:val=""/>
+      <w:lvlJc w:val="left"/>
+      <w:pPr>
+        <w:ind w:left="5760" w:hanging="360"/>
+      </w:pPr>
+      <w:rPr>
+        <w:rFonts w:ascii="Symbol" w:hAnsi="Symbol" w:hint="default"/>
+      </w:rPr>
+    </w:lvl>
+    <w:lvl w:ilvl="4" w:tplc="08090003" w:tentative="1">
+      <w:start w:val="1"/>
+      <w:numFmt w:val="bullet"/>
+      <w:lvlText w:val="o"/>
+      <w:lvlJc w:val="left"/>
+      <w:pPr>
+        <w:ind w:left="6480" w:hanging="360"/>
+      </w:pPr>
+      <w:rPr>
+        <w:rFonts w:ascii="Courier New" w:hAnsi="Courier New" w:cs="Courier New" w:hint="default"/>
+      </w:rPr>
+    </w:lvl>
+    <w:lvl w:ilvl="5" w:tplc="08090005" w:tentative="1">
+      <w:start w:val="1"/>
+      <w:numFmt w:val="bullet"/>
+      <w:lvlText w:val=""/>
+      <w:lvlJc w:val="left"/>
+      <w:pPr>
+        <w:ind w:left="7200" w:hanging="360"/>
+      </w:pPr>
+      <w:rPr>
+        <w:rFonts w:ascii="Wingdings" w:hAnsi="Wingdings" w:hint="default"/>
+      </w:rPr>
+    </w:lvl>
+    <w:lvl w:ilvl="6" w:tplc="08090001" w:tentative="1">
+      <w:start w:val="1"/>
+      <w:numFmt w:val="bullet"/>
+      <w:lvlText w:val=""/>
+      <w:lvlJc w:val="left"/>
+      <w:pPr>
+        <w:ind w:left="7920" w:hanging="360"/>
+      </w:pPr>
+      <w:rPr>
+        <w:rFonts w:ascii="Symbol" w:hAnsi="Symbol" w:hint="default"/>
+      </w:rPr>
+    </w:lvl>
+    <w:lvl w:ilvl="7" w:tplc="08090003" w:tentative="1">
+      <w:start w:val="1"/>
+      <w:numFmt w:val="bullet"/>
+      <w:lvlText w:val="o"/>
+      <w:lvlJc w:val="left"/>
+      <w:pPr>
+        <w:ind w:left="8640" w:hanging="360"/>
+      </w:pPr>
+      <w:rPr>
+        <w:rFonts w:ascii="Courier New" w:hAnsi="Courier New" w:cs="Courier New" w:hint="default"/>
+      </w:rPr>
+    </w:lvl>
+    <w:lvl w:ilvl="8" w:tplc="08090005" w:tentative="1">
+      <w:start w:val="1"/>
+      <w:numFmt w:val="bullet"/>
+      <w:lvlText w:val=""/>
+      <w:lvlJc w:val="left"/>
+      <w:pPr>
+        <w:ind w:left="9360" w:hanging="360"/>
+      </w:pPr>
+      <w:rPr>
+        <w:rFonts w:ascii="Wingdings" w:hAnsi="Wingdings" w:hint="default"/>
+      </w:rPr>
+    </w:lvl>
+  </w:abstractNum>
+  <w:abstractNum w:abstractNumId="9" w15:restartNumberingAfterBreak="0">
     <w:nsid w:val="6A4777C3"/>
     <w:multiLevelType w:val="hybridMultilevel"/>
     <w:tmpl w:val="9A3C9C6C"/>
@@ -5060,22 +6803,34 @@
     </w:lvl>
   </w:abstractNum>
   <w:num w:numId="1" w16cid:durableId="1296332820">
+    <w:abstractNumId w:val="1"/>
+  </w:num>
+  <w:num w:numId="2" w16cid:durableId="739711093">
+    <w:abstractNumId w:val="2"/>
+  </w:num>
+  <w:num w:numId="3" w16cid:durableId="1784643336">
+    <w:abstractNumId w:val="7"/>
+  </w:num>
+  <w:num w:numId="4" w16cid:durableId="92629750">
+    <w:abstractNumId w:val="3"/>
+  </w:num>
+  <w:num w:numId="5" w16cid:durableId="1449814966">
+    <w:abstractNumId w:val="9"/>
+  </w:num>
+  <w:num w:numId="6" w16cid:durableId="1024937697">
+    <w:abstractNumId w:val="6"/>
+  </w:num>
+  <w:num w:numId="7" w16cid:durableId="1238053169">
+    <w:abstractNumId w:val="5"/>
+  </w:num>
+  <w:num w:numId="8" w16cid:durableId="2144494258">
     <w:abstractNumId w:val="0"/>
   </w:num>
-  <w:num w:numId="2" w16cid:durableId="739711093">
-    <w:abstractNumId w:val="1"/>
+  <w:num w:numId="9" w16cid:durableId="1135564004">
+    <w:abstractNumId w:val="8"/>
   </w:num>
-  <w:num w:numId="3" w16cid:durableId="1784643336">
+  <w:num w:numId="10" w16cid:durableId="297147368">
     <w:abstractNumId w:val="4"/>
-  </w:num>
-  <w:num w:numId="4" w16cid:durableId="92629750">
-    <w:abstractNumId w:val="2"/>
-  </w:num>
-  <w:num w:numId="5" w16cid:durableId="1449814966">
-    <w:abstractNumId w:val="5"/>
-  </w:num>
-  <w:num w:numId="6" w16cid:durableId="1024937697">
-    <w:abstractNumId w:val="3"/>
   </w:num>
 </w:numbering>
 </file>
@@ -5545,6 +7300,68 @@
       <w:szCs w:val="24"/>
     </w:rPr>
   </w:style>
+  <w:style w:type="paragraph" w:styleId="Heading4">
+    <w:name w:val="heading 4"/>
+    <w:basedOn w:val="Normal"/>
+    <w:next w:val="Normal"/>
+    <w:link w:val="Heading4Char"/>
+    <w:uiPriority w:val="9"/>
+    <w:unhideWhenUsed/>
+    <w:qFormat/>
+    <w:rsid w:val="00981CF2"/>
+    <w:pPr>
+      <w:keepNext/>
+      <w:keepLines/>
+      <w:spacing w:before="40" w:after="0"/>
+      <w:outlineLvl w:val="3"/>
+    </w:pPr>
+    <w:rPr>
+      <w:rFonts w:asciiTheme="majorHAnsi" w:eastAsiaTheme="majorEastAsia" w:hAnsiTheme="majorHAnsi" w:cstheme="majorBidi"/>
+      <w:i/>
+      <w:iCs/>
+      <w:color w:val="3E762A" w:themeColor="accent1" w:themeShade="BF"/>
+    </w:rPr>
+  </w:style>
+  <w:style w:type="paragraph" w:styleId="Heading5">
+    <w:name w:val="heading 5"/>
+    <w:basedOn w:val="Normal"/>
+    <w:next w:val="Normal"/>
+    <w:link w:val="Heading5Char"/>
+    <w:uiPriority w:val="9"/>
+    <w:unhideWhenUsed/>
+    <w:qFormat/>
+    <w:rsid w:val="00D44996"/>
+    <w:pPr>
+      <w:keepNext/>
+      <w:keepLines/>
+      <w:spacing w:before="40" w:after="0"/>
+      <w:outlineLvl w:val="4"/>
+    </w:pPr>
+    <w:rPr>
+      <w:rFonts w:asciiTheme="majorHAnsi" w:eastAsiaTheme="majorEastAsia" w:hAnsiTheme="majorHAnsi" w:cstheme="majorBidi"/>
+      <w:color w:val="3E762A" w:themeColor="accent1" w:themeShade="BF"/>
+    </w:rPr>
+  </w:style>
+  <w:style w:type="paragraph" w:styleId="Heading6">
+    <w:name w:val="heading 6"/>
+    <w:basedOn w:val="Normal"/>
+    <w:next w:val="Normal"/>
+    <w:link w:val="Heading6Char"/>
+    <w:uiPriority w:val="9"/>
+    <w:unhideWhenUsed/>
+    <w:qFormat/>
+    <w:rsid w:val="00451D92"/>
+    <w:pPr>
+      <w:keepNext/>
+      <w:keepLines/>
+      <w:spacing w:before="40" w:after="0"/>
+      <w:outlineLvl w:val="5"/>
+    </w:pPr>
+    <w:rPr>
+      <w:rFonts w:asciiTheme="majorHAnsi" w:eastAsiaTheme="majorEastAsia" w:hAnsiTheme="majorHAnsi" w:cstheme="majorBidi"/>
+      <w:color w:val="294E1C" w:themeColor="accent1" w:themeShade="7F"/>
+    </w:rPr>
+  </w:style>
   <w:style w:type="character" w:default="1" w:styleId="DefaultParagraphFont">
     <w:name w:val="Default Paragraph Font"/>
     <w:uiPriority w:val="1"/>
@@ -6242,6 +8059,116 @@
         <w:b/>
         <w:bCs/>
       </w:rPr>
+    </w:tblStylePr>
+  </w:style>
+  <w:style w:type="character" w:customStyle="1" w:styleId="Heading4Char">
+    <w:name w:val="Heading 4 Char"/>
+    <w:basedOn w:val="DefaultParagraphFont"/>
+    <w:link w:val="Heading4"/>
+    <w:uiPriority w:val="9"/>
+    <w:rsid w:val="00981CF2"/>
+    <w:rPr>
+      <w:rFonts w:asciiTheme="majorHAnsi" w:eastAsiaTheme="majorEastAsia" w:hAnsiTheme="majorHAnsi" w:cstheme="majorBidi"/>
+      <w:i/>
+      <w:iCs/>
+      <w:color w:val="3E762A" w:themeColor="accent1" w:themeShade="BF"/>
+    </w:rPr>
+  </w:style>
+  <w:style w:type="character" w:customStyle="1" w:styleId="Heading5Char">
+    <w:name w:val="Heading 5 Char"/>
+    <w:basedOn w:val="DefaultParagraphFont"/>
+    <w:link w:val="Heading5"/>
+    <w:uiPriority w:val="9"/>
+    <w:rsid w:val="00D44996"/>
+    <w:rPr>
+      <w:rFonts w:asciiTheme="majorHAnsi" w:eastAsiaTheme="majorEastAsia" w:hAnsiTheme="majorHAnsi" w:cstheme="majorBidi"/>
+      <w:color w:val="3E762A" w:themeColor="accent1" w:themeShade="BF"/>
+    </w:rPr>
+  </w:style>
+  <w:style w:type="character" w:customStyle="1" w:styleId="Heading6Char">
+    <w:name w:val="Heading 6 Char"/>
+    <w:basedOn w:val="DefaultParagraphFont"/>
+    <w:link w:val="Heading6"/>
+    <w:uiPriority w:val="9"/>
+    <w:rsid w:val="00451D92"/>
+    <w:rPr>
+      <w:rFonts w:asciiTheme="majorHAnsi" w:eastAsiaTheme="majorEastAsia" w:hAnsiTheme="majorHAnsi" w:cstheme="majorBidi"/>
+      <w:color w:val="294E1C" w:themeColor="accent1" w:themeShade="7F"/>
+    </w:rPr>
+  </w:style>
+  <w:style w:type="table" w:styleId="GridTable2-Accent1">
+    <w:name w:val="Grid Table 2 Accent 1"/>
+    <w:basedOn w:val="TableNormal"/>
+    <w:uiPriority w:val="47"/>
+    <w:rsid w:val="001C4A6C"/>
+    <w:pPr>
+      <w:spacing w:after="0" w:line="240" w:lineRule="auto"/>
+    </w:pPr>
+    <w:tblPr>
+      <w:tblStyleRowBandSize w:val="1"/>
+      <w:tblStyleColBandSize w:val="1"/>
+      <w:tblBorders>
+        <w:top w:val="single" w:sz="2" w:space="0" w:color="93D07C" w:themeColor="accent1" w:themeTint="99"/>
+        <w:bottom w:val="single" w:sz="2" w:space="0" w:color="93D07C" w:themeColor="accent1" w:themeTint="99"/>
+        <w:insideH w:val="single" w:sz="2" w:space="0" w:color="93D07C" w:themeColor="accent1" w:themeTint="99"/>
+        <w:insideV w:val="single" w:sz="2" w:space="0" w:color="93D07C" w:themeColor="accent1" w:themeTint="99"/>
+      </w:tblBorders>
+    </w:tblPr>
+    <w:tblStylePr w:type="firstRow">
+      <w:rPr>
+        <w:b/>
+        <w:bCs/>
+      </w:rPr>
+      <w:tblPr/>
+      <w:tcPr>
+        <w:tcBorders>
+          <w:top w:val="nil"/>
+          <w:bottom w:val="single" w:sz="12" w:space="0" w:color="93D07C" w:themeColor="accent1" w:themeTint="99"/>
+          <w:insideH w:val="nil"/>
+          <w:insideV w:val="nil"/>
+        </w:tcBorders>
+        <w:shd w:val="clear" w:color="auto" w:fill="FFFFFF" w:themeFill="background1"/>
+      </w:tcPr>
+    </w:tblStylePr>
+    <w:tblStylePr w:type="lastRow">
+      <w:rPr>
+        <w:b/>
+        <w:bCs/>
+      </w:rPr>
+      <w:tblPr/>
+      <w:tcPr>
+        <w:tcBorders>
+          <w:top w:val="double" w:sz="2" w:space="0" w:color="93D07C" w:themeColor="accent1" w:themeTint="99"/>
+          <w:bottom w:val="nil"/>
+          <w:insideH w:val="nil"/>
+          <w:insideV w:val="nil"/>
+        </w:tcBorders>
+        <w:shd w:val="clear" w:color="auto" w:fill="FFFFFF" w:themeFill="background1"/>
+      </w:tcPr>
+    </w:tblStylePr>
+    <w:tblStylePr w:type="firstCol">
+      <w:rPr>
+        <w:b/>
+        <w:bCs/>
+      </w:rPr>
+    </w:tblStylePr>
+    <w:tblStylePr w:type="lastCol">
+      <w:rPr>
+        <w:b/>
+        <w:bCs/>
+      </w:rPr>
+    </w:tblStylePr>
+    <w:tblStylePr w:type="band1Vert">
+      <w:tblPr/>
+      <w:tcPr>
+        <w:shd w:val="clear" w:color="auto" w:fill="DAEFD3" w:themeFill="accent1" w:themeFillTint="33"/>
+      </w:tcPr>
+    </w:tblStylePr>
+    <w:tblStylePr w:type="band1Horz">
+      <w:tblPr/>
+      <w:tcPr>
+        <w:shd w:val="clear" w:color="auto" w:fill="DAEFD3" w:themeFill="accent1" w:themeFillTint="33"/>
+      </w:tcPr>
     </w:tblStylePr>
   </w:style>
 </w:styles>

</xml_diff>

<commit_message>
started making Help page
Also tried Pure CSS but decided not to use it and just use my own CSS
</commit_message>
<xml_diff>
--- a/Writeup/CadetlinkWriteUp.docx
+++ b/Writeup/CadetlinkWriteUp.docx
@@ -10,7 +10,6 @@
           <w:docPartUnique/>
         </w:docPartObj>
       </w:sdtPr>
-      <w:sdtEndPr/>
       <w:sdtContent>
         <w:p>
           <w:r>
@@ -20,7 +19,7 @@
             <mc:AlternateContent>
               <mc:Choice Requires="wpg">
                 <w:drawing>
-                  <wp:anchor distT="0" distB="0" distL="114300" distR="114300" simplePos="0" relativeHeight="251659264" behindDoc="0" locked="0" layoutInCell="1" allowOverlap="1" wp14:anchorId="1EC0A06F" wp14:editId="584DFCB2">
+                  <wp:anchor distT="0" distB="0" distL="114300" distR="114300" simplePos="0" relativeHeight="251659264" behindDoc="0" locked="0" layoutInCell="1" allowOverlap="1" wp14:anchorId="1EC0A06F" wp14:editId="0E07F8B0">
                     <wp:simplePos x="0" y="0"/>
                     <wp:positionH relativeFrom="page">
                       <wp:align>right</wp:align>
@@ -112,7 +111,10 @@
                                 <a:avLst/>
                               </a:prstGeom>
                               <a:solidFill>
-                                <a:schemeClr val="accent2"/>
+                                <a:schemeClr val="tx1">
+                                  <a:lumMod val="90000"/>
+                                  <a:lumOff val="10000"/>
+                                </a:schemeClr>
                               </a:solidFill>
                               <a:extLst>
                                 <a:ext uri="{91240B29-F687-4F45-9708-019B960494DF}">
@@ -181,6 +183,7 @@
                                 <w:sdt>
                                   <w:sdtPr>
                                     <w:rPr>
+                                      <w:rFonts w:asciiTheme="majorHAnsi" w:hAnsiTheme="majorHAnsi"/>
                                       <w:color w:val="FFFFFF" w:themeColor="background1"/>
                                       <w:sz w:val="96"/>
                                       <w:szCs w:val="96"/>
@@ -195,12 +198,12 @@
                                       <w:calendar w:val="gregorian"/>
                                     </w:date>
                                   </w:sdtPr>
-                                  <w:sdtEndPr/>
                                   <w:sdtContent>
                                     <w:p>
                                       <w:pPr>
                                         <w:pStyle w:val="NoSpacing"/>
                                         <w:rPr>
+                                          <w:rFonts w:asciiTheme="majorHAnsi" w:hAnsiTheme="majorHAnsi"/>
                                           <w:color w:val="FFFFFF" w:themeColor="background1"/>
                                           <w:sz w:val="96"/>
                                           <w:szCs w:val="96"/>
@@ -208,6 +211,7 @@
                                       </w:pPr>
                                       <w:r>
                                         <w:rPr>
+                                          <w:rFonts w:asciiTheme="majorHAnsi" w:hAnsiTheme="majorHAnsi"/>
                                           <w:color w:val="FFFFFF" w:themeColor="background1"/>
                                           <w:sz w:val="96"/>
                                           <w:szCs w:val="96"/>
@@ -273,6 +277,9 @@
                                 <w:sdt>
                                   <w:sdtPr>
                                     <w:rPr>
+                                      <w:rFonts w:asciiTheme="majorHAnsi" w:hAnsiTheme="majorHAnsi"/>
+                                      <w:b/>
+                                      <w:bCs/>
                                       <w:color w:val="FFFFFF" w:themeColor="background1"/>
                                     </w:rPr>
                                     <w:alias w:val="Author"/>
@@ -280,18 +287,23 @@
                                     <w:dataBinding w:prefixMappings="xmlns:ns0='http://schemas.openxmlformats.org/package/2006/metadata/core-properties' xmlns:ns1='http://purl.org/dc/elements/1.1/'" w:xpath="/ns0:coreProperties[1]/ns1:creator[1]" w:storeItemID="{6C3C8BC8-F283-45AE-878A-BAB7291924A1}"/>
                                     <w:text/>
                                   </w:sdtPr>
-                                  <w:sdtEndPr/>
                                   <w:sdtContent>
                                     <w:p>
                                       <w:pPr>
                                         <w:pStyle w:val="NoSpacing"/>
                                         <w:spacing w:line="360" w:lineRule="auto"/>
                                         <w:rPr>
+                                          <w:rFonts w:asciiTheme="majorHAnsi" w:hAnsiTheme="majorHAnsi"/>
+                                          <w:b/>
+                                          <w:bCs/>
                                           <w:color w:val="FFFFFF" w:themeColor="background1"/>
                                         </w:rPr>
                                       </w:pPr>
                                       <w:r>
                                         <w:rPr>
+                                          <w:rFonts w:asciiTheme="majorHAnsi" w:hAnsiTheme="majorHAnsi"/>
+                                          <w:b/>
+                                          <w:bCs/>
                                           <w:color w:val="FFFFFF" w:themeColor="background1"/>
                                         </w:rPr>
                                         <w:t>Josiah Rowden</w:t>
@@ -302,6 +314,9 @@
                                 <w:sdt>
                                   <w:sdtPr>
                                     <w:rPr>
+                                      <w:rFonts w:asciiTheme="majorHAnsi" w:hAnsiTheme="majorHAnsi"/>
+                                      <w:b/>
+                                      <w:bCs/>
                                       <w:color w:val="FFFFFF" w:themeColor="background1"/>
                                     </w:rPr>
                                     <w:alias w:val="Company"/>
@@ -309,30 +324,41 @@
                                     <w:dataBinding w:prefixMappings="xmlns:ns0='http://schemas.openxmlformats.org/officeDocument/2006/extended-properties'" w:xpath="/ns0:Properties[1]/ns0:Company[1]" w:storeItemID="{6668398D-A668-4E3E-A5EB-62B293D839F1}"/>
                                     <w:text/>
                                   </w:sdtPr>
-                                  <w:sdtEndPr/>
                                   <w:sdtContent>
                                     <w:p>
                                       <w:pPr>
                                         <w:pStyle w:val="NoSpacing"/>
                                         <w:spacing w:line="360" w:lineRule="auto"/>
                                         <w:rPr>
+                                          <w:rFonts w:asciiTheme="majorHAnsi" w:hAnsiTheme="majorHAnsi"/>
+                                          <w:b/>
+                                          <w:bCs/>
                                           <w:color w:val="FFFFFF" w:themeColor="background1"/>
                                         </w:rPr>
                                       </w:pPr>
                                       <w:r>
                                         <w:rPr>
+                                          <w:rFonts w:asciiTheme="majorHAnsi" w:hAnsiTheme="majorHAnsi"/>
+                                          <w:b/>
+                                          <w:bCs/>
                                           <w:color w:val="FFFFFF" w:themeColor="background1"/>
                                         </w:rPr>
                                         <w:t>A</w:t>
                                       </w:r>
                                       <w:r>
                                         <w:rPr>
+                                          <w:rFonts w:asciiTheme="majorHAnsi" w:hAnsiTheme="majorHAnsi"/>
+                                          <w:b/>
+                                          <w:bCs/>
                                           <w:color w:val="FFFFFF" w:themeColor="background1"/>
                                         </w:rPr>
                                         <w:t>-</w:t>
                                       </w:r>
                                       <w:r>
                                         <w:rPr>
+                                          <w:rFonts w:asciiTheme="majorHAnsi" w:hAnsiTheme="majorHAnsi"/>
+                                          <w:b/>
+                                          <w:bCs/>
                                           <w:color w:val="FFFFFF" w:themeColor="background1"/>
                                         </w:rPr>
                                         <w:t>level Project</w:t>
@@ -343,6 +369,9 @@
                                 <w:sdt>
                                   <w:sdtPr>
                                     <w:rPr>
+                                      <w:rFonts w:asciiTheme="majorHAnsi" w:hAnsiTheme="majorHAnsi"/>
+                                      <w:b/>
+                                      <w:bCs/>
                                       <w:color w:val="FFFFFF" w:themeColor="background1"/>
                                     </w:rPr>
                                     <w:alias w:val="Date"/>
@@ -355,18 +384,23 @@
                                       <w:calendar w:val="gregorian"/>
                                     </w:date>
                                   </w:sdtPr>
-                                  <w:sdtEndPr/>
                                   <w:sdtContent>
                                     <w:p>
                                       <w:pPr>
                                         <w:pStyle w:val="NoSpacing"/>
                                         <w:spacing w:line="360" w:lineRule="auto"/>
                                         <w:rPr>
+                                          <w:rFonts w:asciiTheme="majorHAnsi" w:hAnsiTheme="majorHAnsi"/>
+                                          <w:b/>
+                                          <w:bCs/>
                                           <w:color w:val="FFFFFF" w:themeColor="background1"/>
                                         </w:rPr>
                                       </w:pPr>
                                       <w:r>
                                         <w:rPr>
+                                          <w:rFonts w:asciiTheme="majorHAnsi" w:hAnsiTheme="majorHAnsi"/>
+                                          <w:b/>
+                                          <w:bCs/>
                                           <w:color w:val="FFFFFF" w:themeColor="background1"/>
                                         </w:rPr>
                                         <w:t>2/8/2022</w:t>
@@ -394,12 +428,12 @@
               </mc:Choice>
               <mc:Fallback>
                 <w:pict>
-                  <v:group w14:anchorId="1EC0A06F" id="Group 453" o:spid="_x0000_s1026" style="position:absolute;margin-left:193.95pt;margin-top:0;width:245.15pt;height:11in;z-index:251659264;mso-width-percent:400;mso-height-percent:1000;mso-position-horizontal:right;mso-position-horizontal-relative:page;mso-position-vertical:top;mso-position-vertical-relative:page;mso-width-percent:400;mso-height-percent:1000" coordsize="31136,100584" o:gfxdata="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">
+                  <v:group w14:anchorId="1EC0A06F" id="Group 453" o:spid="_x0000_s1026" style="position:absolute;margin-left:193.95pt;margin-top:0;width:245.15pt;height:11in;z-index:251659264;mso-width-percent:400;mso-height-percent:1000;mso-position-horizontal:right;mso-position-horizontal-relative:page;mso-position-vertical:top;mso-position-vertical-relative:page;mso-width-percent:400;mso-height-percent:1000" coordsize="31136,100584" o:gfxdata="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">
                     <v:rect id="Rectangle 459" o:spid="_x0000_s1027" alt="Light vertical" style="position:absolute;width:1385;height:100584;visibility:visible;mso-wrap-style:square;v-text-anchor:middle" o:gfxdata="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" fillcolor="#c4bcc6 [1945]" stroked="f" strokecolor="white" strokeweight="1pt">
                       <v:fill r:id="rId9" o:title="" opacity="52428f" color2="white [3212]" o:opacity2="52428f" type="pattern"/>
                       <v:shadow color="#d8d8d8" offset="3pt,3pt"/>
                     </v:rect>
-                    <v:rect id="Rectangle 460" o:spid="_x0000_s1028" style="position:absolute;left:1246;width:29718;height:100584;visibility:visible;mso-wrap-style:square;v-text-anchor:top" o:gfxdata="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" fillcolor="white [3205]" stroked="f" strokecolor="#d8d8d8"/>
+                    <v:rect id="Rectangle 460" o:spid="_x0000_s1028" style="position:absolute;left:1246;width:29718;height:100584;visibility:visible;mso-wrap-style:square;v-text-anchor:top" o:gfxdata="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" fillcolor="#005a30 [2909]" stroked="f" strokecolor="#d8d8d8"/>
                     <v:rect id="Rectangle 461" o:spid="_x0000_s1029" style="position:absolute;left:138;width:30998;height:23774;visibility:visible;mso-wrap-style:square;v-text-anchor:bottom" o:gfxdata="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" filled="f" stroked="f" strokecolor="white" strokeweight="1pt">
                       <v:fill opacity="52428f"/>
                       <v:shadow color="#d8d8d8" offset="3pt,3pt"/>
@@ -408,6 +442,7 @@
                           <w:sdt>
                             <w:sdtPr>
                               <w:rPr>
+                                <w:rFonts w:asciiTheme="majorHAnsi" w:hAnsiTheme="majorHAnsi"/>
                                 <w:color w:val="FFFFFF" w:themeColor="background1"/>
                                 <w:sz w:val="96"/>
                                 <w:szCs w:val="96"/>
@@ -422,12 +457,12 @@
                                 <w:calendar w:val="gregorian"/>
                               </w:date>
                             </w:sdtPr>
-                            <w:sdtEndPr/>
                             <w:sdtContent>
                               <w:p>
                                 <w:pPr>
                                   <w:pStyle w:val="NoSpacing"/>
                                   <w:rPr>
+                                    <w:rFonts w:asciiTheme="majorHAnsi" w:hAnsiTheme="majorHAnsi"/>
                                     <w:color w:val="FFFFFF" w:themeColor="background1"/>
                                     <w:sz w:val="96"/>
                                     <w:szCs w:val="96"/>
@@ -435,6 +470,7 @@
                                 </w:pPr>
                                 <w:r>
                                   <w:rPr>
+                                    <w:rFonts w:asciiTheme="majorHAnsi" w:hAnsiTheme="majorHAnsi"/>
                                     <w:color w:val="FFFFFF" w:themeColor="background1"/>
                                     <w:sz w:val="96"/>
                                     <w:szCs w:val="96"/>
@@ -455,6 +491,9 @@
                           <w:sdt>
                             <w:sdtPr>
                               <w:rPr>
+                                <w:rFonts w:asciiTheme="majorHAnsi" w:hAnsiTheme="majorHAnsi"/>
+                                <w:b/>
+                                <w:bCs/>
                                 <w:color w:val="FFFFFF" w:themeColor="background1"/>
                               </w:rPr>
                               <w:alias w:val="Author"/>
@@ -462,18 +501,23 @@
                               <w:dataBinding w:prefixMappings="xmlns:ns0='http://schemas.openxmlformats.org/package/2006/metadata/core-properties' xmlns:ns1='http://purl.org/dc/elements/1.1/'" w:xpath="/ns0:coreProperties[1]/ns1:creator[1]" w:storeItemID="{6C3C8BC8-F283-45AE-878A-BAB7291924A1}"/>
                               <w:text/>
                             </w:sdtPr>
-                            <w:sdtEndPr/>
                             <w:sdtContent>
                               <w:p>
                                 <w:pPr>
                                   <w:pStyle w:val="NoSpacing"/>
                                   <w:spacing w:line="360" w:lineRule="auto"/>
                                   <w:rPr>
+                                    <w:rFonts w:asciiTheme="majorHAnsi" w:hAnsiTheme="majorHAnsi"/>
+                                    <w:b/>
+                                    <w:bCs/>
                                     <w:color w:val="FFFFFF" w:themeColor="background1"/>
                                   </w:rPr>
                                 </w:pPr>
                                 <w:r>
                                   <w:rPr>
+                                    <w:rFonts w:asciiTheme="majorHAnsi" w:hAnsiTheme="majorHAnsi"/>
+                                    <w:b/>
+                                    <w:bCs/>
                                     <w:color w:val="FFFFFF" w:themeColor="background1"/>
                                   </w:rPr>
                                   <w:t>Josiah Rowden</w:t>
@@ -484,6 +528,9 @@
                           <w:sdt>
                             <w:sdtPr>
                               <w:rPr>
+                                <w:rFonts w:asciiTheme="majorHAnsi" w:hAnsiTheme="majorHAnsi"/>
+                                <w:b/>
+                                <w:bCs/>
                                 <w:color w:val="FFFFFF" w:themeColor="background1"/>
                               </w:rPr>
                               <w:alias w:val="Company"/>
@@ -491,30 +538,41 @@
                               <w:dataBinding w:prefixMappings="xmlns:ns0='http://schemas.openxmlformats.org/officeDocument/2006/extended-properties'" w:xpath="/ns0:Properties[1]/ns0:Company[1]" w:storeItemID="{6668398D-A668-4E3E-A5EB-62B293D839F1}"/>
                               <w:text/>
                             </w:sdtPr>
-                            <w:sdtEndPr/>
                             <w:sdtContent>
                               <w:p>
                                 <w:pPr>
                                   <w:pStyle w:val="NoSpacing"/>
                                   <w:spacing w:line="360" w:lineRule="auto"/>
                                   <w:rPr>
+                                    <w:rFonts w:asciiTheme="majorHAnsi" w:hAnsiTheme="majorHAnsi"/>
+                                    <w:b/>
+                                    <w:bCs/>
                                     <w:color w:val="FFFFFF" w:themeColor="background1"/>
                                   </w:rPr>
                                 </w:pPr>
                                 <w:r>
                                   <w:rPr>
+                                    <w:rFonts w:asciiTheme="majorHAnsi" w:hAnsiTheme="majorHAnsi"/>
+                                    <w:b/>
+                                    <w:bCs/>
                                     <w:color w:val="FFFFFF" w:themeColor="background1"/>
                                   </w:rPr>
                                   <w:t>A</w:t>
                                 </w:r>
                                 <w:r>
                                   <w:rPr>
+                                    <w:rFonts w:asciiTheme="majorHAnsi" w:hAnsiTheme="majorHAnsi"/>
+                                    <w:b/>
+                                    <w:bCs/>
                                     <w:color w:val="FFFFFF" w:themeColor="background1"/>
                                   </w:rPr>
                                   <w:t>-</w:t>
                                 </w:r>
                                 <w:r>
                                   <w:rPr>
+                                    <w:rFonts w:asciiTheme="majorHAnsi" w:hAnsiTheme="majorHAnsi"/>
+                                    <w:b/>
+                                    <w:bCs/>
                                     <w:color w:val="FFFFFF" w:themeColor="background1"/>
                                   </w:rPr>
                                   <w:t>level Project</w:t>
@@ -525,6 +583,9 @@
                           <w:sdt>
                             <w:sdtPr>
                               <w:rPr>
+                                <w:rFonts w:asciiTheme="majorHAnsi" w:hAnsiTheme="majorHAnsi"/>
+                                <w:b/>
+                                <w:bCs/>
                                 <w:color w:val="FFFFFF" w:themeColor="background1"/>
                               </w:rPr>
                               <w:alias w:val="Date"/>
@@ -537,18 +598,23 @@
                                 <w:calendar w:val="gregorian"/>
                               </w:date>
                             </w:sdtPr>
-                            <w:sdtEndPr/>
                             <w:sdtContent>
                               <w:p>
                                 <w:pPr>
                                   <w:pStyle w:val="NoSpacing"/>
                                   <w:spacing w:line="360" w:lineRule="auto"/>
                                   <w:rPr>
+                                    <w:rFonts w:asciiTheme="majorHAnsi" w:hAnsiTheme="majorHAnsi"/>
+                                    <w:b/>
+                                    <w:bCs/>
                                     <w:color w:val="FFFFFF" w:themeColor="background1"/>
                                   </w:rPr>
                                 </w:pPr>
                                 <w:r>
                                   <w:rPr>
+                                    <w:rFonts w:asciiTheme="majorHAnsi" w:hAnsiTheme="majorHAnsi"/>
+                                    <w:b/>
+                                    <w:bCs/>
                                     <w:color w:val="FFFFFF" w:themeColor="background1"/>
                                   </w:rPr>
                                   <w:t>2/8/2022</w:t>
@@ -627,6 +693,7 @@
                               <w:sdt>
                                 <w:sdtPr>
                                   <w:rPr>
+                                    <w:rFonts w:asciiTheme="majorHAnsi" w:hAnsiTheme="majorHAnsi"/>
                                     <w:color w:val="FFFFFF" w:themeColor="background1"/>
                                     <w:sz w:val="72"/>
                                     <w:szCs w:val="72"/>
@@ -636,13 +703,13 @@
                                   <w:dataBinding w:prefixMappings="xmlns:ns0='http://schemas.openxmlformats.org/package/2006/metadata/core-properties' xmlns:ns1='http://purl.org/dc/elements/1.1/'" w:xpath="/ns0:coreProperties[1]/ns1:title[1]" w:storeItemID="{6C3C8BC8-F283-45AE-878A-BAB7291924A1}"/>
                                   <w:text/>
                                 </w:sdtPr>
-                                <w:sdtEndPr/>
                                 <w:sdtContent>
                                   <w:p>
                                     <w:pPr>
                                       <w:pStyle w:val="NoSpacing"/>
                                       <w:jc w:val="right"/>
                                       <w:rPr>
+                                        <w:rFonts w:asciiTheme="majorHAnsi" w:hAnsiTheme="majorHAnsi"/>
                                         <w:color w:val="FFFFFF" w:themeColor="background1"/>
                                         <w:sz w:val="72"/>
                                         <w:szCs w:val="72"/>
@@ -650,6 +717,7 @@
                                     </w:pPr>
                                     <w:r>
                                       <w:rPr>
+                                        <w:rFonts w:asciiTheme="majorHAnsi" w:hAnsiTheme="majorHAnsi"/>
                                         <w:color w:val="FFFFFF" w:themeColor="background1"/>
                                         <w:sz w:val="72"/>
                                         <w:szCs w:val="72"/>
@@ -684,6 +752,7 @@
                         <w:sdt>
                           <w:sdtPr>
                             <w:rPr>
+                              <w:rFonts w:asciiTheme="majorHAnsi" w:hAnsiTheme="majorHAnsi"/>
                               <w:color w:val="FFFFFF" w:themeColor="background1"/>
                               <w:sz w:val="72"/>
                               <w:szCs w:val="72"/>
@@ -693,13 +762,13 @@
                             <w:dataBinding w:prefixMappings="xmlns:ns0='http://schemas.openxmlformats.org/package/2006/metadata/core-properties' xmlns:ns1='http://purl.org/dc/elements/1.1/'" w:xpath="/ns0:coreProperties[1]/ns1:title[1]" w:storeItemID="{6C3C8BC8-F283-45AE-878A-BAB7291924A1}"/>
                             <w:text/>
                           </w:sdtPr>
-                          <w:sdtEndPr/>
                           <w:sdtContent>
                             <w:p>
                               <w:pPr>
                                 <w:pStyle w:val="NoSpacing"/>
                                 <w:jc w:val="right"/>
                                 <w:rPr>
+                                  <w:rFonts w:asciiTheme="majorHAnsi" w:hAnsiTheme="majorHAnsi"/>
                                   <w:color w:val="FFFFFF" w:themeColor="background1"/>
                                   <w:sz w:val="72"/>
                                   <w:szCs w:val="72"/>
@@ -707,6 +776,7 @@
                               </w:pPr>
                               <w:r>
                                 <w:rPr>
+                                  <w:rFonts w:asciiTheme="majorHAnsi" w:hAnsiTheme="majorHAnsi"/>
                                   <w:color w:val="FFFFFF" w:themeColor="background1"/>
                                   <w:sz w:val="72"/>
                                   <w:szCs w:val="72"/>
@@ -898,8 +968,16 @@
         <w:p>
           <w:pPr>
             <w:pStyle w:val="TOCHeading"/>
+            <w:rPr>
+              <w:sz w:val="44"/>
+              <w:szCs w:val="44"/>
+            </w:rPr>
           </w:pPr>
           <w:r>
+            <w:rPr>
+              <w:sz w:val="44"/>
+              <w:szCs w:val="44"/>
+            </w:rPr>
             <w:t>Contents</w:t>
           </w:r>
         </w:p>
@@ -924,7 +1002,7 @@
           <w:r>
             <w:fldChar w:fldCharType="separate"/>
           </w:r>
-          <w:hyperlink w:anchor="_Toc104364791" w:history="1">
+          <w:hyperlink w:anchor="_Toc109031111" w:history="1">
             <w:r>
               <w:rPr>
                 <w:rStyle w:val="Hyperlink"/>
@@ -951,7 +1029,7 @@
                 <w:noProof/>
                 <w:webHidden/>
               </w:rPr>
-              <w:instrText xml:space="preserve"> PAGEREF _Toc104364791 \h </w:instrText>
+              <w:instrText xml:space="preserve"> PAGEREF _Toc109031111 \h </w:instrText>
             </w:r>
             <w:r>
               <w:rPr>
@@ -994,13 +1072,13 @@
               <w:lang w:eastAsia="en-GB"/>
             </w:rPr>
           </w:pPr>
-          <w:hyperlink w:anchor="_Toc104364792" w:history="1">
+          <w:hyperlink w:anchor="_Toc109031112" w:history="1">
             <w:r>
               <w:rPr>
                 <w:rStyle w:val="Hyperlink"/>
                 <w:noProof/>
               </w:rPr>
-              <w:t>Stakeholders</w:t>
+              <w:t>The Current System:</w:t>
             </w:r>
             <w:r>
               <w:rPr>
@@ -1021,7 +1099,7 @@
                 <w:noProof/>
                 <w:webHidden/>
               </w:rPr>
-              <w:instrText xml:space="preserve"> PAGEREF _Toc104364792 \h </w:instrText>
+              <w:instrText xml:space="preserve"> PAGEREF _Toc109031112 \h </w:instrText>
             </w:r>
             <w:r>
               <w:rPr>
@@ -1064,15 +1142,13 @@
               <w:lang w:eastAsia="en-GB"/>
             </w:rPr>
           </w:pPr>
-          <w:hyperlink w:anchor="_Toc104364793" w:history="1">
+          <w:hyperlink w:anchor="_Toc109031113" w:history="1">
             <w:r>
               <w:rPr>
                 <w:rStyle w:val="Hyperlink"/>
-                <w:i/>
-                <w:iCs/>
-                <w:noProof/>
-              </w:rPr>
-              <w:t>Who use the current system and would use the new system and how.</w:t>
+                <w:noProof/>
+              </w:rPr>
+              <w:t>Stakeholders</w:t>
             </w:r>
             <w:r>
               <w:rPr>
@@ -1093,7 +1169,7 @@
                 <w:noProof/>
                 <w:webHidden/>
               </w:rPr>
-              <w:instrText xml:space="preserve"> PAGEREF _Toc104364793 \h </w:instrText>
+              <w:instrText xml:space="preserve"> PAGEREF _Toc109031113 \h </w:instrText>
             </w:r>
             <w:r>
               <w:rPr>
@@ -1113,7 +1189,7 @@
                 <w:noProof/>
                 <w:webHidden/>
               </w:rPr>
-              <w:t>2</w:t>
+              <w:t>3</w:t>
             </w:r>
             <w:r>
               <w:rPr>
@@ -1136,7 +1212,7 @@
               <w:lang w:eastAsia="en-GB"/>
             </w:rPr>
           </w:pPr>
-          <w:hyperlink w:anchor="_Toc104364794" w:history="1">
+          <w:hyperlink w:anchor="_Toc109031114" w:history="1">
             <w:r>
               <w:rPr>
                 <w:rStyle w:val="Hyperlink"/>
@@ -1163,7 +1239,7 @@
                 <w:noProof/>
                 <w:webHidden/>
               </w:rPr>
-              <w:instrText xml:space="preserve"> PAGEREF _Toc104364794 \h </w:instrText>
+              <w:instrText xml:space="preserve"> PAGEREF _Toc109031114 \h </w:instrText>
             </w:r>
             <w:r>
               <w:rPr>
@@ -1183,7 +1259,7 @@
                 <w:noProof/>
                 <w:webHidden/>
               </w:rPr>
-              <w:t>2</w:t>
+              <w:t>3</w:t>
             </w:r>
             <w:r>
               <w:rPr>
@@ -1206,7 +1282,7 @@
               <w:lang w:eastAsia="en-GB"/>
             </w:rPr>
           </w:pPr>
-          <w:hyperlink w:anchor="_Toc104364795" w:history="1">
+          <w:hyperlink w:anchor="_Toc109031115" w:history="1">
             <w:r>
               <w:rPr>
                 <w:rStyle w:val="Hyperlink"/>
@@ -1233,7 +1309,7 @@
                 <w:noProof/>
                 <w:webHidden/>
               </w:rPr>
-              <w:instrText xml:space="preserve"> PAGEREF _Toc104364795 \h </w:instrText>
+              <w:instrText xml:space="preserve"> PAGEREF _Toc109031115 \h </w:instrText>
             </w:r>
             <w:r>
               <w:rPr>
@@ -1276,7 +1352,7 @@
               <w:lang w:eastAsia="en-GB"/>
             </w:rPr>
           </w:pPr>
-          <w:hyperlink w:anchor="_Toc104364796" w:history="1">
+          <w:hyperlink w:anchor="_Toc109031116" w:history="1">
             <w:r>
               <w:rPr>
                 <w:rStyle w:val="Hyperlink"/>
@@ -1303,7 +1379,7 @@
                 <w:noProof/>
                 <w:webHidden/>
               </w:rPr>
-              <w:instrText xml:space="preserve"> PAGEREF _Toc104364796 \h </w:instrText>
+              <w:instrText xml:space="preserve"> PAGEREF _Toc109031116 \h </w:instrText>
             </w:r>
             <w:r>
               <w:rPr>
@@ -1346,7 +1422,7 @@
               <w:lang w:eastAsia="en-GB"/>
             </w:rPr>
           </w:pPr>
-          <w:hyperlink w:anchor="_Toc104364797" w:history="1">
+          <w:hyperlink w:anchor="_Toc109031117" w:history="1">
             <w:r>
               <w:rPr>
                 <w:rStyle w:val="Hyperlink"/>
@@ -1373,7 +1449,7 @@
                 <w:noProof/>
                 <w:webHidden/>
               </w:rPr>
-              <w:instrText xml:space="preserve"> PAGEREF _Toc104364797 \h </w:instrText>
+              <w:instrText xml:space="preserve"> PAGEREF _Toc109031117 \h </w:instrText>
             </w:r>
             <w:r>
               <w:rPr>
@@ -1393,7 +1469,7 @@
                 <w:noProof/>
                 <w:webHidden/>
               </w:rPr>
-              <w:t>3</w:t>
+              <w:t>4</w:t>
             </w:r>
             <w:r>
               <w:rPr>
@@ -1416,7 +1492,7 @@
               <w:lang w:eastAsia="en-GB"/>
             </w:rPr>
           </w:pPr>
-          <w:hyperlink w:anchor="_Toc104364798" w:history="1">
+          <w:hyperlink w:anchor="_Toc109031118" w:history="1">
             <w:r>
               <w:rPr>
                 <w:rStyle w:val="Hyperlink"/>
@@ -1443,7 +1519,7 @@
                 <w:noProof/>
                 <w:webHidden/>
               </w:rPr>
-              <w:instrText xml:space="preserve"> PAGEREF _Toc104364798 \h </w:instrText>
+              <w:instrText xml:space="preserve"> PAGEREF _Toc109031118 \h </w:instrText>
             </w:r>
             <w:r>
               <w:rPr>
@@ -1463,7 +1539,7 @@
                 <w:noProof/>
                 <w:webHidden/>
               </w:rPr>
-              <w:t>4</w:t>
+              <w:t>5</w:t>
             </w:r>
             <w:r>
               <w:rPr>
@@ -1486,7 +1562,7 @@
               <w:lang w:eastAsia="en-GB"/>
             </w:rPr>
           </w:pPr>
-          <w:hyperlink w:anchor="_Toc104364799" w:history="1">
+          <w:hyperlink w:anchor="_Toc109031119" w:history="1">
             <w:r>
               <w:rPr>
                 <w:rStyle w:val="Hyperlink"/>
@@ -1513,7 +1589,7 @@
                 <w:noProof/>
                 <w:webHidden/>
               </w:rPr>
-              <w:instrText xml:space="preserve"> PAGEREF _Toc104364799 \h </w:instrText>
+              <w:instrText xml:space="preserve"> PAGEREF _Toc109031119 \h </w:instrText>
             </w:r>
             <w:r>
               <w:rPr>
@@ -1533,7 +1609,7 @@
                 <w:noProof/>
                 <w:webHidden/>
               </w:rPr>
-              <w:t>4</w:t>
+              <w:t>5</w:t>
             </w:r>
             <w:r>
               <w:rPr>
@@ -1556,7 +1632,7 @@
               <w:lang w:eastAsia="en-GB"/>
             </w:rPr>
           </w:pPr>
-          <w:hyperlink w:anchor="_Toc104364800" w:history="1">
+          <w:hyperlink w:anchor="_Toc109031120" w:history="1">
             <w:r>
               <w:rPr>
                 <w:rStyle w:val="Hyperlink"/>
@@ -1583,7 +1659,7 @@
                 <w:noProof/>
                 <w:webHidden/>
               </w:rPr>
-              <w:instrText xml:space="preserve"> PAGEREF _Toc104364800 \h </w:instrText>
+              <w:instrText xml:space="preserve"> PAGEREF _Toc109031120 \h </w:instrText>
             </w:r>
             <w:r>
               <w:rPr>
@@ -1603,7 +1679,7 @@
                 <w:noProof/>
                 <w:webHidden/>
               </w:rPr>
-              <w:t>4</w:t>
+              <w:t>5</w:t>
             </w:r>
             <w:r>
               <w:rPr>
@@ -1626,7 +1702,7 @@
               <w:lang w:eastAsia="en-GB"/>
             </w:rPr>
           </w:pPr>
-          <w:hyperlink w:anchor="_Toc104364801" w:history="1">
+          <w:hyperlink w:anchor="_Toc109031121" w:history="1">
             <w:r>
               <w:rPr>
                 <w:rStyle w:val="Hyperlink"/>
@@ -1653,7 +1729,7 @@
                 <w:noProof/>
                 <w:webHidden/>
               </w:rPr>
-              <w:instrText xml:space="preserve"> PAGEREF _Toc104364801 \h </w:instrText>
+              <w:instrText xml:space="preserve"> PAGEREF _Toc109031121 \h </w:instrText>
             </w:r>
             <w:r>
               <w:rPr>
@@ -1673,7 +1749,7 @@
                 <w:noProof/>
                 <w:webHidden/>
               </w:rPr>
-              <w:t>4</w:t>
+              <w:t>5</w:t>
             </w:r>
             <w:r>
               <w:rPr>
@@ -1696,7 +1772,7 @@
               <w:lang w:eastAsia="en-GB"/>
             </w:rPr>
           </w:pPr>
-          <w:hyperlink w:anchor="_Toc104364802" w:history="1">
+          <w:hyperlink w:anchor="_Toc109031122" w:history="1">
             <w:r>
               <w:rPr>
                 <w:rStyle w:val="Hyperlink"/>
@@ -1723,7 +1799,7 @@
                 <w:noProof/>
                 <w:webHidden/>
               </w:rPr>
-              <w:instrText xml:space="preserve"> PAGEREF _Toc104364802 \h </w:instrText>
+              <w:instrText xml:space="preserve"> PAGEREF _Toc109031122 \h </w:instrText>
             </w:r>
             <w:r>
               <w:rPr>
@@ -1743,7 +1819,7 @@
                 <w:noProof/>
                 <w:webHidden/>
               </w:rPr>
-              <w:t>4</w:t>
+              <w:t>5</w:t>
             </w:r>
             <w:r>
               <w:rPr>
@@ -1766,7 +1842,7 @@
               <w:lang w:eastAsia="en-GB"/>
             </w:rPr>
           </w:pPr>
-          <w:hyperlink w:anchor="_Toc104364803" w:history="1">
+          <w:hyperlink w:anchor="_Toc109031123" w:history="1">
             <w:r>
               <w:rPr>
                 <w:rStyle w:val="Hyperlink"/>
@@ -1793,7 +1869,7 @@
                 <w:noProof/>
                 <w:webHidden/>
               </w:rPr>
-              <w:instrText xml:space="preserve"> PAGEREF _Toc104364803 \h </w:instrText>
+              <w:instrText xml:space="preserve"> PAGEREF _Toc109031123 \h </w:instrText>
             </w:r>
             <w:r>
               <w:rPr>
@@ -1813,7 +1889,307 @@
                 <w:noProof/>
                 <w:webHidden/>
               </w:rPr>
-              <w:t>5</w:t>
+              <w:t>6</w:t>
+            </w:r>
+            <w:r>
+              <w:rPr>
+                <w:noProof/>
+                <w:webHidden/>
+              </w:rPr>
+              <w:fldChar w:fldCharType="end"/>
+            </w:r>
+          </w:hyperlink>
+        </w:p>
+        <w:p>
+          <w:pPr>
+            <w:pStyle w:val="TOC2"/>
+            <w:tabs>
+              <w:tab w:val="right" w:leader="dot" w:pos="9016"/>
+            </w:tabs>
+            <w:rPr>
+              <w:rFonts w:eastAsiaTheme="minorEastAsia"/>
+              <w:noProof/>
+              <w:lang w:eastAsia="en-GB"/>
+            </w:rPr>
+          </w:pPr>
+          <w:hyperlink w:anchor="_Toc109031124" w:history="1">
+            <w:r>
+              <w:rPr>
+                <w:rStyle w:val="Hyperlink"/>
+                <w:noProof/>
+              </w:rPr>
+              <w:t>The Design</w:t>
+            </w:r>
+            <w:r>
+              <w:rPr>
+                <w:noProof/>
+                <w:webHidden/>
+              </w:rPr>
+              <w:tab/>
+            </w:r>
+            <w:r>
+              <w:rPr>
+                <w:noProof/>
+                <w:webHidden/>
+              </w:rPr>
+              <w:fldChar w:fldCharType="begin"/>
+            </w:r>
+            <w:r>
+              <w:rPr>
+                <w:noProof/>
+                <w:webHidden/>
+              </w:rPr>
+              <w:instrText xml:space="preserve"> PAGEREF _Toc109031124 \h </w:instrText>
+            </w:r>
+            <w:r>
+              <w:rPr>
+                <w:noProof/>
+                <w:webHidden/>
+              </w:rPr>
+            </w:r>
+            <w:r>
+              <w:rPr>
+                <w:noProof/>
+                <w:webHidden/>
+              </w:rPr>
+              <w:fldChar w:fldCharType="separate"/>
+            </w:r>
+            <w:r>
+              <w:rPr>
+                <w:noProof/>
+                <w:webHidden/>
+              </w:rPr>
+              <w:t>7</w:t>
+            </w:r>
+            <w:r>
+              <w:rPr>
+                <w:noProof/>
+                <w:webHidden/>
+              </w:rPr>
+              <w:fldChar w:fldCharType="end"/>
+            </w:r>
+          </w:hyperlink>
+        </w:p>
+        <w:p>
+          <w:pPr>
+            <w:pStyle w:val="TOC3"/>
+            <w:tabs>
+              <w:tab w:val="right" w:leader="dot" w:pos="9016"/>
+            </w:tabs>
+            <w:rPr>
+              <w:rFonts w:eastAsiaTheme="minorEastAsia"/>
+              <w:noProof/>
+              <w:lang w:eastAsia="en-GB"/>
+            </w:rPr>
+          </w:pPr>
+          <w:hyperlink w:anchor="_Toc109031125" w:history="1">
+            <w:r>
+              <w:rPr>
+                <w:rStyle w:val="Hyperlink"/>
+                <w:b/>
+                <w:bCs/>
+                <w:noProof/>
+              </w:rPr>
+              <w:t>User interf</w:t>
+            </w:r>
+            <w:r>
+              <w:rPr>
+                <w:rStyle w:val="Hyperlink"/>
+                <w:b/>
+                <w:bCs/>
+                <w:noProof/>
+              </w:rPr>
+              <w:t>a</w:t>
+            </w:r>
+            <w:r>
+              <w:rPr>
+                <w:rStyle w:val="Hyperlink"/>
+                <w:b/>
+                <w:bCs/>
+                <w:noProof/>
+              </w:rPr>
+              <w:t>ce:</w:t>
+            </w:r>
+            <w:r>
+              <w:rPr>
+                <w:noProof/>
+                <w:webHidden/>
+              </w:rPr>
+              <w:tab/>
+            </w:r>
+            <w:r>
+              <w:rPr>
+                <w:noProof/>
+                <w:webHidden/>
+              </w:rPr>
+              <w:fldChar w:fldCharType="begin"/>
+            </w:r>
+            <w:r>
+              <w:rPr>
+                <w:noProof/>
+                <w:webHidden/>
+              </w:rPr>
+              <w:instrText xml:space="preserve"> PAGEREF _Toc109031125 \h </w:instrText>
+            </w:r>
+            <w:r>
+              <w:rPr>
+                <w:noProof/>
+                <w:webHidden/>
+              </w:rPr>
+            </w:r>
+            <w:r>
+              <w:rPr>
+                <w:noProof/>
+                <w:webHidden/>
+              </w:rPr>
+              <w:fldChar w:fldCharType="separate"/>
+            </w:r>
+            <w:r>
+              <w:rPr>
+                <w:noProof/>
+                <w:webHidden/>
+              </w:rPr>
+              <w:t>7</w:t>
+            </w:r>
+            <w:r>
+              <w:rPr>
+                <w:noProof/>
+                <w:webHidden/>
+              </w:rPr>
+              <w:fldChar w:fldCharType="end"/>
+            </w:r>
+          </w:hyperlink>
+        </w:p>
+        <w:p>
+          <w:pPr>
+            <w:pStyle w:val="TOC1"/>
+            <w:tabs>
+              <w:tab w:val="right" w:leader="dot" w:pos="9016"/>
+            </w:tabs>
+            <w:rPr>
+              <w:rFonts w:eastAsiaTheme="minorEastAsia"/>
+              <w:noProof/>
+              <w:lang w:eastAsia="en-GB"/>
+            </w:rPr>
+          </w:pPr>
+          <w:hyperlink w:anchor="_Toc109031126" w:history="1">
+            <w:r>
+              <w:rPr>
+                <w:rStyle w:val="Hyperlink"/>
+                <w:noProof/>
+              </w:rPr>
+              <w:t>References</w:t>
+            </w:r>
+            <w:r>
+              <w:rPr>
+                <w:noProof/>
+                <w:webHidden/>
+              </w:rPr>
+              <w:tab/>
+            </w:r>
+            <w:r>
+              <w:rPr>
+                <w:noProof/>
+                <w:webHidden/>
+              </w:rPr>
+              <w:fldChar w:fldCharType="begin"/>
+            </w:r>
+            <w:r>
+              <w:rPr>
+                <w:noProof/>
+                <w:webHidden/>
+              </w:rPr>
+              <w:instrText xml:space="preserve"> PAGEREF _Toc109031126 \h </w:instrText>
+            </w:r>
+            <w:r>
+              <w:rPr>
+                <w:noProof/>
+                <w:webHidden/>
+              </w:rPr>
+            </w:r>
+            <w:r>
+              <w:rPr>
+                <w:noProof/>
+                <w:webHidden/>
+              </w:rPr>
+              <w:fldChar w:fldCharType="separate"/>
+            </w:r>
+            <w:r>
+              <w:rPr>
+                <w:noProof/>
+                <w:webHidden/>
+              </w:rPr>
+              <w:t>15</w:t>
+            </w:r>
+            <w:r>
+              <w:rPr>
+                <w:noProof/>
+                <w:webHidden/>
+              </w:rPr>
+              <w:fldChar w:fldCharType="end"/>
+            </w:r>
+          </w:hyperlink>
+        </w:p>
+        <w:p>
+          <w:pPr>
+            <w:pStyle w:val="TOC1"/>
+            <w:tabs>
+              <w:tab w:val="right" w:leader="dot" w:pos="9016"/>
+            </w:tabs>
+            <w:rPr>
+              <w:rFonts w:eastAsiaTheme="minorEastAsia"/>
+              <w:noProof/>
+              <w:lang w:eastAsia="en-GB"/>
+            </w:rPr>
+          </w:pPr>
+          <w:hyperlink w:anchor="_Toc109031127" w:history="1">
+            <w:r>
+              <w:rPr>
+                <w:rStyle w:val="Hyperlink"/>
+                <w:noProof/>
+              </w:rPr>
+              <w:t>Common abbreviations</w:t>
+            </w:r>
+            <w:r>
+              <w:rPr>
+                <w:noProof/>
+                <w:webHidden/>
+              </w:rPr>
+              <w:tab/>
+            </w:r>
+            <w:r>
+              <w:rPr>
+                <w:noProof/>
+                <w:webHidden/>
+              </w:rPr>
+              <w:fldChar w:fldCharType="begin"/>
+            </w:r>
+            <w:r>
+              <w:rPr>
+                <w:noProof/>
+                <w:webHidden/>
+              </w:rPr>
+              <w:instrText xml:space="preserve"> PAGEREF _Toc109031127 \h </w:instrText>
+            </w:r>
+            <w:r>
+              <w:rPr>
+                <w:noProof/>
+                <w:webHidden/>
+              </w:rPr>
+            </w:r>
+            <w:r>
+              <w:rPr>
+                <w:noProof/>
+                <w:webHidden/>
+              </w:rPr>
+              <w:fldChar w:fldCharType="separate"/>
+            </w:r>
+            <w:r>
+              <w:rPr>
+                <w:noProof/>
+                <w:webHidden/>
+              </w:rPr>
+              <w:t>16</w:t>
             </w:r>
             <w:r>
               <w:rPr>
@@ -1845,9 +2221,17 @@
     <w:p>
       <w:pPr>
         <w:pStyle w:val="Heading1"/>
-      </w:pPr>
-      <w:bookmarkStart w:id="0" w:name="_Toc104364791"/>
-      <w:r>
+        <w:rPr>
+          <w:sz w:val="44"/>
+          <w:szCs w:val="44"/>
+        </w:rPr>
+      </w:pPr>
+      <w:bookmarkStart w:id="0" w:name="_Toc109031111"/>
+      <w:r>
+        <w:rPr>
+          <w:sz w:val="44"/>
+          <w:szCs w:val="44"/>
+        </w:rPr>
         <w:lastRenderedPageBreak/>
         <w:t>The Problem:</w:t>
       </w:r>
@@ -1889,124 +2273,282 @@
       </w:r>
     </w:p>
     <w:p>
-      <w:r>
-        <w:t xml:space="preserve">In the current system Orders are emailed, Whatsapped or sent through teams. Uniform is kept track of on a manually updated Excel spreadsheet. Communication is generally done through email, and physical meetings although the Senior NCO’s do have an informal group chat on WhatsApp. In this system there is no central space for communication, which limits coordination and collaboration and overall cohesion of the Force. </w:t>
-      </w:r>
-    </w:p>
-    <w:p>
-      <w:r>
-        <w:t xml:space="preserve">Our Current system </w:t>
-      </w:r>
-      <w:r>
-        <w:t>for acquiring</w:t>
-      </w:r>
-      <w:r>
-        <w:t xml:space="preserve"> kit</w:t>
-      </w:r>
-      <w:r>
-        <w:t xml:space="preserve"> involves emailing a CFAV, normally Lt Howson</w:t>
-      </w:r>
-      <w:r>
-        <w:t xml:space="preserve"> our SSI (Senior </w:t>
-      </w:r>
-      <w:r>
-        <w:t>School Instructor</w:t>
-      </w:r>
-      <w:r>
-        <w:t>) and quarter master</w:t>
-      </w:r>
-      <w:r>
-        <w:t xml:space="preserve"> either collectively or </w:t>
-      </w:r>
-      <w:r>
-        <w:t>individually</w:t>
-      </w:r>
-      <w:r>
-        <w:t xml:space="preserve">. </w:t>
-      </w:r>
-      <w:r>
-        <w:t>This email</w:t>
-      </w:r>
-      <w:r>
-        <w:t xml:space="preserve"> can get </w:t>
-      </w:r>
-      <w:r>
-        <w:t>Lost in inboxe</w:t>
-      </w:r>
-      <w:r>
-        <w:t xml:space="preserve">s and sometimes </w:t>
-      </w:r>
-      <w:r>
-        <w:t>the CFAV’s are simply to busy to deal with a request</w:t>
+      <w:pPr>
+        <w:pStyle w:val="Heading2"/>
+      </w:pPr>
+      <w:bookmarkStart w:id="1" w:name="_Toc109031112"/>
+      <w:r>
+        <w:t>The Current System:</w:t>
+      </w:r>
+      <w:bookmarkEnd w:id="1"/>
+      <w:r>
+        <w:t xml:space="preserve"> </w:t>
+      </w:r>
+    </w:p>
+    <w:p>
+      <w:r>
+        <w:t>In this section I will outline</w:t>
+      </w:r>
+      <w:r>
+        <w:t xml:space="preserve"> some </w:t>
+      </w:r>
+      <w:proofErr w:type="gramStart"/>
+      <w:r>
+        <w:t xml:space="preserve">of </w:t>
+      </w:r>
+      <w:r>
+        <w:t xml:space="preserve"> the</w:t>
+      </w:r>
+      <w:proofErr w:type="gramEnd"/>
+      <w:r>
+        <w:t xml:space="preserve"> current systems</w:t>
+      </w:r>
+      <w:r>
+        <w:t xml:space="preserve"> related to what this project is about. Although I might not decide </w:t>
+      </w:r>
+      <w:proofErr w:type="gramStart"/>
+      <w:r>
+        <w:t>replace</w:t>
+      </w:r>
+      <w:proofErr w:type="gramEnd"/>
+      <w:r>
+        <w:t xml:space="preserve"> or improve the systems, what I mention here I necessary to understand how my system that I will develop will integrate into the existing sy</w:t>
+      </w:r>
+      <w:r>
+        <w:t xml:space="preserve">stem. As such I will outline: how the system currently </w:t>
+      </w:r>
+      <w:proofErr w:type="gramStart"/>
+      <w:r>
+        <w:t>works</w:t>
+      </w:r>
+      <w:r>
+        <w:t xml:space="preserve">, </w:t>
+      </w:r>
+      <w:r>
+        <w:t xml:space="preserve"> the</w:t>
+      </w:r>
+      <w:proofErr w:type="gramEnd"/>
+      <w:r>
+        <w:t xml:space="preserve"> problems with this system, the good things about how it currently works</w:t>
       </w:r>
       <w:r>
         <w:t>.</w:t>
       </w:r>
-      <w:r>
-        <w:t xml:space="preserve"> This </w:t>
-      </w:r>
-      <w:r>
-        <w:t>results in</w:t>
-      </w:r>
-      <w:r>
-        <w:t xml:space="preserve"> long delay</w:t>
-      </w:r>
-      <w:r>
-        <w:t>s</w:t>
-      </w:r>
-      <w:r>
-        <w:t xml:space="preserve"> for </w:t>
-      </w:r>
-      <w:r>
-        <w:t>new k</w:t>
-      </w:r>
-      <w:r>
-        <w:t>it</w:t>
-      </w:r>
-      <w:r>
-        <w:t xml:space="preserve"> or in some cases new kit is never issued</w:t>
-      </w:r>
-      <w:r>
-        <w:t xml:space="preserve">; this is </w:t>
-      </w:r>
-      <w:r>
-        <w:t>obviously</w:t>
-      </w:r>
-      <w:r>
-        <w:t xml:space="preserve"> not </w:t>
-      </w:r>
-      <w:r>
-        <w:t>i</w:t>
-      </w:r>
-      <w:r>
-        <w:t>deal</w:t>
-      </w:r>
-      <w:r>
-        <w:t xml:space="preserve">. </w:t>
+    </w:p>
+    <w:p>
+      <w:pPr>
+        <w:pStyle w:val="ListParagraph"/>
+        <w:numPr>
+          <w:ilvl w:val="0"/>
+          <w:numId w:val="16"/>
+        </w:numPr>
+      </w:pPr>
+      <w:r>
+        <w:rPr>
+          <w:b/>
+          <w:bCs/>
+        </w:rPr>
+        <w:t xml:space="preserve">Kit Request: </w:t>
+      </w:r>
+      <w:r>
+        <w:t xml:space="preserve">This </w:t>
+      </w:r>
+      <w:r>
+        <w:t>involves emailing a CFAV, normally Lt Howson our SSI (Senior School Instructor) and quarter master either collectively or individually.</w:t>
+      </w:r>
+      <w:r>
+        <w:t xml:space="preserve"> The email should contain the size and type of uniform requested </w:t>
+      </w:r>
+      <w:r>
+        <w:t>and the</w:t>
+      </w:r>
+      <w:r>
+        <w:t xml:space="preserve"> reason why you are requesting new kit; details that are often missed meaning the email needs to be resent</w:t>
+      </w:r>
+      <w:r>
+        <w:t>.</w:t>
+      </w:r>
+      <w:r>
+        <w:t xml:space="preserve"> This email can get Lost in inboxes and sometimes the CFAV’s are simply </w:t>
+      </w:r>
+      <w:r>
+        <w:t>too</w:t>
+      </w:r>
+      <w:r>
+        <w:t xml:space="preserve"> busy to deal with a request. This results in long delays for new kit or in some cases new kit is never issued; this is obviously not ideal.</w:t>
       </w:r>
       <w:r>
         <w:t xml:space="preserve"> </w:t>
       </w:r>
     </w:p>
+    <w:p>
+      <w:pPr>
+        <w:pStyle w:val="ListParagraph"/>
+        <w:numPr>
+          <w:ilvl w:val="0"/>
+          <w:numId w:val="16"/>
+        </w:numPr>
+      </w:pPr>
+      <w:r>
+        <w:rPr>
+          <w:b/>
+          <w:bCs/>
+        </w:rPr>
+        <w:t>Information Transfer</w:t>
+      </w:r>
+      <w:r>
+        <w:rPr>
+          <w:b/>
+          <w:bCs/>
+        </w:rPr>
+        <w:t xml:space="preserve">: </w:t>
+      </w:r>
+      <w:r>
+        <w:t xml:space="preserve">Our CFAV’s Produce a document that outlines who is receiving what training when and where along with any other information like dress each week; we refer to this as </w:t>
+      </w:r>
+      <w:r>
+        <w:t>o</w:t>
+      </w:r>
+      <w:r>
+        <w:t>rders.</w:t>
+      </w:r>
+      <w:r>
+        <w:t xml:space="preserve"> The prob</w:t>
+      </w:r>
+      <w:r>
+        <w:t xml:space="preserve">lem is not the Orders format but </w:t>
+      </w:r>
+      <w:r>
+        <w:t>how they</w:t>
+      </w:r>
+      <w:r>
+        <w:t xml:space="preserve"> get to cadets – this is a problem that is exacerbated because our cadet</w:t>
+      </w:r>
+      <w:r>
+        <w:t xml:space="preserve"> </w:t>
+      </w:r>
+      <w:r>
+        <w:t>force is between two schools</w:t>
+      </w:r>
+      <w:r>
+        <w:t xml:space="preserve"> </w:t>
+      </w:r>
+      <w:r>
+        <w:t>– orders</w:t>
+      </w:r>
+      <w:r>
+        <w:t xml:space="preserve"> are </w:t>
+      </w:r>
+      <w:r>
+        <w:t xml:space="preserve">generally </w:t>
+      </w:r>
+      <w:r>
+        <w:t>emailed, Whatsapped or sent through teams</w:t>
+      </w:r>
+      <w:r>
+        <w:t xml:space="preserve"> often reaching cadets a day before or even on the day</w:t>
+      </w:r>
+      <w:r>
+        <w:t>.</w:t>
+      </w:r>
+    </w:p>
+    <w:p>
+      <w:pPr>
+        <w:pStyle w:val="ListParagraph"/>
+        <w:numPr>
+          <w:ilvl w:val="0"/>
+          <w:numId w:val="16"/>
+        </w:numPr>
+      </w:pPr>
+      <w:r>
+        <w:rPr>
+          <w:b/>
+          <w:bCs/>
+        </w:rPr>
+        <w:t xml:space="preserve">Kit/ Stock Management System: </w:t>
+      </w:r>
+      <w:r>
+        <w:t>Uniform is kept track of on a manually updated Excel spreadsheet.</w:t>
+      </w:r>
+      <w:r>
+        <w:t xml:space="preserve"> This has the inherent problems of manually entered data of human error. As I understand it the spreadsheet is stored locally on the QM’s </w:t>
+      </w:r>
+      <w:r>
+        <w:t xml:space="preserve">device meaning there is only one UpToDate copy and any others that other CFAV’s have will go out of date as soon as something changes with the </w:t>
+      </w:r>
+      <w:r>
+        <w:t xml:space="preserve">QM’s version. </w:t>
+      </w:r>
+      <w:r>
+        <w:t xml:space="preserve"> </w:t>
+      </w:r>
+      <w:r>
+        <w:t xml:space="preserve"> </w:t>
+      </w:r>
+    </w:p>
+    <w:p>
+      <w:pPr>
+        <w:pStyle w:val="ListParagraph"/>
+        <w:numPr>
+          <w:ilvl w:val="0"/>
+          <w:numId w:val="16"/>
+        </w:numPr>
+        <w:rPr>
+          <w:b/>
+          <w:bCs/>
+        </w:rPr>
+      </w:pPr>
+      <w:r>
+        <w:rPr>
+          <w:b/>
+          <w:bCs/>
+        </w:rPr>
+        <w:t>Communication and Coordination:</w:t>
+      </w:r>
+      <w:r>
+        <w:rPr>
+          <w:b/>
+          <w:bCs/>
+        </w:rPr>
+        <w:t xml:space="preserve"> </w:t>
+      </w:r>
+      <w:r>
+        <w:t>Communication is generally done through email, and physical meetings although the Senior NCO’s do have an informal group chat on WhatsApp. In this system there is no central space for communication, which limits coordination and collaboration and overall cohesion of the Force</w:t>
+      </w:r>
+      <w:r>
+        <w:t xml:space="preserve"> leading to times where we are told what groups we are instructing when we turn up</w:t>
+      </w:r>
+      <w:r>
+        <w:t>.</w:t>
+      </w:r>
+    </w:p>
+    <w:p>
+      <w:r>
+        <w:lastRenderedPageBreak/>
+        <w:t xml:space="preserve"> </w:t>
+      </w:r>
+      <w:r>
+        <w:t xml:space="preserve"> </w:t>
+      </w:r>
+    </w:p>
     <w:p/>
     <w:p>
       <w:pPr>
         <w:pStyle w:val="Heading2"/>
       </w:pPr>
-      <w:bookmarkStart w:id="1" w:name="_Toc104364792"/>
+      <w:bookmarkStart w:id="2" w:name="_Toc109031113"/>
       <w:r>
         <w:t>Stakeholders</w:t>
       </w:r>
-      <w:bookmarkEnd w:id="1"/>
+      <w:bookmarkEnd w:id="2"/>
       <w:r>
         <w:t xml:space="preserve"> </w:t>
       </w:r>
     </w:p>
     <w:p>
       <w:pPr>
-        <w:pStyle w:val="Heading2"/>
-      </w:pPr>
-      <w:bookmarkStart w:id="2" w:name="_Toc104364793"/>
+        <w:pStyle w:val="NoSpacing"/>
+      </w:pPr>
       <w:r>
         <w:rPr>
           <w:rStyle w:val="SubtleEmphasis"/>
@@ -2017,15 +2559,16 @@
         <w:rPr>
           <w:rStyle w:val="SubtleEmphasis"/>
         </w:rPr>
-        <w:t>would use the new system and how.</w:t>
-      </w:r>
-      <w:bookmarkEnd w:id="2"/>
+        <w:t xml:space="preserve">would use the new system and </w:t>
+      </w:r>
+      <w:proofErr w:type="gramStart"/>
       <w:r>
         <w:rPr>
           <w:rStyle w:val="SubtleEmphasis"/>
         </w:rPr>
-        <w:t xml:space="preserve"> </w:t>
-      </w:r>
+        <w:t>how.</w:t>
+      </w:r>
+      <w:proofErr w:type="gramEnd"/>
       <w:r>
         <w:t xml:space="preserve"> </w:t>
       </w:r>
@@ -2365,7 +2908,7 @@
       <w:pPr>
         <w:pStyle w:val="Heading2"/>
       </w:pPr>
-      <w:bookmarkStart w:id="15" w:name="_Toc104364794"/>
+      <w:bookmarkStart w:id="15" w:name="_Toc109031114"/>
       <w:r>
         <w:t xml:space="preserve">Why this Problem is </w:t>
       </w:r>
@@ -2445,7 +2988,6 @@
     </w:p>
     <w:p>
       <w:r>
-        <w:lastRenderedPageBreak/>
         <w:t>The benefits over the existing system would be, a central space for communication, essay use from anywhere (with internet connection), a full computerised database which would allow easy data retrieval, comparison, and entry, removing a lot of human error and allowing for easier management of stores and hopefully lead to cadets getting new kit more sooner.</w:t>
       </w:r>
     </w:p>
@@ -2458,7 +3000,7 @@
       <w:pPr>
         <w:pStyle w:val="Heading2"/>
       </w:pPr>
-      <w:bookmarkStart w:id="17" w:name="_Toc104364795"/>
+      <w:bookmarkStart w:id="17" w:name="_Toc109031115"/>
       <w:r>
         <w:t>Computational methods I will use:</w:t>
       </w:r>
@@ -2468,7 +3010,7 @@
       <w:pPr>
         <w:pStyle w:val="Heading3"/>
       </w:pPr>
-      <w:bookmarkStart w:id="18" w:name="_Toc104364796"/>
+      <w:bookmarkStart w:id="18" w:name="_Toc109031116"/>
       <w:r>
         <w:t>Problem Decomposition</w:t>
       </w:r>
@@ -2485,7 +3027,11 @@
         <w:t xml:space="preserve">This Project is verry modular as </w:t>
       </w:r>
       <w:r>
-        <w:t>each feature are mostly independent of each other; this will allow me to tackle each problem individually, hopefully leading to a more complete project even if all planned features are not implemented. As such this also leads to the ability to easily add new features even after launch.</w:t>
+        <w:t xml:space="preserve">each feature are mostly independent of each other; this will allow me to tackle each problem individually, hopefully leading to a more complete project even if all planned features are not implemented. As such this also leads to the ability to easily add new </w:t>
+      </w:r>
+      <w:r>
+        <w:lastRenderedPageBreak/>
+        <w:t>features even after launch.</w:t>
       </w:r>
       <w:r>
         <w:t xml:space="preserve"> As such </w:t>
@@ -2615,20 +3161,20 @@
           <w:numId w:val="5"/>
         </w:numPr>
         <w:rPr>
-          <w:color w:val="297FD5" w:themeColor="accent3"/>
+          <w:color w:val="002B17" w:themeColor="text1"/>
         </w:rPr>
       </w:pPr>
       <w:r>
         <w:rPr>
           <w:b/>
           <w:bCs/>
-          <w:color w:val="297FD5" w:themeColor="accent3"/>
+          <w:color w:val="002B17" w:themeColor="text1"/>
         </w:rPr>
         <w:t>Trip manager</w:t>
       </w:r>
       <w:r>
         <w:rPr>
-          <w:color w:val="297FD5" w:themeColor="accent3"/>
+          <w:color w:val="002B17" w:themeColor="text1"/>
         </w:rPr>
         <w:t xml:space="preserve">, </w:t>
       </w:r>
@@ -2636,13 +3182,13 @@
         <w:rPr>
           <w:b/>
           <w:bCs/>
-          <w:color w:val="297FD5" w:themeColor="accent3"/>
+          <w:color w:val="002B17" w:themeColor="text1"/>
         </w:rPr>
         <w:t>Section and</w:t>
       </w:r>
       <w:r>
         <w:rPr>
-          <w:color w:val="297FD5" w:themeColor="accent3"/>
+          <w:color w:val="002B17" w:themeColor="text1"/>
         </w:rPr>
         <w:t xml:space="preserve"> </w:t>
       </w:r>
@@ -2650,13 +3196,13 @@
         <w:rPr>
           <w:b/>
           <w:bCs/>
-          <w:color w:val="297FD5" w:themeColor="accent3"/>
+          <w:color w:val="002B17" w:themeColor="text1"/>
         </w:rPr>
         <w:t>Troop manger</w:t>
       </w:r>
       <w:r>
         <w:rPr>
-          <w:color w:val="297FD5" w:themeColor="accent3"/>
+          <w:color w:val="002B17" w:themeColor="text1"/>
         </w:rPr>
         <w:t xml:space="preserve"> and </w:t>
       </w:r>
@@ -2664,13 +3210,13 @@
         <w:rPr>
           <w:b/>
           <w:bCs/>
-          <w:color w:val="297FD5" w:themeColor="accent3"/>
+          <w:color w:val="002B17" w:themeColor="text1"/>
         </w:rPr>
         <w:t>Order</w:t>
       </w:r>
       <w:r>
         <w:rPr>
-          <w:color w:val="297FD5" w:themeColor="accent3"/>
+          <w:color w:val="002B17" w:themeColor="text1"/>
         </w:rPr>
         <w:t xml:space="preserve">s systems </w:t>
       </w:r>
@@ -2688,106 +3234,35 @@
       </w:pPr>
       <w:r>
         <w:rPr>
-          <w:color w:val="FFFFFF" w:themeColor="accent2"/>
-        </w:rPr>
-        <w:t>The ability to</w:t>
-      </w:r>
-      <w:r>
-        <w:rPr>
-          <w:b/>
-          <w:bCs/>
-          <w:color w:val="FFFFFF" w:themeColor="accent2"/>
-        </w:rPr>
-        <w:t xml:space="preserve"> talk to an NCO</w:t>
-      </w:r>
-      <w:r>
-        <w:rPr>
-          <w:color w:val="FFFFFF" w:themeColor="accent2"/>
-        </w:rPr>
-        <w:t>, and any other system</w:t>
-      </w:r>
-      <w:r>
-        <w:rPr>
-          <w:color w:val="FFFFFF" w:themeColor="accent2"/>
-        </w:rPr>
-        <w:t>s</w:t>
-      </w:r>
-      <w:r>
-        <w:rPr>
-          <w:color w:val="FFFFFF" w:themeColor="accent2"/>
-        </w:rPr>
-        <w:t xml:space="preserve"> could</w:t>
-      </w:r>
-      <w:r>
-        <w:rPr>
-          <w:color w:val="FFFFFF" w:themeColor="accent2"/>
-        </w:rPr>
-        <w:t xml:space="preserve"> </w:t>
-      </w:r>
-      <w:r>
-        <w:rPr>
-          <w:color w:val="FFFFFF" w:themeColor="accent2"/>
-        </w:rPr>
-        <w:t>be to</w:t>
-      </w:r>
-      <w:r>
-        <w:rPr>
-          <w:color w:val="FFFFFF" w:themeColor="accent2"/>
-        </w:rPr>
-        <w:t xml:space="preserve"> implement</w:t>
-      </w:r>
-    </w:p>
-    <w:p>
-      <w:pPr>
-        <w:pStyle w:val="Heading3"/>
-      </w:pPr>
-      <w:bookmarkStart w:id="19" w:name="_Toc104364797"/>
-      <w:r>
-        <w:t>Divide and conquer</w:t>
-      </w:r>
-      <w:bookmarkEnd w:id="19"/>
-      <w:r>
-        <w:t xml:space="preserve"> </w:t>
-      </w:r>
-    </w:p>
-    <w:p>
-      <w:r>
-        <w:t>I have split each section into different</w:t>
-      </w:r>
-      <w:r>
-        <w:t xml:space="preserve"> html</w:t>
-      </w:r>
-      <w:r>
-        <w:t>/php</w:t>
-      </w:r>
-      <w:r>
-        <w:t xml:space="preserve"> pages</w:t>
-      </w:r>
-      <w:r>
-        <w:t xml:space="preserve"> and works on each page till I get it at a degree of functionality</w:t>
-      </w:r>
-      <w:r>
-        <w:t xml:space="preserve"> that I consider it workable or completely </w:t>
-      </w:r>
-      <w:r>
-        <w:t>finish</w:t>
-      </w:r>
-      <w:r>
-        <w:t xml:space="preserve"> it</w:t>
-      </w:r>
-      <w:r>
-        <w:t xml:space="preserve"> I use the below diagram to help me chose what page to tackle next: </w:t>
-      </w:r>
-    </w:p>
-    <w:p>
-      <w:r>
-        <w:rPr>
           <w:noProof/>
         </w:rPr>
         <w:drawing>
-          <wp:inline distT="0" distB="0" distL="0" distR="0" wp14:anchorId="329600B2" wp14:editId="320A159F">
+          <wp:anchor distT="0" distB="0" distL="114300" distR="114300" simplePos="0" relativeHeight="251684864" behindDoc="1" locked="0" layoutInCell="1" allowOverlap="1" wp14:anchorId="1225A1A1" wp14:editId="24240061">
+            <wp:simplePos x="0" y="0"/>
+            <wp:positionH relativeFrom="column">
+              <wp:posOffset>-82550</wp:posOffset>
+            </wp:positionH>
+            <wp:positionV relativeFrom="paragraph">
+              <wp:posOffset>448945</wp:posOffset>
+            </wp:positionV>
             <wp:extent cx="5560060" cy="3081256"/>
             <wp:effectExtent l="19050" t="19050" r="21590" b="24130"/>
+            <wp:wrapTight wrapText="bothSides">
+              <wp:wrapPolygon edited="0">
+                <wp:start x="592" y="-134"/>
+                <wp:lineTo x="-74" y="-134"/>
+                <wp:lineTo x="-74" y="20701"/>
+                <wp:lineTo x="148" y="21235"/>
+                <wp:lineTo x="518" y="21636"/>
+                <wp:lineTo x="21018" y="21636"/>
+                <wp:lineTo x="21462" y="21235"/>
+                <wp:lineTo x="21610" y="19899"/>
+                <wp:lineTo x="21610" y="1068"/>
+                <wp:lineTo x="21240" y="-134"/>
+                <wp:lineTo x="20944" y="-134"/>
+                <wp:lineTo x="592" y="-134"/>
+              </wp:wrapPolygon>
+            </wp:wrapTight>
             <wp:docPr id="1" name="Picture 1" descr="Diagram&#10;&#10;Description automatically generated"/>
             <wp:cNvGraphicFramePr>
               <a:graphicFrameLocks xmlns:a="http://schemas.openxmlformats.org/drawingml/2006/main" noChangeAspect="1"/>
@@ -2800,7 +3275,13 @@
                     <pic:cNvPicPr/>
                   </pic:nvPicPr>
                   <pic:blipFill>
-                    <a:blip r:embed="rId12"/>
+                    <a:blip r:embed="rId12">
+                      <a:extLst>
+                        <a:ext uri="{28A0092B-C50C-407E-A947-70E740481C1C}">
+                          <a14:useLocalDpi xmlns:a14="http://schemas.microsoft.com/office/drawing/2010/main" val="0"/>
+                        </a:ext>
+                      </a:extLst>
+                    </a:blip>
                     <a:stretch>
                       <a:fillRect/>
                     </a:stretch>
@@ -2808,7 +3289,7 @@
                   <pic:spPr>
                     <a:xfrm>
                       <a:off x="0" y="0"/>
-                      <a:ext cx="5564857" cy="3083914"/>
+                      <a:ext cx="5560060" cy="3081256"/>
                     </a:xfrm>
                     <a:prstGeom prst="roundRect">
                       <a:avLst>
@@ -2830,34 +3311,121 @@
                 </pic:pic>
               </a:graphicData>
             </a:graphic>
-          </wp:inline>
+          </wp:anchor>
         </w:drawing>
       </w:r>
+      <w:r>
+        <w:rPr>
+          <w:color w:val="FFFFFF" w:themeColor="accent2"/>
+        </w:rPr>
+        <w:t>The ability to</w:t>
+      </w:r>
+      <w:r>
+        <w:rPr>
+          <w:b/>
+          <w:bCs/>
+          <w:color w:val="FFFFFF" w:themeColor="accent2"/>
+        </w:rPr>
+        <w:t xml:space="preserve"> talk to an NCO</w:t>
+      </w:r>
+      <w:r>
+        <w:rPr>
+          <w:color w:val="FFFFFF" w:themeColor="accent2"/>
+        </w:rPr>
+        <w:t>, and any other system</w:t>
+      </w:r>
+      <w:r>
+        <w:rPr>
+          <w:color w:val="FFFFFF" w:themeColor="accent2"/>
+        </w:rPr>
+        <w:t>s</w:t>
+      </w:r>
+      <w:r>
+        <w:rPr>
+          <w:color w:val="FFFFFF" w:themeColor="accent2"/>
+        </w:rPr>
+        <w:t xml:space="preserve"> could</w:t>
+      </w:r>
+      <w:r>
+        <w:rPr>
+          <w:color w:val="FFFFFF" w:themeColor="accent2"/>
+        </w:rPr>
+        <w:t xml:space="preserve"> </w:t>
+      </w:r>
+      <w:r>
+        <w:rPr>
+          <w:color w:val="FFFFFF" w:themeColor="accent2"/>
+        </w:rPr>
+        <w:t>be to</w:t>
+      </w:r>
+      <w:r>
+        <w:rPr>
+          <w:color w:val="FFFFFF" w:themeColor="accent2"/>
+        </w:rPr>
+        <w:t xml:space="preserve"> implement</w:t>
+      </w:r>
+    </w:p>
+    <w:p>
+      <w:pPr>
+        <w:pStyle w:val="Heading3"/>
+      </w:pPr>
+      <w:bookmarkStart w:id="19" w:name="_Toc109031117"/>
+      <w:r>
+        <w:t>Divide and conquer</w:t>
+      </w:r>
+      <w:bookmarkEnd w:id="19"/>
+      <w:r>
+        <w:t xml:space="preserve"> </w:t>
+      </w:r>
+    </w:p>
+    <w:p>
+      <w:r>
+        <w:t>I have split each section into different</w:t>
+      </w:r>
+      <w:r>
+        <w:t xml:space="preserve"> html</w:t>
+      </w:r>
+      <w:r>
+        <w:t>/php</w:t>
+      </w:r>
+      <w:r>
+        <w:t xml:space="preserve"> pages</w:t>
+      </w:r>
+      <w:r>
+        <w:t xml:space="preserve"> and works on each page till I get it at a degree of functionality</w:t>
+      </w:r>
+      <w:r>
+        <w:t xml:space="preserve"> that I consider it workable or completely </w:t>
+      </w:r>
+      <w:r>
+        <w:t>finish</w:t>
+      </w:r>
+      <w:r>
+        <w:t xml:space="preserve"> it</w:t>
+      </w:r>
+      <w:r>
+        <w:t xml:space="preserve"> I use the below diagram to help me chose what page to tackle next: </w:t>
+      </w:r>
+    </w:p>
+    <w:p>
+      <w:r>
+        <w:br w:type="page"/>
+      </w:r>
     </w:p>
     <w:p>
       <w:pPr>
         <w:pStyle w:val="Heading1"/>
-      </w:pPr>
-    </w:p>
-    <w:p>
-      <w:pPr>
-        <w:rPr>
-          <w:rFonts w:asciiTheme="majorHAnsi" w:eastAsiaTheme="majorEastAsia" w:hAnsiTheme="majorHAnsi" w:cstheme="majorBidi"/>
-          <w:color w:val="0B291A" w:themeColor="accent1" w:themeShade="BF"/>
-          <w:sz w:val="32"/>
-          <w:szCs w:val="32"/>
-        </w:rPr>
-      </w:pPr>
-      <w:r>
-        <w:br w:type="page"/>
-      </w:r>
-    </w:p>
-    <w:p>
-      <w:pPr>
-        <w:pStyle w:val="Heading1"/>
-      </w:pPr>
-      <w:bookmarkStart w:id="20" w:name="_Toc104364798"/>
-      <w:r>
+        <w:rPr>
+          <w:sz w:val="44"/>
+          <w:szCs w:val="44"/>
+        </w:rPr>
+      </w:pPr>
+      <w:bookmarkStart w:id="20" w:name="_Toc109031118"/>
+      <w:r>
+        <w:rPr>
+          <w:sz w:val="44"/>
+          <w:szCs w:val="44"/>
+        </w:rPr>
         <w:lastRenderedPageBreak/>
         <w:t>The Analysis</w:t>
       </w:r>
@@ -2867,7 +3435,7 @@
       <w:pPr>
         <w:pStyle w:val="Heading2"/>
       </w:pPr>
-      <w:bookmarkStart w:id="21" w:name="_Toc104364799"/>
+      <w:bookmarkStart w:id="21" w:name="_Toc109031119"/>
       <w:r>
         <w:t>Similar Products</w:t>
       </w:r>
@@ -3230,130 +3798,137 @@
         </w:rPr>
         <w:t xml:space="preserve"> </w:t>
       </w:r>
-    </w:p>
-    <w:p>
-      <w:pPr>
-        <w:pStyle w:val="Heading2"/>
-      </w:pPr>
-      <w:bookmarkStart w:id="22" w:name="_Toc104364800"/>
-      <w:r>
-        <w:t>Meetings</w:t>
-      </w:r>
-      <w:bookmarkEnd w:id="22"/>
-    </w:p>
-    <w:p/>
-    <w:p>
-      <w:r>
-        <w:t xml:space="preserve">I have Met with </w:t>
-      </w:r>
-      <w:r>
-        <w:t xml:space="preserve">Lt </w:t>
-      </w:r>
-      <w:r>
-        <w:t>Howson (</w:t>
-      </w:r>
       <w:r>
         <w:rPr>
           <w:i/>
           <w:iCs/>
         </w:rPr>
-        <w:t>Stakeholder</w:t>
-      </w:r>
-      <w:r>
-        <w:t xml:space="preserve">) discussing What he would want In Such a software that I would want to </w:t>
-      </w:r>
-      <w:r>
-        <w:t xml:space="preserve">develop. </w:t>
-      </w:r>
-      <w:r>
-        <w:t xml:space="preserve">He was </w:t>
-      </w:r>
-      <w:r>
-        <w:t>Optimistic</w:t>
-      </w:r>
-      <w:r>
-        <w:t xml:space="preserve"> about the </w:t>
-      </w:r>
-      <w:r>
-        <w:t>p</w:t>
-      </w:r>
-      <w:r>
-        <w:t xml:space="preserve">rospect </w:t>
-      </w:r>
-      <w:r>
-        <w:t>o</w:t>
-      </w:r>
-      <w:r>
-        <w:t xml:space="preserve">f a </w:t>
-      </w:r>
-      <w:r>
-        <w:t>web-based</w:t>
-      </w:r>
-      <w:r>
-        <w:t xml:space="preserve"> app</w:t>
-      </w:r>
-      <w:r>
-        <w:t xml:space="preserve"> saying “It’s all going to be in one place. It means things can be updated and shared easier and hopefully more people can understand how it works.”</w:t>
-      </w:r>
-      <w:r>
-        <w:t xml:space="preserve"> And </w:t>
-      </w:r>
-      <w:r>
-        <w:t>“It's less work for me, which means I can then do other work.”</w:t>
-      </w:r>
-      <w:r>
-        <w:t xml:space="preserve"> He also gave Me Some other Ideas for </w:t>
-      </w:r>
-      <w:r>
-        <w:t>u</w:t>
-      </w:r>
-      <w:r>
-        <w:t xml:space="preserve">pdates in </w:t>
-      </w:r>
-      <w:r>
-        <w:t>that could come later</w:t>
-      </w:r>
-      <w:r>
-        <w:t xml:space="preserve"> – “If it was to do something to do with bar codes and things, that would be quite useful, I could scan, kit out and then gives me a full running total of each item with each bit of equipment. That'd be quite handy.”</w:t>
-      </w:r>
+        <w:t>description to be filled in when I have the info to do so</w:t>
+      </w:r>
+    </w:p>
+    <w:p>
+      <w:pPr>
+        <w:pStyle w:val="Heading2"/>
+      </w:pPr>
+      <w:bookmarkStart w:id="22" w:name="_Toc109031120"/>
+      <w:r>
+        <w:t>Meetings</w:t>
+      </w:r>
+      <w:bookmarkEnd w:id="22"/>
     </w:p>
     <w:p/>
     <w:p>
-      <w:pPr>
-        <w:pStyle w:val="Heading2"/>
-      </w:pPr>
-      <w:bookmarkStart w:id="23" w:name="_Toc104364801"/>
-      <w:r>
-        <w:t>Surveys</w:t>
-      </w:r>
-      <w:bookmarkEnd w:id="23"/>
-    </w:p>
-    <w:p>
-      <w:pPr>
+      <w:r>
+        <w:t xml:space="preserve">I have Met with </w:t>
+      </w:r>
+      <w:r>
+        <w:t xml:space="preserve">Lt </w:t>
+      </w:r>
+      <w:r>
+        <w:t>Howson (</w:t>
+      </w:r>
+      <w:r>
         <w:rPr>
           <w:i/>
           <w:iCs/>
         </w:rPr>
-      </w:pPr>
-      <w:r>
+        <w:t>Stakeholder</w:t>
+      </w:r>
+      <w:r>
+        <w:t xml:space="preserve">) discussing What he would want In Such a software that I would want to </w:t>
+      </w:r>
+      <w:r>
+        <w:t xml:space="preserve">develop. </w:t>
+      </w:r>
+      <w:r>
+        <w:t xml:space="preserve">He was </w:t>
+      </w:r>
+      <w:r>
+        <w:t>Optimistic</w:t>
+      </w:r>
+      <w:r>
+        <w:t xml:space="preserve"> about the </w:t>
+      </w:r>
+      <w:r>
+        <w:t>p</w:t>
+      </w:r>
+      <w:r>
+        <w:t xml:space="preserve">rospect </w:t>
+      </w:r>
+      <w:r>
+        <w:t>o</w:t>
+      </w:r>
+      <w:r>
+        <w:t xml:space="preserve">f a </w:t>
+      </w:r>
+      <w:r>
+        <w:t>web-based</w:t>
+      </w:r>
+      <w:r>
+        <w:t xml:space="preserve"> app</w:t>
+      </w:r>
+      <w:r>
+        <w:t xml:space="preserve"> saying “It’s all going to be in one place. It means things can be updated and shared easier and hopefully more people can understand how it works.”</w:t>
+      </w:r>
+      <w:r>
+        <w:t xml:space="preserve"> And </w:t>
+      </w:r>
+      <w:r>
+        <w:t>“It's less work for me, which means I can then do other work.”</w:t>
+      </w:r>
+      <w:r>
+        <w:t xml:space="preserve"> He also gave Me Some other Ideas for </w:t>
+      </w:r>
+      <w:r>
+        <w:t>u</w:t>
+      </w:r>
+      <w:r>
+        <w:t xml:space="preserve">pdates in </w:t>
+      </w:r>
+      <w:r>
+        <w:t>that could come later</w:t>
+      </w:r>
+      <w:r>
+        <w:t xml:space="preserve"> – “If it was to do something to do with bar codes and things, that would be quite useful, I could scan, kit out and then gives me a full running total of each item with each bit of equipment. That'd be quite handy.”</w:t>
+      </w:r>
+    </w:p>
+    <w:p/>
+    <w:p>
+      <w:pPr>
+        <w:pStyle w:val="Heading2"/>
+      </w:pPr>
+      <w:bookmarkStart w:id="23" w:name="_Toc109031121"/>
+      <w:r>
+        <w:t>Surveys</w:t>
+      </w:r>
+      <w:bookmarkEnd w:id="23"/>
+    </w:p>
+    <w:p>
+      <w:pPr>
         <w:rPr>
           <w:i/>
           <w:iCs/>
         </w:rPr>
-        <w:t xml:space="preserve"> I have made a </w:t>
-      </w:r>
+      </w:pPr>
       <w:r>
         <w:rPr>
           <w:i/>
           <w:iCs/>
         </w:rPr>
-        <w:t>Surveys</w:t>
+        <w:t xml:space="preserve"> I have made a </w:t>
       </w:r>
       <w:r>
         <w:rPr>
           <w:i/>
           <w:iCs/>
         </w:rPr>
+        <w:t>Surveys</w:t>
+      </w:r>
+      <w:r>
+        <w:rPr>
+          <w:i/>
+          <w:iCs/>
+        </w:rPr>
         <w:t xml:space="preserve"> though MS forms and will be Sending this To Clients Soon.</w:t>
       </w:r>
     </w:p>
@@ -3361,7 +3936,7 @@
       <w:pPr>
         <w:pStyle w:val="Heading2"/>
       </w:pPr>
-      <w:bookmarkStart w:id="24" w:name="_Toc104364802"/>
+      <w:bookmarkStart w:id="24" w:name="_Toc109031122"/>
       <w:r>
         <w:t>Requirements</w:t>
       </w:r>
@@ -3454,11 +4029,11 @@
               <w:cnfStyle w:val="000000000000" w:firstRow="0" w:lastRow="0" w:firstColumn="0" w:lastColumn="0" w:oddVBand="0" w:evenVBand="0" w:oddHBand="0" w:evenHBand="0" w:firstRowFirstColumn="0" w:firstRowLastColumn="0" w:lastRowFirstColumn="0" w:lastRowLastColumn="0"/>
             </w:pPr>
             <w:r>
-              <w:t xml:space="preserve">System Should be able to Manage a Kit Request from a Cadet, Notify and Present the Request to the QM which should them be able </w:t>
+              <w:t xml:space="preserve">System Should be able to Manage a Kit Request from </w:t>
             </w:r>
             <w:r>
               <w:lastRenderedPageBreak/>
-              <w:t>to use the system to find the Kit and Issue to the</w:t>
+              <w:t>a Cadet, Notify and Present the Request to the QM which should them be able to use the system to find the Kit and Issue to the</w:t>
             </w:r>
           </w:p>
         </w:tc>
@@ -3472,7 +4047,11 @@
             </w:pPr>
             <w:r>
               <w:lastRenderedPageBreak/>
-              <w:t xml:space="preserve">This part of the System would replace the Current System which has many flaws and is a need if this system is to be Successful  </w:t>
+              <w:t xml:space="preserve">This part of the System would replace the Current System </w:t>
+            </w:r>
+            <w:r>
+              <w:lastRenderedPageBreak/>
+              <w:t xml:space="preserve">which has many flaws and is a need if this system is to be Successful  </w:t>
             </w:r>
           </w:p>
         </w:tc>
@@ -3495,6 +4074,7 @@
                 <w:b w:val="0"/>
                 <w:bCs w:val="0"/>
               </w:rPr>
+              <w:lastRenderedPageBreak/>
               <w:t xml:space="preserve">Kit Management System </w:t>
             </w:r>
           </w:p>
@@ -3547,13 +4127,11 @@
               <w:t xml:space="preserve"> System</w:t>
             </w:r>
             <w:r>
-              <w:t xml:space="preserve">: Will be simpler and easer to use than the </w:t>
-            </w:r>
-            <w:proofErr w:type="spellStart"/>
-            <w:r>
-              <w:t>Existei</w:t>
-            </w:r>
-            <w:proofErr w:type="spellEnd"/>
+              <w:t>: Will be simpler and easer to use than the Exist</w:t>
+            </w:r>
+            <w:r>
+              <w:t xml:space="preserve">ing System </w:t>
+            </w:r>
           </w:p>
         </w:tc>
       </w:tr>
@@ -3673,7 +4251,15 @@
               <w:cnfStyle w:val="000000000000" w:firstRow="0" w:lastRow="0" w:firstColumn="0" w:lastColumn="0" w:oddVBand="0" w:evenVBand="0" w:oddHBand="0" w:evenHBand="0" w:firstRowFirstColumn="0" w:firstRowLastColumn="0" w:lastRowFirstColumn="0" w:lastRowLastColumn="0"/>
             </w:pPr>
             <w:r>
-              <w:t xml:space="preserve">The system needs to be Regularly available on any device a User might have  so it can be used when they need to  </w:t>
+              <w:t xml:space="preserve">The system needs to be Regularly available on any device a User might </w:t>
+            </w:r>
+            <w:proofErr w:type="gramStart"/>
+            <w:r>
+              <w:t>have  so</w:t>
+            </w:r>
+            <w:proofErr w:type="gramEnd"/>
+            <w:r>
+              <w:t xml:space="preserve"> it can be used when they need to  </w:t>
             </w:r>
           </w:p>
         </w:tc>
@@ -3796,7 +4382,7 @@
       <w:pPr>
         <w:pStyle w:val="Heading2"/>
       </w:pPr>
-      <w:bookmarkStart w:id="25" w:name="_Toc104364803"/>
+      <w:bookmarkStart w:id="25" w:name="_Toc109031123"/>
       <w:r>
         <w:t>Success criteria</w:t>
       </w:r>
@@ -3895,8 +4481,13 @@
         <w:t>groups,</w:t>
       </w:r>
       <w:r>
-        <w:t xml:space="preserve"> I would</w:t>
-      </w:r>
+        <w:t xml:space="preserve"> I </w:t>
+      </w:r>
+      <w:proofErr w:type="gramStart"/>
+      <w:r>
+        <w:t>would</w:t>
+      </w:r>
+      <w:proofErr w:type="gramEnd"/>
       <w:r>
         <w:t xml:space="preserve"> consider the program greatly successful as functionality is achieved to a greater deal than what I have </w:t>
       </w:r>
@@ -3913,6 +4504,7 @@
           <w:i/>
           <w:iCs/>
         </w:rPr>
+        <w:lastRenderedPageBreak/>
         <w:t>*</w:t>
       </w:r>
       <w:r>
@@ -4016,14 +4608,27 @@
     <w:p>
       <w:pPr>
         <w:pStyle w:val="Heading2"/>
-      </w:pPr>
-      <w:r>
-        <w:lastRenderedPageBreak/>
+        <w:rPr>
+          <w:sz w:val="44"/>
+          <w:szCs w:val="44"/>
+        </w:rPr>
+      </w:pPr>
+      <w:bookmarkStart w:id="26" w:name="_Toc109031124"/>
+      <w:r>
+        <w:rPr>
+          <w:sz w:val="44"/>
+          <w:szCs w:val="44"/>
+        </w:rPr>
         <w:t xml:space="preserve">The </w:t>
       </w:r>
       <w:r>
+        <w:rPr>
+          <w:sz w:val="44"/>
+          <w:szCs w:val="44"/>
+        </w:rPr>
         <w:t>Design</w:t>
       </w:r>
+      <w:bookmarkEnd w:id="26"/>
     </w:p>
     <w:p>
       <w:pPr>
@@ -4031,15 +4636,21 @@
         <w:rPr>
           <w:b/>
           <w:bCs/>
-        </w:rPr>
-      </w:pPr>
+          <w:sz w:val="28"/>
+          <w:szCs w:val="28"/>
+        </w:rPr>
+      </w:pPr>
+      <w:bookmarkStart w:id="27" w:name="_Toc109031125"/>
       <w:r>
         <w:rPr>
           <w:b/>
           <w:bCs/>
+          <w:sz w:val="28"/>
+          <w:szCs w:val="28"/>
         </w:rPr>
         <w:t>User interface:</w:t>
       </w:r>
+      <w:bookmarkEnd w:id="27"/>
     </w:p>
     <w:p>
       <w:pPr>
@@ -4175,7 +4786,7 @@
           <w:i w:val="0"/>
           <w:iCs w:val="0"/>
         </w:rPr>
-        <w:t xml:space="preserve"> I E</w:t>
+        <w:t xml:space="preserve"> I</w:t>
       </w:r>
       <w:r>
         <w:rPr>
@@ -4183,7 +4794,7 @@
           <w:i w:val="0"/>
           <w:iCs w:val="0"/>
         </w:rPr>
-        <w:t xml:space="preserve"> army</w:t>
+        <w:t>.</w:t>
       </w:r>
       <w:r>
         <w:rPr>
@@ -4191,7 +4802,63 @@
           <w:i w:val="0"/>
           <w:iCs w:val="0"/>
         </w:rPr>
-        <w:t xml:space="preserve"> cadets</w:t>
+        <w:t>E</w:t>
+      </w:r>
+      <w:r>
+        <w:rPr>
+          <w:rStyle w:val="Strong"/>
+          <w:i w:val="0"/>
+          <w:iCs w:val="0"/>
+        </w:rPr>
+        <w:t>.</w:t>
+      </w:r>
+      <w:r>
+        <w:rPr>
+          <w:rStyle w:val="Strong"/>
+          <w:i w:val="0"/>
+          <w:iCs w:val="0"/>
+        </w:rPr>
+        <w:t xml:space="preserve"> </w:t>
+      </w:r>
+      <w:r>
+        <w:rPr>
+          <w:rStyle w:val="Strong"/>
+          <w:i w:val="0"/>
+          <w:iCs w:val="0"/>
+        </w:rPr>
+        <w:t>The A</w:t>
+      </w:r>
+      <w:r>
+        <w:rPr>
+          <w:rStyle w:val="Strong"/>
+          <w:i w:val="0"/>
+          <w:iCs w:val="0"/>
+        </w:rPr>
+        <w:t>rmy</w:t>
+      </w:r>
+      <w:r>
+        <w:rPr>
+          <w:rStyle w:val="Strong"/>
+          <w:i w:val="0"/>
+          <w:iCs w:val="0"/>
+        </w:rPr>
+        <w:t xml:space="preserve"> </w:t>
+      </w:r>
+      <w:r>
+        <w:rPr>
+          <w:rStyle w:val="Strong"/>
+          <w:i w:val="0"/>
+          <w:iCs w:val="0"/>
+        </w:rPr>
+        <w:t>C</w:t>
+      </w:r>
+      <w:r>
+        <w:rPr>
+          <w:rStyle w:val="Strong"/>
+          <w:i w:val="0"/>
+          <w:iCs w:val="0"/>
+        </w:rPr>
+        <w:t>adets</w:t>
       </w:r>
     </w:p>
     <w:p>
@@ -4329,50 +4996,35 @@
     </w:p>
     <w:p>
       <w:r>
-        <w:t>This System is very similar to Edulink and other systems like it; this is intentional as after us</w:t>
-      </w:r>
-      <w:r>
-        <w:t xml:space="preserve">ing </w:t>
-      </w:r>
-      <w:r>
-        <w:t xml:space="preserve">said </w:t>
-      </w:r>
-      <w:r>
-        <w:t xml:space="preserve">programs </w:t>
-      </w:r>
-      <w:r>
-        <w:t>I believe th</w:t>
-      </w:r>
-      <w:r>
-        <w:t>e system</w:t>
-      </w:r>
-      <w:r>
-        <w:t xml:space="preserve"> work well </w:t>
-      </w:r>
-      <w:r>
-        <w:t>e</w:t>
-      </w:r>
-      <w:r>
-        <w:t>nough</w:t>
-      </w:r>
-      <w:r>
-        <w:t>. This will help the user navigate My Program if it is similar to something that they are used to.</w:t>
-      </w:r>
-    </w:p>
-    <w:p>
-      <w:r>
-        <w:t xml:space="preserve">DFD to Show flow from Login to Function page. </w:t>
-      </w:r>
-    </w:p>
-    <w:p>
-      <w:r>
         <w:rPr>
           <w:noProof/>
         </w:rPr>
+        <w:lastRenderedPageBreak/>
         <w:drawing>
-          <wp:inline distT="0" distB="0" distL="0" distR="0" wp14:anchorId="32F3001C" wp14:editId="0AB8281A">
-            <wp:extent cx="4616451" cy="2650509"/>
-            <wp:effectExtent l="95250" t="76200" r="88900" b="92710"/>
+          <wp:anchor distT="0" distB="0" distL="114300" distR="114300" simplePos="0" relativeHeight="251685888" behindDoc="1" locked="0" layoutInCell="1" allowOverlap="1" wp14:anchorId="32F3001C" wp14:editId="57B45362">
+            <wp:simplePos x="0" y="0"/>
+            <wp:positionH relativeFrom="column">
+              <wp:posOffset>1943100</wp:posOffset>
+            </wp:positionH>
+            <wp:positionV relativeFrom="paragraph">
+              <wp:posOffset>509905</wp:posOffset>
+            </wp:positionV>
+            <wp:extent cx="3472815" cy="1993900"/>
+            <wp:effectExtent l="76200" t="95250" r="89535" b="82550"/>
+            <wp:wrapTight wrapText="bothSides">
+              <wp:wrapPolygon edited="0">
+                <wp:start x="-118" y="-1032"/>
+                <wp:lineTo x="-474" y="-619"/>
+                <wp:lineTo x="-474" y="21050"/>
+                <wp:lineTo x="-118" y="22288"/>
+                <wp:lineTo x="21683" y="22288"/>
+                <wp:lineTo x="22038" y="19399"/>
+                <wp:lineTo x="22038" y="2683"/>
+                <wp:lineTo x="21683" y="-413"/>
+                <wp:lineTo x="21683" y="-1032"/>
+                <wp:lineTo x="-118" y="-1032"/>
+              </wp:wrapPolygon>
+            </wp:wrapTight>
             <wp:docPr id="6" name="Picture 6" descr="Diagram&#10;&#10;Description automatically generated"/>
             <wp:cNvGraphicFramePr>
               <a:graphicFrameLocks xmlns:a="http://schemas.openxmlformats.org/drawingml/2006/main" noChangeAspect="1"/>
@@ -4385,7 +5037,13 @@
                     <pic:cNvPicPr/>
                   </pic:nvPicPr>
                   <pic:blipFill>
-                    <a:blip r:embed="rId15"/>
+                    <a:blip r:embed="rId15">
+                      <a:extLst>
+                        <a:ext uri="{28A0092B-C50C-407E-A947-70E740481C1C}">
+                          <a14:useLocalDpi xmlns:a14="http://schemas.microsoft.com/office/drawing/2010/main" val="0"/>
+                        </a:ext>
+                      </a:extLst>
+                    </a:blip>
                     <a:stretch>
                       <a:fillRect/>
                     </a:stretch>
@@ -4393,7 +5051,7 @@
                   <pic:spPr>
                     <a:xfrm>
                       <a:off x="0" y="0"/>
-                      <a:ext cx="4667008" cy="2679536"/>
+                      <a:ext cx="3472815" cy="1993900"/>
                     </a:xfrm>
                     <a:prstGeom prst="roundRect">
                       <a:avLst>
@@ -4426,8 +5084,69 @@
                 </pic:pic>
               </a:graphicData>
             </a:graphic>
-          </wp:inline>
+            <wp14:sizeRelH relativeFrom="margin">
+              <wp14:pctWidth>0</wp14:pctWidth>
+            </wp14:sizeRelH>
+            <wp14:sizeRelV relativeFrom="margin">
+              <wp14:pctHeight>0</wp14:pctHeight>
+            </wp14:sizeRelV>
+          </wp:anchor>
         </w:drawing>
+      </w:r>
+      <w:r>
+        <w:t>This System is very similar to Edulink and other systems like it; this is intentional as after us</w:t>
+      </w:r>
+      <w:r>
+        <w:t xml:space="preserve">ing </w:t>
+      </w:r>
+      <w:r>
+        <w:t xml:space="preserve">said </w:t>
+      </w:r>
+      <w:r>
+        <w:t xml:space="preserve">programs </w:t>
+      </w:r>
+      <w:r>
+        <w:t>I believe th</w:t>
+      </w:r>
+      <w:r>
+        <w:t>e system</w:t>
+      </w:r>
+      <w:r>
+        <w:t xml:space="preserve"> work well </w:t>
+      </w:r>
+      <w:r>
+        <w:t>e</w:t>
+      </w:r>
+      <w:r>
+        <w:t>nough</w:t>
+      </w:r>
+      <w:r>
+        <w:t>. This will help the user navigate My Program if it is similar to something that they are used to.</w:t>
+      </w:r>
+    </w:p>
+    <w:p>
+      <w:pPr>
+        <w:rPr>
+          <w:rFonts w:asciiTheme="majorHAnsi" w:hAnsiTheme="majorHAnsi"/>
+          <w:i/>
+          <w:iCs/>
+        </w:rPr>
+      </w:pPr>
+      <w:r>
+        <w:rPr>
+          <w:rFonts w:asciiTheme="majorHAnsi" w:hAnsiTheme="majorHAnsi"/>
+          <w:i/>
+          <w:iCs/>
+        </w:rPr>
+        <w:t xml:space="preserve">DFD to Show flow from Login to Function page. </w:t>
+      </w:r>
+      <w:r>
+        <w:rPr>
+          <w:rFonts w:asciiTheme="majorHAnsi" w:hAnsiTheme="majorHAnsi"/>
+          <w:i/>
+          <w:iCs/>
+        </w:rPr>
+        <w:t>(right)</w:t>
       </w:r>
     </w:p>
     <w:p>
@@ -4443,32 +5162,10 @@
     </w:p>
     <w:p>
       <w:pPr>
-        <w:pStyle w:val="Heading5"/>
+        <w:pStyle w:val="Heading6"/>
       </w:pPr>
       <w:r>
         <w:lastRenderedPageBreak/>
-        <w:t>Pages Layout</w:t>
-      </w:r>
-      <w:r>
-        <w:t xml:space="preserve"> and Style</w:t>
-      </w:r>
-    </w:p>
-    <w:p>
-      <w:r>
-        <w:t>Like in the Pages and Flow section my design is similar to Edulink and other systems, this is for the same reasons stated</w:t>
-      </w:r>
-      <w:r>
-        <w:t xml:space="preserve"> previously</w:t>
-      </w:r>
-      <w:r>
-        <w:t>.</w:t>
-      </w:r>
-    </w:p>
-    <w:p>
-      <w:pPr>
-        <w:pStyle w:val="Heading6"/>
-      </w:pPr>
-      <w:r>
         <w:t>Colours</w:t>
       </w:r>
     </w:p>
@@ -4483,7 +5180,13 @@
         <w:t xml:space="preserve"> the Army Cadet Website</w:t>
       </w:r>
       <w:r>
-        <w:t xml:space="preserve"> (see References) as it links My website to the Cadets and it effectively conveys what I want. </w:t>
+        <w:t xml:space="preserve"> (see References) as it links My website to the </w:t>
+      </w:r>
+      <w:r>
+        <w:t>Cadets,</w:t>
+      </w:r>
+      <w:r>
+        <w:t xml:space="preserve"> and it effectively conveys what I want. </w:t>
       </w:r>
     </w:p>
     <w:tbl>
@@ -5239,12 +5942,18 @@
     <w:p>
       <w:pPr>
         <w:rPr>
+          <w:rFonts w:asciiTheme="majorHAnsi" w:hAnsiTheme="majorHAnsi"/>
           <w:b/>
           <w:bCs/>
-        </w:rPr>
-      </w:pPr>
-      <w:r>
-        <w:rPr>
+          <w:i/>
+          <w:iCs/>
+        </w:rPr>
+      </w:pPr>
+      <w:r>
+        <w:rPr>
+          <w:rFonts w:asciiTheme="majorHAnsi" w:hAnsiTheme="majorHAnsi"/>
+          <w:i/>
+          <w:iCs/>
           <w:noProof/>
         </w:rPr>
         <w:drawing>
@@ -5305,43 +6014,61 @@
       </w:r>
       <w:r>
         <w:rPr>
+          <w:rFonts w:asciiTheme="majorHAnsi" w:hAnsiTheme="majorHAnsi"/>
           <w:b/>
           <w:bCs/>
+          <w:i/>
+          <w:iCs/>
         </w:rPr>
         <w:t xml:space="preserve">Concept of How I want the </w:t>
       </w:r>
       <w:r>
         <w:rPr>
+          <w:rFonts w:asciiTheme="majorHAnsi" w:hAnsiTheme="majorHAnsi"/>
           <w:b/>
           <w:bCs/>
+          <w:i/>
+          <w:iCs/>
         </w:rPr>
         <w:t>Dashboard</w:t>
       </w:r>
       <w:r>
         <w:rPr>
+          <w:rFonts w:asciiTheme="majorHAnsi" w:hAnsiTheme="majorHAnsi"/>
           <w:b/>
           <w:bCs/>
+          <w:i/>
+          <w:iCs/>
         </w:rPr>
         <w:t xml:space="preserve"> to look</w:t>
       </w:r>
       <w:r>
         <w:rPr>
+          <w:rFonts w:asciiTheme="majorHAnsi" w:hAnsiTheme="majorHAnsi"/>
           <w:b/>
           <w:bCs/>
+          <w:i/>
+          <w:iCs/>
         </w:rPr>
         <w:t xml:space="preserve"> – On a Laptop</w:t>
       </w:r>
       <w:r>
         <w:rPr>
+          <w:rFonts w:asciiTheme="majorHAnsi" w:hAnsiTheme="majorHAnsi"/>
           <w:b/>
           <w:bCs/>
+          <w:i/>
+          <w:iCs/>
         </w:rPr>
         <w:t>/</w:t>
       </w:r>
       <w:r>
         <w:rPr>
+          <w:rFonts w:asciiTheme="majorHAnsi" w:hAnsiTheme="majorHAnsi"/>
           <w:b/>
           <w:bCs/>
+          <w:i/>
+          <w:iCs/>
         </w:rPr>
         <w:t xml:space="preserve"> PC</w:t>
       </w:r>
@@ -5978,6 +6705,8 @@
         <w:lastRenderedPageBreak/>
         <w:t xml:space="preserve">On Mobile: </w:t>
       </w:r>
+    </w:p>
+    <w:p>
       <w:r>
         <w:rPr>
           <w:b/>
@@ -5985,13 +6714,13 @@
           <w:noProof/>
         </w:rPr>
         <w:drawing>
-          <wp:anchor distT="0" distB="0" distL="114300" distR="114300" simplePos="0" relativeHeight="251676672" behindDoc="1" locked="0" layoutInCell="1" allowOverlap="1" wp14:anchorId="11833519" wp14:editId="5A7D88ED">
+          <wp:anchor distT="0" distB="0" distL="114300" distR="114300" simplePos="0" relativeHeight="251676672" behindDoc="1" locked="0" layoutInCell="1" allowOverlap="1" wp14:anchorId="11833519" wp14:editId="64FB4303">
             <wp:simplePos x="0" y="0"/>
             <wp:positionH relativeFrom="margin">
               <wp:align>right</wp:align>
             </wp:positionH>
             <wp:positionV relativeFrom="paragraph">
-              <wp:posOffset>6350</wp:posOffset>
+              <wp:posOffset>3810</wp:posOffset>
             </wp:positionV>
             <wp:extent cx="1991167" cy="2864121"/>
             <wp:effectExtent l="0" t="0" r="9525" b="0"/>
@@ -6042,48 +6771,71 @@
           </wp:anchor>
         </w:drawing>
       </w:r>
-    </w:p>
-    <w:p>
       <w:r>
         <w:t xml:space="preserve">For Usage on mobile, I plan to just scale Everything Down. The </w:t>
       </w:r>
       <w:r>
         <w:t xml:space="preserve">Margin for the central body is removed to make space for the largest buttons as possible. This is another reason why having bigger buttons is important. </w:t>
+      </w:r>
+    </w:p>
+    <w:p>
+      <w:r>
+        <w:t>Most of the function pages will Follow the same Style and layout just adapting it to suit their functions.</w:t>
       </w:r>
     </w:p>
     <w:p/>
     <w:p/>
     <w:p/>
-    <w:p/>
-    <w:p/>
-    <w:p/>
-    <w:p/>
-    <w:p>
-      <w:r>
-        <w:t>Most of the function pages will Follow the same Style and layout just adapting it to suit their functions.</w:t>
-      </w:r>
-    </w:p>
     <w:p>
       <w:pPr>
         <w:pStyle w:val="Heading5"/>
-      </w:pPr>
-      <w:r>
+        <w:rPr>
+          <w:b/>
+          <w:bCs/>
+          <w:sz w:val="28"/>
+          <w:szCs w:val="28"/>
+        </w:rPr>
+      </w:pPr>
+      <w:r>
+        <w:rPr>
+          <w:b/>
+          <w:bCs/>
+          <w:sz w:val="28"/>
+          <w:szCs w:val="28"/>
+        </w:rPr>
         <w:t>Database Design</w:t>
       </w:r>
+      <w:r>
+        <w:rPr>
+          <w:b/>
+          <w:bCs/>
+          <w:sz w:val="28"/>
+          <w:szCs w:val="28"/>
+        </w:rPr>
+        <w:t>:</w:t>
+      </w:r>
     </w:p>
     <w:p>
       <w:pPr>
         <w:pStyle w:val="Heading6"/>
       </w:pPr>
       <w:r>
+        <w:t>Previous System to store data</w:t>
+      </w:r>
+    </w:p>
+    <w:p>
+      <w:r>
+        <w:rPr>
+          <w:noProof/>
+        </w:rPr>
         <w:drawing>
-          <wp:anchor distT="0" distB="0" distL="114300" distR="114300" simplePos="0" relativeHeight="251680768" behindDoc="1" locked="0" layoutInCell="1" allowOverlap="1" wp14:anchorId="59C63D77" wp14:editId="7E1656C5">
+          <wp:anchor distT="0" distB="0" distL="114300" distR="114300" simplePos="0" relativeHeight="251680768" behindDoc="1" locked="0" layoutInCell="1" allowOverlap="1" wp14:anchorId="59C63D77" wp14:editId="06C02579">
             <wp:simplePos x="0" y="0"/>
             <wp:positionH relativeFrom="column">
               <wp:posOffset>3600450</wp:posOffset>
             </wp:positionH>
             <wp:positionV relativeFrom="paragraph">
-              <wp:posOffset>8255</wp:posOffset>
+              <wp:posOffset>195580</wp:posOffset>
             </wp:positionV>
             <wp:extent cx="2332990" cy="2190750"/>
             <wp:effectExtent l="0" t="0" r="0" b="0"/>
@@ -6135,11 +6887,6 @@
         </w:drawing>
       </w:r>
       <w:r>
-        <w:t>Previous System to store data</w:t>
-      </w:r>
-    </w:p>
-    <w:p>
-      <w:r>
         <w:t xml:space="preserve">The images to the left are an example of how </w:t>
       </w:r>
       <w:r>
@@ -6166,17 +6913,14 @@
         <w:t>tomically</w:t>
       </w:r>
       <w:r>
-        <w:t xml:space="preserve"> which will be helpful when transferring to a data base.  As such </w:t>
-      </w:r>
-      <w:r>
-        <w:t>I want to use a similar layout when displaying the data to make it more familiar to the user</w:t>
-      </w:r>
-      <w:r>
-        <w:t xml:space="preserve"> and to uses the features that work well. </w:t>
-      </w:r>
-    </w:p>
-    <w:p>
-      <w:r>
+        <w:t xml:space="preserve"> which will be helpful when transferring to a data base.  As such I want to use a similar layout when displaying the data to make it more familiar to the user and to uses the features that work well. </w:t>
+      </w:r>
+    </w:p>
+    <w:p>
+      <w:r>
+        <w:rPr>
+          <w:noProof/>
+        </w:rPr>
         <w:drawing>
           <wp:anchor distT="0" distB="0" distL="114300" distR="114300" simplePos="0" relativeHeight="251683840" behindDoc="1" locked="0" layoutInCell="1" allowOverlap="1" wp14:anchorId="23C73714" wp14:editId="2F3A47B6">
             <wp:simplePos x="0" y="0"/>
@@ -6387,7 +7131,15 @@
           <w:i w:val="0"/>
           <w:iCs w:val="0"/>
         </w:rPr>
-        <w:t>To have a consistent naming Scheme so the data base is easily understood by another Coder</w:t>
+        <w:t xml:space="preserve">To have a consistent naming Scheme so the data base is easily understood by another </w:t>
+      </w:r>
+      <w:r>
+        <w:rPr>
+          <w:rStyle w:val="Strong"/>
+          <w:i w:val="0"/>
+          <w:iCs w:val="0"/>
+        </w:rPr>
+        <w:t>person.</w:t>
       </w:r>
     </w:p>
     <w:p/>
@@ -6766,56 +7518,7 @@
           <w:i/>
           <w:iCs/>
         </w:rPr>
-        <w:t xml:space="preserve">Most of the physical Items that are going to be virtually stored in these database tables are Military Uniform and Equipment – as such they all have a same size </w:t>
-      </w:r>
-      <w:r>
-        <w:rPr>
-          <w:i/>
-          <w:iCs/>
-        </w:rPr>
-        <w:t>system (measured in cm)</w:t>
-      </w:r>
-      <w:r>
-        <w:rPr>
-          <w:i/>
-          <w:iCs/>
-        </w:rPr>
-        <w:t xml:space="preserve"> and NATO Stock Number, which is verry helpful. </w:t>
-      </w:r>
-      <w:r>
-        <w:rPr>
-          <w:i/>
-          <w:iCs/>
-        </w:rPr>
-        <w:t xml:space="preserve"> </w:t>
-      </w:r>
-      <w:r>
-        <w:rPr>
-          <w:i/>
-          <w:iCs/>
-        </w:rPr>
-        <w:t xml:space="preserve">Size listed on the </w:t>
-      </w:r>
-      <w:r>
-        <w:rPr>
-          <w:i/>
-          <w:iCs/>
-        </w:rPr>
-        <w:t>Items</w:t>
-      </w:r>
-      <w:r>
-        <w:rPr>
-          <w:i/>
-          <w:iCs/>
-        </w:rPr>
-        <w:t xml:space="preserve"> are all in centimetres and are formatted like 160/88 or 70/72/88</w:t>
-      </w:r>
-      <w:r>
-        <w:rPr>
-          <w:i/>
-          <w:iCs/>
-        </w:rPr>
-        <w:t xml:space="preserve"> where each individual numbers represent a dimension like Chest or Inside Leg. </w:t>
+        <w:t xml:space="preserve">Most of the physical Items that are going to be virtually stored in these database tables are Military Uniform and Equipment – as such they all have a same size system (measured in cm) and NATO Stock Number, which is verry helpful.  Size listed on the Items are all in centimetres and are formatted like 160/88 or 70/72/88 where each individual numbers represent a dimension like Chest or Inside Leg. </w:t>
       </w:r>
     </w:p>
     <w:p>
@@ -6858,7 +7561,6 @@
           <w:b/>
           <w:bCs/>
         </w:rPr>
-        <w:lastRenderedPageBreak/>
         <w:t>Items and Sizes tables</w:t>
       </w:r>
     </w:p>
@@ -7098,28 +7800,7 @@
           <w:b/>
           <w:bCs/>
         </w:rPr>
-        <w:t>ItemRequest</w:t>
-      </w:r>
-      <w:r>
-        <w:rPr>
-          <w:b/>
-          <w:bCs/>
-        </w:rPr>
-        <w:t xml:space="preserve"> and Sizes</w:t>
-      </w:r>
-      <w:r>
-        <w:rPr>
-          <w:b/>
-          <w:bCs/>
-        </w:rPr>
-        <w:t>Request</w:t>
-      </w:r>
-      <w:r>
-        <w:rPr>
-          <w:b/>
-          <w:bCs/>
-        </w:rPr>
-        <w:t xml:space="preserve"> tables</w:t>
+        <w:t>ItemRequest and SizesRequest tables</w:t>
       </w:r>
     </w:p>
     <w:p>
@@ -7163,6 +7844,7 @@
     </w:p>
     <w:p>
       <w:r>
+        <w:lastRenderedPageBreak/>
         <w:t>DateRequested is a field that will be automatically filled out when the request</w:t>
       </w:r>
       <w:r>
@@ -7203,165 +7885,119 @@
       </w:r>
       <w:r>
         <w:rPr>
+          <w:rFonts w:eastAsia="Times New Roman" w:cs="Times New Roman"/>
+          <w:color w:val="000000"/>
+          <w:lang w:eastAsia="en-GB"/>
+        </w:rPr>
+        <w:t xml:space="preserve">ORDERED, </w:t>
+      </w:r>
+      <w:r>
+        <w:rPr>
+          <w:rFonts w:eastAsia="Times New Roman" w:cs="Times New Roman"/>
+          <w:color w:val="000000"/>
+          <w:lang w:eastAsia="en-GB"/>
+        </w:rPr>
+        <w:t>AWAITING ORDER. These roughly correspond to the number Columns in the Items table</w:t>
+      </w:r>
+      <w:r>
+        <w:rPr>
+          <w:rFonts w:eastAsia="Times New Roman" w:cs="Times New Roman"/>
+          <w:color w:val="000000"/>
+          <w:lang w:eastAsia="en-GB"/>
+        </w:rPr>
+        <w:t xml:space="preserve">. This is intended so that a Request with </w:t>
+      </w:r>
+      <w:r>
+        <w:rPr>
+          <w:rFonts w:eastAsia="Times New Roman" w:cs="Times New Roman"/>
+          <w:color w:val="000000"/>
+          <w:lang w:eastAsia="en-GB"/>
+        </w:rPr>
+        <w:t>an</w:t>
+      </w:r>
+      <w:r>
+        <w:rPr>
+          <w:rFonts w:eastAsia="Times New Roman" w:cs="Times New Roman"/>
+          <w:color w:val="000000"/>
+          <w:lang w:eastAsia="en-GB"/>
+        </w:rPr>
+        <w:t xml:space="preserve"> ORDERED status would increase the</w:t>
+      </w:r>
+      <w:r>
+        <w:rPr>
+          <w:rFonts w:eastAsia="Times New Roman" w:cs="Times New Roman"/>
+          <w:color w:val="000000"/>
+          <w:lang w:eastAsia="en-GB"/>
+        </w:rPr>
+        <w:t xml:space="preserve"> value</w:t>
+      </w:r>
+      <w:r>
+        <w:rPr>
+          <w:rFonts w:eastAsia="Times New Roman" w:cs="Times New Roman"/>
+          <w:color w:val="000000"/>
+          <w:lang w:eastAsia="en-GB"/>
+        </w:rPr>
+        <w:t xml:space="preserve"> </w:t>
+      </w:r>
+      <w:r>
+        <w:rPr>
+          <w:rFonts w:eastAsia="Times New Roman" w:cs="Times New Roman"/>
+          <w:color w:val="000000"/>
+          <w:lang w:eastAsia="en-GB"/>
+        </w:rPr>
+        <w:t>NumOrdered</w:t>
+      </w:r>
+      <w:r>
+        <w:rPr>
+          <w:rFonts w:eastAsia="Times New Roman" w:cs="Times New Roman"/>
+          <w:color w:val="000000"/>
+          <w:lang w:eastAsia="en-GB"/>
+        </w:rPr>
+        <w:t xml:space="preserve"> in the</w:t>
+      </w:r>
+      <w:r>
+        <w:rPr>
+          <w:rFonts w:eastAsia="Times New Roman" w:cs="Times New Roman"/>
+          <w:color w:val="000000"/>
+          <w:lang w:eastAsia="en-GB"/>
+        </w:rPr>
+        <w:t xml:space="preserve"> Items</w:t>
+      </w:r>
+      <w:r>
+        <w:rPr>
+          <w:rFonts w:eastAsia="Times New Roman" w:cs="Times New Roman"/>
+          <w:color w:val="000000"/>
+          <w:lang w:eastAsia="en-GB"/>
+        </w:rPr>
+        <w:t xml:space="preserve"> table</w:t>
+      </w:r>
+      <w:r>
+        <w:rPr>
+          <w:rFonts w:eastAsia="Times New Roman" w:cs="Times New Roman"/>
+          <w:color w:val="000000"/>
+          <w:lang w:eastAsia="en-GB"/>
+        </w:rPr>
+        <w:t xml:space="preserve"> when made</w:t>
+      </w:r>
+      <w:r>
+        <w:rPr>
+          <w:rFonts w:eastAsia="Times New Roman" w:cs="Times New Roman"/>
+          <w:color w:val="000000"/>
+          <w:lang w:eastAsia="en-GB"/>
+        </w:rPr>
+        <w:t>.</w:t>
+      </w:r>
+    </w:p>
+    <w:p>
+      <w:pPr>
+        <w:spacing w:before="240"/>
+        <w:rPr>
           <w:rFonts w:ascii="Verdana" w:eastAsia="Times New Roman" w:hAnsi="Verdana" w:cs="Times New Roman"/>
           <w:color w:val="000000"/>
           <w:sz w:val="19"/>
           <w:szCs w:val="19"/>
           <w:lang w:eastAsia="en-GB"/>
         </w:rPr>
-        <w:t>ORDERED</w:t>
-      </w:r>
-      <w:r>
-        <w:rPr>
-          <w:rFonts w:ascii="Verdana" w:eastAsia="Times New Roman" w:hAnsi="Verdana" w:cs="Times New Roman"/>
-          <w:color w:val="000000"/>
-          <w:sz w:val="19"/>
-          <w:szCs w:val="19"/>
-          <w:lang w:eastAsia="en-GB"/>
-        </w:rPr>
-        <w:t xml:space="preserve">, </w:t>
-      </w:r>
-      <w:r>
-        <w:rPr>
-          <w:rFonts w:ascii="Verdana" w:eastAsia="Times New Roman" w:hAnsi="Verdana" w:cs="Times New Roman"/>
-          <w:color w:val="000000"/>
-          <w:sz w:val="19"/>
-          <w:szCs w:val="19"/>
-          <w:lang w:eastAsia="en-GB"/>
-        </w:rPr>
-        <w:t>AWAITING ORDER</w:t>
-      </w:r>
-      <w:r>
-        <w:rPr>
-          <w:rFonts w:ascii="Verdana" w:eastAsia="Times New Roman" w:hAnsi="Verdana" w:cs="Times New Roman"/>
-          <w:color w:val="000000"/>
-          <w:sz w:val="19"/>
-          <w:szCs w:val="19"/>
-          <w:lang w:eastAsia="en-GB"/>
-        </w:rPr>
-        <w:t>. These roughly correspond to the number Columns in the Items table</w:t>
-      </w:r>
-      <w:r>
-        <w:rPr>
-          <w:rFonts w:ascii="Verdana" w:eastAsia="Times New Roman" w:hAnsi="Verdana" w:cs="Times New Roman"/>
-          <w:color w:val="000000"/>
-          <w:sz w:val="19"/>
-          <w:szCs w:val="19"/>
-          <w:lang w:eastAsia="en-GB"/>
-        </w:rPr>
-        <w:t xml:space="preserve">. This is intended so that a Request with </w:t>
-      </w:r>
-      <w:r>
-        <w:rPr>
-          <w:rFonts w:ascii="Verdana" w:eastAsia="Times New Roman" w:hAnsi="Verdana" w:cs="Times New Roman"/>
-          <w:color w:val="000000"/>
-          <w:sz w:val="19"/>
-          <w:szCs w:val="19"/>
-          <w:lang w:eastAsia="en-GB"/>
-        </w:rPr>
-        <w:t>an</w:t>
-      </w:r>
-      <w:r>
-        <w:rPr>
-          <w:rFonts w:ascii="Verdana" w:eastAsia="Times New Roman" w:hAnsi="Verdana" w:cs="Times New Roman"/>
-          <w:color w:val="000000"/>
-          <w:sz w:val="19"/>
-          <w:szCs w:val="19"/>
-          <w:lang w:eastAsia="en-GB"/>
-        </w:rPr>
-        <w:t xml:space="preserve"> ORDERED status would increase the</w:t>
-      </w:r>
-      <w:r>
-        <w:rPr>
-          <w:rFonts w:ascii="Verdana" w:eastAsia="Times New Roman" w:hAnsi="Verdana" w:cs="Times New Roman"/>
-          <w:color w:val="000000"/>
-          <w:sz w:val="19"/>
-          <w:szCs w:val="19"/>
-          <w:lang w:eastAsia="en-GB"/>
-        </w:rPr>
-        <w:t xml:space="preserve"> value</w:t>
-      </w:r>
-      <w:r>
-        <w:rPr>
-          <w:rFonts w:ascii="Verdana" w:eastAsia="Times New Roman" w:hAnsi="Verdana" w:cs="Times New Roman"/>
-          <w:color w:val="000000"/>
-          <w:sz w:val="19"/>
-          <w:szCs w:val="19"/>
-          <w:lang w:eastAsia="en-GB"/>
-        </w:rPr>
-        <w:t xml:space="preserve"> </w:t>
-      </w:r>
-      <w:r>
-        <w:rPr>
-          <w:rFonts w:ascii="Verdana" w:eastAsia="Times New Roman" w:hAnsi="Verdana" w:cs="Times New Roman"/>
-          <w:color w:val="000000"/>
-          <w:sz w:val="19"/>
-          <w:szCs w:val="19"/>
-          <w:lang w:eastAsia="en-GB"/>
-        </w:rPr>
-        <w:t>NumOrdered</w:t>
-      </w:r>
-      <w:r>
-        <w:rPr>
-          <w:rFonts w:ascii="Verdana" w:eastAsia="Times New Roman" w:hAnsi="Verdana" w:cs="Times New Roman"/>
-          <w:color w:val="000000"/>
-          <w:sz w:val="19"/>
-          <w:szCs w:val="19"/>
-          <w:lang w:eastAsia="en-GB"/>
-        </w:rPr>
-        <w:t xml:space="preserve"> in the</w:t>
-      </w:r>
-      <w:r>
-        <w:rPr>
-          <w:rFonts w:ascii="Verdana" w:eastAsia="Times New Roman" w:hAnsi="Verdana" w:cs="Times New Roman"/>
-          <w:color w:val="000000"/>
-          <w:sz w:val="19"/>
-          <w:szCs w:val="19"/>
-          <w:lang w:eastAsia="en-GB"/>
-        </w:rPr>
-        <w:t xml:space="preserve"> Items</w:t>
-      </w:r>
-      <w:r>
-        <w:rPr>
-          <w:rFonts w:ascii="Verdana" w:eastAsia="Times New Roman" w:hAnsi="Verdana" w:cs="Times New Roman"/>
-          <w:color w:val="000000"/>
-          <w:sz w:val="19"/>
-          <w:szCs w:val="19"/>
-          <w:lang w:eastAsia="en-GB"/>
-        </w:rPr>
-        <w:t xml:space="preserve"> table</w:t>
-      </w:r>
-      <w:r>
-        <w:rPr>
-          <w:rFonts w:ascii="Verdana" w:eastAsia="Times New Roman" w:hAnsi="Verdana" w:cs="Times New Roman"/>
-          <w:color w:val="000000"/>
-          <w:sz w:val="19"/>
-          <w:szCs w:val="19"/>
-          <w:lang w:eastAsia="en-GB"/>
-        </w:rPr>
-        <w:t xml:space="preserve"> when made</w:t>
-      </w:r>
-      <w:r>
-        <w:rPr>
-          <w:rFonts w:ascii="Verdana" w:eastAsia="Times New Roman" w:hAnsi="Verdana" w:cs="Times New Roman"/>
-          <w:color w:val="000000"/>
-          <w:sz w:val="19"/>
-          <w:szCs w:val="19"/>
-          <w:lang w:eastAsia="en-GB"/>
-        </w:rPr>
-        <w:t>.</w:t>
-      </w:r>
-    </w:p>
-    <w:p>
-      <w:pPr>
-        <w:spacing w:before="240"/>
-        <w:rPr>
-          <w:rFonts w:ascii="Verdana" w:eastAsia="Times New Roman" w:hAnsi="Verdana" w:cs="Times New Roman"/>
-          <w:color w:val="000000"/>
-          <w:sz w:val="19"/>
-          <w:szCs w:val="19"/>
-          <w:lang w:eastAsia="en-GB"/>
-        </w:rPr>
       </w:pPr>
     </w:p>
     <w:p>
@@ -7378,7 +8014,6 @@
           <w:bCs/>
           <w:lang w:eastAsia="en-GB"/>
         </w:rPr>
-        <w:lastRenderedPageBreak/>
         <w:t>User Table</w:t>
       </w:r>
     </w:p>
@@ -7392,275 +8027,275 @@
         <w:rPr>
           <w:lang w:eastAsia="en-GB"/>
         </w:rPr>
-        <w:t xml:space="preserve">The Users table is fairly self-explanatory: Every user will have a Cadet </w:t>
-      </w:r>
+        <w:t xml:space="preserve">The </w:t>
+      </w:r>
+      <w:proofErr w:type="gramStart"/>
       <w:r>
         <w:rPr>
           <w:lang w:eastAsia="en-GB"/>
         </w:rPr>
+        <w:t>Users</w:t>
+      </w:r>
+      <w:proofErr w:type="gramEnd"/>
+      <w:r>
+        <w:rPr>
+          <w:lang w:eastAsia="en-GB"/>
+        </w:rPr>
+        <w:t xml:space="preserve"> table is fairly self-explanatory: Every user will have a Cadet </w:t>
+      </w:r>
+      <w:r>
+        <w:rPr>
+          <w:lang w:eastAsia="en-GB"/>
+        </w:rPr>
         <w:t>N</w:t>
       </w:r>
       <w:r>
         <w:rPr>
           <w:lang w:eastAsia="en-GB"/>
         </w:rPr>
-        <w:t xml:space="preserve">umber and Password that, stored in the </w:t>
-      </w:r>
-      <w:proofErr w:type="spellStart"/>
+        <w:t xml:space="preserve">umber and Password that, stored in the Cnum and Pwd column respectively. The </w:t>
+      </w:r>
       <w:r>
         <w:rPr>
           <w:lang w:eastAsia="en-GB"/>
         </w:rPr>
-        <w:t>Cnum</w:t>
-      </w:r>
-      <w:proofErr w:type="spellEnd"/>
+        <w:t>C</w:t>
+      </w:r>
       <w:r>
         <w:rPr>
           <w:lang w:eastAsia="en-GB"/>
         </w:rPr>
-        <w:t xml:space="preserve"> and </w:t>
-      </w:r>
-      <w:proofErr w:type="spellStart"/>
+        <w:t xml:space="preserve">adet </w:t>
+      </w:r>
       <w:r>
         <w:rPr>
           <w:lang w:eastAsia="en-GB"/>
         </w:rPr>
-        <w:t>Pwd</w:t>
-      </w:r>
-      <w:proofErr w:type="spellEnd"/>
+        <w:t>N</w:t>
+      </w:r>
       <w:r>
         <w:rPr>
           <w:lang w:eastAsia="en-GB"/>
         </w:rPr>
-        <w:t xml:space="preserve"> column respectively. The </w:t>
+        <w:t xml:space="preserve">umber will relate to their Winchester Number, which </w:t>
       </w:r>
       <w:r>
         <w:rPr>
           <w:lang w:eastAsia="en-GB"/>
         </w:rPr>
-        <w:t>C</w:t>
+        <w:t>from</w:t>
       </w:r>
       <w:r>
         <w:rPr>
           <w:lang w:eastAsia="en-GB"/>
         </w:rPr>
-        <w:t xml:space="preserve">adet </w:t>
+        <w:t xml:space="preserve"> the MOD Database system for managing cadets</w:t>
       </w:r>
       <w:r>
         <w:rPr>
           <w:lang w:eastAsia="en-GB"/>
         </w:rPr>
-        <w:t>N</w:t>
+        <w:t xml:space="preserve"> that works</w:t>
       </w:r>
       <w:r>
         <w:rPr>
           <w:lang w:eastAsia="en-GB"/>
         </w:rPr>
-        <w:t xml:space="preserve">umber will relate to their Winchester Number, which </w:t>
+        <w:t xml:space="preserve"> at a higher </w:t>
       </w:r>
       <w:r>
         <w:rPr>
           <w:lang w:eastAsia="en-GB"/>
         </w:rPr>
-        <w:t>from</w:t>
+        <w:t>level than</w:t>
       </w:r>
       <w:r>
         <w:rPr>
           <w:lang w:eastAsia="en-GB"/>
         </w:rPr>
-        <w:t xml:space="preserve"> the MOD Database system for managing cadets</w:t>
+        <w:t xml:space="preserve"> the scope of CadetLink</w:t>
       </w:r>
       <w:r>
         <w:rPr>
           <w:lang w:eastAsia="en-GB"/>
         </w:rPr>
-        <w:t xml:space="preserve"> that works</w:t>
+        <w:t xml:space="preserve"> – this was a </w:t>
       </w:r>
       <w:r>
         <w:rPr>
           <w:lang w:eastAsia="en-GB"/>
         </w:rPr>
-        <w:t xml:space="preserve"> at a higher </w:t>
+        <w:t>feature</w:t>
       </w:r>
       <w:r>
         <w:rPr>
           <w:lang w:eastAsia="en-GB"/>
         </w:rPr>
-        <w:t>level than</w:t>
+        <w:t xml:space="preserve"> requested by the Client.</w:t>
       </w:r>
       <w:r>
         <w:rPr>
           <w:lang w:eastAsia="en-GB"/>
         </w:rPr>
-        <w:t xml:space="preserve"> the scope of CadetLink</w:t>
+        <w:t xml:space="preserve"> The Users Password will be set by a CFAV when setting up the account to a default value, the User will then be asked to change it when they </w:t>
       </w:r>
       <w:r>
         <w:rPr>
           <w:lang w:eastAsia="en-GB"/>
         </w:rPr>
-        <w:t xml:space="preserve"> – this was a </w:t>
-      </w:r>
-      <w:r>
+        <w:t xml:space="preserve">log in for the first time. The value Stored for the Password will be the hashed and salted version of what the user enters </w:t>
+      </w:r>
+    </w:p>
+    <w:p>
+      <w:pPr>
         <w:rPr>
           <w:lang w:eastAsia="en-GB"/>
         </w:rPr>
-        <w:t>feature</w:t>
-      </w:r>
+      </w:pPr>
       <w:r>
         <w:rPr>
           <w:lang w:eastAsia="en-GB"/>
         </w:rPr>
-        <w:t xml:space="preserve"> requested by the Client.</w:t>
+        <w:t xml:space="preserve">The columns fname, </w:t>
       </w:r>
       <w:r>
         <w:rPr>
           <w:lang w:eastAsia="en-GB"/>
         </w:rPr>
-        <w:t xml:space="preserve"> The Users Password will be set by a CFAV when setting up the account to a default value, the User will then be asked to change it when they </w:t>
+        <w:t>l</w:t>
       </w:r>
       <w:r>
         <w:rPr>
           <w:lang w:eastAsia="en-GB"/>
         </w:rPr>
-        <w:t xml:space="preserve">log in for the first time. The value Stored for the Password will be the hashed and salted version of what the user enters </w:t>
-      </w:r>
-    </w:p>
-    <w:p>
-      <w:pPr>
+        <w:t xml:space="preserve">name, and rank store the first </w:t>
+      </w:r>
+      <w:r>
         <w:rPr>
           <w:lang w:eastAsia="en-GB"/>
         </w:rPr>
-      </w:pPr>
+        <w:t>name,</w:t>
+      </w:r>
       <w:r>
         <w:rPr>
           <w:lang w:eastAsia="en-GB"/>
         </w:rPr>
-        <w:t xml:space="preserve">The columns </w:t>
-      </w:r>
-      <w:proofErr w:type="spellStart"/>
+        <w:t xml:space="preserve"> last </w:t>
+      </w:r>
       <w:r>
         <w:rPr>
           <w:lang w:eastAsia="en-GB"/>
         </w:rPr>
-        <w:t>fname</w:t>
-      </w:r>
-      <w:proofErr w:type="spellEnd"/>
+        <w:t>name, and the Rank of the current user respectively. I decided to split these up so they can be updated easily, although first name and the last name shouldn’t need to be</w:t>
+      </w:r>
       <w:r>
         <w:rPr>
           <w:lang w:eastAsia="en-GB"/>
         </w:rPr>
-        <w:t xml:space="preserve">, </w:t>
-      </w:r>
-      <w:proofErr w:type="spellStart"/>
+        <w:t xml:space="preserve"> </w:t>
+      </w:r>
       <w:r>
         <w:rPr>
           <w:lang w:eastAsia="en-GB"/>
         </w:rPr>
-        <w:t>Lname</w:t>
-      </w:r>
-      <w:proofErr w:type="spellEnd"/>
+        <w:t>changed if</w:t>
+      </w:r>
       <w:r>
         <w:rPr>
           <w:lang w:eastAsia="en-GB"/>
         </w:rPr>
-        <w:t xml:space="preserve">, and rank store the first </w:t>
+        <w:t xml:space="preserve"> initially </w:t>
       </w:r>
       <w:r>
         <w:rPr>
           <w:lang w:eastAsia="en-GB"/>
         </w:rPr>
-        <w:t>name,</w:t>
+        <w:t>correctly entered</w:t>
       </w:r>
       <w:r>
         <w:rPr>
           <w:lang w:eastAsia="en-GB"/>
         </w:rPr>
-        <w:t xml:space="preserve"> last </w:t>
+        <w:t xml:space="preserve"> their</w:t>
       </w:r>
       <w:r>
         <w:rPr>
           <w:lang w:eastAsia="en-GB"/>
         </w:rPr>
-        <w:t>name, and the Rank of the current user respectively. I decided to split these up so they can be updated easily, although first name and the last name shouldn’t need to be</w:t>
+        <w:t xml:space="preserve"> rank</w:t>
       </w:r>
       <w:r>
         <w:rPr>
           <w:lang w:eastAsia="en-GB"/>
         </w:rPr>
-        <w:t xml:space="preserve"> </w:t>
+        <w:t xml:space="preserve"> may. Another reason for keeping the First name and the </w:t>
       </w:r>
       <w:r>
         <w:rPr>
           <w:lang w:eastAsia="en-GB"/>
         </w:rPr>
-        <w:t>changed if</w:t>
+        <w:t>L</w:t>
       </w:r>
       <w:r>
         <w:rPr>
           <w:lang w:eastAsia="en-GB"/>
         </w:rPr>
-        <w:t xml:space="preserve"> initially </w:t>
+        <w:t xml:space="preserve">ast name </w:t>
       </w:r>
       <w:r>
         <w:rPr>
           <w:lang w:eastAsia="en-GB"/>
         </w:rPr>
-        <w:t>correctly entered</w:t>
+        <w:t>separate is so for smaller screens I could have the option of only displaying one to save space on the screen</w:t>
       </w:r>
       <w:r>
         <w:rPr>
           <w:lang w:eastAsia="en-GB"/>
         </w:rPr>
-        <w:t xml:space="preserve"> their</w:t>
-      </w:r>
-      <w:r>
+        <w:t>.</w:t>
+      </w:r>
+    </w:p>
+    <w:p>
+      <w:pPr>
         <w:rPr>
           <w:lang w:eastAsia="en-GB"/>
         </w:rPr>
-        <w:t xml:space="preserve"> rank</w:t>
-      </w:r>
+      </w:pPr>
       <w:r>
         <w:rPr>
           <w:lang w:eastAsia="en-GB"/>
         </w:rPr>
-        <w:t xml:space="preserve"> may. Another reason for keeping the First name and the </w:t>
+        <w:t xml:space="preserve">Troop and section </w:t>
       </w:r>
       <w:r>
         <w:rPr>
           <w:lang w:eastAsia="en-GB"/>
         </w:rPr>
-        <w:t>L</w:t>
+        <w:t>are</w:t>
       </w:r>
       <w:r>
         <w:rPr>
           <w:lang w:eastAsia="en-GB"/>
         </w:rPr>
-        <w:t xml:space="preserve">ast name </w:t>
+        <w:t xml:space="preserve"> the Groups the user </w:t>
       </w:r>
       <w:r>
         <w:rPr>
           <w:lang w:eastAsia="en-GB"/>
         </w:rPr>
-        <w:t>separate is so for smaller screens I could have the option of only displaying one to save space on the screen</w:t>
+        <w:t>is</w:t>
       </w:r>
       <w:r>
         <w:rPr>
           <w:lang w:eastAsia="en-GB"/>
         </w:rPr>
-        <w:t>.</w:t>
-      </w:r>
-    </w:p>
-    <w:p>
-      <w:pPr>
+        <w:t xml:space="preserve"> part</w:t>
+      </w:r>
+      <w:r>
         <w:rPr>
           <w:lang w:eastAsia="en-GB"/>
         </w:rPr>
-      </w:pPr>
-      <w:r>
-        <w:rPr>
-          <w:lang w:eastAsia="en-GB"/>
-        </w:rPr>
-        <w:t>Troop and section is the Groups the user are of, for example troop: Chard, section: 1. They will both have a</w:t>
+        <w:t xml:space="preserve"> of, for example troop: Chard, section: 1. They will both have a</w:t>
       </w:r>
       <w:r>
         <w:rPr>
@@ -7726,13 +8361,82 @@
     <w:p>
       <w:pPr>
         <w:rPr>
+          <w:i/>
+          <w:iCs/>
           <w:lang w:eastAsia="en-GB"/>
         </w:rPr>
       </w:pPr>
       <w:r>
         <w:rPr>
+          <w:b/>
+          <w:bCs/>
+          <w:i/>
+          <w:iCs/>
           <w:lang w:eastAsia="en-GB"/>
         </w:rPr>
+        <w:t xml:space="preserve">Note – </w:t>
+      </w:r>
+      <w:r>
+        <w:rPr>
+          <w:i/>
+          <w:iCs/>
+          <w:lang w:eastAsia="en-GB"/>
+        </w:rPr>
+        <w:t>when I refer to an Event this means either a regular training session or a field day or an annual camp</w:t>
+      </w:r>
+      <w:r>
+        <w:rPr>
+          <w:i/>
+          <w:iCs/>
+          <w:lang w:eastAsia="en-GB"/>
+        </w:rPr>
+        <w:t>,</w:t>
+      </w:r>
+      <w:r>
+        <w:rPr>
+          <w:i/>
+          <w:iCs/>
+          <w:lang w:eastAsia="en-GB"/>
+        </w:rPr>
+        <w:t xml:space="preserve"> if </w:t>
+      </w:r>
+      <w:proofErr w:type="gramStart"/>
+      <w:r>
+        <w:rPr>
+          <w:i/>
+          <w:iCs/>
+          <w:lang w:eastAsia="en-GB"/>
+        </w:rPr>
+        <w:t>necessary</w:t>
+      </w:r>
+      <w:proofErr w:type="gramEnd"/>
+      <w:r>
+        <w:rPr>
+          <w:i/>
+          <w:iCs/>
+          <w:lang w:eastAsia="en-GB"/>
+        </w:rPr>
+        <w:t xml:space="preserve"> this will be specified</w:t>
+      </w:r>
+      <w:r>
+        <w:rPr>
+          <w:i/>
+          <w:iCs/>
+          <w:lang w:eastAsia="en-GB"/>
+        </w:rPr>
+        <w:t xml:space="preserve">. </w:t>
+      </w:r>
+    </w:p>
+    <w:p>
+      <w:pPr>
+        <w:rPr>
+          <w:lang w:eastAsia="en-GB"/>
+        </w:rPr>
+      </w:pPr>
+      <w:r>
+        <w:rPr>
+          <w:lang w:eastAsia="en-GB"/>
+        </w:rPr>
         <w:t>The event tables are there to</w:t>
       </w:r>
       <w:r>
@@ -7751,7 +8455,109 @@
         <w:rPr>
           <w:lang w:eastAsia="en-GB"/>
         </w:rPr>
-        <w:t xml:space="preserve"> relevant information.  </w:t>
+        <w:t xml:space="preserve"> relevant information</w:t>
+      </w:r>
+      <w:r>
+        <w:rPr>
+          <w:lang w:eastAsia="en-GB"/>
+        </w:rPr>
+        <w:t xml:space="preserve"> such as the event name, the time it starts and finishes, and the </w:t>
+      </w:r>
+      <w:r>
+        <w:rPr>
+          <w:lang w:eastAsia="en-GB"/>
+        </w:rPr>
+        <w:t xml:space="preserve">start and end date, if it is a </w:t>
+      </w:r>
+      <w:r>
+        <w:rPr>
+          <w:lang w:eastAsia="en-GB"/>
+        </w:rPr>
+        <w:t>one-day</w:t>
+      </w:r>
+      <w:r>
+        <w:rPr>
+          <w:lang w:eastAsia="en-GB"/>
+        </w:rPr>
+        <w:t xml:space="preserve"> event like a regular weekly training session then the end date is not </w:t>
+      </w:r>
+      <w:r>
+        <w:rPr>
+          <w:lang w:eastAsia="en-GB"/>
+        </w:rPr>
+        <w:t>required,</w:t>
+      </w:r>
+      <w:r>
+        <w:rPr>
+          <w:lang w:eastAsia="en-GB"/>
+        </w:rPr>
+        <w:t xml:space="preserve"> and the system will be smart enough to understand this and </w:t>
+      </w:r>
+      <w:r>
+        <w:rPr>
+          <w:lang w:eastAsia="en-GB"/>
+        </w:rPr>
+        <w:t>won’t</w:t>
+      </w:r>
+      <w:r>
+        <w:rPr>
+          <w:lang w:eastAsia="en-GB"/>
+        </w:rPr>
+        <w:t xml:space="preserve"> display an end </w:t>
+      </w:r>
+      <w:r>
+        <w:rPr>
+          <w:lang w:eastAsia="en-GB"/>
+        </w:rPr>
+        <w:t>date</w:t>
+      </w:r>
+      <w:r>
+        <w:rPr>
+          <w:lang w:eastAsia="en-GB"/>
+        </w:rPr>
+        <w:t>.</w:t>
+      </w:r>
+      <w:r>
+        <w:rPr>
+          <w:lang w:eastAsia="en-GB"/>
+        </w:rPr>
+        <w:t xml:space="preserve"> Other data like the Orders documents will be stored as well. From this I plan to write a program that reads and </w:t>
+      </w:r>
+      <w:r>
+        <w:rPr>
+          <w:lang w:eastAsia="en-GB"/>
+        </w:rPr>
+        <w:t>interprets</w:t>
+      </w:r>
+      <w:r>
+        <w:rPr>
+          <w:lang w:eastAsia="en-GB"/>
+        </w:rPr>
+        <w:t xml:space="preserve"> the data so it can produce a </w:t>
+      </w:r>
+      <w:r>
+        <w:rPr>
+          <w:lang w:eastAsia="en-GB"/>
+        </w:rPr>
+        <w:t>condensed</w:t>
+      </w:r>
+      <w:r>
+        <w:rPr>
+          <w:lang w:eastAsia="en-GB"/>
+        </w:rPr>
+        <w:t xml:space="preserve"> note form and display the relevant information to the relevant people</w:t>
+      </w:r>
+      <w:r>
+        <w:rPr>
+          <w:lang w:eastAsia="en-GB"/>
+        </w:rPr>
+        <w:t>.</w:t>
+      </w:r>
+      <w:r>
+        <w:rPr>
+          <w:lang w:eastAsia="en-GB"/>
+        </w:rPr>
+        <w:t xml:space="preserve"> </w:t>
       </w:r>
       <w:r>
         <w:rPr>
@@ -7771,10 +8577,12 @@
       <w:pPr>
         <w:pStyle w:val="Heading1"/>
       </w:pPr>
+      <w:bookmarkStart w:id="28" w:name="_Toc109031126"/>
       <w:r>
         <w:lastRenderedPageBreak/>
         <w:t>References</w:t>
       </w:r>
+      <w:bookmarkEnd w:id="28"/>
     </w:p>
     <w:p>
       <w:r>
@@ -7786,6 +8594,11 @@
     </w:p>
     <w:p>
       <w:r>
+        <w:t xml:space="preserve">Edulink: </w:t>
+      </w:r>
+    </w:p>
+    <w:p>
+      <w:r>
         <w:br w:type="page"/>
       </w:r>
     </w:p>
@@ -7793,11 +8606,14 @@
       <w:pPr>
         <w:pStyle w:val="Heading1"/>
       </w:pPr>
+      <w:bookmarkStart w:id="29" w:name="_Toc109031127"/>
       <w:r>
         <w:lastRenderedPageBreak/>
         <w:t>Common abbreviations</w:t>
       </w:r>
-    </w:p>
+      <w:bookmarkEnd w:id="29"/>
+    </w:p>
+    <w:p/>
     <w:p>
       <w:pPr>
         <w:pStyle w:val="ListParagraph"/>
@@ -7819,6 +8635,18 @@
         </w:numPr>
       </w:pPr>
       <w:r>
+        <w:t>CFAV: Cadet Force Adult Volunteer</w:t>
+      </w:r>
+    </w:p>
+    <w:p>
+      <w:pPr>
+        <w:pStyle w:val="ListParagraph"/>
+        <w:numPr>
+          <w:ilvl w:val="0"/>
+          <w:numId w:val="14"/>
+        </w:numPr>
+      </w:pPr>
+      <w:r>
         <w:t xml:space="preserve">NCO: Non-commissioned Officer </w:t>
       </w:r>
     </w:p>
@@ -7836,7 +8664,15 @@
     <w:p/>
     <w:p>
       <w:r>
-        <w:t xml:space="preserve">// notes and at  the moment rejected  paragraphs </w:t>
+        <w:t xml:space="preserve">// notes and </w:t>
+      </w:r>
+      <w:proofErr w:type="gramStart"/>
+      <w:r>
+        <w:t>at  the</w:t>
+      </w:r>
+      <w:proofErr w:type="gramEnd"/>
+      <w:r>
+        <w:t xml:space="preserve"> moment rejected  paragraphs </w:t>
       </w:r>
     </w:p>
     <w:p>
@@ -7903,7 +8739,15 @@
     </w:p>
     <w:p>
       <w:r>
-        <w:t>This new app would be able to take a lot of the annoying tasks out of the logistics of cadets. Information about trips, Orders for this week, what Kit to bring (and whenever its short sleeves or not), scores for section competitions and a way for uniform issues to be logged would all be displayed in an easy-to-use central display. Other features like talking to an NCO could be implemented. Each cadet would have their own log in. the uniform issues would be logged, cross referenced against the Quartermaster’s database and would have the option to be displayed in an excel spread sheet.</w:t>
+        <w:t xml:space="preserve">This new app would be able to take a lot of the annoying tasks out of the logistics of cadets. Information about trips, Orders for this week, what Kit to bring (and whenever its short sleeves or not), scores for section competitions and a way for uniform issues to be logged would all be displayed in an easy-to-use central display. Other features like talking to an NCO could be implemented. Each cadet would have their own log in. the uniform issues would be logged, cross referenced against the Quartermaster’s </w:t>
+      </w:r>
+      <w:proofErr w:type="gramStart"/>
+      <w:r>
+        <w:t>database</w:t>
+      </w:r>
+      <w:proofErr w:type="gramEnd"/>
+      <w:r>
+        <w:t xml:space="preserve"> and would have the option to be displayed in an excel spread sheet.</w:t>
       </w:r>
     </w:p>
     <w:p/>
@@ -8001,7 +8845,6 @@
         <w:docPartUnique/>
       </w:docPartObj>
     </w:sdtPr>
-    <w:sdtEndPr/>
     <w:sdtContent>
       <w:sdt>
         <w:sdtPr>
@@ -8011,7 +8854,6 @@
             <w:docPartUnique/>
           </w:docPartObj>
         </w:sdtPr>
-        <w:sdtEndPr/>
         <w:sdtContent>
           <w:p>
             <w:pPr>
@@ -8375,6 +9217,119 @@
     </w:lvl>
   </w:abstractNum>
   <w:abstractNum w:abstractNumId="2" w15:restartNumberingAfterBreak="0">
+    <w:nsid w:val="0C2E035E"/>
+    <w:multiLevelType w:val="hybridMultilevel"/>
+    <w:tmpl w:val="C3120AEE"/>
+    <w:lvl w:ilvl="0" w:tplc="08090001">
+      <w:start w:val="1"/>
+      <w:numFmt w:val="bullet"/>
+      <w:lvlText w:val=""/>
+      <w:lvlJc w:val="left"/>
+      <w:pPr>
+        <w:ind w:left="720" w:hanging="360"/>
+      </w:pPr>
+      <w:rPr>
+        <w:rFonts w:ascii="Symbol" w:hAnsi="Symbol" w:hint="default"/>
+      </w:rPr>
+    </w:lvl>
+    <w:lvl w:ilvl="1" w:tplc="08090003" w:tentative="1">
+      <w:start w:val="1"/>
+      <w:numFmt w:val="bullet"/>
+      <w:lvlText w:val="o"/>
+      <w:lvlJc w:val="left"/>
+      <w:pPr>
+        <w:ind w:left="1440" w:hanging="360"/>
+      </w:pPr>
+      <w:rPr>
+        <w:rFonts w:ascii="Courier New" w:hAnsi="Courier New" w:cs="Courier New" w:hint="default"/>
+      </w:rPr>
+    </w:lvl>
+    <w:lvl w:ilvl="2" w:tplc="08090005" w:tentative="1">
+      <w:start w:val="1"/>
+      <w:numFmt w:val="bullet"/>
+      <w:lvlText w:val=""/>
+      <w:lvlJc w:val="left"/>
+      <w:pPr>
+        <w:ind w:left="2160" w:hanging="360"/>
+      </w:pPr>
+      <w:rPr>
+        <w:rFonts w:ascii="Wingdings" w:hAnsi="Wingdings" w:hint="default"/>
+      </w:rPr>
+    </w:lvl>
+    <w:lvl w:ilvl="3" w:tplc="08090001" w:tentative="1">
+      <w:start w:val="1"/>
+      <w:numFmt w:val="bullet"/>
+      <w:lvlText w:val=""/>
+      <w:lvlJc w:val="left"/>
+      <w:pPr>
+        <w:ind w:left="2880" w:hanging="360"/>
+      </w:pPr>
+      <w:rPr>
+        <w:rFonts w:ascii="Symbol" w:hAnsi="Symbol" w:hint="default"/>
+      </w:rPr>
+    </w:lvl>
+    <w:lvl w:ilvl="4" w:tplc="08090003" w:tentative="1">
+      <w:start w:val="1"/>
+      <w:numFmt w:val="bullet"/>
+      <w:lvlText w:val="o"/>
+      <w:lvlJc w:val="left"/>
+      <w:pPr>
+        <w:ind w:left="3600" w:hanging="360"/>
+      </w:pPr>
+      <w:rPr>
+        <w:rFonts w:ascii="Courier New" w:hAnsi="Courier New" w:cs="Courier New" w:hint="default"/>
+      </w:rPr>
+    </w:lvl>
+    <w:lvl w:ilvl="5" w:tplc="08090005" w:tentative="1">
+      <w:start w:val="1"/>
+      <w:numFmt w:val="bullet"/>
+      <w:lvlText w:val=""/>
+      <w:lvlJc w:val="left"/>
+      <w:pPr>
+        <w:ind w:left="4320" w:hanging="360"/>
+      </w:pPr>
+      <w:rPr>
+        <w:rFonts w:ascii="Wingdings" w:hAnsi="Wingdings" w:hint="default"/>
+      </w:rPr>
+    </w:lvl>
+    <w:lvl w:ilvl="6" w:tplc="08090001" w:tentative="1">
+      <w:start w:val="1"/>
+      <w:numFmt w:val="bullet"/>
+      <w:lvlText w:val=""/>
+      <w:lvlJc w:val="left"/>
+      <w:pPr>
+        <w:ind w:left="5040" w:hanging="360"/>
+      </w:pPr>
+      <w:rPr>
+        <w:rFonts w:ascii="Symbol" w:hAnsi="Symbol" w:hint="default"/>
+      </w:rPr>
+    </w:lvl>
+    <w:lvl w:ilvl="7" w:tplc="08090003" w:tentative="1">
+      <w:start w:val="1"/>
+      <w:numFmt w:val="bullet"/>
+      <w:lvlText w:val="o"/>
+      <w:lvlJc w:val="left"/>
+      <w:pPr>
+        <w:ind w:left="5760" w:hanging="360"/>
+      </w:pPr>
+      <w:rPr>
+        <w:rFonts w:ascii="Courier New" w:hAnsi="Courier New" w:cs="Courier New" w:hint="default"/>
+      </w:rPr>
+    </w:lvl>
+    <w:lvl w:ilvl="8" w:tplc="08090005" w:tentative="1">
+      <w:start w:val="1"/>
+      <w:numFmt w:val="bullet"/>
+      <w:lvlText w:val=""/>
+      <w:lvlJc w:val="left"/>
+      <w:pPr>
+        <w:ind w:left="6480" w:hanging="360"/>
+      </w:pPr>
+      <w:rPr>
+        <w:rFonts w:ascii="Wingdings" w:hAnsi="Wingdings" w:hint="default"/>
+      </w:rPr>
+    </w:lvl>
+  </w:abstractNum>
+  <w:abstractNum w:abstractNumId="3" w15:restartNumberingAfterBreak="0">
     <w:nsid w:val="118E2B97"/>
     <w:multiLevelType w:val="hybridMultilevel"/>
     <w:tmpl w:val="DFECFBF2"/>
@@ -8487,7 +9442,7 @@
       </w:rPr>
     </w:lvl>
   </w:abstractNum>
-  <w:abstractNum w:abstractNumId="3" w15:restartNumberingAfterBreak="0">
+  <w:abstractNum w:abstractNumId="4" w15:restartNumberingAfterBreak="0">
     <w:nsid w:val="16643EFE"/>
     <w:multiLevelType w:val="hybridMultilevel"/>
     <w:tmpl w:val="CC64BE1E"/>
@@ -8600,7 +9555,7 @@
       </w:rPr>
     </w:lvl>
   </w:abstractNum>
-  <w:abstractNum w:abstractNumId="4" w15:restartNumberingAfterBreak="0">
+  <w:abstractNum w:abstractNumId="5" w15:restartNumberingAfterBreak="0">
     <w:nsid w:val="1A166928"/>
     <w:multiLevelType w:val="hybridMultilevel"/>
     <w:tmpl w:val="C0AAD878"/>
@@ -8713,7 +9668,7 @@
       </w:rPr>
     </w:lvl>
   </w:abstractNum>
-  <w:abstractNum w:abstractNumId="5" w15:restartNumberingAfterBreak="0">
+  <w:abstractNum w:abstractNumId="6" w15:restartNumberingAfterBreak="0">
     <w:nsid w:val="29431E04"/>
     <w:multiLevelType w:val="hybridMultilevel"/>
     <w:tmpl w:val="71C2A00C"/>
@@ -8826,7 +9781,7 @@
       </w:rPr>
     </w:lvl>
   </w:abstractNum>
-  <w:abstractNum w:abstractNumId="6" w15:restartNumberingAfterBreak="0">
+  <w:abstractNum w:abstractNumId="7" w15:restartNumberingAfterBreak="0">
     <w:nsid w:val="29AF6A48"/>
     <w:multiLevelType w:val="hybridMultilevel"/>
     <w:tmpl w:val="43347D6C"/>
@@ -8939,7 +9894,7 @@
       </w:rPr>
     </w:lvl>
   </w:abstractNum>
-  <w:abstractNum w:abstractNumId="7" w15:restartNumberingAfterBreak="0">
+  <w:abstractNum w:abstractNumId="8" w15:restartNumberingAfterBreak="0">
     <w:nsid w:val="384E4F8F"/>
     <w:multiLevelType w:val="hybridMultilevel"/>
     <w:tmpl w:val="E9F01E98"/>
@@ -9052,7 +10007,7 @@
       </w:rPr>
     </w:lvl>
   </w:abstractNum>
-  <w:abstractNum w:abstractNumId="8" w15:restartNumberingAfterBreak="0">
+  <w:abstractNum w:abstractNumId="9" w15:restartNumberingAfterBreak="0">
     <w:nsid w:val="40943818"/>
     <w:multiLevelType w:val="hybridMultilevel"/>
     <w:tmpl w:val="50F8BAF4"/>
@@ -9165,7 +10120,7 @@
       </w:rPr>
     </w:lvl>
   </w:abstractNum>
-  <w:abstractNum w:abstractNumId="9" w15:restartNumberingAfterBreak="0">
+  <w:abstractNum w:abstractNumId="10" w15:restartNumberingAfterBreak="0">
     <w:nsid w:val="491C0556"/>
     <w:multiLevelType w:val="hybridMultilevel"/>
     <w:tmpl w:val="C4323E0A"/>
@@ -9278,7 +10233,7 @@
       </w:rPr>
     </w:lvl>
   </w:abstractNum>
-  <w:abstractNum w:abstractNumId="10" w15:restartNumberingAfterBreak="0">
+  <w:abstractNum w:abstractNumId="11" w15:restartNumberingAfterBreak="0">
     <w:nsid w:val="5AC75BB0"/>
     <w:multiLevelType w:val="hybridMultilevel"/>
     <w:tmpl w:val="561E323C"/>
@@ -9391,7 +10346,7 @@
       </w:rPr>
     </w:lvl>
   </w:abstractNum>
-  <w:abstractNum w:abstractNumId="11" w15:restartNumberingAfterBreak="0">
+  <w:abstractNum w:abstractNumId="12" w15:restartNumberingAfterBreak="0">
     <w:nsid w:val="5B382A85"/>
     <w:multiLevelType w:val="hybridMultilevel"/>
     <w:tmpl w:val="1E0C2504"/>
@@ -9504,7 +10459,7 @@
       </w:rPr>
     </w:lvl>
   </w:abstractNum>
-  <w:abstractNum w:abstractNumId="12" w15:restartNumberingAfterBreak="0">
+  <w:abstractNum w:abstractNumId="13" w15:restartNumberingAfterBreak="0">
     <w:nsid w:val="650C3CB3"/>
     <w:multiLevelType w:val="hybridMultilevel"/>
     <w:tmpl w:val="BA44654A"/>
@@ -9617,7 +10572,7 @@
       </w:rPr>
     </w:lvl>
   </w:abstractNum>
-  <w:abstractNum w:abstractNumId="13" w15:restartNumberingAfterBreak="0">
+  <w:abstractNum w:abstractNumId="14" w15:restartNumberingAfterBreak="0">
     <w:nsid w:val="69FC254F"/>
     <w:multiLevelType w:val="hybridMultilevel"/>
     <w:tmpl w:val="E376CD10"/>
@@ -9730,7 +10685,7 @@
       </w:rPr>
     </w:lvl>
   </w:abstractNum>
-  <w:abstractNum w:abstractNumId="14" w15:restartNumberingAfterBreak="0">
+  <w:abstractNum w:abstractNumId="15" w15:restartNumberingAfterBreak="0">
     <w:nsid w:val="6A4777C3"/>
     <w:multiLevelType w:val="hybridMultilevel"/>
     <w:tmpl w:val="9A3C9C6C"/>
@@ -9820,46 +10775,49 @@
     <w:abstractNumId w:val="1"/>
   </w:num>
   <w:num w:numId="2" w16cid:durableId="739711093">
-    <w:abstractNumId w:val="2"/>
+    <w:abstractNumId w:val="3"/>
   </w:num>
   <w:num w:numId="3" w16cid:durableId="1784643336">
+    <w:abstractNumId w:val="13"/>
+  </w:num>
+  <w:num w:numId="4" w16cid:durableId="92629750">
+    <w:abstractNumId w:val="6"/>
+  </w:num>
+  <w:num w:numId="5" w16cid:durableId="1449814966">
+    <w:abstractNumId w:val="15"/>
+  </w:num>
+  <w:num w:numId="6" w16cid:durableId="1024937697">
     <w:abstractNumId w:val="12"/>
   </w:num>
-  <w:num w:numId="4" w16cid:durableId="92629750">
-    <w:abstractNumId w:val="5"/>
-  </w:num>
-  <w:num w:numId="5" w16cid:durableId="1449814966">
-    <w:abstractNumId w:val="14"/>
-  </w:num>
-  <w:num w:numId="6" w16cid:durableId="1024937697">
+  <w:num w:numId="7" w16cid:durableId="1238053169">
     <w:abstractNumId w:val="11"/>
-  </w:num>
-  <w:num w:numId="7" w16cid:durableId="1238053169">
-    <w:abstractNumId w:val="10"/>
   </w:num>
   <w:num w:numId="8" w16cid:durableId="2144494258">
     <w:abstractNumId w:val="0"/>
   </w:num>
   <w:num w:numId="9" w16cid:durableId="1135564004">
-    <w:abstractNumId w:val="13"/>
+    <w:abstractNumId w:val="14"/>
   </w:num>
   <w:num w:numId="10" w16cid:durableId="297147368">
+    <w:abstractNumId w:val="10"/>
+  </w:num>
+  <w:num w:numId="11" w16cid:durableId="1714646867">
+    <w:abstractNumId w:val="5"/>
+  </w:num>
+  <w:num w:numId="12" w16cid:durableId="1549563635">
+    <w:abstractNumId w:val="7"/>
+  </w:num>
+  <w:num w:numId="13" w16cid:durableId="341130137">
+    <w:abstractNumId w:val="4"/>
+  </w:num>
+  <w:num w:numId="14" w16cid:durableId="839540710">
     <w:abstractNumId w:val="9"/>
   </w:num>
-  <w:num w:numId="11" w16cid:durableId="1714646867">
-    <w:abstractNumId w:val="4"/>
-  </w:num>
-  <w:num w:numId="12" w16cid:durableId="1549563635">
-    <w:abstractNumId w:val="6"/>
-  </w:num>
-  <w:num w:numId="13" w16cid:durableId="341130137">
-    <w:abstractNumId w:val="3"/>
-  </w:num>
-  <w:num w:numId="14" w16cid:durableId="839540710">
+  <w:num w:numId="15" w16cid:durableId="601568487">
     <w:abstractNumId w:val="8"/>
   </w:num>
-  <w:num w:numId="15" w16cid:durableId="601568487">
-    <w:abstractNumId w:val="7"/>
+  <w:num w:numId="16" w16cid:durableId="1057708891">
+    <w:abstractNumId w:val="2"/>
   </w:num>
 </w:numbering>
 </file>
@@ -10262,7 +11220,7 @@
   <w:style w:type="paragraph" w:default="1" w:styleId="Normal">
     <w:name w:val="Normal"/>
     <w:qFormat/>
-    <w:rsid w:val="005023A8"/>
+    <w:rsid w:val="00E26BD0"/>
   </w:style>
   <w:style w:type="paragraph" w:styleId="Heading1">
     <w:name w:val="heading 1"/>
@@ -10416,6 +11374,7 @@
   <w:style w:type="character" w:default="1" w:styleId="DefaultParagraphFont">
     <w:name w:val="Default Paragraph Font"/>
     <w:uiPriority w:val="1"/>
+    <w:semiHidden/>
     <w:unhideWhenUsed/>
   </w:style>
   <w:style w:type="table" w:default="1" w:styleId="TableNormal">
@@ -11279,110 +12238,16 @@
         <a:srgbClr val="0986ED"/>
       </a:folHlink>
     </a:clrScheme>
-    <a:fontScheme name="Office">
+    <a:fontScheme name="Custom 1">
       <a:majorFont>
-        <a:latin typeface="Calibri Light" panose="020F0302020204030204"/>
+        <a:latin typeface="OCR A Extended"/>
         <a:ea typeface=""/>
         <a:cs typeface=""/>
-        <a:font script="Jpan" typeface="游ゴシック Light"/>
-        <a:font script="Hang" typeface="맑은 고딕"/>
-        <a:font script="Hans" typeface="等线 Light"/>
-        <a:font script="Hant" typeface="新細明體"/>
-        <a:font script="Arab" typeface="Times New Roman"/>
-        <a:font script="Hebr" typeface="Times New Roman"/>
-        <a:font script="Thai" typeface="Angsana New"/>
-        <a:font script="Ethi" typeface="Nyala"/>
-        <a:font script="Beng" typeface="Vrinda"/>
-        <a:font script="Gujr" typeface="Shruti"/>
-        <a:font script="Khmr" typeface="MoolBoran"/>
-        <a:font script="Knda" typeface="Tunga"/>
-        <a:font script="Guru" typeface="Raavi"/>
-        <a:font script="Cans" typeface="Euphemia"/>
-        <a:font script="Cher" typeface="Plantagenet Cherokee"/>
-        <a:font script="Yiii" typeface="Microsoft Yi Baiti"/>
-        <a:font script="Tibt" typeface="Microsoft Himalaya"/>
-        <a:font script="Thaa" typeface="MV Boli"/>
-        <a:font script="Deva" typeface="Mangal"/>
-        <a:font script="Telu" typeface="Gautami"/>
-        <a:font script="Taml" typeface="Latha"/>
-        <a:font script="Syrc" typeface="Estrangelo Edessa"/>
-        <a:font script="Orya" typeface="Kalinga"/>
-        <a:font script="Mlym" typeface="Kartika"/>
-        <a:font script="Laoo" typeface="DokChampa"/>
-        <a:font script="Sinh" typeface="Iskoola Pota"/>
-        <a:font script="Mong" typeface="Mongolian Baiti"/>
-        <a:font script="Viet" typeface="Times New Roman"/>
-        <a:font script="Uigh" typeface="Microsoft Uighur"/>
-        <a:font script="Geor" typeface="Sylfaen"/>
-        <a:font script="Armn" typeface="Arial"/>
-        <a:font script="Bugi" typeface="Leelawadee UI"/>
-        <a:font script="Bopo" typeface="Microsoft JhengHei"/>
-        <a:font script="Java" typeface="Javanese Text"/>
-        <a:font script="Lisu" typeface="Segoe UI"/>
-        <a:font script="Mymr" typeface="Myanmar Text"/>
-        <a:font script="Nkoo" typeface="Ebrima"/>
-        <a:font script="Olck" typeface="Nirmala UI"/>
-        <a:font script="Osma" typeface="Ebrima"/>
-        <a:font script="Phag" typeface="Phagspa"/>
-        <a:font script="Syrn" typeface="Estrangelo Edessa"/>
-        <a:font script="Syrj" typeface="Estrangelo Edessa"/>
-        <a:font script="Syre" typeface="Estrangelo Edessa"/>
-        <a:font script="Sora" typeface="Nirmala UI"/>
-        <a:font script="Tale" typeface="Microsoft Tai Le"/>
-        <a:font script="Talu" typeface="Microsoft New Tai Lue"/>
-        <a:font script="Tfng" typeface="Ebrima"/>
       </a:majorFont>
       <a:minorFont>
-        <a:latin typeface="Calibri" panose="020F0502020204030204"/>
+        <a:latin typeface="Tisa Offc Serif Pro Thin"/>
         <a:ea typeface=""/>
         <a:cs typeface=""/>
-        <a:font script="Jpan" typeface="游明朝"/>
-        <a:font script="Hang" typeface="맑은 고딕"/>
-        <a:font script="Hans" typeface="等线"/>
-        <a:font script="Hant" typeface="新細明體"/>
-        <a:font script="Arab" typeface="Arial"/>
-        <a:font script="Hebr" typeface="Arial"/>
-        <a:font script="Thai" typeface="Cordia New"/>
-        <a:font script="Ethi" typeface="Nyala"/>
-        <a:font script="Beng" typeface="Vrinda"/>
-        <a:font script="Gujr" typeface="Shruti"/>
-        <a:font script="Khmr" typeface="DaunPenh"/>
-        <a:font script="Knda" typeface="Tunga"/>
-        <a:font script="Guru" typeface="Raavi"/>
-        <a:font script="Cans" typeface="Euphemia"/>
-        <a:font script="Cher" typeface="Plantagenet Cherokee"/>
-        <a:font script="Yiii" typeface="Microsoft Yi Baiti"/>
-        <a:font script="Tibt" typeface="Microsoft Himalaya"/>
-        <a:font script="Thaa" typeface="MV Boli"/>
-        <a:font script="Deva" typeface="Mangal"/>
-        <a:font script="Telu" typeface="Gautami"/>
-        <a:font script="Taml" typeface="Latha"/>
-        <a:font script="Syrc" typeface="Estrangelo Edessa"/>
-        <a:font script="Orya" typeface="Kalinga"/>
-        <a:font script="Mlym" typeface="Kartika"/>
-        <a:font script="Laoo" typeface="DokChampa"/>
-        <a:font script="Sinh" typeface="Iskoola Pota"/>
-        <a:font script="Mong" typeface="Mongolian Baiti"/>
-        <a:font script="Viet" typeface="Arial"/>
-        <a:font script="Uigh" typeface="Microsoft Uighur"/>
-        <a:font script="Geor" typeface="Sylfaen"/>
-        <a:font script="Armn" typeface="Arial"/>
-        <a:font script="Bugi" typeface="Leelawadee UI"/>
-        <a:font script="Bopo" typeface="Microsoft JhengHei"/>
-        <a:font script="Java" typeface="Javanese Text"/>
-        <a:font script="Lisu" typeface="Segoe UI"/>
-        <a:font script="Mymr" typeface="Myanmar Text"/>
-        <a:font script="Nkoo" typeface="Ebrima"/>
-        <a:font script="Olck" typeface="Nirmala UI"/>
-        <a:font script="Osma" typeface="Ebrima"/>
-        <a:font script="Phag" typeface="Phagspa"/>
-        <a:font script="Syrn" typeface="Estrangelo Edessa"/>
-        <a:font script="Syrj" typeface="Estrangelo Edessa"/>
-        <a:font script="Syre" typeface="Estrangelo Edessa"/>
-        <a:font script="Sora" typeface="Nirmala UI"/>
-        <a:font script="Tale" typeface="Microsoft Tai Le"/>
-        <a:font script="Talu" typeface="Microsoft New Tai Lue"/>
-        <a:font script="Tfng" typeface="Ebrima"/>
       </a:minorFont>
     </a:fontScheme>
     <a:fmtScheme name="Office">

</xml_diff>

<commit_message>
updated a few things
</commit_message>
<xml_diff>
--- a/Writeup/CadetlinkWriteUp.docx
+++ b/Writeup/CadetlinkWriteUp.docx
@@ -19,7 +19,7 @@
             <mc:AlternateContent>
               <mc:Choice Requires="wpg">
                 <w:drawing>
-                  <wp:anchor distT="0" distB="0" distL="114300" distR="114300" simplePos="0" relativeHeight="251659264" behindDoc="0" locked="0" layoutInCell="1" allowOverlap="1" wp14:anchorId="1EC0A06F" wp14:editId="0E07F8B0">
+                  <wp:anchor distT="0" distB="0" distL="114300" distR="114300" simplePos="0" relativeHeight="251658240" behindDoc="0" locked="0" layoutInCell="1" allowOverlap="1" wp14:anchorId="1EC0A06F" wp14:editId="704FBC4B">
                     <wp:simplePos x="0" y="0"/>
                     <wp:positionH relativeFrom="page">
                       <wp:align>right</wp:align>
@@ -428,7 +428,7 @@
               </mc:Choice>
               <mc:Fallback>
                 <w:pict>
-                  <v:group w14:anchorId="1EC0A06F" id="Group 453" o:spid="_x0000_s1026" style="position:absolute;margin-left:193.95pt;margin-top:0;width:245.15pt;height:11in;z-index:251659264;mso-width-percent:400;mso-height-percent:1000;mso-position-horizontal:right;mso-position-horizontal-relative:page;mso-position-vertical:top;mso-position-vertical-relative:page;mso-width-percent:400;mso-height-percent:1000" coordsize="31136,100584" o:gfxdata="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">
+                  <v:group w14:anchorId="1EC0A06F" id="Group 453" o:spid="_x0000_s1026" style="position:absolute;margin-left:193.95pt;margin-top:0;width:245.15pt;height:11in;z-index:251658240;mso-width-percent:400;mso-height-percent:1000;mso-position-horizontal:right;mso-position-horizontal-relative:page;mso-position-vertical:top;mso-position-vertical-relative:page;mso-width-percent:400;mso-height-percent:1000" coordsize="31136,100584" o:gfxdata="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">
                     <v:rect id="Rectangle 459" o:spid="_x0000_s1027" alt="Light vertical" style="position:absolute;width:1385;height:100584;visibility:visible;mso-wrap-style:square;v-text-anchor:middle" o:gfxdata="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" fillcolor="#c4bcc6 [1945]" stroked="f" strokecolor="white" strokeweight="1pt">
                       <v:fill r:id="rId9" o:title="" opacity="52428f" color2="white [3212]" o:opacity2="52428f" type="pattern"/>
                       <v:shadow color="#d8d8d8" offset="3pt,3pt"/>
@@ -638,7 +638,7 @@
             <mc:AlternateContent>
               <mc:Choice Requires="wps">
                 <w:drawing>
-                  <wp:anchor distT="0" distB="0" distL="114300" distR="114300" simplePos="0" relativeHeight="251661312" behindDoc="0" locked="0" layoutInCell="0" allowOverlap="1" wp14:anchorId="0B19C7C9" wp14:editId="6EBD90D1">
+                  <wp:anchor distT="0" distB="0" distL="114300" distR="114300" simplePos="0" relativeHeight="251660288" behindDoc="0" locked="0" layoutInCell="0" allowOverlap="1" wp14:anchorId="0B19C7C9" wp14:editId="3DF76D47">
                     <wp:simplePos x="0" y="0"/>
                     <wp:positionH relativeFrom="page">
                       <wp:align>left</wp:align>
@@ -746,7 +746,7 @@
               </mc:Choice>
               <mc:Fallback>
                 <w:pict>
-                  <v:rect w14:anchorId="0B19C7C9" id="Rectangle 16" o:spid="_x0000_s1031" style="position:absolute;margin-left:0;margin-top:0;width:548.85pt;height:50.4pt;z-index:251661312;visibility:visible;mso-wrap-style:square;mso-width-percent:900;mso-height-percent:73;mso-top-percent:250;mso-wrap-distance-left:9pt;mso-wrap-distance-top:0;mso-wrap-distance-right:9pt;mso-wrap-distance-bottom:0;mso-position-horizontal:left;mso-position-horizontal-relative:page;mso-position-vertical-relative:page;mso-width-percent:900;mso-height-percent:73;mso-top-percent:250;mso-width-relative:page;mso-height-relative:page;v-text-anchor:middle" o:gfxdata="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" o:allowincell="f" fillcolor="#002b17 [3213]" strokecolor="#002b17 [3213]" strokeweight="1.5pt">
+                  <v:rect w14:anchorId="0B19C7C9" id="Rectangle 16" o:spid="_x0000_s1031" style="position:absolute;margin-left:0;margin-top:0;width:548.85pt;height:50.4pt;z-index:251660288;visibility:visible;mso-wrap-style:square;mso-width-percent:900;mso-height-percent:73;mso-top-percent:250;mso-wrap-distance-left:9pt;mso-wrap-distance-top:0;mso-wrap-distance-right:9pt;mso-wrap-distance-bottom:0;mso-position-horizontal:left;mso-position-horizontal-relative:page;mso-position-vertical-relative:page;mso-width-percent:900;mso-height-percent:73;mso-top-percent:250;mso-width-relative:page;mso-height-relative:page;v-text-anchor:middle" o:gfxdata="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" o:allowincell="f" fillcolor="#002b17 [3213]" strokecolor="#002b17 [3213]" strokeweight="1.5pt">
                     <v:textbox style="mso-fit-shape-to-text:t" inset="14.4pt,,14.4pt">
                       <w:txbxContent>
                         <w:sdt>
@@ -809,7 +809,7 @@
           <w:noProof/>
         </w:rPr>
         <w:drawing>
-          <wp:anchor distT="0" distB="0" distL="114300" distR="114300" simplePos="0" relativeHeight="251663360" behindDoc="0" locked="0" layoutInCell="1" allowOverlap="1" wp14:anchorId="195E59F7" wp14:editId="42A8760C">
+          <wp:anchor distT="0" distB="0" distL="114300" distR="114300" simplePos="0" relativeHeight="251662336" behindDoc="0" locked="0" layoutInCell="1" allowOverlap="1" wp14:anchorId="195E59F7" wp14:editId="120DB827">
             <wp:simplePos x="0" y="0"/>
             <wp:positionH relativeFrom="margin">
               <wp:posOffset>-82550</wp:posOffset>
@@ -876,7 +876,7 @@
           <w:noProof/>
         </w:rPr>
         <w:drawing>
-          <wp:anchor distT="0" distB="0" distL="114300" distR="114300" simplePos="0" relativeHeight="251662336" behindDoc="0" locked="0" layoutInCell="1" allowOverlap="1" wp14:anchorId="6538981D" wp14:editId="2B22AE21">
+          <wp:anchor distT="0" distB="0" distL="114300" distR="114300" simplePos="0" relativeHeight="251661312" behindDoc="0" locked="0" layoutInCell="1" allowOverlap="1" wp14:anchorId="6538981D" wp14:editId="58280326">
             <wp:simplePos x="0" y="0"/>
             <wp:positionH relativeFrom="margin">
               <wp:posOffset>3460750</wp:posOffset>
@@ -1002,7 +1002,7 @@
           <w:r>
             <w:fldChar w:fldCharType="separate"/>
           </w:r>
-          <w:hyperlink w:anchor="_Toc109031111" w:history="1">
+          <w:hyperlink w:anchor="_Toc113445454" w:history="1">
             <w:r>
               <w:rPr>
                 <w:rStyle w:val="Hyperlink"/>
@@ -1029,7 +1029,7 @@
                 <w:noProof/>
                 <w:webHidden/>
               </w:rPr>
-              <w:instrText xml:space="preserve"> PAGEREF _Toc109031111 \h </w:instrText>
+              <w:instrText xml:space="preserve"> PAGEREF _Toc113445454 \h </w:instrText>
             </w:r>
             <w:r>
               <w:rPr>
@@ -1072,7 +1072,7 @@
               <w:lang w:eastAsia="en-GB"/>
             </w:rPr>
           </w:pPr>
-          <w:hyperlink w:anchor="_Toc109031112" w:history="1">
+          <w:hyperlink w:anchor="_Toc113445455" w:history="1">
             <w:r>
               <w:rPr>
                 <w:rStyle w:val="Hyperlink"/>
@@ -1099,7 +1099,7 @@
                 <w:noProof/>
                 <w:webHidden/>
               </w:rPr>
-              <w:instrText xml:space="preserve"> PAGEREF _Toc109031112 \h </w:instrText>
+              <w:instrText xml:space="preserve"> PAGEREF _Toc113445455 \h </w:instrText>
             </w:r>
             <w:r>
               <w:rPr>
@@ -1142,7 +1142,7 @@
               <w:lang w:eastAsia="en-GB"/>
             </w:rPr>
           </w:pPr>
-          <w:hyperlink w:anchor="_Toc109031113" w:history="1">
+          <w:hyperlink w:anchor="_Toc113445456" w:history="1">
             <w:r>
               <w:rPr>
                 <w:rStyle w:val="Hyperlink"/>
@@ -1169,7 +1169,7 @@
                 <w:noProof/>
                 <w:webHidden/>
               </w:rPr>
-              <w:instrText xml:space="preserve"> PAGEREF _Toc109031113 \h </w:instrText>
+              <w:instrText xml:space="preserve"> PAGEREF _Toc113445456 \h </w:instrText>
             </w:r>
             <w:r>
               <w:rPr>
@@ -1212,7 +1212,7 @@
               <w:lang w:eastAsia="en-GB"/>
             </w:rPr>
           </w:pPr>
-          <w:hyperlink w:anchor="_Toc109031114" w:history="1">
+          <w:hyperlink w:anchor="_Toc113445457" w:history="1">
             <w:r>
               <w:rPr>
                 <w:rStyle w:val="Hyperlink"/>
@@ -1239,7 +1239,7 @@
                 <w:noProof/>
                 <w:webHidden/>
               </w:rPr>
-              <w:instrText xml:space="preserve"> PAGEREF _Toc109031114 \h </w:instrText>
+              <w:instrText xml:space="preserve"> PAGEREF _Toc113445457 \h </w:instrText>
             </w:r>
             <w:r>
               <w:rPr>
@@ -1282,7 +1282,7 @@
               <w:lang w:eastAsia="en-GB"/>
             </w:rPr>
           </w:pPr>
-          <w:hyperlink w:anchor="_Toc109031115" w:history="1">
+          <w:hyperlink w:anchor="_Toc113445458" w:history="1">
             <w:r>
               <w:rPr>
                 <w:rStyle w:val="Hyperlink"/>
@@ -1309,7 +1309,7 @@
                 <w:noProof/>
                 <w:webHidden/>
               </w:rPr>
-              <w:instrText xml:space="preserve"> PAGEREF _Toc109031115 \h </w:instrText>
+              <w:instrText xml:space="preserve"> PAGEREF _Toc113445458 \h </w:instrText>
             </w:r>
             <w:r>
               <w:rPr>
@@ -1352,7 +1352,7 @@
               <w:lang w:eastAsia="en-GB"/>
             </w:rPr>
           </w:pPr>
-          <w:hyperlink w:anchor="_Toc109031116" w:history="1">
+          <w:hyperlink w:anchor="_Toc113445459" w:history="1">
             <w:r>
               <w:rPr>
                 <w:rStyle w:val="Hyperlink"/>
@@ -1379,7 +1379,7 @@
                 <w:noProof/>
                 <w:webHidden/>
               </w:rPr>
-              <w:instrText xml:space="preserve"> PAGEREF _Toc109031116 \h </w:instrText>
+              <w:instrText xml:space="preserve"> PAGEREF _Toc113445459 \h </w:instrText>
             </w:r>
             <w:r>
               <w:rPr>
@@ -1422,7 +1422,7 @@
               <w:lang w:eastAsia="en-GB"/>
             </w:rPr>
           </w:pPr>
-          <w:hyperlink w:anchor="_Toc109031117" w:history="1">
+          <w:hyperlink w:anchor="_Toc113445460" w:history="1">
             <w:r>
               <w:rPr>
                 <w:rStyle w:val="Hyperlink"/>
@@ -1449,7 +1449,7 @@
                 <w:noProof/>
                 <w:webHidden/>
               </w:rPr>
-              <w:instrText xml:space="preserve"> PAGEREF _Toc109031117 \h </w:instrText>
+              <w:instrText xml:space="preserve"> PAGEREF _Toc113445460 \h </w:instrText>
             </w:r>
             <w:r>
               <w:rPr>
@@ -1492,7 +1492,7 @@
               <w:lang w:eastAsia="en-GB"/>
             </w:rPr>
           </w:pPr>
-          <w:hyperlink w:anchor="_Toc109031118" w:history="1">
+          <w:hyperlink w:anchor="_Toc113445461" w:history="1">
             <w:r>
               <w:rPr>
                 <w:rStyle w:val="Hyperlink"/>
@@ -1519,7 +1519,7 @@
                 <w:noProof/>
                 <w:webHidden/>
               </w:rPr>
-              <w:instrText xml:space="preserve"> PAGEREF _Toc109031118 \h </w:instrText>
+              <w:instrText xml:space="preserve"> PAGEREF _Toc113445461 \h </w:instrText>
             </w:r>
             <w:r>
               <w:rPr>
@@ -1562,7 +1562,7 @@
               <w:lang w:eastAsia="en-GB"/>
             </w:rPr>
           </w:pPr>
-          <w:hyperlink w:anchor="_Toc109031119" w:history="1">
+          <w:hyperlink w:anchor="_Toc113445462" w:history="1">
             <w:r>
               <w:rPr>
                 <w:rStyle w:val="Hyperlink"/>
@@ -1589,7 +1589,7 @@
                 <w:noProof/>
                 <w:webHidden/>
               </w:rPr>
-              <w:instrText xml:space="preserve"> PAGEREF _Toc109031119 \h </w:instrText>
+              <w:instrText xml:space="preserve"> PAGEREF _Toc113445462 \h </w:instrText>
             </w:r>
             <w:r>
               <w:rPr>
@@ -1632,7 +1632,7 @@
               <w:lang w:eastAsia="en-GB"/>
             </w:rPr>
           </w:pPr>
-          <w:hyperlink w:anchor="_Toc109031120" w:history="1">
+          <w:hyperlink w:anchor="_Toc113445463" w:history="1">
             <w:r>
               <w:rPr>
                 <w:rStyle w:val="Hyperlink"/>
@@ -1659,7 +1659,7 @@
                 <w:noProof/>
                 <w:webHidden/>
               </w:rPr>
-              <w:instrText xml:space="preserve"> PAGEREF _Toc109031120 \h </w:instrText>
+              <w:instrText xml:space="preserve"> PAGEREF _Toc113445463 \h </w:instrText>
             </w:r>
             <w:r>
               <w:rPr>
@@ -1679,7 +1679,7 @@
                 <w:noProof/>
                 <w:webHidden/>
               </w:rPr>
-              <w:t>5</w:t>
+              <w:t>7</w:t>
             </w:r>
             <w:r>
               <w:rPr>
@@ -1702,13 +1702,13 @@
               <w:lang w:eastAsia="en-GB"/>
             </w:rPr>
           </w:pPr>
-          <w:hyperlink w:anchor="_Toc109031121" w:history="1">
+          <w:hyperlink w:anchor="_Toc113445464" w:history="1">
             <w:r>
               <w:rPr>
                 <w:rStyle w:val="Hyperlink"/>
                 <w:noProof/>
               </w:rPr>
-              <w:t>Surveys</w:t>
+              <w:t>Initial Survey</w:t>
             </w:r>
             <w:r>
               <w:rPr>
@@ -1729,7 +1729,7 @@
                 <w:noProof/>
                 <w:webHidden/>
               </w:rPr>
-              <w:instrText xml:space="preserve"> PAGEREF _Toc109031121 \h </w:instrText>
+              <w:instrText xml:space="preserve"> PAGEREF _Toc113445464 \h </w:instrText>
             </w:r>
             <w:r>
               <w:rPr>
@@ -1749,7 +1749,7 @@
                 <w:noProof/>
                 <w:webHidden/>
               </w:rPr>
-              <w:t>5</w:t>
+              <w:t>7</w:t>
             </w:r>
             <w:r>
               <w:rPr>
@@ -1772,7 +1772,7 @@
               <w:lang w:eastAsia="en-GB"/>
             </w:rPr>
           </w:pPr>
-          <w:hyperlink w:anchor="_Toc109031122" w:history="1">
+          <w:hyperlink w:anchor="_Toc113445465" w:history="1">
             <w:r>
               <w:rPr>
                 <w:rStyle w:val="Hyperlink"/>
@@ -1799,7 +1799,7 @@
                 <w:noProof/>
                 <w:webHidden/>
               </w:rPr>
-              <w:instrText xml:space="preserve"> PAGEREF _Toc109031122 \h </w:instrText>
+              <w:instrText xml:space="preserve"> PAGEREF _Toc113445465 \h </w:instrText>
             </w:r>
             <w:r>
               <w:rPr>
@@ -1819,7 +1819,7 @@
                 <w:noProof/>
                 <w:webHidden/>
               </w:rPr>
-              <w:t>5</w:t>
+              <w:t>12</w:t>
             </w:r>
             <w:r>
               <w:rPr>
@@ -1842,7 +1842,7 @@
               <w:lang w:eastAsia="en-GB"/>
             </w:rPr>
           </w:pPr>
-          <w:hyperlink w:anchor="_Toc109031123" w:history="1">
+          <w:hyperlink w:anchor="_Toc113445466" w:history="1">
             <w:r>
               <w:rPr>
                 <w:rStyle w:val="Hyperlink"/>
@@ -1869,7 +1869,7 @@
                 <w:noProof/>
                 <w:webHidden/>
               </w:rPr>
-              <w:instrText xml:space="preserve"> PAGEREF _Toc109031123 \h </w:instrText>
+              <w:instrText xml:space="preserve"> PAGEREF _Toc113445466 \h </w:instrText>
             </w:r>
             <w:r>
               <w:rPr>
@@ -1889,7 +1889,217 @@
                 <w:noProof/>
                 <w:webHidden/>
               </w:rPr>
-              <w:t>6</w:t>
+              <w:t>12</w:t>
+            </w:r>
+            <w:r>
+              <w:rPr>
+                <w:noProof/>
+                <w:webHidden/>
+              </w:rPr>
+              <w:fldChar w:fldCharType="end"/>
+            </w:r>
+          </w:hyperlink>
+        </w:p>
+        <w:p>
+          <w:pPr>
+            <w:pStyle w:val="TOC1"/>
+            <w:tabs>
+              <w:tab w:val="right" w:leader="dot" w:pos="9016"/>
+            </w:tabs>
+            <w:rPr>
+              <w:rFonts w:eastAsiaTheme="minorEastAsia"/>
+              <w:noProof/>
+              <w:lang w:eastAsia="en-GB"/>
+            </w:rPr>
+          </w:pPr>
+          <w:hyperlink w:anchor="_Toc113445467" w:history="1">
+            <w:r>
+              <w:rPr>
+                <w:rStyle w:val="Hyperlink"/>
+                <w:noProof/>
+              </w:rPr>
+              <w:t>The Design</w:t>
+            </w:r>
+            <w:r>
+              <w:rPr>
+                <w:noProof/>
+                <w:webHidden/>
+              </w:rPr>
+              <w:tab/>
+            </w:r>
+            <w:r>
+              <w:rPr>
+                <w:noProof/>
+                <w:webHidden/>
+              </w:rPr>
+              <w:fldChar w:fldCharType="begin"/>
+            </w:r>
+            <w:r>
+              <w:rPr>
+                <w:noProof/>
+                <w:webHidden/>
+              </w:rPr>
+              <w:instrText xml:space="preserve"> PAGEREF _Toc113445467 \h </w:instrText>
+            </w:r>
+            <w:r>
+              <w:rPr>
+                <w:noProof/>
+                <w:webHidden/>
+              </w:rPr>
+            </w:r>
+            <w:r>
+              <w:rPr>
+                <w:noProof/>
+                <w:webHidden/>
+              </w:rPr>
+              <w:fldChar w:fldCharType="separate"/>
+            </w:r>
+            <w:r>
+              <w:rPr>
+                <w:noProof/>
+                <w:webHidden/>
+              </w:rPr>
+              <w:t>13</w:t>
+            </w:r>
+            <w:r>
+              <w:rPr>
+                <w:noProof/>
+                <w:webHidden/>
+              </w:rPr>
+              <w:fldChar w:fldCharType="end"/>
+            </w:r>
+          </w:hyperlink>
+        </w:p>
+        <w:p>
+          <w:pPr>
+            <w:pStyle w:val="TOC3"/>
+            <w:tabs>
+              <w:tab w:val="right" w:leader="dot" w:pos="9016"/>
+            </w:tabs>
+            <w:rPr>
+              <w:rFonts w:eastAsiaTheme="minorEastAsia"/>
+              <w:noProof/>
+              <w:lang w:eastAsia="en-GB"/>
+            </w:rPr>
+          </w:pPr>
+          <w:hyperlink w:anchor="_Toc113445468" w:history="1">
+            <w:r>
+              <w:rPr>
+                <w:rStyle w:val="Hyperlink"/>
+                <w:noProof/>
+              </w:rPr>
+              <w:t>The Overall Design</w:t>
+            </w:r>
+            <w:r>
+              <w:rPr>
+                <w:noProof/>
+                <w:webHidden/>
+              </w:rPr>
+              <w:tab/>
+            </w:r>
+            <w:r>
+              <w:rPr>
+                <w:noProof/>
+                <w:webHidden/>
+              </w:rPr>
+              <w:fldChar w:fldCharType="begin"/>
+            </w:r>
+            <w:r>
+              <w:rPr>
+                <w:noProof/>
+                <w:webHidden/>
+              </w:rPr>
+              <w:instrText xml:space="preserve"> PAGEREF _Toc113445468 \h </w:instrText>
+            </w:r>
+            <w:r>
+              <w:rPr>
+                <w:noProof/>
+                <w:webHidden/>
+              </w:rPr>
+            </w:r>
+            <w:r>
+              <w:rPr>
+                <w:noProof/>
+                <w:webHidden/>
+              </w:rPr>
+              <w:fldChar w:fldCharType="separate"/>
+            </w:r>
+            <w:r>
+              <w:rPr>
+                <w:noProof/>
+                <w:webHidden/>
+              </w:rPr>
+              <w:t>13</w:t>
+            </w:r>
+            <w:r>
+              <w:rPr>
+                <w:noProof/>
+                <w:webHidden/>
+              </w:rPr>
+              <w:fldChar w:fldCharType="end"/>
+            </w:r>
+          </w:hyperlink>
+        </w:p>
+        <w:p>
+          <w:pPr>
+            <w:pStyle w:val="TOC3"/>
+            <w:tabs>
+              <w:tab w:val="right" w:leader="dot" w:pos="9016"/>
+            </w:tabs>
+            <w:rPr>
+              <w:rFonts w:eastAsiaTheme="minorEastAsia"/>
+              <w:noProof/>
+              <w:lang w:eastAsia="en-GB"/>
+            </w:rPr>
+          </w:pPr>
+          <w:hyperlink w:anchor="_Toc113445469" w:history="1">
+            <w:r>
+              <w:rPr>
+                <w:rStyle w:val="Hyperlink"/>
+                <w:noProof/>
+              </w:rPr>
+              <w:t>User interface:</w:t>
+            </w:r>
+            <w:r>
+              <w:rPr>
+                <w:noProof/>
+                <w:webHidden/>
+              </w:rPr>
+              <w:tab/>
+            </w:r>
+            <w:r>
+              <w:rPr>
+                <w:noProof/>
+                <w:webHidden/>
+              </w:rPr>
+              <w:fldChar w:fldCharType="begin"/>
+            </w:r>
+            <w:r>
+              <w:rPr>
+                <w:noProof/>
+                <w:webHidden/>
+              </w:rPr>
+              <w:instrText xml:space="preserve"> PAGEREF _Toc113445469 \h </w:instrText>
+            </w:r>
+            <w:r>
+              <w:rPr>
+                <w:noProof/>
+                <w:webHidden/>
+              </w:rPr>
+            </w:r>
+            <w:r>
+              <w:rPr>
+                <w:noProof/>
+                <w:webHidden/>
+              </w:rPr>
+              <w:fldChar w:fldCharType="separate"/>
+            </w:r>
+            <w:r>
+              <w:rPr>
+                <w:noProof/>
+                <w:webHidden/>
+              </w:rPr>
+              <w:t>14</w:t>
             </w:r>
             <w:r>
               <w:rPr>
@@ -1912,13 +2122,13 @@
               <w:lang w:eastAsia="en-GB"/>
             </w:rPr>
           </w:pPr>
-          <w:hyperlink w:anchor="_Toc109031124" w:history="1">
+          <w:hyperlink w:anchor="_Toc113445470" w:history="1">
             <w:r>
               <w:rPr>
                 <w:rStyle w:val="Hyperlink"/>
                 <w:noProof/>
               </w:rPr>
-              <w:t>The Design</w:t>
+              <w:t>Test Planning</w:t>
             </w:r>
             <w:r>
               <w:rPr>
@@ -1939,7 +2149,7 @@
                 <w:noProof/>
                 <w:webHidden/>
               </w:rPr>
-              <w:instrText xml:space="preserve"> PAGEREF _Toc109031124 \h </w:instrText>
+              <w:instrText xml:space="preserve"> PAGEREF _Toc113445470 \h </w:instrText>
             </w:r>
             <w:r>
               <w:rPr>
@@ -1959,7 +2169,7 @@
                 <w:noProof/>
                 <w:webHidden/>
               </w:rPr>
-              <w:t>7</w:t>
+              <w:t>21</w:t>
             </w:r>
             <w:r>
               <w:rPr>
@@ -1982,33 +2192,153 @@
               <w:lang w:eastAsia="en-GB"/>
             </w:rPr>
           </w:pPr>
-          <w:hyperlink w:anchor="_Toc109031125" w:history="1">
+          <w:hyperlink w:anchor="_Toc113445471" w:history="1">
             <w:r>
               <w:rPr>
                 <w:rStyle w:val="Hyperlink"/>
-                <w:b/>
-                <w:bCs/>
-                <w:noProof/>
-              </w:rPr>
-              <w:t>User interf</w:t>
-            </w:r>
+                <w:noProof/>
+              </w:rPr>
+              <w:t>Errors I will look for</w:t>
+            </w:r>
+            <w:r>
+              <w:rPr>
+                <w:noProof/>
+                <w:webHidden/>
+              </w:rPr>
+              <w:tab/>
+            </w:r>
+            <w:r>
+              <w:rPr>
+                <w:noProof/>
+                <w:webHidden/>
+              </w:rPr>
+              <w:fldChar w:fldCharType="begin"/>
+            </w:r>
+            <w:r>
+              <w:rPr>
+                <w:noProof/>
+                <w:webHidden/>
+              </w:rPr>
+              <w:instrText xml:space="preserve"> PAGEREF _Toc113445471 \h </w:instrText>
+            </w:r>
+            <w:r>
+              <w:rPr>
+                <w:noProof/>
+                <w:webHidden/>
+              </w:rPr>
+            </w:r>
+            <w:r>
+              <w:rPr>
+                <w:noProof/>
+                <w:webHidden/>
+              </w:rPr>
+              <w:fldChar w:fldCharType="separate"/>
+            </w:r>
+            <w:r>
+              <w:rPr>
+                <w:noProof/>
+                <w:webHidden/>
+              </w:rPr>
+              <w:t>21</w:t>
+            </w:r>
+            <w:r>
+              <w:rPr>
+                <w:noProof/>
+                <w:webHidden/>
+              </w:rPr>
+              <w:fldChar w:fldCharType="end"/>
+            </w:r>
+          </w:hyperlink>
+        </w:p>
+        <w:p>
+          <w:pPr>
+            <w:pStyle w:val="TOC3"/>
+            <w:tabs>
+              <w:tab w:val="right" w:leader="dot" w:pos="9016"/>
+            </w:tabs>
+            <w:rPr>
+              <w:rFonts w:eastAsiaTheme="minorEastAsia"/>
+              <w:noProof/>
+              <w:lang w:eastAsia="en-GB"/>
+            </w:rPr>
+          </w:pPr>
+          <w:hyperlink w:anchor="_Toc113445472" w:history="1">
             <w:r>
               <w:rPr>
                 <w:rStyle w:val="Hyperlink"/>
-                <w:b/>
-                <w:bCs/>
-                <w:noProof/>
-              </w:rPr>
-              <w:t>a</w:t>
-            </w:r>
+                <w:noProof/>
+              </w:rPr>
+              <w:t>Iterative testing</w:t>
+            </w:r>
+            <w:r>
+              <w:rPr>
+                <w:noProof/>
+                <w:webHidden/>
+              </w:rPr>
+              <w:tab/>
+            </w:r>
+            <w:r>
+              <w:rPr>
+                <w:noProof/>
+                <w:webHidden/>
+              </w:rPr>
+              <w:fldChar w:fldCharType="begin"/>
+            </w:r>
+            <w:r>
+              <w:rPr>
+                <w:noProof/>
+                <w:webHidden/>
+              </w:rPr>
+              <w:instrText xml:space="preserve"> PAGEREF _Toc113445472 \h </w:instrText>
+            </w:r>
+            <w:r>
+              <w:rPr>
+                <w:noProof/>
+                <w:webHidden/>
+              </w:rPr>
+            </w:r>
+            <w:r>
+              <w:rPr>
+                <w:noProof/>
+                <w:webHidden/>
+              </w:rPr>
+              <w:fldChar w:fldCharType="separate"/>
+            </w:r>
+            <w:r>
+              <w:rPr>
+                <w:noProof/>
+                <w:webHidden/>
+              </w:rPr>
+              <w:t>22</w:t>
+            </w:r>
+            <w:r>
+              <w:rPr>
+                <w:noProof/>
+                <w:webHidden/>
+              </w:rPr>
+              <w:fldChar w:fldCharType="end"/>
+            </w:r>
+          </w:hyperlink>
+        </w:p>
+        <w:p>
+          <w:pPr>
+            <w:pStyle w:val="TOC2"/>
+            <w:tabs>
+              <w:tab w:val="right" w:leader="dot" w:pos="9016"/>
+            </w:tabs>
+            <w:rPr>
+              <w:rFonts w:eastAsiaTheme="minorEastAsia"/>
+              <w:noProof/>
+              <w:lang w:eastAsia="en-GB"/>
+            </w:rPr>
+          </w:pPr>
+          <w:hyperlink w:anchor="_Toc113445473" w:history="1">
             <w:r>
               <w:rPr>
                 <w:rStyle w:val="Hyperlink"/>
-                <w:b/>
-                <w:bCs/>
-                <w:noProof/>
-              </w:rPr>
-              <w:t>ce:</w:t>
+                <w:noProof/>
+              </w:rPr>
+              <w:t>The Software Development</w:t>
             </w:r>
             <w:r>
               <w:rPr>
@@ -2029,7 +2359,7 @@
                 <w:noProof/>
                 <w:webHidden/>
               </w:rPr>
-              <w:instrText xml:space="preserve"> PAGEREF _Toc109031125 \h </w:instrText>
+              <w:instrText xml:space="preserve"> PAGEREF _Toc113445473 \h </w:instrText>
             </w:r>
             <w:r>
               <w:rPr>
@@ -2049,7 +2379,7 @@
                 <w:noProof/>
                 <w:webHidden/>
               </w:rPr>
-              <w:t>7</w:t>
+              <w:t>22</w:t>
             </w:r>
             <w:r>
               <w:rPr>
@@ -2072,7 +2402,7 @@
               <w:lang w:eastAsia="en-GB"/>
             </w:rPr>
           </w:pPr>
-          <w:hyperlink w:anchor="_Toc109031126" w:history="1">
+          <w:hyperlink w:anchor="_Toc113445474" w:history="1">
             <w:r>
               <w:rPr>
                 <w:rStyle w:val="Hyperlink"/>
@@ -2099,7 +2429,7 @@
                 <w:noProof/>
                 <w:webHidden/>
               </w:rPr>
-              <w:instrText xml:space="preserve"> PAGEREF _Toc109031126 \h </w:instrText>
+              <w:instrText xml:space="preserve"> PAGEREF _Toc113445474 \h </w:instrText>
             </w:r>
             <w:r>
               <w:rPr>
@@ -2119,7 +2449,7 @@
                 <w:noProof/>
                 <w:webHidden/>
               </w:rPr>
-              <w:t>15</w:t>
+              <w:t>24</w:t>
             </w:r>
             <w:r>
               <w:rPr>
@@ -2142,13 +2472,13 @@
               <w:lang w:eastAsia="en-GB"/>
             </w:rPr>
           </w:pPr>
-          <w:hyperlink w:anchor="_Toc109031127" w:history="1">
+          <w:hyperlink w:anchor="_Toc113445475" w:history="1">
             <w:r>
               <w:rPr>
                 <w:rStyle w:val="Hyperlink"/>
                 <w:noProof/>
               </w:rPr>
-              <w:t>Common abbreviations</w:t>
+              <w:t>Common abbreviations and phrases</w:t>
             </w:r>
             <w:r>
               <w:rPr>
@@ -2169,7 +2499,7 @@
                 <w:noProof/>
                 <w:webHidden/>
               </w:rPr>
-              <w:instrText xml:space="preserve"> PAGEREF _Toc109031127 \h </w:instrText>
+              <w:instrText xml:space="preserve"> PAGEREF _Toc113445475 \h </w:instrText>
             </w:r>
             <w:r>
               <w:rPr>
@@ -2189,7 +2519,7 @@
                 <w:noProof/>
                 <w:webHidden/>
               </w:rPr>
-              <w:t>16</w:t>
+              <w:t>25</w:t>
             </w:r>
             <w:r>
               <w:rPr>
@@ -2226,7 +2556,7 @@
           <w:szCs w:val="44"/>
         </w:rPr>
       </w:pPr>
-      <w:bookmarkStart w:id="0" w:name="_Toc109031111"/>
+      <w:bookmarkStart w:id="0" w:name="_Toc113445454"/>
       <w:r>
         <w:rPr>
           <w:sz w:val="44"/>
@@ -2276,7 +2606,7 @@
       <w:pPr>
         <w:pStyle w:val="Heading2"/>
       </w:pPr>
-      <w:bookmarkStart w:id="1" w:name="_Toc109031112"/>
+      <w:bookmarkStart w:id="1" w:name="_Toc113445455"/>
       <w:r>
         <w:t>The Current System:</w:t>
       </w:r>
@@ -2290,46 +2620,22 @@
         <w:t>In this section I will outline</w:t>
       </w:r>
       <w:r>
-        <w:t xml:space="preserve"> some </w:t>
-      </w:r>
-      <w:proofErr w:type="gramStart"/>
-      <w:r>
-        <w:t xml:space="preserve">of </w:t>
-      </w:r>
-      <w:r>
-        <w:t xml:space="preserve"> the</w:t>
-      </w:r>
-      <w:proofErr w:type="gramEnd"/>
-      <w:r>
-        <w:t xml:space="preserve"> current systems</w:t>
-      </w:r>
-      <w:r>
-        <w:t xml:space="preserve"> related to what this project is about. Although I might not decide </w:t>
-      </w:r>
-      <w:proofErr w:type="gramStart"/>
-      <w:r>
-        <w:t>replace</w:t>
-      </w:r>
-      <w:proofErr w:type="gramEnd"/>
-      <w:r>
-        <w:t xml:space="preserve"> or improve the systems, what I mention here I necessary to understand how my system that I will develop will integrate into the existing sy</w:t>
-      </w:r>
-      <w:r>
-        <w:t xml:space="preserve">stem. As such I will outline: how the system currently </w:t>
-      </w:r>
-      <w:proofErr w:type="gramStart"/>
-      <w:r>
-        <w:t>works</w:t>
+        <w:t xml:space="preserve"> some of </w:t>
+      </w:r>
+      <w:r>
+        <w:t xml:space="preserve"> the current systems</w:t>
+      </w:r>
+      <w:r>
+        <w:t xml:space="preserve"> related to what this project is about. Although I might not decide replace or improve the systems, what I mention here I necessary to understand how my system that I will develop will integrate into the existing sy</w:t>
+      </w:r>
+      <w:r>
+        <w:t>stem. As such I will outline: how the system currently works</w:t>
       </w:r>
       <w:r>
         <w:t xml:space="preserve">, </w:t>
       </w:r>
       <w:r>
-        <w:t xml:space="preserve"> the</w:t>
-      </w:r>
-      <w:proofErr w:type="gramEnd"/>
-      <w:r>
-        <w:t xml:space="preserve"> problems with this system, the good things about how it currently works</w:t>
+        <w:t xml:space="preserve"> the problems with this system, the good things about how it currently works</w:t>
       </w:r>
       <w:r>
         <w:t>.</w:t>
@@ -2351,10 +2657,7 @@
         <w:t xml:space="preserve">Kit Request: </w:t>
       </w:r>
       <w:r>
-        <w:t xml:space="preserve">This </w:t>
-      </w:r>
-      <w:r>
-        <w:t>involves emailing a CFAV, normally Lt Howson our SSI (Senior School Instructor) and quarter master either collectively or individually.</w:t>
+        <w:t>This involves emailing a CFAV, normally Lt Howson our SSI (Senior School Instructor) and quarter master either collectively or individually.</w:t>
       </w:r>
       <w:r>
         <w:t xml:space="preserve"> The email should contain the size and type of uniform requested </w:t>
@@ -2536,7 +2839,7 @@
       <w:pPr>
         <w:pStyle w:val="Heading2"/>
       </w:pPr>
-      <w:bookmarkStart w:id="2" w:name="_Toc109031113"/>
+      <w:bookmarkStart w:id="2" w:name="_Toc113445456"/>
       <w:r>
         <w:t>Stakeholders</w:t>
       </w:r>
@@ -2561,14 +2864,12 @@
         </w:rPr>
         <w:t xml:space="preserve">would use the new system and </w:t>
       </w:r>
-      <w:proofErr w:type="gramStart"/>
       <w:r>
         <w:rPr>
           <w:rStyle w:val="SubtleEmphasis"/>
         </w:rPr>
         <w:t>how.</w:t>
       </w:r>
-      <w:proofErr w:type="gramEnd"/>
       <w:r>
         <w:t xml:space="preserve"> </w:t>
       </w:r>
@@ -2908,7 +3209,7 @@
       <w:pPr>
         <w:pStyle w:val="Heading2"/>
       </w:pPr>
-      <w:bookmarkStart w:id="15" w:name="_Toc109031114"/>
+      <w:bookmarkStart w:id="15" w:name="_Toc113445457"/>
       <w:r>
         <w:t xml:space="preserve">Why this Problem is </w:t>
       </w:r>
@@ -3000,7 +3301,7 @@
       <w:pPr>
         <w:pStyle w:val="Heading2"/>
       </w:pPr>
-      <w:bookmarkStart w:id="17" w:name="_Toc109031115"/>
+      <w:bookmarkStart w:id="17" w:name="_Toc113445458"/>
       <w:r>
         <w:t>Computational methods I will use:</w:t>
       </w:r>
@@ -3010,7 +3311,7 @@
       <w:pPr>
         <w:pStyle w:val="Heading3"/>
       </w:pPr>
-      <w:bookmarkStart w:id="18" w:name="_Toc109031116"/>
+      <w:bookmarkStart w:id="18" w:name="_Toc113445459"/>
       <w:r>
         <w:t>Problem Decomposition</w:t>
       </w:r>
@@ -3237,7 +3538,7 @@
           <w:noProof/>
         </w:rPr>
         <w:drawing>
-          <wp:anchor distT="0" distB="0" distL="114300" distR="114300" simplePos="0" relativeHeight="251684864" behindDoc="1" locked="0" layoutInCell="1" allowOverlap="1" wp14:anchorId="1225A1A1" wp14:editId="24240061">
+          <wp:anchor distT="0" distB="0" distL="114300" distR="114300" simplePos="0" relativeHeight="251683840" behindDoc="1" locked="0" layoutInCell="1" allowOverlap="1" wp14:anchorId="1225A1A1" wp14:editId="5ED41B9B">
             <wp:simplePos x="0" y="0"/>
             <wp:positionH relativeFrom="column">
               <wp:posOffset>-82550</wp:posOffset>
@@ -3369,7 +3670,7 @@
       <w:pPr>
         <w:pStyle w:val="Heading3"/>
       </w:pPr>
-      <w:bookmarkStart w:id="19" w:name="_Toc109031117"/>
+      <w:bookmarkStart w:id="19" w:name="_Toc113445460"/>
       <w:r>
         <w:t>Divide and conquer</w:t>
       </w:r>
@@ -3420,7 +3721,7 @@
           <w:szCs w:val="44"/>
         </w:rPr>
       </w:pPr>
-      <w:bookmarkStart w:id="20" w:name="_Toc109031118"/>
+      <w:bookmarkStart w:id="20" w:name="_Toc113445461"/>
       <w:r>
         <w:rPr>
           <w:sz w:val="44"/>
@@ -3435,7 +3736,7 @@
       <w:pPr>
         <w:pStyle w:val="Heading2"/>
       </w:pPr>
-      <w:bookmarkStart w:id="21" w:name="_Toc109031119"/>
+      <w:bookmarkStart w:id="21" w:name="_Toc113445462"/>
       <w:r>
         <w:t>Similar Products</w:t>
       </w:r>
@@ -3459,7 +3760,7 @@
           <w:noProof/>
         </w:rPr>
         <w:drawing>
-          <wp:anchor distT="0" distB="0" distL="114300" distR="114300" simplePos="0" relativeHeight="251665408" behindDoc="1" locked="0" layoutInCell="1" allowOverlap="1" wp14:anchorId="196F3C0C" wp14:editId="37FA02A0">
+          <wp:anchor distT="0" distB="0" distL="114300" distR="114300" simplePos="0" relativeHeight="251664384" behindDoc="1" locked="0" layoutInCell="1" allowOverlap="1" wp14:anchorId="196F3C0C" wp14:editId="46A8C80B">
             <wp:simplePos x="0" y="0"/>
             <wp:positionH relativeFrom="margin">
               <wp:align>right</wp:align>
@@ -3613,7 +3914,7 @@
           <w:noProof/>
         </w:rPr>
         <w:drawing>
-          <wp:anchor distT="0" distB="0" distL="114300" distR="114300" simplePos="0" relativeHeight="251664384" behindDoc="1" locked="0" layoutInCell="1" allowOverlap="1" wp14:anchorId="525487D8" wp14:editId="0546A99F">
+          <wp:anchor distT="0" distB="0" distL="114300" distR="114300" simplePos="0" relativeHeight="251663360" behindDoc="1" locked="0" layoutInCell="1" allowOverlap="1" wp14:anchorId="525487D8" wp14:editId="01A99395">
             <wp:simplePos x="0" y="0"/>
             <wp:positionH relativeFrom="margin">
               <wp:posOffset>450850</wp:posOffset>
@@ -3730,7 +4031,263 @@
           <w:bCs/>
         </w:rPr>
       </w:pPr>
-    </w:p>
+      <w:r>
+        <w:drawing>
+          <wp:anchor distT="0" distB="0" distL="114300" distR="114300" simplePos="0" relativeHeight="251693056" behindDoc="1" locked="0" layoutInCell="1" allowOverlap="1" wp14:anchorId="6DC5E395" wp14:editId="6EE779B0">
+            <wp:simplePos x="0" y="0"/>
+            <wp:positionH relativeFrom="column">
+              <wp:posOffset>-69850</wp:posOffset>
+            </wp:positionH>
+            <wp:positionV relativeFrom="paragraph">
+              <wp:posOffset>2352040</wp:posOffset>
+            </wp:positionV>
+            <wp:extent cx="2213610" cy="1579245"/>
+            <wp:effectExtent l="76200" t="95250" r="91440" b="78105"/>
+            <wp:wrapTight wrapText="bothSides">
+              <wp:wrapPolygon edited="0">
+                <wp:start x="-372" y="-1303"/>
+                <wp:lineTo x="-744" y="-782"/>
+                <wp:lineTo x="-744" y="20063"/>
+                <wp:lineTo x="-372" y="22408"/>
+                <wp:lineTo x="21935" y="22408"/>
+                <wp:lineTo x="22306" y="20063"/>
+                <wp:lineTo x="22306" y="3387"/>
+                <wp:lineTo x="21935" y="-521"/>
+                <wp:lineTo x="21935" y="-1303"/>
+                <wp:lineTo x="-372" y="-1303"/>
+              </wp:wrapPolygon>
+            </wp:wrapTight>
+            <wp:docPr id="26" name="Picture 26" descr="Graphical user interface, application&#10;&#10;Description automatically generated"/>
+            <wp:cNvGraphicFramePr>
+              <a:graphicFrameLocks xmlns:a="http://schemas.openxmlformats.org/drawingml/2006/main" noChangeAspect="1"/>
+            </wp:cNvGraphicFramePr>
+            <a:graphic xmlns:a="http://schemas.openxmlformats.org/drawingml/2006/main">
+              <a:graphicData uri="http://schemas.openxmlformats.org/drawingml/2006/picture">
+                <pic:pic xmlns:pic="http://schemas.openxmlformats.org/drawingml/2006/picture">
+                  <pic:nvPicPr>
+                    <pic:cNvPr id="26" name="Picture 26" descr="Graphical user interface, application&#10;&#10;Description automatically generated"/>
+                    <pic:cNvPicPr/>
+                  </pic:nvPicPr>
+                  <pic:blipFill>
+                    <a:blip r:embed="rId15" cstate="print">
+                      <a:extLst>
+                        <a:ext uri="{28A0092B-C50C-407E-A947-70E740481C1C}">
+                          <a14:useLocalDpi xmlns:a14="http://schemas.microsoft.com/office/drawing/2010/main" val="0"/>
+                        </a:ext>
+                      </a:extLst>
+                    </a:blip>
+                    <a:stretch>
+                      <a:fillRect/>
+                    </a:stretch>
+                  </pic:blipFill>
+                  <pic:spPr>
+                    <a:xfrm>
+                      <a:off x="0" y="0"/>
+                      <a:ext cx="2213610" cy="1579245"/>
+                    </a:xfrm>
+                    <a:prstGeom prst="roundRect">
+                      <a:avLst>
+                        <a:gd name="adj" fmla="val 4167"/>
+                      </a:avLst>
+                    </a:prstGeom>
+                    <a:solidFill>
+                      <a:srgbClr val="FFFFFF"/>
+                    </a:solidFill>
+                    <a:ln w="76200" cap="sq">
+                      <a:solidFill>
+                        <a:srgbClr val="292929"/>
+                      </a:solidFill>
+                      <a:miter lim="800000"/>
+                    </a:ln>
+                    <a:effectLst/>
+                    <a:scene3d>
+                      <a:camera prst="orthographicFront"/>
+                      <a:lightRig rig="threePt" dir="t">
+                        <a:rot lat="0" lon="0" rev="2700000"/>
+                      </a:lightRig>
+                    </a:scene3d>
+                    <a:sp3d>
+                      <a:bevelT h="38100"/>
+                      <a:contourClr>
+                        <a:srgbClr val="C0C0C0"/>
+                      </a:contourClr>
+                    </a:sp3d>
+                  </pic:spPr>
+                </pic:pic>
+              </a:graphicData>
+            </a:graphic>
+            <wp14:sizeRelH relativeFrom="margin">
+              <wp14:pctWidth>0</wp14:pctWidth>
+            </wp14:sizeRelH>
+            <wp14:sizeRelV relativeFrom="margin">
+              <wp14:pctHeight>0</wp14:pctHeight>
+            </wp14:sizeRelV>
+          </wp:anchor>
+        </w:drawing>
+      </w:r>
+    </w:p>
+    <w:p>
+      <w:r>
+        <w:drawing>
+          <wp:anchor distT="0" distB="0" distL="114300" distR="114300" simplePos="0" relativeHeight="251694080" behindDoc="1" locked="0" layoutInCell="1" allowOverlap="1" wp14:anchorId="633F134E" wp14:editId="059E9D4B">
+            <wp:simplePos x="0" y="0"/>
+            <wp:positionH relativeFrom="margin">
+              <wp:align>right</wp:align>
+            </wp:positionH>
+            <wp:positionV relativeFrom="paragraph">
+              <wp:posOffset>102870</wp:posOffset>
+            </wp:positionV>
+            <wp:extent cx="1899285" cy="2286000"/>
+            <wp:effectExtent l="95250" t="95250" r="81915" b="76200"/>
+            <wp:wrapTight wrapText="bothSides">
+              <wp:wrapPolygon edited="0">
+                <wp:start x="-433" y="-900"/>
+                <wp:lineTo x="-1083" y="-540"/>
+                <wp:lineTo x="-1083" y="21240"/>
+                <wp:lineTo x="-433" y="22140"/>
+                <wp:lineTo x="21665" y="22140"/>
+                <wp:lineTo x="22315" y="19800"/>
+                <wp:lineTo x="22315" y="2340"/>
+                <wp:lineTo x="21665" y="-360"/>
+                <wp:lineTo x="21665" y="-900"/>
+                <wp:lineTo x="-433" y="-900"/>
+              </wp:wrapPolygon>
+            </wp:wrapTight>
+            <wp:docPr id="30" name="Picture 30" descr="A screenshot of a phone&#10;&#10;Description automatically generated with medium confidence"/>
+            <wp:cNvGraphicFramePr>
+              <a:graphicFrameLocks xmlns:a="http://schemas.openxmlformats.org/drawingml/2006/main" noChangeAspect="1"/>
+            </wp:cNvGraphicFramePr>
+            <a:graphic xmlns:a="http://schemas.openxmlformats.org/drawingml/2006/main">
+              <a:graphicData uri="http://schemas.openxmlformats.org/drawingml/2006/picture">
+                <pic:pic xmlns:pic="http://schemas.openxmlformats.org/drawingml/2006/picture">
+                  <pic:nvPicPr>
+                    <pic:cNvPr id="30" name="Picture 30" descr="A screenshot of a phone&#10;&#10;Description automatically generated with medium confidence"/>
+                    <pic:cNvPicPr/>
+                  </pic:nvPicPr>
+                  <pic:blipFill>
+                    <a:blip r:embed="rId16" cstate="print">
+                      <a:extLst>
+                        <a:ext uri="{28A0092B-C50C-407E-A947-70E740481C1C}">
+                          <a14:useLocalDpi xmlns:a14="http://schemas.microsoft.com/office/drawing/2010/main" val="0"/>
+                        </a:ext>
+                      </a:extLst>
+                    </a:blip>
+                    <a:stretch>
+                      <a:fillRect/>
+                    </a:stretch>
+                  </pic:blipFill>
+                  <pic:spPr>
+                    <a:xfrm>
+                      <a:off x="0" y="0"/>
+                      <a:ext cx="1899285" cy="2286000"/>
+                    </a:xfrm>
+                    <a:prstGeom prst="roundRect">
+                      <a:avLst>
+                        <a:gd name="adj" fmla="val 4167"/>
+                      </a:avLst>
+                    </a:prstGeom>
+                    <a:solidFill>
+                      <a:srgbClr val="FFFFFF"/>
+                    </a:solidFill>
+                    <a:ln w="76200" cap="sq">
+                      <a:solidFill>
+                        <a:srgbClr val="292929"/>
+                      </a:solidFill>
+                      <a:miter lim="800000"/>
+                    </a:ln>
+                    <a:effectLst/>
+                    <a:scene3d>
+                      <a:camera prst="orthographicFront"/>
+                      <a:lightRig rig="threePt" dir="t">
+                        <a:rot lat="0" lon="0" rev="2700000"/>
+                      </a:lightRig>
+                    </a:scene3d>
+                    <a:sp3d>
+                      <a:bevelT h="38100"/>
+                      <a:contourClr>
+                        <a:srgbClr val="C0C0C0"/>
+                      </a:contourClr>
+                    </a:sp3d>
+                  </pic:spPr>
+                </pic:pic>
+              </a:graphicData>
+            </a:graphic>
+          </wp:anchor>
+        </w:drawing>
+      </w:r>
+      <w:r>
+        <w:t xml:space="preserve">How </w:t>
+      </w:r>
+      <w:r>
+        <w:t>EduLink’s Login system</w:t>
+      </w:r>
+      <w:r>
+        <w:t xml:space="preserve"> works is by</w:t>
+      </w:r>
+      <w:r>
+        <w:t xml:space="preserve"> having a two-stage log in system; it first </w:t>
+      </w:r>
+      <w:r>
+        <w:t>asks for</w:t>
+      </w:r>
+      <w:r>
+        <w:t xml:space="preserve"> the school ID or Postcode to differentiate the school</w:t>
+      </w:r>
+      <w:r>
+        <w:t xml:space="preserve">. It then asks for </w:t>
+      </w:r>
+      <w:r>
+        <w:t>a</w:t>
+      </w:r>
+      <w:r>
+        <w:t xml:space="preserve"> user log in to differentiate the person, this allows multiple schools to use the same login system. This is something I’m thinking of implementing </w:t>
+      </w:r>
+      <w:r>
+        <w:t xml:space="preserve">if the system grows beyond my cadet force. </w:t>
+      </w:r>
+    </w:p>
+    <w:p>
+      <w:r>
+        <w:t xml:space="preserve">As Mentioned previously, Edulink uses a central Dashboard system where links to all the functions of the app such as the </w:t>
+      </w:r>
+      <w:r>
+        <w:t>timetable</w:t>
+      </w:r>
+      <w:r>
+        <w:t xml:space="preserve"> can be accessed from, it also has some quick access </w:t>
+      </w:r>
+      <w:r>
+        <w:t xml:space="preserve">information like next lesson and such. One of the novel things that Edulink does is has the ability for client schools to choose the functions they want. Although I think this is a verry good feature I believe it works due to the amount of functions Edulink can provide to the user, as such I believe a </w:t>
+      </w:r>
+      <w:r>
+        <w:t>feature</w:t>
+      </w:r>
+      <w:r>
+        <w:t xml:space="preserve"> like this for </w:t>
+      </w:r>
+      <w:r>
+        <w:t>C</w:t>
+      </w:r>
+      <w:r>
+        <w:t>adet</w:t>
+      </w:r>
+      <w:r>
+        <w:t>L</w:t>
+      </w:r>
+      <w:r>
+        <w:t>ink</w:t>
+      </w:r>
+      <w:r>
+        <w:t xml:space="preserve"> is beyond the scope of this project, though it is something to keep in mind if it does grow larger</w:t>
+      </w:r>
+      <w:r>
+        <w:t xml:space="preserve">. </w:t>
+      </w:r>
+    </w:p>
+    <w:p/>
+    <w:p/>
+    <w:p/>
+    <w:p/>
     <w:p>
       <w:pPr>
         <w:pStyle w:val="ListParagraph"/>
@@ -3808,10 +4365,24 @@
     </w:p>
     <w:p>
       <w:pPr>
+        <w:rPr>
+          <w:rFonts w:asciiTheme="majorHAnsi" w:eastAsiaTheme="majorEastAsia" w:hAnsiTheme="majorHAnsi" w:cstheme="majorBidi"/>
+          <w:color w:val="0B291A" w:themeColor="accent1" w:themeShade="BF"/>
+          <w:sz w:val="26"/>
+          <w:szCs w:val="26"/>
+        </w:rPr>
+      </w:pPr>
+      <w:r>
+        <w:br w:type="page"/>
+      </w:r>
+    </w:p>
+    <w:p>
+      <w:pPr>
         <w:pStyle w:val="Heading2"/>
       </w:pPr>
-      <w:bookmarkStart w:id="22" w:name="_Toc109031120"/>
-      <w:r>
+      <w:bookmarkStart w:id="22" w:name="_Toc113445463"/>
+      <w:r>
+        <w:lastRenderedPageBreak/>
         <w:t>Meetings</w:t>
       </w:r>
       <w:bookmarkEnd w:id="22"/>
@@ -3897,47 +4468,801 @@
       <w:pPr>
         <w:pStyle w:val="Heading2"/>
       </w:pPr>
-      <w:bookmarkStart w:id="23" w:name="_Toc109031121"/>
-      <w:r>
-        <w:t>Surveys</w:t>
+      <w:bookmarkStart w:id="23" w:name="_Toc113445464"/>
+      <w:r>
+        <w:t xml:space="preserve">Initial </w:t>
+      </w:r>
+      <w:r>
+        <w:t>Survey</w:t>
       </w:r>
       <w:bookmarkEnd w:id="23"/>
     </w:p>
     <w:p>
-      <w:pPr>
-        <w:rPr>
-          <w:i/>
-          <w:iCs/>
-        </w:rPr>
-      </w:pPr>
-      <w:r>
-        <w:rPr>
-          <w:i/>
-          <w:iCs/>
-        </w:rPr>
-        <w:t xml:space="preserve"> I have made a </w:t>
-      </w:r>
-      <w:r>
-        <w:rPr>
-          <w:i/>
-          <w:iCs/>
-        </w:rPr>
-        <w:t>Surveys</w:t>
-      </w:r>
-      <w:r>
-        <w:rPr>
-          <w:i/>
-          <w:iCs/>
-        </w:rPr>
-        <w:t xml:space="preserve"> though MS forms and will be Sending this To Clients Soon.</w:t>
+      <w:r>
+        <w:t xml:space="preserve">I wanted to conduct a survey of cadets (the end users of the app) to validate what I felt about the current system and gauge interest in a cadet app. I also asked them about any features they might want. I have had 10 responses at time of writing </w:t>
+      </w:r>
+      <w:r>
+        <w:t xml:space="preserve"> which is just under a third of the cadet force, so although not a census  I believe it is a good representation of the cadet force as a whole.</w:t>
+      </w:r>
+    </w:p>
+    <w:p>
+      <w:r>
+        <w:rPr>
+          <w:noProof/>
+        </w:rPr>
+        <w:drawing>
+          <wp:inline distT="0" distB="0" distL="0" distR="0" wp14:anchorId="28A3CC8E" wp14:editId="39830852">
+            <wp:extent cx="5731510" cy="1670685"/>
+            <wp:effectExtent l="0" t="0" r="2540" b="5715"/>
+            <wp:docPr id="16" name="Picture 16" descr="A picture containing chart&#10;&#10;Description automatically generated"/>
+            <wp:cNvGraphicFramePr>
+              <a:graphicFrameLocks xmlns:a="http://schemas.openxmlformats.org/drawingml/2006/main" noChangeAspect="1"/>
+            </wp:cNvGraphicFramePr>
+            <a:graphic xmlns:a="http://schemas.openxmlformats.org/drawingml/2006/main">
+              <a:graphicData uri="http://schemas.openxmlformats.org/drawingml/2006/picture">
+                <pic:pic xmlns:pic="http://schemas.openxmlformats.org/drawingml/2006/picture">
+                  <pic:nvPicPr>
+                    <pic:cNvPr id="16" name="Picture 16" descr="A picture containing chart&#10;&#10;Description automatically generated"/>
+                    <pic:cNvPicPr/>
+                  </pic:nvPicPr>
+                  <pic:blipFill>
+                    <a:blip r:embed="rId17"/>
+                    <a:stretch>
+                      <a:fillRect/>
+                    </a:stretch>
+                  </pic:blipFill>
+                  <pic:spPr>
+                    <a:xfrm>
+                      <a:off x="0" y="0"/>
+                      <a:ext cx="5731510" cy="1670685"/>
+                    </a:xfrm>
+                    <a:prstGeom prst="rect">
+                      <a:avLst/>
+                    </a:prstGeom>
+                  </pic:spPr>
+                </pic:pic>
+              </a:graphicData>
+            </a:graphic>
+          </wp:inline>
+        </w:drawing>
+      </w:r>
+      <w:r>
+        <w:t xml:space="preserve">  </w:t>
+      </w:r>
+    </w:p>
+    <w:p>
+      <w:r>
+        <w:t xml:space="preserve">The verry even spread surprised me a bit; I was Expecting this to lean more towards the difficult Side. I believe the reason why I thought this is because of the fact that our </w:t>
+      </w:r>
+      <w:r>
+        <w:t xml:space="preserve">cadet force is split across two school, with the Quartermaster’s stores being at the Benenden whereas I am at John Wallis. Those who responded with easy or very easy are from Benenden as they have the whole week where they can speek the Quartermaster, Lt Howson, </w:t>
+      </w:r>
+      <w:r>
+        <w:t>whereas</w:t>
+      </w:r>
+      <w:r>
+        <w:t xml:space="preserve"> those from John Wallis can only do so via email or on Thursdays, hence the split.</w:t>
+      </w:r>
+      <w:r>
+        <w:t xml:space="preserve"> </w:t>
+      </w:r>
+    </w:p>
+    <w:p>
+      <w:r>
+        <w:t xml:space="preserve">This Does show me that the current system Works, at least in part and as such I believe </w:t>
+      </w:r>
+      <w:r>
+        <w:t>my app should work to supplement and improve the current system</w:t>
+      </w:r>
+      <w:r>
+        <w:t>,</w:t>
+      </w:r>
+      <w:r>
+        <w:t xml:space="preserve"> not replace it. </w:t>
+      </w:r>
+    </w:p>
+    <w:p>
+      <w:r>
+        <w:rPr>
+          <w:noProof/>
+        </w:rPr>
+        <w:lastRenderedPageBreak/>
+        <mc:AlternateContent>
+          <mc:Choice Requires="wpg">
+            <w:drawing>
+              <wp:anchor distT="0" distB="0" distL="114300" distR="114300" simplePos="0" relativeHeight="251691008" behindDoc="0" locked="0" layoutInCell="1" allowOverlap="1" wp14:anchorId="30A9FE8B" wp14:editId="70EC36E5">
+                <wp:simplePos x="0" y="0"/>
+                <wp:positionH relativeFrom="margin">
+                  <wp:align>left</wp:align>
+                </wp:positionH>
+                <wp:positionV relativeFrom="paragraph">
+                  <wp:posOffset>274955</wp:posOffset>
+                </wp:positionV>
+                <wp:extent cx="4406900" cy="3429000"/>
+                <wp:effectExtent l="0" t="0" r="0" b="0"/>
+                <wp:wrapTight wrapText="bothSides">
+                  <wp:wrapPolygon edited="0">
+                    <wp:start x="0" y="0"/>
+                    <wp:lineTo x="0" y="21480"/>
+                    <wp:lineTo x="21476" y="21480"/>
+                    <wp:lineTo x="21476" y="0"/>
+                    <wp:lineTo x="0" y="0"/>
+                  </wp:wrapPolygon>
+                </wp:wrapTight>
+                <wp:docPr id="23" name="Group 23"/>
+                <wp:cNvGraphicFramePr/>
+                <a:graphic xmlns:a="http://schemas.openxmlformats.org/drawingml/2006/main">
+                  <a:graphicData uri="http://schemas.microsoft.com/office/word/2010/wordprocessingGroup">
+                    <wpg:wgp>
+                      <wpg:cNvGrpSpPr/>
+                      <wpg:grpSpPr>
+                        <a:xfrm>
+                          <a:off x="0" y="0"/>
+                          <a:ext cx="4406900" cy="3429000"/>
+                          <a:chOff x="0" y="0"/>
+                          <a:chExt cx="5731510" cy="4484370"/>
+                        </a:xfrm>
+                      </wpg:grpSpPr>
+                      <pic:pic xmlns:pic="http://schemas.openxmlformats.org/drawingml/2006/picture">
+                        <pic:nvPicPr>
+                          <pic:cNvPr id="21" name="Picture 21" descr="Text&#10;&#10;Description automatically generated with medium confidence"/>
+                          <pic:cNvPicPr>
+                            <a:picLocks noChangeAspect="1"/>
+                          </pic:cNvPicPr>
+                        </pic:nvPicPr>
+                        <pic:blipFill>
+                          <a:blip r:embed="rId18">
+                            <a:extLst>
+                              <a:ext uri="{28A0092B-C50C-407E-A947-70E740481C1C}">
+                                <a14:useLocalDpi xmlns:a14="http://schemas.microsoft.com/office/drawing/2010/main" val="0"/>
+                              </a:ext>
+                            </a:extLst>
+                          </a:blip>
+                          <a:stretch>
+                            <a:fillRect/>
+                          </a:stretch>
+                        </pic:blipFill>
+                        <pic:spPr>
+                          <a:xfrm>
+                            <a:off x="0" y="374650"/>
+                            <a:ext cx="5731510" cy="2538095"/>
+                          </a:xfrm>
+                          <a:prstGeom prst="rect">
+                            <a:avLst/>
+                          </a:prstGeom>
+                        </pic:spPr>
+                      </pic:pic>
+                      <pic:pic xmlns:pic="http://schemas.openxmlformats.org/drawingml/2006/picture">
+                        <pic:nvPicPr>
+                          <pic:cNvPr id="20" name="Picture 20"/>
+                          <pic:cNvPicPr>
+                            <a:picLocks noChangeAspect="1"/>
+                          </pic:cNvPicPr>
+                        </pic:nvPicPr>
+                        <pic:blipFill>
+                          <a:blip r:embed="rId19">
+                            <a:extLst>
+                              <a:ext uri="{28A0092B-C50C-407E-A947-70E740481C1C}">
+                                <a14:useLocalDpi xmlns:a14="http://schemas.microsoft.com/office/drawing/2010/main" val="0"/>
+                              </a:ext>
+                            </a:extLst>
+                          </a:blip>
+                          <a:stretch>
+                            <a:fillRect/>
+                          </a:stretch>
+                        </pic:blipFill>
+                        <pic:spPr>
+                          <a:xfrm>
+                            <a:off x="0" y="0"/>
+                            <a:ext cx="5731510" cy="397510"/>
+                          </a:xfrm>
+                          <a:prstGeom prst="rect">
+                            <a:avLst/>
+                          </a:prstGeom>
+                        </pic:spPr>
+                      </pic:pic>
+                      <pic:pic xmlns:pic="http://schemas.openxmlformats.org/drawingml/2006/picture">
+                        <pic:nvPicPr>
+                          <pic:cNvPr id="22" name="Picture 22" descr="Graphical user interface, text, application&#10;&#10;Description automatically generated"/>
+                          <pic:cNvPicPr>
+                            <a:picLocks noChangeAspect="1"/>
+                          </pic:cNvPicPr>
+                        </pic:nvPicPr>
+                        <pic:blipFill>
+                          <a:blip r:embed="rId20">
+                            <a:extLst>
+                              <a:ext uri="{28A0092B-C50C-407E-A947-70E740481C1C}">
+                                <a14:useLocalDpi xmlns:a14="http://schemas.microsoft.com/office/drawing/2010/main" val="0"/>
+                              </a:ext>
+                            </a:extLst>
+                          </a:blip>
+                          <a:stretch>
+                            <a:fillRect/>
+                          </a:stretch>
+                        </pic:blipFill>
+                        <pic:spPr>
+                          <a:xfrm>
+                            <a:off x="0" y="2901950"/>
+                            <a:ext cx="5731510" cy="1582420"/>
+                          </a:xfrm>
+                          <a:prstGeom prst="rect">
+                            <a:avLst/>
+                          </a:prstGeom>
+                        </pic:spPr>
+                      </pic:pic>
+                    </wpg:wgp>
+                  </a:graphicData>
+                </a:graphic>
+                <wp14:sizeRelH relativeFrom="margin">
+                  <wp14:pctWidth>0</wp14:pctWidth>
+                </wp14:sizeRelH>
+                <wp14:sizeRelV relativeFrom="margin">
+                  <wp14:pctHeight>0</wp14:pctHeight>
+                </wp14:sizeRelV>
+              </wp:anchor>
+            </w:drawing>
+          </mc:Choice>
+          <mc:Fallback>
+            <w:pict>
+              <v:group w14:anchorId="698FBD97" id="Group 23" o:spid="_x0000_s1026" style="position:absolute;margin-left:0;margin-top:21.65pt;width:347pt;height:270pt;z-index:251691008;mso-position-horizontal:left;mso-position-horizontal-relative:margin;mso-width-relative:margin;mso-height-relative:margin" coordsize="57315,44843" o:gfxdata="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">
+                <v:shapetype id="_x0000_t75" coordsize="21600,21600" o:spt="75" o:preferrelative="t" path="m@4@5l@4@11@9@11@9@5xe" filled="f" stroked="f">
+                  <v:stroke joinstyle="miter"/>
+                  <v:formulas>
+                    <v:f eqn="if lineDrawn pixelLineWidth 0"/>
+                    <v:f eqn="sum @0 1 0"/>
+                    <v:f eqn="sum 0 0 @1"/>
+                    <v:f eqn="prod @2 1 2"/>
+                    <v:f eqn="prod @3 21600 pixelWidth"/>
+                    <v:f eqn="prod @3 21600 pixelHeight"/>
+                    <v:f eqn="sum @0 0 1"/>
+                    <v:f eqn="prod @6 1 2"/>
+                    <v:f eqn="prod @7 21600 pixelWidth"/>
+                    <v:f eqn="sum @8 21600 0"/>
+                    <v:f eqn="prod @7 21600 pixelHeight"/>
+                    <v:f eqn="sum @10 21600 0"/>
+                  </v:formulas>
+                  <v:path o:extrusionok="f" gradientshapeok="t" o:connecttype="rect"/>
+                  <o:lock v:ext="edit" aspectratio="t"/>
+                </v:shapetype>
+                <v:shape id="Picture 21" o:spid="_x0000_s1027" type="#_x0000_t75" alt="Text&#10;&#10;Description automatically generated with medium confidence" style="position:absolute;top:3746;width:57315;height:25381;visibility:visible;mso-wrap-style:square" o:gfxdata="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">
+                  <v:imagedata r:id="rId21" o:title="Text&#10;&#10;Description automatically generated with medium confidence"/>
+                </v:shape>
+                <v:shape id="Picture 20" o:spid="_x0000_s1028" type="#_x0000_t75" style="position:absolute;width:57315;height:3975;visibility:visible;mso-wrap-style:square" o:gfxdata="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">
+                  <v:imagedata r:id="rId22" o:title=""/>
+                </v:shape>
+                <v:shape id="Picture 22" o:spid="_x0000_s1029" type="#_x0000_t75" alt="Graphical user interface, text, application&#10;&#10;Description automatically generated" style="position:absolute;top:29019;width:57315;height:15824;visibility:visible;mso-wrap-style:square" o:gfxdata="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">
+                  <v:imagedata r:id="rId23" o:title="Graphical user interface, text, application&#10;&#10;Description automatically generated"/>
+                </v:shape>
+                <w10:wrap type="tight" anchorx="margin"/>
+              </v:group>
+            </w:pict>
+          </mc:Fallback>
+        </mc:AlternateContent>
+      </w:r>
+      <w:r>
+        <w:t xml:space="preserve"> </w:t>
+      </w:r>
+    </w:p>
+    <w:p>
+      <w:r>
+        <w:t xml:space="preserve">The response to question 2  is Much the same as question  1, though the response with ID 8 shows the </w:t>
+      </w:r>
+      <w:r>
+        <w:t>levels’</w:t>
+      </w:r>
+      <w:r>
+        <w:t xml:space="preserve"> of frustration that I have </w:t>
+      </w:r>
+      <w:r>
+        <w:t>experienced waiting for kit and what sparked the idea for this app</w:t>
+      </w:r>
+    </w:p>
+    <w:p/>
+    <w:p/>
+    <w:p/>
+    <w:p/>
+    <w:p>
+      <w:r>
+        <w:rPr>
+          <w:noProof/>
+        </w:rPr>
+        <w:drawing>
+          <wp:inline distT="0" distB="0" distL="0" distR="0" wp14:anchorId="4B81F0A0" wp14:editId="4A6A8453">
+            <wp:extent cx="5731510" cy="1869440"/>
+            <wp:effectExtent l="0" t="0" r="2540" b="0"/>
+            <wp:docPr id="24" name="Picture 24" descr="Chart, pie chart&#10;&#10;Description automatically generated"/>
+            <wp:cNvGraphicFramePr>
+              <a:graphicFrameLocks xmlns:a="http://schemas.openxmlformats.org/drawingml/2006/main" noChangeAspect="1"/>
+            </wp:cNvGraphicFramePr>
+            <a:graphic xmlns:a="http://schemas.openxmlformats.org/drawingml/2006/main">
+              <a:graphicData uri="http://schemas.openxmlformats.org/drawingml/2006/picture">
+                <pic:pic xmlns:pic="http://schemas.openxmlformats.org/drawingml/2006/picture">
+                  <pic:nvPicPr>
+                    <pic:cNvPr id="24" name="Picture 24" descr="Chart, pie chart&#10;&#10;Description automatically generated"/>
+                    <pic:cNvPicPr/>
+                  </pic:nvPicPr>
+                  <pic:blipFill>
+                    <a:blip r:embed="rId24"/>
+                    <a:stretch>
+                      <a:fillRect/>
+                    </a:stretch>
+                  </pic:blipFill>
+                  <pic:spPr>
+                    <a:xfrm>
+                      <a:off x="0" y="0"/>
+                      <a:ext cx="5731510" cy="1869440"/>
+                    </a:xfrm>
+                    <a:prstGeom prst="rect">
+                      <a:avLst/>
+                    </a:prstGeom>
+                  </pic:spPr>
+                </pic:pic>
+              </a:graphicData>
+            </a:graphic>
+          </wp:inline>
+        </w:drawing>
+      </w:r>
+    </w:p>
+    <w:p>
+      <w:r>
+        <w:t>Another split between Always and Rarely. But Overall trending towards Always. This is roughly what I was expecting,</w:t>
+      </w:r>
+      <w:r>
+        <w:t xml:space="preserve"> The Benenden Cadets either get Orders through their school Email or the Teams, the senior NCO’s (SNCO’s) have a WhatsApp group chat which the Orders Normally get posted to meaning that if the John Wallis Cadets SNCO’s don’t get it through their </w:t>
+      </w:r>
+      <w:r>
+        <w:t>school</w:t>
+      </w:r>
+      <w:r>
+        <w:t xml:space="preserve"> email we normally see it before Thursday training. Those who Responded with Rarely are </w:t>
+      </w:r>
+      <w:r>
+        <w:t xml:space="preserve">John Wallis Cadets in their first or second year at Cadets who normally don’t get sent anything. </w:t>
+      </w:r>
+    </w:p>
+    <w:p>
+      <w:r>
+        <w:t xml:space="preserve">Through that App all the cadets would be sent Orders hence removing the Communication device shown here. </w:t>
+      </w:r>
+    </w:p>
+    <w:p>
+      <w:r>
+        <w:rPr>
+          <w:noProof/>
+        </w:rPr>
+        <w:lastRenderedPageBreak/>
+        <w:drawing>
+          <wp:inline distT="0" distB="0" distL="0" distR="0" wp14:anchorId="6E66515E" wp14:editId="610214C6">
+            <wp:extent cx="5731510" cy="2447925"/>
+            <wp:effectExtent l="0" t="0" r="2540" b="9525"/>
+            <wp:docPr id="25" name="Picture 25" descr="Chart, bar chart&#10;&#10;Description automatically generated"/>
+            <wp:cNvGraphicFramePr>
+              <a:graphicFrameLocks xmlns:a="http://schemas.openxmlformats.org/drawingml/2006/main" noChangeAspect="1"/>
+            </wp:cNvGraphicFramePr>
+            <a:graphic xmlns:a="http://schemas.openxmlformats.org/drawingml/2006/main">
+              <a:graphicData uri="http://schemas.openxmlformats.org/drawingml/2006/picture">
+                <pic:pic xmlns:pic="http://schemas.openxmlformats.org/drawingml/2006/picture">
+                  <pic:nvPicPr>
+                    <pic:cNvPr id="25" name="Picture 25" descr="Chart, bar chart&#10;&#10;Description automatically generated"/>
+                    <pic:cNvPicPr/>
+                  </pic:nvPicPr>
+                  <pic:blipFill>
+                    <a:blip r:embed="rId25"/>
+                    <a:stretch>
+                      <a:fillRect/>
+                    </a:stretch>
+                  </pic:blipFill>
+                  <pic:spPr>
+                    <a:xfrm>
+                      <a:off x="0" y="0"/>
+                      <a:ext cx="5731510" cy="2447925"/>
+                    </a:xfrm>
+                    <a:prstGeom prst="rect">
+                      <a:avLst/>
+                    </a:prstGeom>
+                  </pic:spPr>
+                </pic:pic>
+              </a:graphicData>
+            </a:graphic>
+          </wp:inline>
+        </w:drawing>
+      </w:r>
+      <w:r>
+        <w:t xml:space="preserve"> </w:t>
+      </w:r>
+    </w:p>
+    <w:p>
+      <w:r>
+        <w:t xml:space="preserve">The Spread here shows the Many means my cadet force relays Orders, the strength with this is that if one system goes down there is another </w:t>
+      </w:r>
+      <w:r>
+        <w:t>way of communicating those orders</w:t>
+      </w:r>
+      <w:r>
+        <w:t xml:space="preserve">. I note the amount of responses the say they are verbally or physically given Orders, this suggest that Cadets don’t know where to look for Orders and just wait until they are told them, which is usually on the day </w:t>
+      </w:r>
+      <w:r>
+        <w:t>of training</w:t>
+      </w:r>
+      <w:r>
+        <w:t xml:space="preserve"> as we do not have another time where we gather as one group. This highlights the need for a centralised system where cadets can </w:t>
+      </w:r>
+      <w:r>
+        <w:t>find</w:t>
+      </w:r>
+      <w:r>
+        <w:t xml:space="preserve"> at any time Orders</w:t>
+      </w:r>
+      <w:r>
+        <w:t xml:space="preserve"> for the upcoming training sessions. </w:t>
+      </w:r>
+      <w:r>
+        <w:t xml:space="preserve"> </w:t>
+      </w:r>
+    </w:p>
+    <w:p>
+      <w:r>
+        <w:t xml:space="preserve">there </w:t>
+      </w:r>
+      <w:r>
+        <w:t>weren’t</w:t>
+      </w:r>
+      <w:r>
+        <w:t xml:space="preserve"> any responses to Question 4 worth noting </w:t>
+      </w:r>
+    </w:p>
+    <w:p>
+      <w:r>
+        <w:rPr>
+          <w:noProof/>
+        </w:rPr>
+        <w:drawing>
+          <wp:inline distT="0" distB="0" distL="0" distR="0" wp14:anchorId="4B2783DC" wp14:editId="05311DF0">
+            <wp:extent cx="5731510" cy="2033270"/>
+            <wp:effectExtent l="0" t="0" r="2540" b="5080"/>
+            <wp:docPr id="27" name="Picture 27" descr="Chart, pie chart&#10;&#10;Description automatically generated"/>
+            <wp:cNvGraphicFramePr>
+              <a:graphicFrameLocks xmlns:a="http://schemas.openxmlformats.org/drawingml/2006/main" noChangeAspect="1"/>
+            </wp:cNvGraphicFramePr>
+            <a:graphic xmlns:a="http://schemas.openxmlformats.org/drawingml/2006/main">
+              <a:graphicData uri="http://schemas.openxmlformats.org/drawingml/2006/picture">
+                <pic:pic xmlns:pic="http://schemas.openxmlformats.org/drawingml/2006/picture">
+                  <pic:nvPicPr>
+                    <pic:cNvPr id="27" name="Picture 27" descr="Chart, pie chart&#10;&#10;Description automatically generated"/>
+                    <pic:cNvPicPr/>
+                  </pic:nvPicPr>
+                  <pic:blipFill>
+                    <a:blip r:embed="rId26"/>
+                    <a:stretch>
+                      <a:fillRect/>
+                    </a:stretch>
+                  </pic:blipFill>
+                  <pic:spPr>
+                    <a:xfrm>
+                      <a:off x="0" y="0"/>
+                      <a:ext cx="5731510" cy="2033270"/>
+                    </a:xfrm>
+                    <a:prstGeom prst="rect">
+                      <a:avLst/>
+                    </a:prstGeom>
+                  </pic:spPr>
+                </pic:pic>
+              </a:graphicData>
+            </a:graphic>
+          </wp:inline>
+        </w:drawing>
+      </w:r>
+    </w:p>
+    <w:p>
+      <w:r>
+        <w:t xml:space="preserve"> </w:t>
+      </w:r>
+      <w:r>
+        <w:t xml:space="preserve"> This quite clearly shows what Cadets think of the app idea. </w:t>
+      </w:r>
+    </w:p>
+    <w:p>
+      <w:pPr>
+        <w:rPr>
+          <w:rFonts w:asciiTheme="majorHAnsi" w:eastAsiaTheme="majorEastAsia" w:hAnsiTheme="majorHAnsi" w:cstheme="majorBidi"/>
+          <w:color w:val="0B291A" w:themeColor="accent1" w:themeShade="BF"/>
+          <w:sz w:val="26"/>
+          <w:szCs w:val="26"/>
+        </w:rPr>
+      </w:pPr>
+      <w:r>
+        <w:rPr>
+          <w:rFonts w:asciiTheme="majorHAnsi" w:eastAsiaTheme="majorEastAsia" w:hAnsiTheme="majorHAnsi" w:cstheme="majorBidi"/>
+          <w:noProof/>
+          <w:color w:val="0B291A" w:themeColor="accent1" w:themeShade="BF"/>
+          <w:sz w:val="26"/>
+          <w:szCs w:val="26"/>
+        </w:rPr>
+        <w:lastRenderedPageBreak/>
+        <w:drawing>
+          <wp:inline distT="0" distB="0" distL="0" distR="0" wp14:anchorId="0425561C" wp14:editId="65E137D5">
+            <wp:extent cx="5731510" cy="2278380"/>
+            <wp:effectExtent l="0" t="0" r="2540" b="7620"/>
+            <wp:docPr id="28" name="Picture 28" descr="Chart, bar chart&#10;&#10;Description automatically generated"/>
+            <wp:cNvGraphicFramePr>
+              <a:graphicFrameLocks xmlns:a="http://schemas.openxmlformats.org/drawingml/2006/main" noChangeAspect="1"/>
+            </wp:cNvGraphicFramePr>
+            <a:graphic xmlns:a="http://schemas.openxmlformats.org/drawingml/2006/main">
+              <a:graphicData uri="http://schemas.openxmlformats.org/drawingml/2006/picture">
+                <pic:pic xmlns:pic="http://schemas.openxmlformats.org/drawingml/2006/picture">
+                  <pic:nvPicPr>
+                    <pic:cNvPr id="28" name="Picture 28" descr="Chart, bar chart&#10;&#10;Description automatically generated"/>
+                    <pic:cNvPicPr/>
+                  </pic:nvPicPr>
+                  <pic:blipFill>
+                    <a:blip r:embed="rId27"/>
+                    <a:stretch>
+                      <a:fillRect/>
+                    </a:stretch>
+                  </pic:blipFill>
+                  <pic:spPr>
+                    <a:xfrm>
+                      <a:off x="0" y="0"/>
+                      <a:ext cx="5731510" cy="2278380"/>
+                    </a:xfrm>
+                    <a:prstGeom prst="rect">
+                      <a:avLst/>
+                    </a:prstGeom>
+                  </pic:spPr>
+                </pic:pic>
+              </a:graphicData>
+            </a:graphic>
+          </wp:inline>
+        </w:drawing>
+      </w:r>
+    </w:p>
+    <w:p>
+      <w:r>
+        <w:t>As does thi</w:t>
+      </w:r>
+      <w:r>
+        <w:t xml:space="preserve">s. The person who put other did not specify why. </w:t>
+      </w:r>
+    </w:p>
+    <w:p>
+      <w:r>
+        <w:br w:type="page"/>
+      </w:r>
+    </w:p>
+    <w:p>
+      <w:r>
+        <w:rPr>
+          <w:noProof/>
+        </w:rPr>
+        <w:lastRenderedPageBreak/>
+        <w:drawing>
+          <wp:anchor distT="0" distB="0" distL="114300" distR="114300" simplePos="0" relativeHeight="251692032" behindDoc="1" locked="0" layoutInCell="1" allowOverlap="1" wp14:anchorId="6EB07411" wp14:editId="69073308">
+            <wp:simplePos x="0" y="0"/>
+            <wp:positionH relativeFrom="margin">
+              <wp:align>center</wp:align>
+            </wp:positionH>
+            <wp:positionV relativeFrom="paragraph">
+              <wp:posOffset>0</wp:posOffset>
+            </wp:positionV>
+            <wp:extent cx="5731510" cy="2793365"/>
+            <wp:effectExtent l="0" t="0" r="2540" b="6985"/>
+            <wp:wrapTight wrapText="bothSides">
+              <wp:wrapPolygon edited="0">
+                <wp:start x="0" y="0"/>
+                <wp:lineTo x="0" y="21507"/>
+                <wp:lineTo x="21538" y="21507"/>
+                <wp:lineTo x="21538" y="0"/>
+                <wp:lineTo x="0" y="0"/>
+              </wp:wrapPolygon>
+            </wp:wrapTight>
+            <wp:docPr id="29" name="Picture 29" descr="Graphical user interface, text, application, email&#10;&#10;Description automatically generated"/>
+            <wp:cNvGraphicFramePr>
+              <a:graphicFrameLocks xmlns:a="http://schemas.openxmlformats.org/drawingml/2006/main" noChangeAspect="1"/>
+            </wp:cNvGraphicFramePr>
+            <a:graphic xmlns:a="http://schemas.openxmlformats.org/drawingml/2006/main">
+              <a:graphicData uri="http://schemas.openxmlformats.org/drawingml/2006/picture">
+                <pic:pic xmlns:pic="http://schemas.openxmlformats.org/drawingml/2006/picture">
+                  <pic:nvPicPr>
+                    <pic:cNvPr id="29" name="Picture 29" descr="Graphical user interface, text, application, email&#10;&#10;Description automatically generated"/>
+                    <pic:cNvPicPr/>
+                  </pic:nvPicPr>
+                  <pic:blipFill>
+                    <a:blip r:embed="rId28">
+                      <a:extLst>
+                        <a:ext uri="{28A0092B-C50C-407E-A947-70E740481C1C}">
+                          <a14:useLocalDpi xmlns:a14="http://schemas.microsoft.com/office/drawing/2010/main" val="0"/>
+                        </a:ext>
+                      </a:extLst>
+                    </a:blip>
+                    <a:stretch>
+                      <a:fillRect/>
+                    </a:stretch>
+                  </pic:blipFill>
+                  <pic:spPr>
+                    <a:xfrm>
+                      <a:off x="0" y="0"/>
+                      <a:ext cx="5731510" cy="2793365"/>
+                    </a:xfrm>
+                    <a:prstGeom prst="rect">
+                      <a:avLst/>
+                    </a:prstGeom>
+                  </pic:spPr>
+                </pic:pic>
+              </a:graphicData>
+            </a:graphic>
+          </wp:anchor>
+        </w:drawing>
+      </w:r>
+    </w:p>
+    <w:p>
+      <w:r>
+        <w:t>Comments on the Cadets Ideas</w:t>
+      </w:r>
+    </w:p>
+    <w:p>
+      <w:pPr>
+        <w:pStyle w:val="ListParagraph"/>
+        <w:numPr>
+          <w:ilvl w:val="0"/>
+          <w:numId w:val="18"/>
+        </w:numPr>
+        <w:rPr>
+          <w:rFonts w:asciiTheme="majorHAnsi" w:eastAsiaTheme="majorEastAsia" w:hAnsiTheme="majorHAnsi" w:cstheme="majorBidi"/>
+          <w:color w:val="0B291A" w:themeColor="accent1" w:themeShade="BF"/>
+          <w:sz w:val="26"/>
+          <w:szCs w:val="26"/>
+        </w:rPr>
+      </w:pPr>
+      <w:r>
+        <w:t>Short answer: No I am not planning to ad Emojis as I don’t see the point</w:t>
+      </w:r>
+    </w:p>
+    <w:p>
+      <w:pPr>
+        <w:pStyle w:val="ListParagraph"/>
+        <w:numPr>
+          <w:ilvl w:val="0"/>
+          <w:numId w:val="18"/>
+        </w:numPr>
+        <w:rPr>
+          <w:rFonts w:asciiTheme="majorHAnsi" w:eastAsiaTheme="majorEastAsia" w:hAnsiTheme="majorHAnsi" w:cstheme="majorBidi"/>
+          <w:color w:val="0B291A" w:themeColor="accent1" w:themeShade="BF"/>
+          <w:sz w:val="26"/>
+          <w:szCs w:val="26"/>
+        </w:rPr>
+      </w:pPr>
+      <w:r>
+        <w:t xml:space="preserve">This is Something I have been </w:t>
+      </w:r>
+      <w:r>
+        <w:t xml:space="preserve">thinking of doing however don’t plan to for quite some while as the complexity of it will add complication and time to the development of the app and although is a nice feature is not necessary for the app to function. So maybe in the future </w:t>
+      </w:r>
+    </w:p>
+    <w:p>
+      <w:pPr>
+        <w:pStyle w:val="ListParagraph"/>
+        <w:numPr>
+          <w:ilvl w:val="0"/>
+          <w:numId w:val="18"/>
+        </w:numPr>
+        <w:rPr>
+          <w:rFonts w:asciiTheme="majorHAnsi" w:eastAsiaTheme="majorEastAsia" w:hAnsiTheme="majorHAnsi" w:cstheme="majorBidi"/>
+          <w:color w:val="0B291A" w:themeColor="accent1" w:themeShade="BF"/>
+          <w:sz w:val="26"/>
+          <w:szCs w:val="26"/>
+        </w:rPr>
+      </w:pPr>
+      <w:r>
+        <w:t xml:space="preserve">This Is planned to be Part of the Events System which will address the Orders problem </w:t>
+      </w:r>
+    </w:p>
+    <w:p>
+      <w:pPr>
+        <w:pStyle w:val="ListParagraph"/>
+        <w:numPr>
+          <w:ilvl w:val="0"/>
+          <w:numId w:val="18"/>
+        </w:numPr>
+        <w:rPr>
+          <w:rFonts w:asciiTheme="majorHAnsi" w:eastAsiaTheme="majorEastAsia" w:hAnsiTheme="majorHAnsi" w:cstheme="majorBidi"/>
+          <w:color w:val="0B291A" w:themeColor="accent1" w:themeShade="BF"/>
+          <w:sz w:val="26"/>
+          <w:szCs w:val="26"/>
+        </w:rPr>
+      </w:pPr>
+      <w:r>
+        <w:t xml:space="preserve">What you Outline here already exists, Its called Orders, the trick will is you seeing the Orders before Thursday training Session </w:t>
+      </w:r>
+      <w:r>
+        <w:t>and as in question 3 this is planned to be part of the Event system.</w:t>
+      </w:r>
+    </w:p>
+    <w:p>
+      <w:pPr>
+        <w:pStyle w:val="ListParagraph"/>
+        <w:numPr>
+          <w:ilvl w:val="0"/>
+          <w:numId w:val="18"/>
+        </w:numPr>
+        <w:rPr>
+          <w:rFonts w:asciiTheme="majorHAnsi" w:eastAsiaTheme="majorEastAsia" w:hAnsiTheme="majorHAnsi" w:cstheme="majorBidi"/>
+          <w:color w:val="0B291A" w:themeColor="accent1" w:themeShade="BF"/>
+          <w:sz w:val="26"/>
+          <w:szCs w:val="26"/>
+        </w:rPr>
+      </w:pPr>
+      <w:r>
+        <w:t xml:space="preserve">I’m sure I can implement the word No into the app somewhere. </w:t>
+      </w:r>
+    </w:p>
+    <w:p>
+      <w:pPr>
+        <w:rPr>
+          <w:rFonts w:eastAsiaTheme="majorEastAsia" w:cstheme="majorBidi"/>
+          <w:sz w:val="12"/>
+          <w:szCs w:val="12"/>
+        </w:rPr>
+      </w:pPr>
+    </w:p>
+    <w:p>
+      <w:pPr>
+        <w:rPr>
+          <w:rFonts w:eastAsiaTheme="majorEastAsia" w:cstheme="majorBidi"/>
+          <w:sz w:val="26"/>
+          <w:szCs w:val="26"/>
+        </w:rPr>
+      </w:pPr>
+      <w:r>
+        <w:rPr>
+          <w:rFonts w:eastAsiaTheme="majorEastAsia" w:cstheme="majorBidi"/>
+          <w:sz w:val="26"/>
+          <w:szCs w:val="26"/>
+        </w:rPr>
+        <w:t>I will continue to Use Surveys to gauge how well I have designed the systems, especially the UI</w:t>
+      </w:r>
+      <w:r>
+        <w:rPr>
+          <w:rFonts w:eastAsiaTheme="majorEastAsia" w:cstheme="majorBidi"/>
+          <w:sz w:val="26"/>
+          <w:szCs w:val="26"/>
+        </w:rPr>
+        <w:t xml:space="preserve">. </w:t>
+      </w:r>
+    </w:p>
+    <w:p>
+      <w:pPr>
+        <w:pStyle w:val="ListParagraph"/>
+        <w:ind w:left="870"/>
+        <w:rPr>
+          <w:rFonts w:asciiTheme="majorHAnsi" w:eastAsiaTheme="majorEastAsia" w:hAnsiTheme="majorHAnsi" w:cstheme="majorBidi"/>
+          <w:color w:val="0B291A" w:themeColor="accent1" w:themeShade="BF"/>
+          <w:sz w:val="26"/>
+          <w:szCs w:val="26"/>
+        </w:rPr>
+      </w:pPr>
+    </w:p>
+    <w:p>
+      <w:pPr>
+        <w:pStyle w:val="ListParagraph"/>
+        <w:ind w:left="870"/>
+        <w:rPr>
+          <w:rFonts w:asciiTheme="majorHAnsi" w:eastAsiaTheme="majorEastAsia" w:hAnsiTheme="majorHAnsi" w:cstheme="majorBidi"/>
+          <w:color w:val="0B291A" w:themeColor="accent1" w:themeShade="BF"/>
+          <w:sz w:val="26"/>
+          <w:szCs w:val="26"/>
+        </w:rPr>
+      </w:pPr>
+      <w:r>
+        <w:br w:type="page"/>
       </w:r>
     </w:p>
     <w:p>
       <w:pPr>
         <w:pStyle w:val="Heading2"/>
       </w:pPr>
-      <w:bookmarkStart w:id="24" w:name="_Toc109031122"/>
-      <w:r>
+      <w:bookmarkStart w:id="24" w:name="_Toc113445465"/>
+      <w:r>
+        <w:lastRenderedPageBreak/>
         <w:t>Requirements</w:t>
       </w:r>
       <w:bookmarkEnd w:id="24"/>
@@ -4029,11 +5354,7 @@
               <w:cnfStyle w:val="000000000000" w:firstRow="0" w:lastRow="0" w:firstColumn="0" w:lastColumn="0" w:oddVBand="0" w:evenVBand="0" w:oddHBand="0" w:evenHBand="0" w:firstRowFirstColumn="0" w:firstRowLastColumn="0" w:lastRowFirstColumn="0" w:lastRowLastColumn="0"/>
             </w:pPr>
             <w:r>
-              <w:t xml:space="preserve">System Should be able to Manage a Kit Request from </w:t>
-            </w:r>
-            <w:r>
-              <w:lastRenderedPageBreak/>
-              <w:t>a Cadet, Notify and Present the Request to the QM which should them be able to use the system to find the Kit and Issue to the</w:t>
+              <w:t>System Should be able to Manage a Kit Request from a Cadet, Notify and Present the Request to the QM which should them be able to use the system to find the Kit and Issue to the</w:t>
             </w:r>
           </w:p>
         </w:tc>
@@ -4046,12 +5367,7 @@
               <w:cnfStyle w:val="000000000000" w:firstRow="0" w:lastRow="0" w:firstColumn="0" w:lastColumn="0" w:oddVBand="0" w:evenVBand="0" w:oddHBand="0" w:evenHBand="0" w:firstRowFirstColumn="0" w:firstRowLastColumn="0" w:lastRowFirstColumn="0" w:lastRowLastColumn="0"/>
             </w:pPr>
             <w:r>
-              <w:lastRenderedPageBreak/>
-              <w:t xml:space="preserve">This part of the System would replace the Current System </w:t>
-            </w:r>
-            <w:r>
-              <w:lastRenderedPageBreak/>
-              <w:t xml:space="preserve">which has many flaws and is a need if this system is to be Successful  </w:t>
+              <w:t xml:space="preserve">This part of the System would replace the Current System which has many flaws and is a need if this system is to be Successful  </w:t>
             </w:r>
           </w:p>
         </w:tc>
@@ -4074,7 +5390,6 @@
                 <w:b w:val="0"/>
                 <w:bCs w:val="0"/>
               </w:rPr>
-              <w:lastRenderedPageBreak/>
               <w:t xml:space="preserve">Kit Management System </w:t>
             </w:r>
           </w:p>
@@ -4251,15 +5566,7 @@
               <w:cnfStyle w:val="000000000000" w:firstRow="0" w:lastRow="0" w:firstColumn="0" w:lastColumn="0" w:oddVBand="0" w:evenVBand="0" w:oddHBand="0" w:evenHBand="0" w:firstRowFirstColumn="0" w:firstRowLastColumn="0" w:lastRowFirstColumn="0" w:lastRowLastColumn="0"/>
             </w:pPr>
             <w:r>
-              <w:t xml:space="preserve">The system needs to be Regularly available on any device a User might </w:t>
-            </w:r>
-            <w:proofErr w:type="gramStart"/>
-            <w:r>
-              <w:t>have  so</w:t>
-            </w:r>
-            <w:proofErr w:type="gramEnd"/>
-            <w:r>
-              <w:t xml:space="preserve"> it can be used when they need to  </w:t>
+              <w:t xml:space="preserve">The system needs to be Regularly available on any device a User might have  so it can be used when they need to  </w:t>
             </w:r>
           </w:p>
         </w:tc>
@@ -4382,7 +5689,7 @@
       <w:pPr>
         <w:pStyle w:val="Heading2"/>
       </w:pPr>
-      <w:bookmarkStart w:id="25" w:name="_Toc109031123"/>
+      <w:bookmarkStart w:id="25" w:name="_Toc113445466"/>
       <w:r>
         <w:t>Success criteria</w:t>
       </w:r>
@@ -4481,15 +5788,14 @@
         <w:t>groups,</w:t>
       </w:r>
       <w:r>
-        <w:t xml:space="preserve"> I </w:t>
-      </w:r>
-      <w:proofErr w:type="gramStart"/>
-      <w:r>
-        <w:t>would</w:t>
-      </w:r>
-      <w:proofErr w:type="gramEnd"/>
-      <w:r>
-        <w:t xml:space="preserve"> consider the program greatly successful as functionality is achieved to a greater deal than what I have </w:t>
+        <w:t xml:space="preserve"> I would</w:t>
+      </w:r>
+      <w:r>
+        <w:t xml:space="preserve"> </w:t>
+      </w:r>
+      <w:r>
+        <w:lastRenderedPageBreak/>
+        <w:t xml:space="preserve">consider the program greatly successful as functionality is achieved to a greater deal than what I have </w:t>
       </w:r>
       <w:r>
         <w:t>planned</w:t>
@@ -4504,7 +5810,6 @@
           <w:i/>
           <w:iCs/>
         </w:rPr>
-        <w:lastRenderedPageBreak/>
         <w:t>*</w:t>
       </w:r>
       <w:r>
@@ -4607,13 +5912,13 @@
     </w:p>
     <w:p>
       <w:pPr>
-        <w:pStyle w:val="Heading2"/>
+        <w:pStyle w:val="Heading1"/>
         <w:rPr>
           <w:sz w:val="44"/>
           <w:szCs w:val="44"/>
         </w:rPr>
       </w:pPr>
-      <w:bookmarkStart w:id="26" w:name="_Toc109031124"/>
+      <w:bookmarkStart w:id="26" w:name="_Toc113445467"/>
       <w:r>
         <w:rPr>
           <w:sz w:val="44"/>
@@ -4634,23 +5939,155 @@
       <w:pPr>
         <w:pStyle w:val="Heading3"/>
         <w:rPr>
-          <w:b/>
-          <w:bCs/>
           <w:sz w:val="28"/>
           <w:szCs w:val="28"/>
         </w:rPr>
       </w:pPr>
-      <w:bookmarkStart w:id="27" w:name="_Toc109031125"/>
-      <w:r>
-        <w:rPr>
-          <w:b/>
-          <w:bCs/>
+      <w:bookmarkStart w:id="27" w:name="_Toc113445468"/>
+      <w:r>
+        <w:rPr>
           <w:sz w:val="28"/>
           <w:szCs w:val="28"/>
         </w:rPr>
+        <w:t>The Overall Design</w:t>
+      </w:r>
+      <w:bookmarkEnd w:id="27"/>
+    </w:p>
+    <w:p>
+      <w:r>
+        <w:t>CadetLink will be mainly a solution to two main problems: Kit Request and Communicating Orders</w:t>
+      </w:r>
+      <w:r>
+        <w:t xml:space="preserve">. As such I will need two main systems to solve these Problems, a Kit Request </w:t>
+      </w:r>
+      <w:r>
+        <w:t>System,</w:t>
+      </w:r>
+      <w:r>
+        <w:t xml:space="preserve"> and</w:t>
+      </w:r>
+      <w:r>
+        <w:t xml:space="preserve"> an Events System.</w:t>
+      </w:r>
+      <w:r>
+        <w:t xml:space="preserve"> To be able </w:t>
+      </w:r>
+      <w:r>
+        <w:t>to use</w:t>
+      </w:r>
+      <w:r>
+        <w:t xml:space="preserve"> these systems, I will also need a User Interface, a Data base System, a </w:t>
+      </w:r>
+      <w:r>
+        <w:t>User, and log in System</w:t>
+      </w:r>
+      <w:r>
+        <w:t>.</w:t>
+      </w:r>
+    </w:p>
+    <w:p>
+      <w:r>
+        <w:t xml:space="preserve">As previously stated,  I plan to design an system similar to that of Edulink One with a GUI connecting a multitude of systems connected to a central ‘dashboard’.   </w:t>
+      </w:r>
+    </w:p>
+    <w:p>
+      <w:pPr>
+        <w:pStyle w:val="Heading5"/>
+      </w:pPr>
+      <w:r>
+        <w:t xml:space="preserve">Computer Languages </w:t>
+      </w:r>
+      <w:r>
+        <w:t xml:space="preserve">  </w:t>
+      </w:r>
+    </w:p>
+    <w:p>
+      <w:r>
+        <w:t xml:space="preserve">The Language I Plan to Use for Most of the Systems is </w:t>
+      </w:r>
+      <w:r>
+        <w:t>PHP, as its wide usage means there is a lot of support for it and is stable. It is also Relatively Easy to understand which is one of my requirements</w:t>
+      </w:r>
+      <w:r>
+        <w:t xml:space="preserve"> so that other coders can use my code if so required.  It also has easy SQL integration which will help greatly as my Systems require a lot of interaction with a database  </w:t>
+      </w:r>
+    </w:p>
+    <w:p>
+      <w:r>
+        <w:t>The use of PHP will be assisted by using JavaScript in areas that are not needed to interact</w:t>
+      </w:r>
+      <w:r>
+        <w:t xml:space="preserve"> with the database; this will speed up the Program as JavaScript is a client-side language which does not need to ping the server every time it wants to do something. I am also looking into Using AJAX to make the app seem smoother, but this is a longer-term goal. </w:t>
+      </w:r>
+    </w:p>
+    <w:p>
+      <w:r>
+        <w:t xml:space="preserve">To interact with the </w:t>
+      </w:r>
+      <w:r>
+        <w:t>database,</w:t>
+      </w:r>
+      <w:r>
+        <w:t xml:space="preserve"> I plan to use SQL </w:t>
+      </w:r>
+      <w:r>
+        <w:t xml:space="preserve">for much of the same reasons I chose PHP; it is widely used so that it has a lot of support for it on the internet and also any other coder should understand SQL if they wanted to </w:t>
+      </w:r>
+      <w:r>
+        <w:t xml:space="preserve">add or adapt my code for their purposes. </w:t>
+      </w:r>
+      <w:r>
+        <w:t xml:space="preserve"> </w:t>
+      </w:r>
+    </w:p>
+    <w:p>
+      <w:r>
+        <w:t xml:space="preserve">For the structure </w:t>
+      </w:r>
+      <w:r>
+        <w:t xml:space="preserve">of the web </w:t>
+      </w:r>
+      <w:r>
+        <w:t>pages,</w:t>
+      </w:r>
+      <w:r>
+        <w:t xml:space="preserve"> I will be using HTML. </w:t>
+      </w:r>
+    </w:p>
+    <w:p>
+      <w:r>
+        <w:t xml:space="preserve">And for the styling I will use CSS. </w:t>
+      </w:r>
+    </w:p>
+    <w:p>
+      <w:r>
+        <w:lastRenderedPageBreak/>
+        <w:t>I do not plan to use any frame works</w:t>
+      </w:r>
+      <w:r>
+        <w:t xml:space="preserve"> at current. </w:t>
+      </w:r>
+      <w:r>
+        <w:t xml:space="preserve"> </w:t>
+      </w:r>
+    </w:p>
+    <w:p>
+      <w:pPr>
+        <w:pStyle w:val="Heading3"/>
+        <w:rPr>
+          <w:sz w:val="28"/>
+          <w:szCs w:val="28"/>
+        </w:rPr>
+      </w:pPr>
+      <w:bookmarkStart w:id="28" w:name="_Toc113445469"/>
+      <w:r>
+        <w:rPr>
+          <w:sz w:val="28"/>
+          <w:szCs w:val="28"/>
+        </w:rPr>
         <w:t>User interface:</w:t>
       </w:r>
-      <w:bookmarkEnd w:id="27"/>
+      <w:bookmarkEnd w:id="28"/>
     </w:p>
     <w:p>
       <w:pPr>
@@ -4999,9 +6436,8 @@
         <w:rPr>
           <w:noProof/>
         </w:rPr>
-        <w:lastRenderedPageBreak/>
         <w:drawing>
-          <wp:anchor distT="0" distB="0" distL="114300" distR="114300" simplePos="0" relativeHeight="251685888" behindDoc="1" locked="0" layoutInCell="1" allowOverlap="1" wp14:anchorId="32F3001C" wp14:editId="57B45362">
+          <wp:anchor distT="0" distB="0" distL="114300" distR="114300" simplePos="0" relativeHeight="251684864" behindDoc="1" locked="0" layoutInCell="1" allowOverlap="1" wp14:anchorId="32F3001C" wp14:editId="0A33E9D2">
             <wp:simplePos x="0" y="0"/>
             <wp:positionH relativeFrom="column">
               <wp:posOffset>1943100</wp:posOffset>
@@ -5037,7 +6473,7 @@
                     <pic:cNvPicPr/>
                   </pic:nvPicPr>
                   <pic:blipFill>
-                    <a:blip r:embed="rId15">
+                    <a:blip r:embed="rId29">
                       <a:extLst>
                         <a:ext uri="{28A0092B-C50C-407E-A947-70E740481C1C}">
                           <a14:useLocalDpi xmlns:a14="http://schemas.microsoft.com/office/drawing/2010/main" val="0"/>
@@ -5151,21 +6587,9 @@
     </w:p>
     <w:p>
       <w:pPr>
-        <w:rPr>
-          <w:rFonts w:asciiTheme="majorHAnsi" w:eastAsiaTheme="majorEastAsia" w:hAnsiTheme="majorHAnsi" w:cstheme="majorBidi"/>
-          <w:color w:val="0B291A" w:themeColor="accent1" w:themeShade="BF"/>
-        </w:rPr>
-      </w:pPr>
-      <w:r>
-        <w:br w:type="page"/>
-      </w:r>
-    </w:p>
-    <w:p>
-      <w:pPr>
         <w:pStyle w:val="Heading6"/>
       </w:pPr>
       <w:r>
-        <w:lastRenderedPageBreak/>
         <w:t>Colours</w:t>
       </w:r>
     </w:p>
@@ -5415,6 +6839,7 @@
                 <w:b w:val="0"/>
                 <w:bCs w:val="0"/>
               </w:rPr>
+              <w:lastRenderedPageBreak/>
               <w:t>FFFFFF</w:t>
             </w:r>
           </w:p>
@@ -5957,7 +7382,7 @@
           <w:noProof/>
         </w:rPr>
         <w:drawing>
-          <wp:anchor distT="0" distB="0" distL="114300" distR="114300" simplePos="0" relativeHeight="251668480" behindDoc="1" locked="0" layoutInCell="1" allowOverlap="1" wp14:anchorId="3F9AF1D5" wp14:editId="5F3FC321">
+          <wp:anchor distT="0" distB="0" distL="114300" distR="114300" simplePos="0" relativeHeight="251667456" behindDoc="1" locked="0" layoutInCell="1" allowOverlap="1" wp14:anchorId="3F9AF1D5" wp14:editId="540F3B04">
             <wp:simplePos x="0" y="0"/>
             <wp:positionH relativeFrom="column">
               <wp:posOffset>-12700</wp:posOffset>
@@ -5980,7 +7405,7 @@
                     <pic:cNvPicPr/>
                   </pic:nvPicPr>
                   <pic:blipFill>
-                    <a:blip r:embed="rId16">
+                    <a:blip r:embed="rId30">
                       <a:extLst>
                         <a:ext uri="{28A0092B-C50C-407E-A947-70E740481C1C}">
                           <a14:useLocalDpi xmlns:a14="http://schemas.microsoft.com/office/drawing/2010/main" val="0"/>
@@ -6114,7 +7539,7 @@
         <mc:AlternateContent>
           <mc:Choice Requires="wps">
             <w:drawing>
-              <wp:anchor distT="0" distB="0" distL="114300" distR="114300" simplePos="0" relativeHeight="251671552" behindDoc="1" locked="0" layoutInCell="1" allowOverlap="1" wp14:anchorId="4D0F8E22" wp14:editId="1079C223">
+              <wp:anchor distT="0" distB="0" distL="114300" distR="114300" simplePos="0" relativeHeight="251670528" behindDoc="1" locked="0" layoutInCell="1" allowOverlap="1" wp14:anchorId="4D0F8E22" wp14:editId="3337B5E8">
                 <wp:simplePos x="0" y="0"/>
                 <wp:positionH relativeFrom="margin">
                   <wp:posOffset>3714750</wp:posOffset>
@@ -6150,27 +7575,14 @@
                             <w:pPr>
                               <w:pStyle w:val="Caption"/>
                             </w:pPr>
-                            <w:r>
-                              <w:fldChar w:fldCharType="begin"/>
-                            </w:r>
-                            <w:r>
-                              <w:instrText xml:space="preserve"> SEQ Layout \* ARABIC </w:instrText>
-                            </w:r>
-                            <w:r>
-                              <w:fldChar w:fldCharType="separate"/>
-                            </w:r>
-                            <w:r>
-                              <w:rPr>
-                                <w:noProof/>
-                              </w:rPr>
-                              <w:t>1</w:t>
-                            </w:r>
-                            <w:r>
-                              <w:rPr>
-                                <w:noProof/>
-                              </w:rPr>
-                              <w:fldChar w:fldCharType="end"/>
-                            </w:r>
+                            <w:fldSimple w:instr=" SEQ Layout \* ARABIC ">
+                              <w:r>
+                                <w:rPr>
+                                  <w:noProof/>
+                                </w:rPr>
+                                <w:t>1</w:t>
+                              </w:r>
+                            </w:fldSimple>
                             <w:r>
                               <w:t>Edulink Computer Dashboard Layout</w:t>
                             </w:r>
@@ -6195,34 +7607,21 @@
                 <v:stroke joinstyle="miter"/>
                 <v:path gradientshapeok="t" o:connecttype="rect"/>
               </v:shapetype>
-              <v:shape id="Text Box 9" o:spid="_x0000_s1032" type="#_x0000_t202" style="position:absolute;margin-left:292.5pt;margin-top:91pt;width:156.7pt;height:.05pt;z-index:-251644928;visibility:visible;mso-wrap-style:square;mso-wrap-distance-left:9pt;mso-wrap-distance-top:0;mso-wrap-distance-right:9pt;mso-wrap-distance-bottom:0;mso-position-horizontal:absolute;mso-position-horizontal-relative:margin;mso-position-vertical:absolute;mso-position-vertical-relative:text;v-text-anchor:top" o:gfxdata="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" filled="f" stroked="f">
+              <v:shape id="Text Box 9" o:spid="_x0000_s1032" type="#_x0000_t202" style="position:absolute;margin-left:292.5pt;margin-top:91pt;width:156.7pt;height:.05pt;z-index:-251645952;visibility:visible;mso-wrap-style:square;mso-wrap-distance-left:9pt;mso-wrap-distance-top:0;mso-wrap-distance-right:9pt;mso-wrap-distance-bottom:0;mso-position-horizontal:absolute;mso-position-horizontal-relative:margin;mso-position-vertical:absolute;mso-position-vertical-relative:text;v-text-anchor:top" o:gfxdata="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" filled="f" stroked="f">
                 <v:textbox style="mso-fit-shape-to-text:t" inset="0,0,0,0">
                   <w:txbxContent>
                     <w:p>
                       <w:pPr>
                         <w:pStyle w:val="Caption"/>
                       </w:pPr>
-                      <w:r>
-                        <w:fldChar w:fldCharType="begin"/>
-                      </w:r>
-                      <w:r>
-                        <w:instrText xml:space="preserve"> SEQ Layout \* ARABIC </w:instrText>
-                      </w:r>
-                      <w:r>
-                        <w:fldChar w:fldCharType="separate"/>
-                      </w:r>
-                      <w:r>
-                        <w:rPr>
-                          <w:noProof/>
-                        </w:rPr>
-                        <w:t>1</w:t>
-                      </w:r>
-                      <w:r>
-                        <w:rPr>
-                          <w:noProof/>
-                        </w:rPr>
-                        <w:fldChar w:fldCharType="end"/>
-                      </w:r>
+                      <w:fldSimple w:instr=" SEQ Layout \* ARABIC ">
+                        <w:r>
+                          <w:rPr>
+                            <w:noProof/>
+                          </w:rPr>
+                          <w:t>1</w:t>
+                        </w:r>
+                      </w:fldSimple>
                       <w:r>
                         <w:t>Edulink Computer Dashboard Layout</w:t>
                       </w:r>
@@ -6240,7 +7639,7 @@
           <w:noProof/>
         </w:rPr>
         <w:drawing>
-          <wp:anchor distT="0" distB="0" distL="114300" distR="114300" simplePos="0" relativeHeight="251669504" behindDoc="1" locked="0" layoutInCell="1" allowOverlap="1" wp14:anchorId="0FB23A23" wp14:editId="37FEF1CC">
+          <wp:anchor distT="0" distB="0" distL="114300" distR="114300" simplePos="0" relativeHeight="251668480" behindDoc="1" locked="0" layoutInCell="1" allowOverlap="1" wp14:anchorId="0FB23A23" wp14:editId="6757ED4E">
             <wp:simplePos x="0" y="0"/>
             <wp:positionH relativeFrom="margin">
               <wp:align>right</wp:align>
@@ -6272,7 +7671,7 @@
                     <pic:cNvPicPr/>
                   </pic:nvPicPr>
                   <pic:blipFill>
-                    <a:blip r:embed="rId17" cstate="print">
+                    <a:blip r:embed="rId31" cstate="print">
                       <a:extLst>
                         <a:ext uri="{28A0092B-C50C-407E-A947-70E740481C1C}">
                           <a14:useLocalDpi xmlns:a14="http://schemas.microsoft.com/office/drawing/2010/main" val="0"/>
@@ -6350,7 +7749,7 @@
           <w:noProof/>
         </w:rPr>
         <w:drawing>
-          <wp:anchor distT="0" distB="0" distL="114300" distR="114300" simplePos="0" relativeHeight="251673600" behindDoc="1" locked="0" layoutInCell="1" allowOverlap="1" wp14:anchorId="6438A05F" wp14:editId="0C02D863">
+          <wp:anchor distT="0" distB="0" distL="114300" distR="114300" simplePos="0" relativeHeight="251672576" behindDoc="1" locked="0" layoutInCell="1" allowOverlap="1" wp14:anchorId="6438A05F" wp14:editId="7B4A66AF">
             <wp:simplePos x="0" y="0"/>
             <wp:positionH relativeFrom="margin">
               <wp:posOffset>4759960</wp:posOffset>
@@ -6381,7 +7780,7 @@
                     <pic:cNvPicPr/>
                   </pic:nvPicPr>
                   <pic:blipFill>
-                    <a:blip r:embed="rId18" cstate="print">
+                    <a:blip r:embed="rId32" cstate="print">
                       <a:extLst>
                         <a:ext uri="{28A0092B-C50C-407E-A947-70E740481C1C}">
                           <a14:useLocalDpi xmlns:a14="http://schemas.microsoft.com/office/drawing/2010/main" val="0"/>
@@ -6466,7 +7865,7 @@
         <mc:AlternateContent>
           <mc:Choice Requires="wps">
             <w:drawing>
-              <wp:anchor distT="0" distB="0" distL="114300" distR="114300" simplePos="0" relativeHeight="251675648" behindDoc="1" locked="0" layoutInCell="1" allowOverlap="1" wp14:anchorId="740866F6" wp14:editId="6612F25B">
+              <wp:anchor distT="0" distB="0" distL="114300" distR="114300" simplePos="0" relativeHeight="251674624" behindDoc="1" locked="0" layoutInCell="1" allowOverlap="1" wp14:anchorId="740866F6" wp14:editId="70524CDE">
                 <wp:simplePos x="0" y="0"/>
                 <wp:positionH relativeFrom="margin">
                   <wp:posOffset>4726940</wp:posOffset>
@@ -6535,11 +7934,15 @@
                               </w:rPr>
                               <w:fldChar w:fldCharType="end"/>
                             </w:r>
-                            <w:proofErr w:type="spellStart"/>
+                            <w:r>
+                              <w:rPr>
+                                <w:noProof/>
+                              </w:rPr>
+                              <w:t xml:space="preserve"> </w:t>
+                            </w:r>
                             <w:r>
                               <w:t>EduLink’s</w:t>
                             </w:r>
-                            <w:proofErr w:type="spellEnd"/>
                             <w:r>
                               <w:t xml:space="preserve"> Mobile Dashboard</w:t>
                             </w:r>
@@ -6563,7 +7966,7 @@
           </mc:Choice>
           <mc:Fallback>
             <w:pict>
-              <v:shape w14:anchorId="740866F6" id="Text Box 11" o:spid="_x0000_s1033" type="#_x0000_t202" style="position:absolute;margin-left:372.2pt;margin-top:50.6pt;width:73pt;height:.05pt;z-index:-251640832;visibility:visible;mso-wrap-style:square;mso-width-percent:0;mso-wrap-distance-left:9pt;mso-wrap-distance-top:0;mso-wrap-distance-right:9pt;mso-wrap-distance-bottom:0;mso-position-horizontal:absolute;mso-position-horizontal-relative:margin;mso-position-vertical:absolute;mso-position-vertical-relative:text;mso-width-percent:0;mso-width-relative:margin;v-text-anchor:top" o:gfxdata="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" filled="f" stroked="f">
+              <v:shape w14:anchorId="740866F6" id="Text Box 11" o:spid="_x0000_s1033" type="#_x0000_t202" style="position:absolute;margin-left:372.2pt;margin-top:50.6pt;width:73pt;height:.05pt;z-index:-251641856;visibility:visible;mso-wrap-style:square;mso-width-percent:0;mso-wrap-distance-left:9pt;mso-wrap-distance-top:0;mso-wrap-distance-right:9pt;mso-wrap-distance-bottom:0;mso-position-horizontal:absolute;mso-position-horizontal-relative:margin;mso-position-vertical:absolute;mso-position-vertical-relative:text;mso-width-percent:0;mso-width-relative:margin;v-text-anchor:top" o:gfxdata="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" filled="f" stroked="f">
                 <v:textbox style="mso-fit-shape-to-text:t" inset="0,0,0,0">
                   <w:txbxContent>
                     <w:p>
@@ -6603,11 +8006,15 @@
                         </w:rPr>
                         <w:fldChar w:fldCharType="end"/>
                       </w:r>
-                      <w:proofErr w:type="spellStart"/>
+                      <w:r>
+                        <w:rPr>
+                          <w:noProof/>
+                        </w:rPr>
+                        <w:t xml:space="preserve"> </w:t>
+                      </w:r>
                       <w:r>
                         <w:t>EduLink’s</w:t>
                       </w:r>
-                      <w:proofErr w:type="spellEnd"/>
                       <w:r>
                         <w:t xml:space="preserve"> Mobile Dashboard</w:t>
                       </w:r>
@@ -6675,34 +8082,119 @@
         <w:t xml:space="preserve"> that feel the page, which should help users click the button they wanted first time. </w:t>
       </w:r>
     </w:p>
-    <w:p>
-      <w:pPr>
-        <w:rPr>
+    <w:p/>
+    <w:p>
+      <w:pPr>
+        <w:rPr>
+          <w:rFonts w:asciiTheme="majorHAnsi" w:hAnsiTheme="majorHAnsi"/>
           <w:b/>
           <w:bCs/>
-        </w:rPr>
-      </w:pPr>
-      <w:r>
-        <w:rPr>
+          <w:i/>
+          <w:iCs/>
+        </w:rPr>
+      </w:pPr>
+      <w:r>
+        <w:rPr>
+          <w:rFonts w:asciiTheme="majorHAnsi" w:hAnsiTheme="majorHAnsi"/>
           <w:b/>
           <w:bCs/>
-        </w:rPr>
-        <w:br w:type="page"/>
-      </w:r>
-    </w:p>
-    <w:p>
-      <w:pPr>
-        <w:rPr>
+          <w:i/>
+          <w:iCs/>
+          <w:noProof/>
+        </w:rPr>
+        <w:drawing>
+          <wp:anchor distT="0" distB="0" distL="114300" distR="114300" simplePos="0" relativeHeight="251685888" behindDoc="1" locked="0" layoutInCell="1" allowOverlap="1" wp14:anchorId="1CFCF843" wp14:editId="049DCEF8">
+            <wp:simplePos x="0" y="0"/>
+            <wp:positionH relativeFrom="margin">
+              <wp:posOffset>2633980</wp:posOffset>
+            </wp:positionH>
+            <wp:positionV relativeFrom="paragraph">
+              <wp:posOffset>0</wp:posOffset>
+            </wp:positionV>
+            <wp:extent cx="3096895" cy="1860550"/>
+            <wp:effectExtent l="0" t="0" r="8255" b="6350"/>
+            <wp:wrapTight wrapText="bothSides">
+              <wp:wrapPolygon edited="0">
+                <wp:start x="0" y="0"/>
+                <wp:lineTo x="0" y="21453"/>
+                <wp:lineTo x="21525" y="21453"/>
+                <wp:lineTo x="21525" y="0"/>
+                <wp:lineTo x="0" y="0"/>
+              </wp:wrapPolygon>
+            </wp:wrapTight>
+            <wp:docPr id="18" name="Picture 18"/>
+            <wp:cNvGraphicFramePr>
+              <a:graphicFrameLocks xmlns:a="http://schemas.openxmlformats.org/drawingml/2006/main" noChangeAspect="1"/>
+            </wp:cNvGraphicFramePr>
+            <a:graphic xmlns:a="http://schemas.openxmlformats.org/drawingml/2006/main">
+              <a:graphicData uri="http://schemas.openxmlformats.org/drawingml/2006/picture">
+                <pic:pic xmlns:pic="http://schemas.openxmlformats.org/drawingml/2006/picture">
+                  <pic:nvPicPr>
+                    <pic:cNvPr id="18" name="Picture 18"/>
+                    <pic:cNvPicPr/>
+                  </pic:nvPicPr>
+                  <pic:blipFill>
+                    <a:blip r:embed="rId33" cstate="print">
+                      <a:extLst>
+                        <a:ext uri="{28A0092B-C50C-407E-A947-70E740481C1C}">
+                          <a14:useLocalDpi xmlns:a14="http://schemas.microsoft.com/office/drawing/2010/main" val="0"/>
+                        </a:ext>
+                      </a:extLst>
+                    </a:blip>
+                    <a:stretch>
+                      <a:fillRect/>
+                    </a:stretch>
+                  </pic:blipFill>
+                  <pic:spPr>
+                    <a:xfrm>
+                      <a:off x="0" y="0"/>
+                      <a:ext cx="3096895" cy="1860550"/>
+                    </a:xfrm>
+                    <a:prstGeom prst="rect">
+                      <a:avLst/>
+                    </a:prstGeom>
+                  </pic:spPr>
+                </pic:pic>
+              </a:graphicData>
+            </a:graphic>
+            <wp14:sizeRelH relativeFrom="margin">
+              <wp14:pctWidth>0</wp14:pctWidth>
+            </wp14:sizeRelH>
+            <wp14:sizeRelV relativeFrom="margin">
+              <wp14:pctHeight>0</wp14:pctHeight>
+            </wp14:sizeRelV>
+          </wp:anchor>
+        </w:drawing>
+      </w:r>
+      <w:r>
+        <w:rPr>
+          <w:rFonts w:asciiTheme="majorHAnsi" w:hAnsiTheme="majorHAnsi"/>
           <w:b/>
           <w:bCs/>
-        </w:rPr>
-      </w:pPr>
-      <w:r>
-        <w:rPr>
-          <w:b/>
-          <w:bCs/>
-        </w:rPr>
-        <w:lastRenderedPageBreak/>
+          <w:i/>
+          <w:iCs/>
+        </w:rPr>
+        <w:t>Concept of how I want a function page with a table to look</w:t>
+      </w:r>
+    </w:p>
+    <w:p>
+      <w:r>
+        <w:t>The overall Design is simple and to the point the table will be generated by an SQL query to the related table(s) in the data base</w:t>
+      </w:r>
+    </w:p>
+    <w:p>
+      <w:r>
+        <w:t xml:space="preserve">The Filter icon will open up a dropdown menu when clicked which will have varying ways of filtering the search. </w:t>
+      </w:r>
+      <w:r>
+        <w:t xml:space="preserve"> </w:t>
+      </w:r>
+    </w:p>
+    <w:p>
+      <w:pPr>
+        <w:pStyle w:val="Heading5"/>
+      </w:pPr>
+      <w:r>
         <w:t xml:space="preserve">On Mobile: </w:t>
       </w:r>
     </w:p>
@@ -6714,7 +8206,7 @@
           <w:noProof/>
         </w:rPr>
         <w:drawing>
-          <wp:anchor distT="0" distB="0" distL="114300" distR="114300" simplePos="0" relativeHeight="251676672" behindDoc="1" locked="0" layoutInCell="1" allowOverlap="1" wp14:anchorId="11833519" wp14:editId="64FB4303">
+          <wp:anchor distT="0" distB="0" distL="114300" distR="114300" simplePos="0" relativeHeight="251675648" behindDoc="1" locked="0" layoutInCell="1" allowOverlap="1" wp14:anchorId="11833519" wp14:editId="205BE63F">
             <wp:simplePos x="0" y="0"/>
             <wp:positionH relativeFrom="margin">
               <wp:align>right</wp:align>
@@ -6745,7 +8237,7 @@
                     <pic:cNvPicPr/>
                   </pic:nvPicPr>
                   <pic:blipFill>
-                    <a:blip r:embed="rId19">
+                    <a:blip r:embed="rId34">
                       <a:extLst>
                         <a:ext uri="{28A0092B-C50C-407E-A947-70E740481C1C}">
                           <a14:useLocalDpi xmlns:a14="http://schemas.microsoft.com/office/drawing/2010/main" val="0"/>
@@ -6780,9 +8272,85 @@
     </w:p>
     <w:p>
       <w:r>
-        <w:t>Most of the function pages will Follow the same Style and layout just adapting it to suit their functions.</w:t>
-      </w:r>
-    </w:p>
+        <w:rPr>
+          <w:noProof/>
+        </w:rPr>
+        <w:drawing>
+          <wp:anchor distT="0" distB="0" distL="114300" distR="114300" simplePos="0" relativeHeight="251686912" behindDoc="1" locked="0" layoutInCell="1" allowOverlap="1" wp14:anchorId="783D3BF6" wp14:editId="3519C3FB">
+            <wp:simplePos x="0" y="0"/>
+            <wp:positionH relativeFrom="margin">
+              <wp:align>left</wp:align>
+            </wp:positionH>
+            <wp:positionV relativeFrom="paragraph">
+              <wp:posOffset>1021715</wp:posOffset>
+            </wp:positionV>
+            <wp:extent cx="1974850" cy="2467610"/>
+            <wp:effectExtent l="0" t="0" r="6350" b="8890"/>
+            <wp:wrapTight wrapText="bothSides">
+              <wp:wrapPolygon edited="0">
+                <wp:start x="0" y="0"/>
+                <wp:lineTo x="0" y="21511"/>
+                <wp:lineTo x="21461" y="21511"/>
+                <wp:lineTo x="21461" y="0"/>
+                <wp:lineTo x="0" y="0"/>
+              </wp:wrapPolygon>
+            </wp:wrapTight>
+            <wp:docPr id="19" name="Picture 19"/>
+            <wp:cNvGraphicFramePr>
+              <a:graphicFrameLocks xmlns:a="http://schemas.openxmlformats.org/drawingml/2006/main" noChangeAspect="1"/>
+            </wp:cNvGraphicFramePr>
+            <a:graphic xmlns:a="http://schemas.openxmlformats.org/drawingml/2006/main">
+              <a:graphicData uri="http://schemas.openxmlformats.org/drawingml/2006/picture">
+                <pic:pic xmlns:pic="http://schemas.openxmlformats.org/drawingml/2006/picture">
+                  <pic:nvPicPr>
+                    <pic:cNvPr id="19" name="Picture 19"/>
+                    <pic:cNvPicPr/>
+                  </pic:nvPicPr>
+                  <pic:blipFill>
+                    <a:blip r:embed="rId35" cstate="print">
+                      <a:extLst>
+                        <a:ext uri="{28A0092B-C50C-407E-A947-70E740481C1C}">
+                          <a14:useLocalDpi xmlns:a14="http://schemas.microsoft.com/office/drawing/2010/main" val="0"/>
+                        </a:ext>
+                      </a:extLst>
+                    </a:blip>
+                    <a:stretch>
+                      <a:fillRect/>
+                    </a:stretch>
+                  </pic:blipFill>
+                  <pic:spPr>
+                    <a:xfrm>
+                      <a:off x="0" y="0"/>
+                      <a:ext cx="1974850" cy="2467610"/>
+                    </a:xfrm>
+                    <a:prstGeom prst="rect">
+                      <a:avLst/>
+                    </a:prstGeom>
+                  </pic:spPr>
+                </pic:pic>
+              </a:graphicData>
+            </a:graphic>
+            <wp14:sizeRelH relativeFrom="margin">
+              <wp14:pctWidth>0</wp14:pctWidth>
+            </wp14:sizeRelH>
+            <wp14:sizeRelV relativeFrom="margin">
+              <wp14:pctHeight>0</wp14:pctHeight>
+            </wp14:sizeRelV>
+          </wp:anchor>
+        </w:drawing>
+      </w:r>
+      <w:r>
+        <w:t>For the Function Pages which on the laptop/ computer display would normally have a table I have decided to split the table down into Boxes for each Item</w:t>
+      </w:r>
+      <w:r>
+        <w:t xml:space="preserve"> as I deemed this to be the best way of showing the information on a smaller screen. I did consider having the user switch to a landscape mode and still use the table, but on testing this doesn’t work verry well  </w:t>
+      </w:r>
+    </w:p>
+    <w:p/>
+    <w:p/>
+    <w:p/>
+    <w:p/>
+    <w:p/>
     <w:p/>
     <w:p/>
     <w:p/>
@@ -6803,6 +8371,7 @@
           <w:sz w:val="28"/>
           <w:szCs w:val="28"/>
         </w:rPr>
+        <w:lastRenderedPageBreak/>
         <w:t>Database Design</w:t>
       </w:r>
       <w:r>
@@ -6829,7 +8398,7 @@
           <w:noProof/>
         </w:rPr>
         <w:drawing>
-          <wp:anchor distT="0" distB="0" distL="114300" distR="114300" simplePos="0" relativeHeight="251680768" behindDoc="1" locked="0" layoutInCell="1" allowOverlap="1" wp14:anchorId="59C63D77" wp14:editId="06C02579">
+          <wp:anchor distT="0" distB="0" distL="114300" distR="114300" simplePos="0" relativeHeight="251679744" behindDoc="1" locked="0" layoutInCell="1" allowOverlap="1" wp14:anchorId="59C63D77" wp14:editId="270DE85A">
             <wp:simplePos x="0" y="0"/>
             <wp:positionH relativeFrom="column">
               <wp:posOffset>3600450</wp:posOffset>
@@ -6860,7 +8429,7 @@
                     <pic:cNvPicPr/>
                   </pic:nvPicPr>
                   <pic:blipFill>
-                    <a:blip r:embed="rId20" cstate="print">
+                    <a:blip r:embed="rId36" cstate="print">
                       <a:extLst>
                         <a:ext uri="{28A0092B-C50C-407E-A947-70E740481C1C}">
                           <a14:useLocalDpi xmlns:a14="http://schemas.microsoft.com/office/drawing/2010/main" val="0"/>
@@ -6922,7 +8491,7 @@
           <w:noProof/>
         </w:rPr>
         <w:drawing>
-          <wp:anchor distT="0" distB="0" distL="114300" distR="114300" simplePos="0" relativeHeight="251683840" behindDoc="1" locked="0" layoutInCell="1" allowOverlap="1" wp14:anchorId="23C73714" wp14:editId="2F3A47B6">
+          <wp:anchor distT="0" distB="0" distL="114300" distR="114300" simplePos="0" relativeHeight="251682816" behindDoc="1" locked="0" layoutInCell="1" allowOverlap="1" wp14:anchorId="23C73714" wp14:editId="5B9784F2">
             <wp:simplePos x="0" y="0"/>
             <wp:positionH relativeFrom="margin">
               <wp:posOffset>3597910</wp:posOffset>
@@ -6953,7 +8522,7 @@
                     <pic:cNvPicPr/>
                   </pic:nvPicPr>
                   <pic:blipFill>
-                    <a:blip r:embed="rId21" cstate="print">
+                    <a:blip r:embed="rId37" cstate="print">
                       <a:extLst>
                         <a:ext uri="{28A0092B-C50C-407E-A947-70E740481C1C}">
                           <a14:useLocalDpi xmlns:a14="http://schemas.microsoft.com/office/drawing/2010/main" val="0"/>
@@ -7024,7 +8593,6 @@
           <w:b/>
           <w:bCs/>
         </w:rPr>
-        <w:lastRenderedPageBreak/>
         <w:t xml:space="preserve">Goals: </w:t>
       </w:r>
     </w:p>
@@ -7215,7 +8783,7 @@
         <mc:AlternateContent>
           <mc:Choice Requires="wps">
             <w:drawing>
-              <wp:anchor distT="0" distB="0" distL="114300" distR="114300" simplePos="0" relativeHeight="251679744" behindDoc="1" locked="0" layoutInCell="1" allowOverlap="1" wp14:anchorId="0A68E708" wp14:editId="7BAD4CA4">
+              <wp:anchor distT="0" distB="0" distL="114300" distR="114300" simplePos="0" relativeHeight="251678720" behindDoc="1" locked="0" layoutInCell="1" allowOverlap="1" wp14:anchorId="0A68E708" wp14:editId="1B6FB20A">
                 <wp:simplePos x="0" y="0"/>
                 <wp:positionH relativeFrom="margin">
                   <wp:align>left</wp:align>
@@ -7262,27 +8830,14 @@
                             <w:r>
                               <w:t xml:space="preserve">Diagram </w:t>
                             </w:r>
-                            <w:r>
-                              <w:fldChar w:fldCharType="begin"/>
-                            </w:r>
-                            <w:r>
-                              <w:instrText xml:space="preserve"> SEQ Diagram \* ARABIC </w:instrText>
-                            </w:r>
-                            <w:r>
-                              <w:fldChar w:fldCharType="separate"/>
-                            </w:r>
-                            <w:r>
-                              <w:rPr>
-                                <w:noProof/>
-                              </w:rPr>
-                              <w:t>1</w:t>
-                            </w:r>
-                            <w:r>
-                              <w:rPr>
-                                <w:noProof/>
-                              </w:rPr>
-                              <w:fldChar w:fldCharType="end"/>
-                            </w:r>
+                            <w:fldSimple w:instr=" SEQ Diagram \* ARABIC ">
+                              <w:r>
+                                <w:rPr>
+                                  <w:noProof/>
+                                </w:rPr>
+                                <w:t>1</w:t>
+                              </w:r>
+                            </w:fldSimple>
                             <w:r>
                               <w:t xml:space="preserve"> </w:t>
                             </w:r>
@@ -7324,7 +8879,7 @@
           </mc:Choice>
           <mc:Fallback>
             <w:pict>
-              <v:shape w14:anchorId="0A68E708" id="Text Box 14" o:spid="_x0000_s1034" type="#_x0000_t202" style="position:absolute;margin-left:0;margin-top:272pt;width:179pt;height:.05pt;z-index:-251636736;visibility:visible;mso-wrap-style:square;mso-width-percent:0;mso-wrap-distance-left:9pt;mso-wrap-distance-top:0;mso-wrap-distance-right:9pt;mso-wrap-distance-bottom:0;mso-position-horizontal:left;mso-position-horizontal-relative:margin;mso-position-vertical:absolute;mso-position-vertical-relative:text;mso-width-percent:0;mso-width-relative:margin;v-text-anchor:top" o:gfxdata="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" filled="f" stroked="f">
+              <v:shape w14:anchorId="0A68E708" id="Text Box 14" o:spid="_x0000_s1034" type="#_x0000_t202" style="position:absolute;margin-left:0;margin-top:272pt;width:179pt;height:.05pt;z-index:-251637760;visibility:visible;mso-wrap-style:square;mso-width-percent:0;mso-wrap-distance-left:9pt;mso-wrap-distance-top:0;mso-wrap-distance-right:9pt;mso-wrap-distance-bottom:0;mso-position-horizontal:left;mso-position-horizontal-relative:margin;mso-position-vertical:absolute;mso-position-vertical-relative:text;mso-width-percent:0;mso-width-relative:margin;v-text-anchor:top" o:gfxdata="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" filled="f" stroked="f">
                 <v:textbox style="mso-fit-shape-to-text:t" inset="0,0,0,0">
                   <w:txbxContent>
                     <w:p>
@@ -7334,27 +8889,14 @@
                       <w:r>
                         <w:t xml:space="preserve">Diagram </w:t>
                       </w:r>
-                      <w:r>
-                        <w:fldChar w:fldCharType="begin"/>
-                      </w:r>
-                      <w:r>
-                        <w:instrText xml:space="preserve"> SEQ Diagram \* ARABIC </w:instrText>
-                      </w:r>
-                      <w:r>
-                        <w:fldChar w:fldCharType="separate"/>
-                      </w:r>
-                      <w:r>
-                        <w:rPr>
-                          <w:noProof/>
-                        </w:rPr>
-                        <w:t>1</w:t>
-                      </w:r>
-                      <w:r>
-                        <w:rPr>
-                          <w:noProof/>
-                        </w:rPr>
-                        <w:fldChar w:fldCharType="end"/>
-                      </w:r>
+                      <w:fldSimple w:instr=" SEQ Diagram \* ARABIC ">
+                        <w:r>
+                          <w:rPr>
+                            <w:noProof/>
+                          </w:rPr>
+                          <w:t>1</w:t>
+                        </w:r>
+                      </w:fldSimple>
                       <w:r>
                         <w:t xml:space="preserve"> </w:t>
                       </w:r>
@@ -7390,7 +8932,7 @@
           <w:noProof/>
         </w:rPr>
         <w:drawing>
-          <wp:anchor distT="0" distB="0" distL="114300" distR="114300" simplePos="0" relativeHeight="251677696" behindDoc="1" locked="0" layoutInCell="1" allowOverlap="1" wp14:anchorId="115D43CA" wp14:editId="72311CA0">
+          <wp:anchor distT="0" distB="0" distL="114300" distR="114300" simplePos="0" relativeHeight="251676672" behindDoc="1" locked="0" layoutInCell="1" allowOverlap="1" wp14:anchorId="115D43CA" wp14:editId="009CD3A3">
             <wp:simplePos x="0" y="0"/>
             <wp:positionH relativeFrom="margin">
               <wp:posOffset>-1270</wp:posOffset>
@@ -7430,7 +8972,7 @@
                     <pic:cNvPicPr/>
                   </pic:nvPicPr>
                   <pic:blipFill>
-                    <a:blip r:embed="rId22">
+                    <a:blip r:embed="rId38">
                       <a:extLst>
                         <a:ext uri="{28A0092B-C50C-407E-A947-70E740481C1C}">
                           <a14:useLocalDpi xmlns:a14="http://schemas.microsoft.com/office/drawing/2010/main" val="0"/>
@@ -7700,7 +9242,11 @@
         <w:t xml:space="preserve"> separated out.</w:t>
       </w:r>
       <w:r>
-        <w:t xml:space="preserve"> For instance, a User can search for an Item with</w:t>
+        <w:t xml:space="preserve"> For instance, a User can search </w:t>
+      </w:r>
+      <w:r>
+        <w:lastRenderedPageBreak/>
+        <w:t>for an Item with</w:t>
       </w:r>
       <w:r>
         <w:t xml:space="preserve"> chest of</w:t>
@@ -7791,12 +9337,14 @@
     <w:p>
       <w:pPr>
         <w:rPr>
+          <w:rFonts w:asciiTheme="majorHAnsi" w:hAnsiTheme="majorHAnsi"/>
           <w:b/>
           <w:bCs/>
         </w:rPr>
       </w:pPr>
       <w:r>
         <w:rPr>
+          <w:rFonts w:asciiTheme="majorHAnsi" w:hAnsiTheme="majorHAnsi"/>
           <w:b/>
           <w:bCs/>
         </w:rPr>
@@ -7844,7 +9392,6 @@
     </w:p>
     <w:p>
       <w:r>
-        <w:lastRenderedPageBreak/>
         <w:t>DateRequested is a field that will be automatically filled out when the request</w:t>
       </w:r>
       <w:r>
@@ -8027,21 +9574,8 @@
         <w:rPr>
           <w:lang w:eastAsia="en-GB"/>
         </w:rPr>
-        <w:t xml:space="preserve">The </w:t>
-      </w:r>
-      <w:proofErr w:type="gramStart"/>
-      <w:r>
-        <w:rPr>
-          <w:lang w:eastAsia="en-GB"/>
-        </w:rPr>
-        <w:t>Users</w:t>
-      </w:r>
-      <w:proofErr w:type="gramEnd"/>
-      <w:r>
-        <w:rPr>
-          <w:lang w:eastAsia="en-GB"/>
-        </w:rPr>
-        <w:t xml:space="preserve"> table is fairly self-explanatory: Every user will have a Cadet </w:t>
+        <w:lastRenderedPageBreak/>
+        <w:t xml:space="preserve">The Users table is fairly self-explanatory: Every user will have a Cadet </w:t>
       </w:r>
       <w:r>
         <w:rPr>
@@ -8400,16 +9934,14 @@
         </w:rPr>
         <w:t xml:space="preserve"> if </w:t>
       </w:r>
-      <w:proofErr w:type="gramStart"/>
       <w:r>
         <w:rPr>
           <w:i/>
           <w:iCs/>
           <w:lang w:eastAsia="en-GB"/>
         </w:rPr>
-        <w:t>necessary</w:t>
-      </w:r>
-      <w:proofErr w:type="gramEnd"/>
+        <w:t>necessary,</w:t>
+      </w:r>
       <w:r>
         <w:rPr>
           <w:i/>
@@ -8553,21 +10085,283 @@
         </w:rPr>
         <w:t>.</w:t>
       </w:r>
-      <w:r>
-        <w:rPr>
-          <w:lang w:eastAsia="en-GB"/>
+    </w:p>
+    <w:p>
+      <w:pPr>
+        <w:pStyle w:val="Heading2"/>
+      </w:pPr>
+      <w:bookmarkStart w:id="29" w:name="_Toc113445470"/>
+      <w:r>
+        <w:t>Test Planning</w:t>
+      </w:r>
+      <w:bookmarkEnd w:id="29"/>
+    </w:p>
+    <w:p>
+      <w:r>
+        <w:t xml:space="preserve">I plan to test in two separate </w:t>
+      </w:r>
+      <w:r>
+        <w:t>ways: Iterative testing and post Development testing, this will check whenever I have met my goals throughout development and at the end of development</w:t>
+      </w:r>
+      <w:r>
+        <w:t xml:space="preserve">. This will hopefully </w:t>
+      </w:r>
+      <w:r>
+        <w:t xml:space="preserve">ensure I meet the development goals that </w:t>
+      </w:r>
+      <w:r>
+        <w:t>I deliver a working system to the stakeholders.</w:t>
+      </w:r>
+    </w:p>
+    <w:p>
+      <w:pPr>
+        <w:pStyle w:val="Heading3"/>
+      </w:pPr>
+      <w:bookmarkStart w:id="30" w:name="_Toc113445471"/>
+      <w:r>
+        <w:t>Errors I will look for</w:t>
+      </w:r>
+      <w:bookmarkEnd w:id="30"/>
+      <w:r>
+        <w:t xml:space="preserve"> and How I will look for them</w:t>
+      </w:r>
+    </w:p>
+    <w:p>
+      <w:pPr>
+        <w:pStyle w:val="Subtitle"/>
+        <w:rPr>
+          <w:rFonts w:asciiTheme="majorHAnsi" w:hAnsiTheme="majorHAnsi"/>
+          <w:i/>
+          <w:iCs/>
+          <w:color w:val="auto"/>
+        </w:rPr>
+      </w:pPr>
+      <w:r>
+        <w:rPr>
+          <w:rFonts w:asciiTheme="majorHAnsi" w:hAnsiTheme="majorHAnsi"/>
+          <w:i/>
+          <w:iCs/>
+          <w:color w:val="auto"/>
+        </w:rPr>
+        <w:t xml:space="preserve">(In Order of how I Will check for them) </w:t>
+      </w:r>
+    </w:p>
+    <w:p>
+      <w:pPr>
+        <w:pStyle w:val="Subtitle"/>
+        <w:numPr>
+          <w:ilvl w:val="0"/>
+          <w:numId w:val="20"/>
+        </w:numPr>
+        <w:rPr>
+          <w:rFonts w:asciiTheme="majorHAnsi" w:hAnsiTheme="majorHAnsi"/>
+        </w:rPr>
+      </w:pPr>
+      <w:r>
+        <w:rPr>
+          <w:rFonts w:asciiTheme="majorHAnsi" w:hAnsiTheme="majorHAnsi"/>
+        </w:rPr>
+        <w:t>Syntax Errors</w:t>
+      </w:r>
+    </w:p>
+    <w:p>
+      <w:pPr>
+        <w:pStyle w:val="Subtitle"/>
+        <w:numPr>
+          <w:ilvl w:val="0"/>
+          <w:numId w:val="20"/>
+        </w:numPr>
+        <w:rPr>
+          <w:rFonts w:asciiTheme="majorHAnsi" w:hAnsiTheme="majorHAnsi"/>
+        </w:rPr>
+      </w:pPr>
+      <w:r>
+        <w:rPr>
+          <w:rFonts w:asciiTheme="majorHAnsi" w:hAnsiTheme="majorHAnsi"/>
+        </w:rPr>
+        <w:t xml:space="preserve">Logical Errors </w:t>
+      </w:r>
+    </w:p>
+    <w:p>
+      <w:pPr>
+        <w:pStyle w:val="Subtitle"/>
+        <w:numPr>
+          <w:ilvl w:val="0"/>
+          <w:numId w:val="20"/>
+        </w:numPr>
+        <w:rPr>
+          <w:rFonts w:asciiTheme="majorHAnsi" w:hAnsiTheme="majorHAnsi"/>
+        </w:rPr>
+      </w:pPr>
+      <w:r>
+        <w:rPr>
+          <w:rFonts w:asciiTheme="majorHAnsi" w:hAnsiTheme="majorHAnsi"/>
+        </w:rPr>
+        <w:t>Runtime Error</w:t>
+      </w:r>
+      <w:r>
+        <w:rPr>
+          <w:rFonts w:asciiTheme="majorHAnsi" w:hAnsiTheme="majorHAnsi"/>
+        </w:rPr>
+        <w:t>s</w:t>
+      </w:r>
+    </w:p>
+    <w:p>
+      <w:pPr>
+        <w:pStyle w:val="Subtitle"/>
+        <w:numPr>
+          <w:ilvl w:val="0"/>
+          <w:numId w:val="20"/>
+        </w:numPr>
+        <w:rPr>
+          <w:rFonts w:asciiTheme="majorHAnsi" w:hAnsiTheme="majorHAnsi"/>
+        </w:rPr>
+      </w:pPr>
+      <w:r>
+        <w:rPr>
+          <w:rFonts w:asciiTheme="majorHAnsi" w:hAnsiTheme="majorHAnsi"/>
+        </w:rPr>
+        <w:t xml:space="preserve">Another Error I can’t Remember </w:t>
+      </w:r>
+    </w:p>
+    <w:p>
+      <w:pPr>
+        <w:pStyle w:val="Heading3"/>
+      </w:pPr>
+    </w:p>
+    <w:p>
+      <w:pPr>
+        <w:pStyle w:val="Heading3"/>
+      </w:pPr>
+      <w:bookmarkStart w:id="31" w:name="_Toc113445472"/>
+      <w:r>
+        <w:t>Iterative testing</w:t>
+      </w:r>
+      <w:bookmarkEnd w:id="31"/>
+    </w:p>
+    <w:p>
+      <w:r>
+        <w:t>After every major system that I develop or make changes to I plan to</w:t>
+      </w:r>
+      <w:r>
+        <w:t xml:space="preserve"> test</w:t>
+      </w:r>
+      <w:r>
+        <w:t xml:space="preserve"> the systems for the errors I have outlined in the above section, this will ensure that systems get finished to the level I want, not just get added. This is </w:t>
+      </w:r>
+      <w:r>
+        <w:t>in line</w:t>
+      </w:r>
+      <w:r>
+        <w:t xml:space="preserve"> with the </w:t>
+      </w:r>
+      <w:r>
+        <w:t>divide</w:t>
+      </w:r>
+      <w:r>
+        <w:t xml:space="preserve"> and </w:t>
+      </w:r>
+      <w:bookmarkStart w:id="32" w:name="_Toc113445473"/>
+      <w:r>
+        <w:t>conqueror</w:t>
+      </w:r>
+      <w:r>
+        <w:t xml:space="preserve"> methodology that I have mention I will use previously</w:t>
+      </w:r>
+    </w:p>
+    <w:p>
+      <w:r>
+        <w:t xml:space="preserve">I will first check for </w:t>
+      </w:r>
+      <w:r>
+        <w:rPr>
+          <w:b/>
+          <w:bCs/>
+        </w:rPr>
+        <w:t xml:space="preserve">Syntax Errors </w:t>
+      </w:r>
+      <w:r>
+        <w:t>in the PHP then in the JavaScript via the developer f12 menu. This is as a PHP Syntax Error will have a greater consequence on the overall running of the program compared to JavaScript</w:t>
+      </w:r>
+      <w:r>
+        <w:t xml:space="preserve"> and thus will be more obvious; in some cases, the PHP errors may even point to some JavaScript errors, especially when I’m using AJAX.</w:t>
+      </w:r>
+    </w:p>
+    <w:p>
+      <w:r>
+        <w:t>I will then check Logical Errors, starting with the stuff the PHP is set to display, such as table data, then what JavaScript displa</w:t>
+      </w:r>
+      <w:r>
+        <w:t xml:space="preserve">ys, then </w:t>
+      </w:r>
+      <w:r>
+        <w:t>CSS</w:t>
+      </w:r>
+      <w:r>
+        <w:t xml:space="preserve"> and finally </w:t>
+      </w:r>
+      <w:r>
+        <w:t>HTML</w:t>
+      </w:r>
+      <w:r>
+        <w:t>, for much the same reasons as in the previous paragraph</w:t>
+      </w:r>
+    </w:p>
+    <w:p>
+      <w:r>
+        <w:t xml:space="preserve">Then I will check functions on the page work, in other words Run time Errors </w:t>
+      </w:r>
+    </w:p>
+    <w:p>
+      <w:pPr>
+        <w:rPr>
+          <w:rFonts w:asciiTheme="majorHAnsi" w:eastAsiaTheme="majorEastAsia" w:hAnsiTheme="majorHAnsi" w:cstheme="majorBidi"/>
+          <w:color w:val="0B291A" w:themeColor="accent1" w:themeShade="BF"/>
+          <w:sz w:val="44"/>
+          <w:szCs w:val="44"/>
+        </w:rPr>
+      </w:pPr>
+      <w:r>
+        <w:rPr>
+          <w:sz w:val="44"/>
+          <w:szCs w:val="44"/>
+        </w:rPr>
+        <w:br w:type="page"/>
+      </w:r>
+    </w:p>
+    <w:p>
+      <w:pPr>
+        <w:pStyle w:val="Heading1"/>
+        <w:rPr>
+          <w:sz w:val="44"/>
+          <w:szCs w:val="44"/>
+        </w:rPr>
+      </w:pPr>
+      <w:r>
+        <w:rPr>
+          <w:sz w:val="44"/>
+          <w:szCs w:val="44"/>
+        </w:rPr>
+        <w:lastRenderedPageBreak/>
+        <w:t>The</w:t>
+      </w:r>
+      <w:r>
+        <w:rPr>
+          <w:sz w:val="44"/>
+          <w:szCs w:val="44"/>
+        </w:rPr>
+        <w:t xml:space="preserve"> Software Development</w:t>
+      </w:r>
+      <w:bookmarkEnd w:id="32"/>
+      <w:r>
+        <w:rPr>
+          <w:sz w:val="44"/>
+          <w:szCs w:val="44"/>
         </w:rPr>
         <w:t xml:space="preserve"> </w:t>
       </w:r>
-      <w:r>
-        <w:rPr>
-          <w:lang w:eastAsia="en-GB"/>
-        </w:rPr>
-        <w:t xml:space="preserve"> </w:t>
-      </w:r>
     </w:p>
     <w:p/>
-    <w:p/>
     <w:p>
       <w:r>
         <w:br w:type="page"/>
@@ -8577,12 +10371,12 @@
       <w:pPr>
         <w:pStyle w:val="Heading1"/>
       </w:pPr>
-      <w:bookmarkStart w:id="28" w:name="_Toc109031126"/>
+      <w:bookmarkStart w:id="33" w:name="_Toc113445474"/>
       <w:r>
         <w:lastRenderedPageBreak/>
         <w:t>References</w:t>
       </w:r>
-      <w:bookmarkEnd w:id="28"/>
+      <w:bookmarkEnd w:id="33"/>
     </w:p>
     <w:p>
       <w:r>
@@ -8606,12 +10400,18 @@
       <w:pPr>
         <w:pStyle w:val="Heading1"/>
       </w:pPr>
-      <w:bookmarkStart w:id="29" w:name="_Toc109031127"/>
+      <w:bookmarkStart w:id="34" w:name="_Toc113445475"/>
       <w:r>
         <w:lastRenderedPageBreak/>
         <w:t>Common abbreviations</w:t>
       </w:r>
-      <w:bookmarkEnd w:id="29"/>
+      <w:r>
+        <w:t xml:space="preserve"> and p</w:t>
+      </w:r>
+      <w:r>
+        <w:t>hrases</w:t>
+      </w:r>
+      <w:bookmarkEnd w:id="34"/>
     </w:p>
     <w:p/>
     <w:p>
@@ -8647,12 +10447,54 @@
         </w:numPr>
       </w:pPr>
       <w:r>
-        <w:t xml:space="preserve">NCO: Non-commissioned Officer </w:t>
+        <w:t>NCO: Non-commissioned Officer</w:t>
       </w:r>
     </w:p>
     <w:p>
       <w:pPr>
         <w:pStyle w:val="ListParagraph"/>
+        <w:numPr>
+          <w:ilvl w:val="0"/>
+          <w:numId w:val="14"/>
+        </w:numPr>
+      </w:pPr>
+      <w:r>
+        <w:t xml:space="preserve">Orders: A document </w:t>
+      </w:r>
+      <w:r>
+        <w:t>m</w:t>
+      </w:r>
+      <w:r>
+        <w:t xml:space="preserve">y cadet force sends out  weekly to </w:t>
+      </w:r>
+      <w:r>
+        <w:t>c</w:t>
+      </w:r>
+      <w:r>
+        <w:t xml:space="preserve">ommunicate </w:t>
+      </w:r>
+      <w:r>
+        <w:t>w</w:t>
+      </w:r>
+      <w:r>
+        <w:t>hat is going to happen at</w:t>
+      </w:r>
+      <w:r>
+        <w:t xml:space="preserve"> </w:t>
+      </w:r>
+      <w:r>
+        <w:t xml:space="preserve">that’s weeks training </w:t>
+      </w:r>
+      <w:r>
+        <w:t>s</w:t>
+      </w:r>
+      <w:r>
+        <w:t xml:space="preserve">ession </w:t>
+      </w:r>
+    </w:p>
+    <w:p>
+      <w:pPr>
+        <w:pStyle w:val="ListParagraph"/>
       </w:pPr>
     </w:p>
     <w:p/>
@@ -8664,15 +10506,7 @@
     <w:p/>
     <w:p>
       <w:r>
-        <w:t xml:space="preserve">// notes and </w:t>
-      </w:r>
-      <w:proofErr w:type="gramStart"/>
-      <w:r>
-        <w:t>at  the</w:t>
-      </w:r>
-      <w:proofErr w:type="gramEnd"/>
-      <w:r>
-        <w:t xml:space="preserve"> moment rejected  paragraphs </w:t>
+        <w:t xml:space="preserve">// notes and at  the moment rejected  paragraphs </w:t>
       </w:r>
     </w:p>
     <w:p>
@@ -8739,15 +10573,7 @@
     </w:p>
     <w:p>
       <w:r>
-        <w:t xml:space="preserve">This new app would be able to take a lot of the annoying tasks out of the logistics of cadets. Information about trips, Orders for this week, what Kit to bring (and whenever its short sleeves or not), scores for section competitions and a way for uniform issues to be logged would all be displayed in an easy-to-use central display. Other features like talking to an NCO could be implemented. Each cadet would have their own log in. the uniform issues would be logged, cross referenced against the Quartermaster’s </w:t>
-      </w:r>
-      <w:proofErr w:type="gramStart"/>
-      <w:r>
-        <w:t>database</w:t>
-      </w:r>
-      <w:proofErr w:type="gramEnd"/>
-      <w:r>
-        <w:t xml:space="preserve"> and would have the option to be displayed in an excel spread sheet.</w:t>
+        <w:t>This new app would be able to take a lot of the annoying tasks out of the logistics of cadets. Information about trips, Orders for this week, what Kit to bring (and whenever its short sleeves or not), scores for section competitions and a way for uniform issues to be logged would all be displayed in an easy-to-use central display. Other features like talking to an NCO could be implemented. Each cadet would have their own log in. the uniform issues would be logged, cross referenced against the Quartermaster’s database and would have the option to be displayed in an excel spread sheet.</w:t>
       </w:r>
     </w:p>
     <w:p/>
@@ -8798,7 +10624,7 @@
       </w:r>
     </w:p>
     <w:sectPr>
-      <w:footerReference w:type="default" r:id="rId23"/>
+      <w:footerReference w:type="default" r:id="rId39"/>
       <w:pgSz w:w="11906" w:h="16838"/>
       <w:pgMar w:top="1440" w:right="1440" w:bottom="1440" w:left="1440" w:header="708" w:footer="708" w:gutter="0"/>
       <w:pgNumType w:start="0"/>
@@ -8860,6 +10686,12 @@
               <w:pStyle w:val="Footer"/>
               <w:jc w:val="right"/>
             </w:pPr>
+          </w:p>
+          <w:p>
+            <w:pPr>
+              <w:pStyle w:val="Footer"/>
+              <w:jc w:val="right"/>
+            </w:pPr>
             <w:r>
               <w:t xml:space="preserve">Page </w:t>
             </w:r>
@@ -9556,6 +11388,119 @@
     </w:lvl>
   </w:abstractNum>
   <w:abstractNum w:abstractNumId="5" w15:restartNumberingAfterBreak="0">
+    <w:nsid w:val="189C5289"/>
+    <w:multiLevelType w:val="hybridMultilevel"/>
+    <w:tmpl w:val="2B5CCE58"/>
+    <w:lvl w:ilvl="0" w:tplc="08090001">
+      <w:start w:val="1"/>
+      <w:numFmt w:val="bullet"/>
+      <w:lvlText w:val=""/>
+      <w:lvlJc w:val="left"/>
+      <w:pPr>
+        <w:ind w:left="3600" w:hanging="360"/>
+      </w:pPr>
+      <w:rPr>
+        <w:rFonts w:ascii="Symbol" w:hAnsi="Symbol" w:hint="default"/>
+      </w:rPr>
+    </w:lvl>
+    <w:lvl w:ilvl="1" w:tplc="08090003" w:tentative="1">
+      <w:start w:val="1"/>
+      <w:numFmt w:val="bullet"/>
+      <w:lvlText w:val="o"/>
+      <w:lvlJc w:val="left"/>
+      <w:pPr>
+        <w:ind w:left="4320" w:hanging="360"/>
+      </w:pPr>
+      <w:rPr>
+        <w:rFonts w:ascii="Courier New" w:hAnsi="Courier New" w:cs="Courier New" w:hint="default"/>
+      </w:rPr>
+    </w:lvl>
+    <w:lvl w:ilvl="2" w:tplc="08090005" w:tentative="1">
+      <w:start w:val="1"/>
+      <w:numFmt w:val="bullet"/>
+      <w:lvlText w:val=""/>
+      <w:lvlJc w:val="left"/>
+      <w:pPr>
+        <w:ind w:left="5040" w:hanging="360"/>
+      </w:pPr>
+      <w:rPr>
+        <w:rFonts w:ascii="Wingdings" w:hAnsi="Wingdings" w:hint="default"/>
+      </w:rPr>
+    </w:lvl>
+    <w:lvl w:ilvl="3" w:tplc="08090001" w:tentative="1">
+      <w:start w:val="1"/>
+      <w:numFmt w:val="bullet"/>
+      <w:lvlText w:val=""/>
+      <w:lvlJc w:val="left"/>
+      <w:pPr>
+        <w:ind w:left="5760" w:hanging="360"/>
+      </w:pPr>
+      <w:rPr>
+        <w:rFonts w:ascii="Symbol" w:hAnsi="Symbol" w:hint="default"/>
+      </w:rPr>
+    </w:lvl>
+    <w:lvl w:ilvl="4" w:tplc="08090003" w:tentative="1">
+      <w:start w:val="1"/>
+      <w:numFmt w:val="bullet"/>
+      <w:lvlText w:val="o"/>
+      <w:lvlJc w:val="left"/>
+      <w:pPr>
+        <w:ind w:left="6480" w:hanging="360"/>
+      </w:pPr>
+      <w:rPr>
+        <w:rFonts w:ascii="Courier New" w:hAnsi="Courier New" w:cs="Courier New" w:hint="default"/>
+      </w:rPr>
+    </w:lvl>
+    <w:lvl w:ilvl="5" w:tplc="08090005" w:tentative="1">
+      <w:start w:val="1"/>
+      <w:numFmt w:val="bullet"/>
+      <w:lvlText w:val=""/>
+      <w:lvlJc w:val="left"/>
+      <w:pPr>
+        <w:ind w:left="7200" w:hanging="360"/>
+      </w:pPr>
+      <w:rPr>
+        <w:rFonts w:ascii="Wingdings" w:hAnsi="Wingdings" w:hint="default"/>
+      </w:rPr>
+    </w:lvl>
+    <w:lvl w:ilvl="6" w:tplc="08090001" w:tentative="1">
+      <w:start w:val="1"/>
+      <w:numFmt w:val="bullet"/>
+      <w:lvlText w:val=""/>
+      <w:lvlJc w:val="left"/>
+      <w:pPr>
+        <w:ind w:left="7920" w:hanging="360"/>
+      </w:pPr>
+      <w:rPr>
+        <w:rFonts w:ascii="Symbol" w:hAnsi="Symbol" w:hint="default"/>
+      </w:rPr>
+    </w:lvl>
+    <w:lvl w:ilvl="7" w:tplc="08090003" w:tentative="1">
+      <w:start w:val="1"/>
+      <w:numFmt w:val="bullet"/>
+      <w:lvlText w:val="o"/>
+      <w:lvlJc w:val="left"/>
+      <w:pPr>
+        <w:ind w:left="8640" w:hanging="360"/>
+      </w:pPr>
+      <w:rPr>
+        <w:rFonts w:ascii="Courier New" w:hAnsi="Courier New" w:cs="Courier New" w:hint="default"/>
+      </w:rPr>
+    </w:lvl>
+    <w:lvl w:ilvl="8" w:tplc="08090005" w:tentative="1">
+      <w:start w:val="1"/>
+      <w:numFmt w:val="bullet"/>
+      <w:lvlText w:val=""/>
+      <w:lvlJc w:val="left"/>
+      <w:pPr>
+        <w:ind w:left="9360" w:hanging="360"/>
+      </w:pPr>
+      <w:rPr>
+        <w:rFonts w:ascii="Wingdings" w:hAnsi="Wingdings" w:hint="default"/>
+      </w:rPr>
+    </w:lvl>
+  </w:abstractNum>
+  <w:abstractNum w:abstractNumId="6" w15:restartNumberingAfterBreak="0">
     <w:nsid w:val="1A166928"/>
     <w:multiLevelType w:val="hybridMultilevel"/>
     <w:tmpl w:val="C0AAD878"/>
@@ -9668,7 +11613,120 @@
       </w:rPr>
     </w:lvl>
   </w:abstractNum>
-  <w:abstractNum w:abstractNumId="6" w15:restartNumberingAfterBreak="0">
+  <w:abstractNum w:abstractNumId="7" w15:restartNumberingAfterBreak="0">
+    <w:nsid w:val="27AD47BF"/>
+    <w:multiLevelType w:val="hybridMultilevel"/>
+    <w:tmpl w:val="C04CCEF4"/>
+    <w:lvl w:ilvl="0" w:tplc="0809000F">
+      <w:start w:val="1"/>
+      <w:numFmt w:val="decimal"/>
+      <w:lvlText w:val="%1."/>
+      <w:lvlJc w:val="left"/>
+      <w:pPr>
+        <w:ind w:left="720" w:hanging="360"/>
+      </w:pPr>
+      <w:rPr>
+        <w:rFonts w:hint="default"/>
+      </w:rPr>
+    </w:lvl>
+    <w:lvl w:ilvl="1" w:tplc="FFFFFFFF" w:tentative="1">
+      <w:start w:val="1"/>
+      <w:numFmt w:val="bullet"/>
+      <w:lvlText w:val="o"/>
+      <w:lvlJc w:val="left"/>
+      <w:pPr>
+        <w:ind w:left="1440" w:hanging="360"/>
+      </w:pPr>
+      <w:rPr>
+        <w:rFonts w:ascii="Courier New" w:hAnsi="Courier New" w:cs="Courier New" w:hint="default"/>
+      </w:rPr>
+    </w:lvl>
+    <w:lvl w:ilvl="2" w:tplc="FFFFFFFF" w:tentative="1">
+      <w:start w:val="1"/>
+      <w:numFmt w:val="bullet"/>
+      <w:lvlText w:val=""/>
+      <w:lvlJc w:val="left"/>
+      <w:pPr>
+        <w:ind w:left="2160" w:hanging="360"/>
+      </w:pPr>
+      <w:rPr>
+        <w:rFonts w:ascii="Wingdings" w:hAnsi="Wingdings" w:hint="default"/>
+      </w:rPr>
+    </w:lvl>
+    <w:lvl w:ilvl="3" w:tplc="FFFFFFFF" w:tentative="1">
+      <w:start w:val="1"/>
+      <w:numFmt w:val="bullet"/>
+      <w:lvlText w:val=""/>
+      <w:lvlJc w:val="left"/>
+      <w:pPr>
+        <w:ind w:left="2880" w:hanging="360"/>
+      </w:pPr>
+      <w:rPr>
+        <w:rFonts w:ascii="Symbol" w:hAnsi="Symbol" w:hint="default"/>
+      </w:rPr>
+    </w:lvl>
+    <w:lvl w:ilvl="4" w:tplc="FFFFFFFF" w:tentative="1">
+      <w:start w:val="1"/>
+      <w:numFmt w:val="bullet"/>
+      <w:lvlText w:val="o"/>
+      <w:lvlJc w:val="left"/>
+      <w:pPr>
+        <w:ind w:left="3600" w:hanging="360"/>
+      </w:pPr>
+      <w:rPr>
+        <w:rFonts w:ascii="Courier New" w:hAnsi="Courier New" w:cs="Courier New" w:hint="default"/>
+      </w:rPr>
+    </w:lvl>
+    <w:lvl w:ilvl="5" w:tplc="FFFFFFFF" w:tentative="1">
+      <w:start w:val="1"/>
+      <w:numFmt w:val="bullet"/>
+      <w:lvlText w:val=""/>
+      <w:lvlJc w:val="left"/>
+      <w:pPr>
+        <w:ind w:left="4320" w:hanging="360"/>
+      </w:pPr>
+      <w:rPr>
+        <w:rFonts w:ascii="Wingdings" w:hAnsi="Wingdings" w:hint="default"/>
+      </w:rPr>
+    </w:lvl>
+    <w:lvl w:ilvl="6" w:tplc="FFFFFFFF" w:tentative="1">
+      <w:start w:val="1"/>
+      <w:numFmt w:val="bullet"/>
+      <w:lvlText w:val=""/>
+      <w:lvlJc w:val="left"/>
+      <w:pPr>
+        <w:ind w:left="5040" w:hanging="360"/>
+      </w:pPr>
+      <w:rPr>
+        <w:rFonts w:ascii="Symbol" w:hAnsi="Symbol" w:hint="default"/>
+      </w:rPr>
+    </w:lvl>
+    <w:lvl w:ilvl="7" w:tplc="FFFFFFFF" w:tentative="1">
+      <w:start w:val="1"/>
+      <w:numFmt w:val="bullet"/>
+      <w:lvlText w:val="o"/>
+      <w:lvlJc w:val="left"/>
+      <w:pPr>
+        <w:ind w:left="5760" w:hanging="360"/>
+      </w:pPr>
+      <w:rPr>
+        <w:rFonts w:ascii="Courier New" w:hAnsi="Courier New" w:cs="Courier New" w:hint="default"/>
+      </w:rPr>
+    </w:lvl>
+    <w:lvl w:ilvl="8" w:tplc="FFFFFFFF" w:tentative="1">
+      <w:start w:val="1"/>
+      <w:numFmt w:val="bullet"/>
+      <w:lvlText w:val=""/>
+      <w:lvlJc w:val="left"/>
+      <w:pPr>
+        <w:ind w:left="6480" w:hanging="360"/>
+      </w:pPr>
+      <w:rPr>
+        <w:rFonts w:ascii="Wingdings" w:hAnsi="Wingdings" w:hint="default"/>
+      </w:rPr>
+    </w:lvl>
+  </w:abstractNum>
+  <w:abstractNum w:abstractNumId="8" w15:restartNumberingAfterBreak="0">
     <w:nsid w:val="29431E04"/>
     <w:multiLevelType w:val="hybridMultilevel"/>
     <w:tmpl w:val="71C2A00C"/>
@@ -9781,7 +11839,7 @@
       </w:rPr>
     </w:lvl>
   </w:abstractNum>
-  <w:abstractNum w:abstractNumId="7" w15:restartNumberingAfterBreak="0">
+  <w:abstractNum w:abstractNumId="9" w15:restartNumberingAfterBreak="0">
     <w:nsid w:val="29AF6A48"/>
     <w:multiLevelType w:val="hybridMultilevel"/>
     <w:tmpl w:val="43347D6C"/>
@@ -9894,7 +11952,93 @@
       </w:rPr>
     </w:lvl>
   </w:abstractNum>
-  <w:abstractNum w:abstractNumId="8" w15:restartNumberingAfterBreak="0">
+  <w:abstractNum w:abstractNumId="10" w15:restartNumberingAfterBreak="0">
+    <w:nsid w:val="31A248D7"/>
+    <w:multiLevelType w:val="hybridMultilevel"/>
+    <w:tmpl w:val="4D005996"/>
+    <w:lvl w:ilvl="0" w:tplc="0809000F">
+      <w:start w:val="1"/>
+      <w:numFmt w:val="decimal"/>
+      <w:lvlText w:val="%1."/>
+      <w:lvlJc w:val="left"/>
+      <w:pPr>
+        <w:ind w:left="870" w:hanging="360"/>
+      </w:pPr>
+    </w:lvl>
+    <w:lvl w:ilvl="1" w:tplc="08090019" w:tentative="1">
+      <w:start w:val="1"/>
+      <w:numFmt w:val="lowerLetter"/>
+      <w:lvlText w:val="%2."/>
+      <w:lvlJc w:val="left"/>
+      <w:pPr>
+        <w:ind w:left="1590" w:hanging="360"/>
+      </w:pPr>
+    </w:lvl>
+    <w:lvl w:ilvl="2" w:tplc="0809001B" w:tentative="1">
+      <w:start w:val="1"/>
+      <w:numFmt w:val="lowerRoman"/>
+      <w:lvlText w:val="%3."/>
+      <w:lvlJc w:val="right"/>
+      <w:pPr>
+        <w:ind w:left="2310" w:hanging="180"/>
+      </w:pPr>
+    </w:lvl>
+    <w:lvl w:ilvl="3" w:tplc="0809000F" w:tentative="1">
+      <w:start w:val="1"/>
+      <w:numFmt w:val="decimal"/>
+      <w:lvlText w:val="%4."/>
+      <w:lvlJc w:val="left"/>
+      <w:pPr>
+        <w:ind w:left="3030" w:hanging="360"/>
+      </w:pPr>
+    </w:lvl>
+    <w:lvl w:ilvl="4" w:tplc="08090019" w:tentative="1">
+      <w:start w:val="1"/>
+      <w:numFmt w:val="lowerLetter"/>
+      <w:lvlText w:val="%5."/>
+      <w:lvlJc w:val="left"/>
+      <w:pPr>
+        <w:ind w:left="3750" w:hanging="360"/>
+      </w:pPr>
+    </w:lvl>
+    <w:lvl w:ilvl="5" w:tplc="0809001B" w:tentative="1">
+      <w:start w:val="1"/>
+      <w:numFmt w:val="lowerRoman"/>
+      <w:lvlText w:val="%6."/>
+      <w:lvlJc w:val="right"/>
+      <w:pPr>
+        <w:ind w:left="4470" w:hanging="180"/>
+      </w:pPr>
+    </w:lvl>
+    <w:lvl w:ilvl="6" w:tplc="0809000F" w:tentative="1">
+      <w:start w:val="1"/>
+      <w:numFmt w:val="decimal"/>
+      <w:lvlText w:val="%7."/>
+      <w:lvlJc w:val="left"/>
+      <w:pPr>
+        <w:ind w:left="5190" w:hanging="360"/>
+      </w:pPr>
+    </w:lvl>
+    <w:lvl w:ilvl="7" w:tplc="08090019" w:tentative="1">
+      <w:start w:val="1"/>
+      <w:numFmt w:val="lowerLetter"/>
+      <w:lvlText w:val="%8."/>
+      <w:lvlJc w:val="left"/>
+      <w:pPr>
+        <w:ind w:left="5910" w:hanging="360"/>
+      </w:pPr>
+    </w:lvl>
+    <w:lvl w:ilvl="8" w:tplc="0809001B" w:tentative="1">
+      <w:start w:val="1"/>
+      <w:numFmt w:val="lowerRoman"/>
+      <w:lvlText w:val="%9."/>
+      <w:lvlJc w:val="right"/>
+      <w:pPr>
+        <w:ind w:left="6630" w:hanging="180"/>
+      </w:pPr>
+    </w:lvl>
+  </w:abstractNum>
+  <w:abstractNum w:abstractNumId="11" w15:restartNumberingAfterBreak="0">
     <w:nsid w:val="384E4F8F"/>
     <w:multiLevelType w:val="hybridMultilevel"/>
     <w:tmpl w:val="E9F01E98"/>
@@ -10007,7 +12151,7 @@
       </w:rPr>
     </w:lvl>
   </w:abstractNum>
-  <w:abstractNum w:abstractNumId="9" w15:restartNumberingAfterBreak="0">
+  <w:abstractNum w:abstractNumId="12" w15:restartNumberingAfterBreak="0">
     <w:nsid w:val="40943818"/>
     <w:multiLevelType w:val="hybridMultilevel"/>
     <w:tmpl w:val="50F8BAF4"/>
@@ -10120,7 +12264,7 @@
       </w:rPr>
     </w:lvl>
   </w:abstractNum>
-  <w:abstractNum w:abstractNumId="10" w15:restartNumberingAfterBreak="0">
+  <w:abstractNum w:abstractNumId="13" w15:restartNumberingAfterBreak="0">
     <w:nsid w:val="491C0556"/>
     <w:multiLevelType w:val="hybridMultilevel"/>
     <w:tmpl w:val="C4323E0A"/>
@@ -10233,7 +12377,120 @@
       </w:rPr>
     </w:lvl>
   </w:abstractNum>
-  <w:abstractNum w:abstractNumId="11" w15:restartNumberingAfterBreak="0">
+  <w:abstractNum w:abstractNumId="14" w15:restartNumberingAfterBreak="0">
+    <w:nsid w:val="52281D30"/>
+    <w:multiLevelType w:val="hybridMultilevel"/>
+    <w:tmpl w:val="EADEC386"/>
+    <w:lvl w:ilvl="0" w:tplc="08090001">
+      <w:start w:val="1"/>
+      <w:numFmt w:val="bullet"/>
+      <w:lvlText w:val=""/>
+      <w:lvlJc w:val="left"/>
+      <w:pPr>
+        <w:ind w:left="720" w:hanging="360"/>
+      </w:pPr>
+      <w:rPr>
+        <w:rFonts w:ascii="Symbol" w:hAnsi="Symbol" w:hint="default"/>
+      </w:rPr>
+    </w:lvl>
+    <w:lvl w:ilvl="1" w:tplc="08090003" w:tentative="1">
+      <w:start w:val="1"/>
+      <w:numFmt w:val="bullet"/>
+      <w:lvlText w:val="o"/>
+      <w:lvlJc w:val="left"/>
+      <w:pPr>
+        <w:ind w:left="1440" w:hanging="360"/>
+      </w:pPr>
+      <w:rPr>
+        <w:rFonts w:ascii="Courier New" w:hAnsi="Courier New" w:cs="Courier New" w:hint="default"/>
+      </w:rPr>
+    </w:lvl>
+    <w:lvl w:ilvl="2" w:tplc="08090005" w:tentative="1">
+      <w:start w:val="1"/>
+      <w:numFmt w:val="bullet"/>
+      <w:lvlText w:val=""/>
+      <w:lvlJc w:val="left"/>
+      <w:pPr>
+        <w:ind w:left="2160" w:hanging="360"/>
+      </w:pPr>
+      <w:rPr>
+        <w:rFonts w:ascii="Wingdings" w:hAnsi="Wingdings" w:hint="default"/>
+      </w:rPr>
+    </w:lvl>
+    <w:lvl w:ilvl="3" w:tplc="08090001" w:tentative="1">
+      <w:start w:val="1"/>
+      <w:numFmt w:val="bullet"/>
+      <w:lvlText w:val=""/>
+      <w:lvlJc w:val="left"/>
+      <w:pPr>
+        <w:ind w:left="2880" w:hanging="360"/>
+      </w:pPr>
+      <w:rPr>
+        <w:rFonts w:ascii="Symbol" w:hAnsi="Symbol" w:hint="default"/>
+      </w:rPr>
+    </w:lvl>
+    <w:lvl w:ilvl="4" w:tplc="08090003" w:tentative="1">
+      <w:start w:val="1"/>
+      <w:numFmt w:val="bullet"/>
+      <w:lvlText w:val="o"/>
+      <w:lvlJc w:val="left"/>
+      <w:pPr>
+        <w:ind w:left="3600" w:hanging="360"/>
+      </w:pPr>
+      <w:rPr>
+        <w:rFonts w:ascii="Courier New" w:hAnsi="Courier New" w:cs="Courier New" w:hint="default"/>
+      </w:rPr>
+    </w:lvl>
+    <w:lvl w:ilvl="5" w:tplc="08090005" w:tentative="1">
+      <w:start w:val="1"/>
+      <w:numFmt w:val="bullet"/>
+      <w:lvlText w:val=""/>
+      <w:lvlJc w:val="left"/>
+      <w:pPr>
+        <w:ind w:left="4320" w:hanging="360"/>
+      </w:pPr>
+      <w:rPr>
+        <w:rFonts w:ascii="Wingdings" w:hAnsi="Wingdings" w:hint="default"/>
+      </w:rPr>
+    </w:lvl>
+    <w:lvl w:ilvl="6" w:tplc="08090001" w:tentative="1">
+      <w:start w:val="1"/>
+      <w:numFmt w:val="bullet"/>
+      <w:lvlText w:val=""/>
+      <w:lvlJc w:val="left"/>
+      <w:pPr>
+        <w:ind w:left="5040" w:hanging="360"/>
+      </w:pPr>
+      <w:rPr>
+        <w:rFonts w:ascii="Symbol" w:hAnsi="Symbol" w:hint="default"/>
+      </w:rPr>
+    </w:lvl>
+    <w:lvl w:ilvl="7" w:tplc="08090003" w:tentative="1">
+      <w:start w:val="1"/>
+      <w:numFmt w:val="bullet"/>
+      <w:lvlText w:val="o"/>
+      <w:lvlJc w:val="left"/>
+      <w:pPr>
+        <w:ind w:left="5760" w:hanging="360"/>
+      </w:pPr>
+      <w:rPr>
+        <w:rFonts w:ascii="Courier New" w:hAnsi="Courier New" w:cs="Courier New" w:hint="default"/>
+      </w:rPr>
+    </w:lvl>
+    <w:lvl w:ilvl="8" w:tplc="08090005" w:tentative="1">
+      <w:start w:val="1"/>
+      <w:numFmt w:val="bullet"/>
+      <w:lvlText w:val=""/>
+      <w:lvlJc w:val="left"/>
+      <w:pPr>
+        <w:ind w:left="6480" w:hanging="360"/>
+      </w:pPr>
+      <w:rPr>
+        <w:rFonts w:ascii="Wingdings" w:hAnsi="Wingdings" w:hint="default"/>
+      </w:rPr>
+    </w:lvl>
+  </w:abstractNum>
+  <w:abstractNum w:abstractNumId="15" w15:restartNumberingAfterBreak="0">
     <w:nsid w:val="5AC75BB0"/>
     <w:multiLevelType w:val="hybridMultilevel"/>
     <w:tmpl w:val="561E323C"/>
@@ -10346,7 +12603,7 @@
       </w:rPr>
     </w:lvl>
   </w:abstractNum>
-  <w:abstractNum w:abstractNumId="12" w15:restartNumberingAfterBreak="0">
+  <w:abstractNum w:abstractNumId="16" w15:restartNumberingAfterBreak="0">
     <w:nsid w:val="5B382A85"/>
     <w:multiLevelType w:val="hybridMultilevel"/>
     <w:tmpl w:val="1E0C2504"/>
@@ -10459,7 +12716,7 @@
       </w:rPr>
     </w:lvl>
   </w:abstractNum>
-  <w:abstractNum w:abstractNumId="13" w15:restartNumberingAfterBreak="0">
+  <w:abstractNum w:abstractNumId="17" w15:restartNumberingAfterBreak="0">
     <w:nsid w:val="650C3CB3"/>
     <w:multiLevelType w:val="hybridMultilevel"/>
     <w:tmpl w:val="BA44654A"/>
@@ -10572,7 +12829,7 @@
       </w:rPr>
     </w:lvl>
   </w:abstractNum>
-  <w:abstractNum w:abstractNumId="14" w15:restartNumberingAfterBreak="0">
+  <w:abstractNum w:abstractNumId="18" w15:restartNumberingAfterBreak="0">
     <w:nsid w:val="69FC254F"/>
     <w:multiLevelType w:val="hybridMultilevel"/>
     <w:tmpl w:val="E376CD10"/>
@@ -10685,7 +12942,7 @@
       </w:rPr>
     </w:lvl>
   </w:abstractNum>
-  <w:abstractNum w:abstractNumId="15" w15:restartNumberingAfterBreak="0">
+  <w:abstractNum w:abstractNumId="19" w15:restartNumberingAfterBreak="0">
     <w:nsid w:val="6A4777C3"/>
     <w:multiLevelType w:val="hybridMultilevel"/>
     <w:tmpl w:val="9A3C9C6C"/>
@@ -10778,46 +13035,58 @@
     <w:abstractNumId w:val="3"/>
   </w:num>
   <w:num w:numId="3" w16cid:durableId="1784643336">
-    <w:abstractNumId w:val="13"/>
+    <w:abstractNumId w:val="17"/>
   </w:num>
   <w:num w:numId="4" w16cid:durableId="92629750">
-    <w:abstractNumId w:val="6"/>
+    <w:abstractNumId w:val="8"/>
   </w:num>
   <w:num w:numId="5" w16cid:durableId="1449814966">
-    <w:abstractNumId w:val="15"/>
+    <w:abstractNumId w:val="19"/>
   </w:num>
   <w:num w:numId="6" w16cid:durableId="1024937697">
-    <w:abstractNumId w:val="12"/>
+    <w:abstractNumId w:val="16"/>
   </w:num>
   <w:num w:numId="7" w16cid:durableId="1238053169">
-    <w:abstractNumId w:val="11"/>
+    <w:abstractNumId w:val="15"/>
   </w:num>
   <w:num w:numId="8" w16cid:durableId="2144494258">
     <w:abstractNumId w:val="0"/>
   </w:num>
   <w:num w:numId="9" w16cid:durableId="1135564004">
-    <w:abstractNumId w:val="14"/>
+    <w:abstractNumId w:val="18"/>
   </w:num>
   <w:num w:numId="10" w16cid:durableId="297147368">
-    <w:abstractNumId w:val="10"/>
+    <w:abstractNumId w:val="13"/>
   </w:num>
   <w:num w:numId="11" w16cid:durableId="1714646867">
-    <w:abstractNumId w:val="5"/>
+    <w:abstractNumId w:val="6"/>
   </w:num>
   <w:num w:numId="12" w16cid:durableId="1549563635">
-    <w:abstractNumId w:val="7"/>
+    <w:abstractNumId w:val="9"/>
   </w:num>
   <w:num w:numId="13" w16cid:durableId="341130137">
     <w:abstractNumId w:val="4"/>
   </w:num>
   <w:num w:numId="14" w16cid:durableId="839540710">
-    <w:abstractNumId w:val="9"/>
+    <w:abstractNumId w:val="12"/>
   </w:num>
   <w:num w:numId="15" w16cid:durableId="601568487">
-    <w:abstractNumId w:val="8"/>
+    <w:abstractNumId w:val="11"/>
   </w:num>
   <w:num w:numId="16" w16cid:durableId="1057708891">
     <w:abstractNumId w:val="2"/>
+  </w:num>
+  <w:num w:numId="17" w16cid:durableId="467476395">
+    <w:abstractNumId w:val="5"/>
+  </w:num>
+  <w:num w:numId="18" w16cid:durableId="824929278">
+    <w:abstractNumId w:val="10"/>
+  </w:num>
+  <w:num w:numId="19" w16cid:durableId="876820862">
+    <w:abstractNumId w:val="14"/>
+  </w:num>
+  <w:num w:numId="20" w16cid:durableId="938416601">
+    <w:abstractNumId w:val="7"/>
   </w:num>
 </w:numbering>
 </file>
@@ -11371,10 +13640,31 @@
       <w:color w:val="071B11" w:themeColor="accent1" w:themeShade="7F"/>
     </w:rPr>
   </w:style>
+  <w:style w:type="paragraph" w:styleId="Heading8">
+    <w:name w:val="heading 8"/>
+    <w:basedOn w:val="Normal"/>
+    <w:next w:val="Normal"/>
+    <w:link w:val="Heading8Char"/>
+    <w:uiPriority w:val="9"/>
+    <w:unhideWhenUsed/>
+    <w:qFormat/>
+    <w:rsid w:val="00604A96"/>
+    <w:pPr>
+      <w:keepNext/>
+      <w:keepLines/>
+      <w:spacing w:before="40" w:after="0"/>
+      <w:outlineLvl w:val="7"/>
+    </w:pPr>
+    <w:rPr>
+      <w:rFonts w:asciiTheme="majorHAnsi" w:eastAsiaTheme="majorEastAsia" w:hAnsiTheme="majorHAnsi" w:cstheme="majorBidi"/>
+      <w:color w:val="00723C" w:themeColor="text1" w:themeTint="D8"/>
+      <w:sz w:val="21"/>
+      <w:szCs w:val="21"/>
+    </w:rPr>
+  </w:style>
   <w:style w:type="character" w:default="1" w:styleId="DefaultParagraphFont">
     <w:name w:val="Default Paragraph Font"/>
     <w:uiPriority w:val="1"/>
-    <w:semiHidden/>
     <w:unhideWhenUsed/>
   </w:style>
   <w:style w:type="table" w:default="1" w:styleId="TableNormal">
@@ -12192,6 +14482,19 @@
       <w:i/>
       <w:iCs/>
       <w:color w:val="071B11" w:themeColor="accent1" w:themeShade="7F"/>
+    </w:rPr>
+  </w:style>
+  <w:style w:type="character" w:customStyle="1" w:styleId="Heading8Char">
+    <w:name w:val="Heading 8 Char"/>
+    <w:basedOn w:val="DefaultParagraphFont"/>
+    <w:link w:val="Heading8"/>
+    <w:uiPriority w:val="9"/>
+    <w:rsid w:val="00604A96"/>
+    <w:rPr>
+      <w:rFonts w:asciiTheme="majorHAnsi" w:eastAsiaTheme="majorEastAsia" w:hAnsiTheme="majorHAnsi" w:cstheme="majorBidi"/>
+      <w:color w:val="00723C" w:themeColor="text1" w:themeTint="D8"/>
+      <w:sz w:val="21"/>
+      <w:szCs w:val="21"/>
     </w:rPr>
   </w:style>
 </w:styles>

</xml_diff>

<commit_message>
Made a password reset for Users who are not admin
other small changes aswell
</commit_message>
<xml_diff>
--- a/Writeup/CadetlinkWriteUp.docx
+++ b/Writeup/CadetlinkWriteUp.docx
@@ -2620,13 +2620,29 @@
         <w:t>In this section I will outline</w:t>
       </w:r>
       <w:r>
-        <w:t xml:space="preserve"> some of </w:t>
-      </w:r>
-      <w:r>
-        <w:t xml:space="preserve"> the current systems</w:t>
-      </w:r>
-      <w:r>
-        <w:t xml:space="preserve"> related to what this project is about. Although I might not decide replace or improve the systems, what I mention here I necessary to understand how my system that I will develop will integrate into the existing sy</w:t>
+        <w:t xml:space="preserve"> some </w:t>
+      </w:r>
+      <w:proofErr w:type="gramStart"/>
+      <w:r>
+        <w:t xml:space="preserve">of </w:t>
+      </w:r>
+      <w:r>
+        <w:t xml:space="preserve"> the</w:t>
+      </w:r>
+      <w:proofErr w:type="gramEnd"/>
+      <w:r>
+        <w:t xml:space="preserve"> current systems</w:t>
+      </w:r>
+      <w:r>
+        <w:t xml:space="preserve"> related to what this project is about. Although I might not decide </w:t>
+      </w:r>
+      <w:proofErr w:type="gramStart"/>
+      <w:r>
+        <w:t>replace</w:t>
+      </w:r>
+      <w:proofErr w:type="gramEnd"/>
+      <w:r>
+        <w:t xml:space="preserve"> or improve the systems, what I mention here I necessary to understand how my system that I will develop will integrate into the existing sy</w:t>
       </w:r>
       <w:r>
         <w:t>stem. As such I will outline: how the system currently works</w:t>
@@ -4032,6 +4048,9 @@
         </w:rPr>
       </w:pPr>
       <w:r>
+        <w:rPr>
+          <w:noProof/>
+        </w:rPr>
         <w:drawing>
           <wp:anchor distT="0" distB="0" distL="114300" distR="114300" simplePos="0" relativeHeight="251693056" behindDoc="1" locked="0" layoutInCell="1" allowOverlap="1" wp14:anchorId="6DC5E395" wp14:editId="6EE779B0">
             <wp:simplePos x="0" y="0"/>
@@ -4128,6 +4147,9 @@
     </w:p>
     <w:p>
       <w:r>
+        <w:rPr>
+          <w:noProof/>
+        </w:rPr>
         <w:drawing>
           <wp:anchor distT="0" distB="0" distL="114300" distR="114300" simplePos="0" relativeHeight="251694080" behindDoc="1" locked="0" layoutInCell="1" allowOverlap="1" wp14:anchorId="633F134E" wp14:editId="059E9D4B">
             <wp:simplePos x="0" y="0"/>
@@ -5277,9 +5299,10 @@
         <w:tblLook w:val="04A0" w:firstRow="1" w:lastRow="0" w:firstColumn="1" w:lastColumn="0" w:noHBand="0" w:noVBand="1"/>
       </w:tblPr>
       <w:tblGrid>
-        <w:gridCol w:w="3190"/>
-        <w:gridCol w:w="2680"/>
-        <w:gridCol w:w="3146"/>
+        <w:gridCol w:w="2523"/>
+        <w:gridCol w:w="591"/>
+        <w:gridCol w:w="3367"/>
+        <w:gridCol w:w="2535"/>
       </w:tblGrid>
       <w:tr>
         <w:trPr>
@@ -5288,7 +5311,7 @@
         <w:tc>
           <w:tcPr>
             <w:cnfStyle w:val="001000000000" w:firstRow="0" w:lastRow="0" w:firstColumn="1" w:lastColumn="0" w:oddVBand="0" w:evenVBand="0" w:oddHBand="0" w:evenHBand="0" w:firstRowFirstColumn="0" w:firstRowLastColumn="0" w:lastRowFirstColumn="0" w:lastRowLastColumn="0"/>
-            <w:tcW w:w="3190" w:type="dxa"/>
+            <w:tcW w:w="2523" w:type="dxa"/>
           </w:tcPr>
           <w:p>
             <w:r>
@@ -5298,20 +5321,33 @@
         </w:tc>
         <w:tc>
           <w:tcPr>
-            <w:tcW w:w="2680" w:type="dxa"/>
+            <w:tcW w:w="591" w:type="dxa"/>
           </w:tcPr>
           <w:p>
             <w:pPr>
               <w:cnfStyle w:val="100000000000" w:firstRow="1" w:lastRow="0" w:firstColumn="0" w:lastColumn="0" w:oddVBand="0" w:evenVBand="0" w:oddHBand="0" w:evenHBand="0" w:firstRowFirstColumn="0" w:firstRowLastColumn="0" w:lastRowFirstColumn="0" w:lastRowLastColumn="0"/>
             </w:pPr>
             <w:r>
-              <w:t xml:space="preserve">Description </w:t>
+              <w:t>Nº</w:t>
             </w:r>
           </w:p>
         </w:tc>
         <w:tc>
           <w:tcPr>
-            <w:tcW w:w="3146" w:type="dxa"/>
+            <w:tcW w:w="3367" w:type="dxa"/>
+          </w:tcPr>
+          <w:p>
+            <w:pPr>
+              <w:cnfStyle w:val="100000000000" w:firstRow="1" w:lastRow="0" w:firstColumn="0" w:lastColumn="0" w:oddVBand="0" w:evenVBand="0" w:oddHBand="0" w:evenHBand="0" w:firstRowFirstColumn="0" w:firstRowLastColumn="0" w:lastRowFirstColumn="0" w:lastRowLastColumn="0"/>
+            </w:pPr>
+            <w:r>
+              <w:t xml:space="preserve">Description </w:t>
+            </w:r>
+          </w:p>
+        </w:tc>
+        <w:tc>
+          <w:tcPr>
+            <w:tcW w:w="2535" w:type="dxa"/>
           </w:tcPr>
           <w:p>
             <w:pPr>
@@ -5327,7 +5363,7 @@
         <w:tc>
           <w:tcPr>
             <w:cnfStyle w:val="001000000000" w:firstRow="0" w:lastRow="0" w:firstColumn="1" w:lastColumn="0" w:oddVBand="0" w:evenVBand="0" w:oddHBand="0" w:evenHBand="0" w:firstRowFirstColumn="0" w:firstRowLastColumn="0" w:lastRowFirstColumn="0" w:lastRowLastColumn="0"/>
-            <w:tcW w:w="3190" w:type="dxa"/>
+            <w:tcW w:w="2523" w:type="dxa"/>
           </w:tcPr>
           <w:p>
             <w:pPr>
@@ -5347,20 +5383,33 @@
         </w:tc>
         <w:tc>
           <w:tcPr>
-            <w:tcW w:w="2680" w:type="dxa"/>
+            <w:tcW w:w="591" w:type="dxa"/>
           </w:tcPr>
           <w:p>
             <w:pPr>
               <w:cnfStyle w:val="000000000000" w:firstRow="0" w:lastRow="0" w:firstColumn="0" w:lastColumn="0" w:oddVBand="0" w:evenVBand="0" w:oddHBand="0" w:evenHBand="0" w:firstRowFirstColumn="0" w:firstRowLastColumn="0" w:lastRowFirstColumn="0" w:lastRowLastColumn="0"/>
             </w:pPr>
             <w:r>
-              <w:t>System Should be able to Manage a Kit Request from a Cadet, Notify and Present the Request to the QM which should them be able to use the system to find the Kit and Issue to the</w:t>
+              <w:t>1</w:t>
             </w:r>
           </w:p>
         </w:tc>
         <w:tc>
           <w:tcPr>
-            <w:tcW w:w="3146" w:type="dxa"/>
+            <w:tcW w:w="3367" w:type="dxa"/>
+          </w:tcPr>
+          <w:p>
+            <w:pPr>
+              <w:cnfStyle w:val="000000000000" w:firstRow="0" w:lastRow="0" w:firstColumn="0" w:lastColumn="0" w:oddVBand="0" w:evenVBand="0" w:oddHBand="0" w:evenHBand="0" w:firstRowFirstColumn="0" w:firstRowLastColumn="0" w:lastRowFirstColumn="0" w:lastRowLastColumn="0"/>
+            </w:pPr>
+            <w:r>
+              <w:t>System Should be able to Manage a Kit Request from a Cadet, Notify and Present the Request to the QM which should them be able to use the system to find the Kit and Issue to the</w:t>
+            </w:r>
+          </w:p>
+        </w:tc>
+        <w:tc>
+          <w:tcPr>
+            <w:tcW w:w="2535" w:type="dxa"/>
           </w:tcPr>
           <w:p>
             <w:pPr>
@@ -5376,7 +5425,7 @@
         <w:tc>
           <w:tcPr>
             <w:cnfStyle w:val="001000000000" w:firstRow="0" w:lastRow="0" w:firstColumn="1" w:lastColumn="0" w:oddVBand="0" w:evenVBand="0" w:oddHBand="0" w:evenHBand="0" w:firstRowFirstColumn="0" w:firstRowLastColumn="0" w:lastRowFirstColumn="0" w:lastRowLastColumn="0"/>
-            <w:tcW w:w="3190" w:type="dxa"/>
+            <w:tcW w:w="2523" w:type="dxa"/>
           </w:tcPr>
           <w:p>
             <w:pPr>
@@ -5396,23 +5445,27 @@
         </w:tc>
         <w:tc>
           <w:tcPr>
-            <w:tcW w:w="2680" w:type="dxa"/>
+            <w:tcW w:w="591" w:type="dxa"/>
           </w:tcPr>
           <w:p>
             <w:pPr>
               <w:cnfStyle w:val="000000000000" w:firstRow="0" w:lastRow="0" w:firstColumn="0" w:lastColumn="0" w:oddVBand="0" w:evenVBand="0" w:oddHBand="0" w:evenHBand="0" w:firstRowFirstColumn="0" w:firstRowLastColumn="0" w:lastRowFirstColumn="0" w:lastRowLastColumn="0"/>
             </w:pPr>
             <w:r>
-              <w:t>Allows the QM or other CFAV’s</w:t>
-            </w:r>
-            <w:r>
-              <w:t xml:space="preserve"> see the Stock </w:t>
-            </w:r>
-            <w:r>
-              <w:t>Numbers</w:t>
-            </w:r>
-            <w:r>
-              <w:t xml:space="preserve"> and Add or Adjust where needed</w:t>
+              <w:t>2</w:t>
+            </w:r>
+          </w:p>
+        </w:tc>
+        <w:tc>
+          <w:tcPr>
+            <w:tcW w:w="3367" w:type="dxa"/>
+          </w:tcPr>
+          <w:p>
+            <w:pPr>
+              <w:cnfStyle w:val="000000000000" w:firstRow="0" w:lastRow="0" w:firstColumn="0" w:lastColumn="0" w:oddVBand="0" w:evenVBand="0" w:oddHBand="0" w:evenHBand="0" w:firstRowFirstColumn="0" w:firstRowLastColumn="0" w:lastRowFirstColumn="0" w:lastRowLastColumn="0"/>
+            </w:pPr>
+            <w:r>
+              <w:t>Allows the QM or other CFAV’s see the Stock Numbers and Add or Adjust where needed</w:t>
             </w:r>
           </w:p>
           <w:p>
@@ -5426,26 +5479,14 @@
         </w:tc>
         <w:tc>
           <w:tcPr>
-            <w:tcW w:w="3146" w:type="dxa"/>
+            <w:tcW w:w="2535" w:type="dxa"/>
           </w:tcPr>
           <w:p>
             <w:pPr>
               <w:cnfStyle w:val="000000000000" w:firstRow="0" w:lastRow="0" w:firstColumn="0" w:lastColumn="0" w:oddVBand="0" w:evenVBand="0" w:oddHBand="0" w:evenHBand="0" w:firstRowFirstColumn="0" w:firstRowLastColumn="0" w:lastRowFirstColumn="0" w:lastRowLastColumn="0"/>
             </w:pPr>
             <w:r>
-              <w:t xml:space="preserve">Replacement Of </w:t>
-            </w:r>
-            <w:r>
-              <w:t>existing</w:t>
-            </w:r>
-            <w:r>
-              <w:t xml:space="preserve"> System</w:t>
-            </w:r>
-            <w:r>
-              <w:t>: Will be simpler and easer to use than the Exist</w:t>
-            </w:r>
-            <w:r>
-              <w:t xml:space="preserve">ing System </w:t>
+              <w:t xml:space="preserve">Replacement Of existing System: Will be simpler and easer to use than the Existing System </w:t>
             </w:r>
           </w:p>
         </w:tc>
@@ -5454,7 +5495,7 @@
         <w:tc>
           <w:tcPr>
             <w:cnfStyle w:val="001000000000" w:firstRow="0" w:lastRow="0" w:firstColumn="1" w:lastColumn="0" w:oddVBand="0" w:evenVBand="0" w:oddHBand="0" w:evenHBand="0" w:firstRowFirstColumn="0" w:firstRowLastColumn="0" w:lastRowFirstColumn="0" w:lastRowLastColumn="0"/>
-            <w:tcW w:w="3190" w:type="dxa"/>
+            <w:tcW w:w="2523" w:type="dxa"/>
           </w:tcPr>
           <w:p>
             <w:pPr>
@@ -5475,20 +5516,33 @@
         </w:tc>
         <w:tc>
           <w:tcPr>
-            <w:tcW w:w="2680" w:type="dxa"/>
+            <w:tcW w:w="591" w:type="dxa"/>
           </w:tcPr>
           <w:p>
             <w:pPr>
               <w:cnfStyle w:val="000000000000" w:firstRow="0" w:lastRow="0" w:firstColumn="0" w:lastColumn="0" w:oddVBand="0" w:evenVBand="0" w:oddHBand="0" w:evenHBand="0" w:firstRowFirstColumn="0" w:firstRowLastColumn="0" w:lastRowFirstColumn="0" w:lastRowLastColumn="0"/>
             </w:pPr>
             <w:r>
-              <w:t xml:space="preserve"> A User interface that is intuitive and similar to what users </w:t>
+              <w:t>3</w:t>
             </w:r>
           </w:p>
         </w:tc>
         <w:tc>
           <w:tcPr>
-            <w:tcW w:w="3146" w:type="dxa"/>
+            <w:tcW w:w="3367" w:type="dxa"/>
+          </w:tcPr>
+          <w:p>
+            <w:pPr>
+              <w:cnfStyle w:val="000000000000" w:firstRow="0" w:lastRow="0" w:firstColumn="0" w:lastColumn="0" w:oddVBand="0" w:evenVBand="0" w:oddHBand="0" w:evenHBand="0" w:firstRowFirstColumn="0" w:firstRowLastColumn="0" w:lastRowFirstColumn="0" w:lastRowLastColumn="0"/>
+            </w:pPr>
+            <w:r>
+              <w:t xml:space="preserve"> A User interface that is intuitive and similar to what users </w:t>
+            </w:r>
+          </w:p>
+        </w:tc>
+        <w:tc>
+          <w:tcPr>
+            <w:tcW w:w="2535" w:type="dxa"/>
           </w:tcPr>
           <w:p>
             <w:pPr>
@@ -5504,7 +5558,7 @@
         <w:tc>
           <w:tcPr>
             <w:cnfStyle w:val="001000000000" w:firstRow="0" w:lastRow="0" w:firstColumn="1" w:lastColumn="0" w:oddVBand="0" w:evenVBand="0" w:oddHBand="0" w:evenHBand="0" w:firstRowFirstColumn="0" w:firstRowLastColumn="0" w:lastRowFirstColumn="0" w:lastRowLastColumn="0"/>
-            <w:tcW w:w="3190" w:type="dxa"/>
+            <w:tcW w:w="2523" w:type="dxa"/>
           </w:tcPr>
           <w:p>
             <w:pPr>
@@ -5518,48 +5572,39 @@
                 <w:b w:val="0"/>
                 <w:bCs w:val="0"/>
               </w:rPr>
-              <w:t>System needs to work on a multitude of devices</w:t>
-            </w:r>
-            <w:r>
-              <w:rPr>
-                <w:b w:val="0"/>
-                <w:bCs w:val="0"/>
-              </w:rPr>
-              <w:t xml:space="preserve"> from Phones to PC’s.</w:t>
+              <w:t>System needs to work on a multitude of devices from Phones to PC’s.</w:t>
             </w:r>
           </w:p>
         </w:tc>
         <w:tc>
           <w:tcPr>
-            <w:tcW w:w="2680" w:type="dxa"/>
+            <w:tcW w:w="591" w:type="dxa"/>
           </w:tcPr>
           <w:p>
             <w:pPr>
               <w:cnfStyle w:val="000000000000" w:firstRow="0" w:lastRow="0" w:firstColumn="0" w:lastColumn="0" w:oddVBand="0" w:evenVBand="0" w:oddHBand="0" w:evenHBand="0" w:firstRowFirstColumn="0" w:firstRowLastColumn="0" w:lastRowFirstColumn="0" w:lastRowLastColumn="0"/>
             </w:pPr>
             <w:r>
-              <w:t>Working meads there are limited issues with element</w:t>
-            </w:r>
-            <w:r>
-              <w:t>s</w:t>
-            </w:r>
-            <w:r>
-              <w:t xml:space="preserve"> </w:t>
-            </w:r>
-            <w:r>
-              <w:t xml:space="preserve">overlapping – all key data is visible and </w:t>
-            </w:r>
-            <w:r>
-              <w:t>accessible</w:t>
-            </w:r>
-            <w:r>
-              <w:t xml:space="preserve"> to be able to use</w:t>
+              <w:t>4</w:t>
             </w:r>
           </w:p>
         </w:tc>
         <w:tc>
           <w:tcPr>
-            <w:tcW w:w="3146" w:type="dxa"/>
+            <w:tcW w:w="3367" w:type="dxa"/>
+          </w:tcPr>
+          <w:p>
+            <w:pPr>
+              <w:cnfStyle w:val="000000000000" w:firstRow="0" w:lastRow="0" w:firstColumn="0" w:lastColumn="0" w:oddVBand="0" w:evenVBand="0" w:oddHBand="0" w:evenHBand="0" w:firstRowFirstColumn="0" w:firstRowLastColumn="0" w:lastRowFirstColumn="0" w:lastRowLastColumn="0"/>
+            </w:pPr>
+            <w:r>
+              <w:t>Working meads there are limited issues with elements overlapping – all key data is visible and accessible to be able to use</w:t>
+            </w:r>
+          </w:p>
+        </w:tc>
+        <w:tc>
+          <w:tcPr>
+            <w:tcW w:w="2535" w:type="dxa"/>
           </w:tcPr>
           <w:p>
             <w:pPr>
@@ -5575,7 +5620,7 @@
         <w:tc>
           <w:tcPr>
             <w:cnfStyle w:val="001000000000" w:firstRow="0" w:lastRow="0" w:firstColumn="1" w:lastColumn="0" w:oddVBand="0" w:evenVBand="0" w:oddHBand="0" w:evenHBand="0" w:firstRowFirstColumn="0" w:firstRowLastColumn="0" w:lastRowFirstColumn="0" w:lastRowLastColumn="0"/>
-            <w:tcW w:w="3190" w:type="dxa"/>
+            <w:tcW w:w="2523" w:type="dxa"/>
           </w:tcPr>
           <w:p>
             <w:pPr>
@@ -5589,28 +5634,47 @@
                 <w:b w:val="0"/>
                 <w:bCs w:val="0"/>
               </w:rPr>
-              <w:t>Account and personalised Dashboard</w:t>
+              <w:t xml:space="preserve">Central place for all functions and data transfer </w:t>
             </w:r>
           </w:p>
         </w:tc>
         <w:tc>
           <w:tcPr>
-            <w:tcW w:w="2680" w:type="dxa"/>
+            <w:tcW w:w="591" w:type="dxa"/>
           </w:tcPr>
           <w:p>
             <w:pPr>
               <w:cnfStyle w:val="000000000000" w:firstRow="0" w:lastRow="0" w:firstColumn="0" w:lastColumn="0" w:oddVBand="0" w:evenVBand="0" w:oddHBand="0" w:evenHBand="0" w:firstRowFirstColumn="0" w:firstRowLastColumn="0" w:lastRowFirstColumn="0" w:lastRowLastColumn="0"/>
             </w:pPr>
+            <w:r>
+              <w:t>5</w:t>
+            </w:r>
           </w:p>
         </w:tc>
         <w:tc>
           <w:tcPr>
-            <w:tcW w:w="3146" w:type="dxa"/>
+            <w:tcW w:w="3367" w:type="dxa"/>
           </w:tcPr>
           <w:p>
             <w:pPr>
               <w:cnfStyle w:val="000000000000" w:firstRow="0" w:lastRow="0" w:firstColumn="0" w:lastColumn="0" w:oddVBand="0" w:evenVBand="0" w:oddHBand="0" w:evenHBand="0" w:firstRowFirstColumn="0" w:firstRowLastColumn="0" w:lastRowFirstColumn="0" w:lastRowLastColumn="0"/>
             </w:pPr>
+            <w:r>
+              <w:t xml:space="preserve">A system where all the functions of the app are connected together in an easy-to-use format </w:t>
+            </w:r>
+          </w:p>
+        </w:tc>
+        <w:tc>
+          <w:tcPr>
+            <w:tcW w:w="2535" w:type="dxa"/>
+          </w:tcPr>
+          <w:p>
+            <w:pPr>
+              <w:cnfStyle w:val="000000000000" w:firstRow="0" w:lastRow="0" w:firstColumn="0" w:lastColumn="0" w:oddVBand="0" w:evenVBand="0" w:oddHBand="0" w:evenHBand="0" w:firstRowFirstColumn="0" w:firstRowLastColumn="0" w:lastRowFirstColumn="0" w:lastRowLastColumn="0"/>
+            </w:pPr>
+            <w:r>
+              <w:t xml:space="preserve">One of the problems of the current system is decentralised way of sharing data (as shown by the survey) this app is meant to remedy that but would fall into the same problem if all the systems that make up the app are not connected together. </w:t>
+            </w:r>
           </w:p>
         </w:tc>
       </w:tr>
@@ -5618,7 +5682,7 @@
         <w:tc>
           <w:tcPr>
             <w:cnfStyle w:val="001000000000" w:firstRow="0" w:lastRow="0" w:firstColumn="1" w:lastColumn="0" w:oddVBand="0" w:evenVBand="0" w:oddHBand="0" w:evenHBand="0" w:firstRowFirstColumn="0" w:firstRowLastColumn="0" w:lastRowFirstColumn="0" w:lastRowLastColumn="0"/>
-            <w:tcW w:w="3190" w:type="dxa"/>
+            <w:tcW w:w="2523" w:type="dxa"/>
           </w:tcPr>
           <w:p>
             <w:pPr>
@@ -5632,53 +5696,190 @@
                 <w:b w:val="0"/>
                 <w:bCs w:val="0"/>
               </w:rPr>
-              <w:t xml:space="preserve">Event Management System – Similar to Edulink’s </w:t>
-            </w:r>
-            <w:r>
-              <w:rPr>
-                <w:b w:val="0"/>
-                <w:bCs w:val="0"/>
-              </w:rPr>
-              <w:t>timetable</w:t>
-            </w:r>
-            <w:r>
-              <w:rPr>
-                <w:b w:val="0"/>
-                <w:bCs w:val="0"/>
-              </w:rPr>
-              <w:t xml:space="preserve"> System</w:t>
+              <w:t>Event Management System – Similar to Edulink’s timetable System</w:t>
             </w:r>
           </w:p>
         </w:tc>
         <w:tc>
           <w:tcPr>
-            <w:tcW w:w="2680" w:type="dxa"/>
+            <w:tcW w:w="591" w:type="dxa"/>
           </w:tcPr>
           <w:p>
             <w:pPr>
               <w:cnfStyle w:val="000000000000" w:firstRow="0" w:lastRow="0" w:firstColumn="0" w:lastColumn="0" w:oddVBand="0" w:evenVBand="0" w:oddHBand="0" w:evenHBand="0" w:firstRowFirstColumn="0" w:firstRowLastColumn="0" w:lastRowFirstColumn="0" w:lastRowLastColumn="0"/>
             </w:pPr>
+            <w:r>
+              <w:t>6</w:t>
+            </w:r>
           </w:p>
         </w:tc>
         <w:tc>
           <w:tcPr>
-            <w:tcW w:w="3146" w:type="dxa"/>
+            <w:tcW w:w="3367" w:type="dxa"/>
           </w:tcPr>
           <w:p>
             <w:pPr>
               <w:cnfStyle w:val="000000000000" w:firstRow="0" w:lastRow="0" w:firstColumn="0" w:lastColumn="0" w:oddVBand="0" w:evenVBand="0" w:oddHBand="0" w:evenHBand="0" w:firstRowFirstColumn="0" w:firstRowLastColumn="0" w:lastRowFirstColumn="0" w:lastRowLastColumn="0"/>
             </w:pPr>
             <w:r>
-              <w:t xml:space="preserve">By </w:t>
-            </w:r>
-            <w:r>
-              <w:t>I</w:t>
-            </w:r>
-            <w:r>
-              <w:t>mplementing such a feature Cadets will have one simple place to look to know what they are doing</w:t>
-            </w:r>
-            <w:r>
-              <w:t xml:space="preserve"> each training session </w:t>
+              <w:t xml:space="preserve">A System where Admins create and manage events and users can view and confirm their attendance </w:t>
+            </w:r>
+          </w:p>
+        </w:tc>
+        <w:tc>
+          <w:tcPr>
+            <w:tcW w:w="2535" w:type="dxa"/>
+          </w:tcPr>
+          <w:p>
+            <w:pPr>
+              <w:cnfStyle w:val="000000000000" w:firstRow="0" w:lastRow="0" w:firstColumn="0" w:lastColumn="0" w:oddVBand="0" w:evenVBand="0" w:oddHBand="0" w:evenHBand="0" w:firstRowFirstColumn="0" w:firstRowLastColumn="0" w:lastRowFirstColumn="0" w:lastRowLastColumn="0"/>
+            </w:pPr>
+            <w:r>
+              <w:t xml:space="preserve">By Implementing such a feature Cadets will have one simple place to look to know what they are doing each training session </w:t>
+            </w:r>
+          </w:p>
+        </w:tc>
+      </w:tr>
+      <w:tr>
+        <w:tc>
+          <w:tcPr>
+            <w:cnfStyle w:val="001000000000" w:firstRow="0" w:lastRow="0" w:firstColumn="1" w:lastColumn="0" w:oddVBand="0" w:evenVBand="0" w:oddHBand="0" w:evenHBand="0" w:firstRowFirstColumn="0" w:firstRowLastColumn="0" w:lastRowFirstColumn="0" w:lastRowLastColumn="0"/>
+            <w:tcW w:w="2523" w:type="dxa"/>
+          </w:tcPr>
+          <w:p>
+            <w:pPr>
+              <w:rPr>
+                <w:b w:val="0"/>
+                <w:bCs w:val="0"/>
+              </w:rPr>
+            </w:pPr>
+            <w:r>
+              <w:rPr>
+                <w:b w:val="0"/>
+                <w:bCs w:val="0"/>
+              </w:rPr>
+              <w:lastRenderedPageBreak/>
+              <w:t xml:space="preserve">User System </w:t>
+            </w:r>
+          </w:p>
+        </w:tc>
+        <w:tc>
+          <w:tcPr>
+            <w:tcW w:w="591" w:type="dxa"/>
+          </w:tcPr>
+          <w:p>
+            <w:pPr>
+              <w:cnfStyle w:val="000000000000" w:firstRow="0" w:lastRow="0" w:firstColumn="0" w:lastColumn="0" w:oddVBand="0" w:evenVBand="0" w:oddHBand="0" w:evenHBand="0" w:firstRowFirstColumn="0" w:firstRowLastColumn="0" w:lastRowFirstColumn="0" w:lastRowLastColumn="0"/>
+            </w:pPr>
+            <w:r>
+              <w:t>7</w:t>
+            </w:r>
+          </w:p>
+        </w:tc>
+        <w:tc>
+          <w:tcPr>
+            <w:tcW w:w="3367" w:type="dxa"/>
+          </w:tcPr>
+          <w:p>
+            <w:pPr>
+              <w:cnfStyle w:val="000000000000" w:firstRow="0" w:lastRow="0" w:firstColumn="0" w:lastColumn="0" w:oddVBand="0" w:evenVBand="0" w:oddHBand="0" w:evenHBand="0" w:firstRowFirstColumn="0" w:firstRowLastColumn="0" w:lastRowFirstColumn="0" w:lastRowLastColumn="0"/>
+            </w:pPr>
+            <w:r>
+              <w:t xml:space="preserve">A system that can manage a user’s profile and be used to automatically give ownership to a request. </w:t>
+            </w:r>
+          </w:p>
+        </w:tc>
+        <w:tc>
+          <w:tcPr>
+            <w:tcW w:w="2535" w:type="dxa"/>
+          </w:tcPr>
+          <w:p>
+            <w:pPr>
+              <w:cnfStyle w:val="000000000000" w:firstRow="0" w:lastRow="0" w:firstColumn="0" w:lastColumn="0" w:oddVBand="0" w:evenVBand="0" w:oddHBand="0" w:evenHBand="0" w:firstRowFirstColumn="0" w:firstRowLastColumn="0" w:lastRowFirstColumn="0" w:lastRowLastColumn="0"/>
+            </w:pPr>
+            <w:r>
+              <w:t xml:space="preserve">This will be useful to manage request but also as the App is supposed to be a closed system so only known people can access and use the app, a user system will enable the app to be separated from the wider internet. </w:t>
+            </w:r>
+          </w:p>
+        </w:tc>
+      </w:tr>
+      <w:tr>
+        <w:tc>
+          <w:tcPr>
+            <w:cnfStyle w:val="001000000000" w:firstRow="0" w:lastRow="0" w:firstColumn="1" w:lastColumn="0" w:oddVBand="0" w:evenVBand="0" w:oddHBand="0" w:evenHBand="0" w:firstRowFirstColumn="0" w:firstRowLastColumn="0" w:lastRowFirstColumn="0" w:lastRowLastColumn="0"/>
+            <w:tcW w:w="2523" w:type="dxa"/>
+          </w:tcPr>
+          <w:p>
+            <w:pPr>
+              <w:rPr>
+                <w:b w:val="0"/>
+                <w:bCs w:val="0"/>
+              </w:rPr>
+            </w:pPr>
+            <w:r>
+              <w:rPr>
+                <w:b w:val="0"/>
+                <w:bCs w:val="0"/>
+              </w:rPr>
+              <w:t xml:space="preserve">Log in system </w:t>
+            </w:r>
+          </w:p>
+        </w:tc>
+        <w:tc>
+          <w:tcPr>
+            <w:tcW w:w="591" w:type="dxa"/>
+          </w:tcPr>
+          <w:p>
+            <w:pPr>
+              <w:cnfStyle w:val="000000000000" w:firstRow="0" w:lastRow="0" w:firstColumn="0" w:lastColumn="0" w:oddVBand="0" w:evenVBand="0" w:oddHBand="0" w:evenHBand="0" w:firstRowFirstColumn="0" w:firstRowLastColumn="0" w:lastRowFirstColumn="0" w:lastRowLastColumn="0"/>
+            </w:pPr>
+            <w:r>
+              <w:t>8</w:t>
+            </w:r>
+          </w:p>
+        </w:tc>
+        <w:tc>
+          <w:tcPr>
+            <w:tcW w:w="3367" w:type="dxa"/>
+          </w:tcPr>
+          <w:p>
+            <w:pPr>
+              <w:cnfStyle w:val="000000000000" w:firstRow="0" w:lastRow="0" w:firstColumn="0" w:lastColumn="0" w:oddVBand="0" w:evenVBand="0" w:oddHBand="0" w:evenHBand="0" w:firstRowFirstColumn="0" w:firstRowLastColumn="0" w:lastRowFirstColumn="0" w:lastRowLastColumn="0"/>
+            </w:pPr>
+            <w:r>
+              <w:t>A basic login system</w:t>
+            </w:r>
+            <w:r>
+              <w:t xml:space="preserve"> allows users to log in with the right </w:t>
+            </w:r>
+            <w:proofErr w:type="gramStart"/>
+            <w:r>
+              <w:t>details ,</w:t>
+            </w:r>
+            <w:proofErr w:type="gramEnd"/>
+            <w:r>
+              <w:t xml:space="preserve"> stops users without the right details </w:t>
+            </w:r>
+          </w:p>
+        </w:tc>
+        <w:tc>
+          <w:tcPr>
+            <w:tcW w:w="2535" w:type="dxa"/>
+          </w:tcPr>
+          <w:p>
+            <w:pPr>
+              <w:cnfStyle w:val="000000000000" w:firstRow="0" w:lastRow="0" w:firstColumn="0" w:lastColumn="0" w:oddVBand="0" w:evenVBand="0" w:oddHBand="0" w:evenHBand="0" w:firstRowFirstColumn="0" w:firstRowLastColumn="0" w:lastRowFirstColumn="0" w:lastRowLastColumn="0"/>
+            </w:pPr>
+            <w:r>
+              <w:t xml:space="preserve">Disguises users, enabling user System </w:t>
+            </w:r>
+          </w:p>
+          <w:p>
+            <w:pPr>
+              <w:cnfStyle w:val="000000000000" w:firstRow="0" w:lastRow="0" w:firstColumn="0" w:lastColumn="0" w:oddVBand="0" w:evenVBand="0" w:oddHBand="0" w:evenHBand="0" w:firstRowFirstColumn="0" w:firstRowLastColumn="0" w:lastRowFirstColumn="0" w:lastRowLastColumn="0"/>
+            </w:pPr>
+            <w:r>
+              <w:t>Stops unwanted users from accessing app</w:t>
             </w:r>
           </w:p>
         </w:tc>
@@ -5791,11 +5992,7 @@
         <w:t xml:space="preserve"> I would</w:t>
       </w:r>
       <w:r>
-        <w:t xml:space="preserve"> </w:t>
-      </w:r>
-      <w:r>
-        <w:lastRenderedPageBreak/>
-        <w:t xml:space="preserve">consider the program greatly successful as functionality is achieved to a greater deal than what I have </w:t>
+        <w:t xml:space="preserve"> consider the program greatly successful as functionality is achieved to a greater deal than what I have </w:t>
       </w:r>
       <w:r>
         <w:t>planned</w:t>
@@ -5837,7 +6034,13 @@
     </w:p>
     <w:p>
       <w:r>
-        <w:t xml:space="preserve">Other than what Implementing systems </w:t>
+        <w:t>Other than what Implementing systems</w:t>
+      </w:r>
+      <w:r>
+        <w:t>,</w:t>
+      </w:r>
+      <w:r>
+        <w:t xml:space="preserve"> </w:t>
       </w:r>
       <w:r>
         <w:t>my other goals are for the code to be readable and easily understandable, this means extensively commenting code (</w:t>
@@ -5924,6 +6127,7 @@
           <w:sz w:val="44"/>
           <w:szCs w:val="44"/>
         </w:rPr>
+        <w:lastRenderedPageBreak/>
         <w:t xml:space="preserve">The </w:t>
       </w:r>
       <w:r>
@@ -6009,7 +6213,13 @@
         <w:t>PHP, as its wide usage means there is a lot of support for it and is stable. It is also Relatively Easy to understand which is one of my requirements</w:t>
       </w:r>
       <w:r>
-        <w:t xml:space="preserve"> so that other coders can use my code if so required.  It also has easy SQL integration which will help greatly as my Systems require a lot of interaction with a database  </w:t>
+        <w:t xml:space="preserve"> so that other coders can use my code if so required.  It also has easy SQL integration which will help greatly as my Systems require a lot of interaction with a database</w:t>
+      </w:r>
+      <w:r>
+        <w:t xml:space="preserve">, especially with PDO which is the Data access extension I plan to use primarily because of its proof against SQL injection attacks </w:t>
+      </w:r>
+      <w:r>
+        <w:t xml:space="preserve"> </w:t>
       </w:r>
     </w:p>
     <w:p>
@@ -6061,14 +6271,606 @@
     </w:p>
     <w:p>
       <w:r>
+        <w:t>I do not plan to use any frame works</w:t>
+      </w:r>
+      <w:r>
+        <w:t xml:space="preserve"> at current. </w:t>
+      </w:r>
+      <w:r>
+        <w:t xml:space="preserve"> </w:t>
+      </w:r>
+    </w:p>
+    <w:p>
+      <w:pPr>
+        <w:pStyle w:val="Heading3"/>
+        <w:rPr>
+          <w:sz w:val="28"/>
+          <w:szCs w:val="28"/>
+        </w:rPr>
+      </w:pPr>
+      <w:r>
+        <w:rPr>
+          <w:sz w:val="28"/>
+          <w:szCs w:val="28"/>
+        </w:rPr>
+        <w:t>A modular Design</w:t>
+      </w:r>
+      <w:r>
+        <w:rPr>
+          <w:sz w:val="28"/>
+          <w:szCs w:val="28"/>
+        </w:rPr>
+        <w:t xml:space="preserve">: </w:t>
+      </w:r>
+    </w:p>
+    <w:p>
+      <w:r>
+        <w:t xml:space="preserve">I plan to split each section of the problem into different sub sections </w:t>
+      </w:r>
+      <w:r>
+        <w:t>where</w:t>
+      </w:r>
+      <w:r>
+        <w:t xml:space="preserve"> I can more easily develop and test each new system; this will also help deliver a </w:t>
+      </w:r>
+      <w:r>
+        <w:t xml:space="preserve">working </w:t>
+      </w:r>
+      <w:r>
+        <w:t>solution</w:t>
+      </w:r>
+      <w:r>
+        <w:t xml:space="preserve"> to the problem even if I don’t finish all the planned functions</w:t>
+      </w:r>
+      <w:r>
+        <w:t>. This divide and conquer approach will help me keep on top of the development and enable me to create systems with 100</w:t>
+      </w:r>
+      <w:r>
+        <w:t>% (</w:t>
+      </w:r>
+      <w:r>
+        <w:t xml:space="preserve">or close to that) functionality rapidly. </w:t>
+      </w:r>
+    </w:p>
+    <w:p>
+      <w:pPr>
+        <w:pStyle w:val="Heading4"/>
+      </w:pPr>
+      <w:r>
+        <w:t xml:space="preserve">Development plan: </w:t>
+      </w:r>
+    </w:p>
+    <w:p>
+      <w:pPr>
+        <w:pStyle w:val="ListParagraph"/>
+        <w:numPr>
+          <w:ilvl w:val="0"/>
+          <w:numId w:val="22"/>
+        </w:numPr>
+      </w:pPr>
+      <w:r>
+        <w:t>Log in and Initial User system</w:t>
+      </w:r>
+    </w:p>
+    <w:p>
+      <w:pPr>
+        <w:pStyle w:val="ListParagraph"/>
+        <w:numPr>
+          <w:ilvl w:val="1"/>
+          <w:numId w:val="22"/>
+        </w:numPr>
+      </w:pPr>
+      <w:r>
+        <w:t>Back-end database work to create necessary tables to store the username and password of a user</w:t>
+      </w:r>
+    </w:p>
+    <w:p>
+      <w:pPr>
+        <w:pStyle w:val="ListParagraph"/>
+        <w:numPr>
+          <w:ilvl w:val="1"/>
+          <w:numId w:val="22"/>
+        </w:numPr>
+      </w:pPr>
+      <w:r>
+        <w:t xml:space="preserve">Use of PHP to validate the data sent from the user and using SQL via PDO check that it matches with a known username and password. </w:t>
+      </w:r>
+    </w:p>
+    <w:p>
+      <w:pPr>
+        <w:pStyle w:val="ListParagraph"/>
+        <w:numPr>
+          <w:ilvl w:val="1"/>
+          <w:numId w:val="22"/>
+        </w:numPr>
+      </w:pPr>
+      <w:r>
         <w:lastRenderedPageBreak/>
-        <w:t>I do not plan to use any frame works</w:t>
-      </w:r>
-      <w:r>
-        <w:t xml:space="preserve"> at current. </w:t>
+        <w:t>Use of HTML and CSS to create a GU</w:t>
+      </w:r>
+      <w:r>
+        <w:t>Is for both phones and computers.</w:t>
+      </w:r>
+    </w:p>
+    <w:p>
+      <w:pPr>
+        <w:pStyle w:val="ListParagraph"/>
+        <w:numPr>
+          <w:ilvl w:val="1"/>
+          <w:numId w:val="22"/>
+        </w:numPr>
+      </w:pPr>
+      <w:r>
+        <w:t xml:space="preserve">Use of </w:t>
+      </w:r>
+      <w:r>
+        <w:t xml:space="preserve">JavaScript </w:t>
+      </w:r>
+      <w:r>
+        <w:t>for initial validation and error management system</w:t>
       </w:r>
       <w:r>
         <w:t xml:space="preserve"> </w:t>
+      </w:r>
+    </w:p>
+    <w:p>
+      <w:pPr>
+        <w:pStyle w:val="ListParagraph"/>
+        <w:numPr>
+          <w:ilvl w:val="0"/>
+          <w:numId w:val="22"/>
+        </w:numPr>
+      </w:pPr>
+      <w:r>
+        <w:t>Central dashboard</w:t>
+      </w:r>
+    </w:p>
+    <w:p>
+      <w:pPr>
+        <w:pStyle w:val="ListParagraph"/>
+        <w:numPr>
+          <w:ilvl w:val="1"/>
+          <w:numId w:val="22"/>
+        </w:numPr>
+      </w:pPr>
+      <w:r>
+        <w:t>Use of HTML and CSS to create a GUIs for both phones and computers.</w:t>
+      </w:r>
+    </w:p>
+    <w:p>
+      <w:pPr>
+        <w:pStyle w:val="ListParagraph"/>
+        <w:numPr>
+          <w:ilvl w:val="1"/>
+          <w:numId w:val="22"/>
+        </w:numPr>
+      </w:pPr>
+      <w:r>
+        <w:t xml:space="preserve">Back/logout button. </w:t>
+      </w:r>
+    </w:p>
+    <w:p>
+      <w:pPr>
+        <w:pStyle w:val="ListParagraph"/>
+        <w:numPr>
+          <w:ilvl w:val="1"/>
+          <w:numId w:val="22"/>
+        </w:numPr>
+      </w:pPr>
+      <w:r>
+        <w:t xml:space="preserve">Buttons to go to each function page </w:t>
+      </w:r>
+    </w:p>
+    <w:p>
+      <w:pPr>
+        <w:pStyle w:val="ListParagraph"/>
+        <w:numPr>
+          <w:ilvl w:val="0"/>
+          <w:numId w:val="22"/>
+        </w:numPr>
+      </w:pPr>
+      <w:r>
+        <w:t>Stock handling System</w:t>
+      </w:r>
+    </w:p>
+    <w:p>
+      <w:pPr>
+        <w:pStyle w:val="ListParagraph"/>
+        <w:numPr>
+          <w:ilvl w:val="1"/>
+          <w:numId w:val="22"/>
+        </w:numPr>
+      </w:pPr>
+      <w:r>
+        <w:t xml:space="preserve">Back-end database work to create necessary tables and relationship between them </w:t>
+      </w:r>
+    </w:p>
+    <w:p>
+      <w:pPr>
+        <w:pStyle w:val="ListParagraph"/>
+        <w:numPr>
+          <w:ilvl w:val="1"/>
+          <w:numId w:val="22"/>
+        </w:numPr>
+      </w:pPr>
+      <w:r>
+        <w:t>Front end page that allows the</w:t>
+      </w:r>
+      <w:r>
+        <w:t xml:space="preserve"> User to view the stored data in the relevant tables in a useable way </w:t>
+      </w:r>
+      <w:r>
+        <w:t>using PHP’s</w:t>
+      </w:r>
+      <w:r>
+        <w:t xml:space="preserve"> PDO data access </w:t>
+      </w:r>
+      <w:r>
+        <w:t>extension to interact with the database via SQL</w:t>
+      </w:r>
+    </w:p>
+    <w:p>
+      <w:pPr>
+        <w:pStyle w:val="ListParagraph"/>
+        <w:numPr>
+          <w:ilvl w:val="1"/>
+          <w:numId w:val="22"/>
+        </w:numPr>
+      </w:pPr>
+      <w:r>
+        <w:t>Use of HTML and CSS to create GUI</w:t>
+      </w:r>
+      <w:r>
+        <w:t xml:space="preserve">s </w:t>
+      </w:r>
+      <w:r>
+        <w:t xml:space="preserve">for both phones and </w:t>
+      </w:r>
+      <w:r>
+        <w:t>c</w:t>
+      </w:r>
+      <w:r>
+        <w:t>omputers</w:t>
+      </w:r>
+      <w:r>
+        <w:t>.</w:t>
+      </w:r>
+    </w:p>
+    <w:p>
+      <w:pPr>
+        <w:pStyle w:val="ListParagraph"/>
+        <w:numPr>
+          <w:ilvl w:val="1"/>
+          <w:numId w:val="22"/>
+        </w:numPr>
+      </w:pPr>
+      <w:r>
+        <w:t xml:space="preserve">Create PHP/JavaScript/AJAX functions that allow modification and deletion </w:t>
+      </w:r>
+      <w:r>
+        <w:t>of the</w:t>
+      </w:r>
+      <w:r>
+        <w:t xml:space="preserve"> rows in the database</w:t>
+      </w:r>
+    </w:p>
+    <w:p>
+      <w:pPr>
+        <w:pStyle w:val="ListParagraph"/>
+        <w:numPr>
+          <w:ilvl w:val="1"/>
+          <w:numId w:val="22"/>
+        </w:numPr>
+      </w:pPr>
+      <w:r>
+        <w:t>PHP/JavaScript/A</w:t>
+      </w:r>
+      <w:r>
+        <w:t xml:space="preserve">JAX function that will sort the data </w:t>
+      </w:r>
+    </w:p>
+    <w:p>
+      <w:pPr>
+        <w:pStyle w:val="ListParagraph"/>
+        <w:numPr>
+          <w:ilvl w:val="0"/>
+          <w:numId w:val="22"/>
+        </w:numPr>
+      </w:pPr>
+      <w:r>
+        <w:t xml:space="preserve">Kit Request System </w:t>
+      </w:r>
+    </w:p>
+    <w:p>
+      <w:pPr>
+        <w:pStyle w:val="ListParagraph"/>
+        <w:numPr>
+          <w:ilvl w:val="1"/>
+          <w:numId w:val="22"/>
+        </w:numPr>
+      </w:pPr>
+      <w:r>
+        <w:t xml:space="preserve">Back-end database work to create necessary tables and relationship between them </w:t>
+      </w:r>
+    </w:p>
+    <w:p>
+      <w:pPr>
+        <w:pStyle w:val="ListParagraph"/>
+        <w:numPr>
+          <w:ilvl w:val="1"/>
+          <w:numId w:val="22"/>
+        </w:numPr>
+      </w:pPr>
+      <w:r>
+        <w:t>Font end page that allows users to</w:t>
+      </w:r>
+      <w:r>
+        <w:t xml:space="preserve"> request Kit</w:t>
+      </w:r>
+      <w:r>
+        <w:t xml:space="preserve"> (HTML, CSS) </w:t>
+      </w:r>
+      <w:r>
+        <w:t>.</w:t>
+      </w:r>
+    </w:p>
+    <w:p>
+      <w:pPr>
+        <w:pStyle w:val="ListParagraph"/>
+        <w:numPr>
+          <w:ilvl w:val="1"/>
+          <w:numId w:val="22"/>
+        </w:numPr>
+      </w:pPr>
+      <w:r>
+        <w:t xml:space="preserve">Use of JavaScript for initial validation and error management system </w:t>
+      </w:r>
+    </w:p>
+    <w:p>
+      <w:pPr>
+        <w:pStyle w:val="ListParagraph"/>
+        <w:numPr>
+          <w:ilvl w:val="1"/>
+          <w:numId w:val="22"/>
+        </w:numPr>
+      </w:pPr>
+      <w:r>
+        <w:t xml:space="preserve">Back-end page that checks if kit in stock or not and performs appropriate action based on that and returns appropriate to user message. </w:t>
+      </w:r>
+    </w:p>
+    <w:p>
+      <w:pPr>
+        <w:pStyle w:val="ListParagraph"/>
+        <w:numPr>
+          <w:ilvl w:val="1"/>
+          <w:numId w:val="22"/>
+        </w:numPr>
+      </w:pPr>
+      <w:r>
+        <w:t xml:space="preserve"> </w:t>
+      </w:r>
+      <w:r>
+        <w:t>System that shows Users’ requests and allows them to modify and delete them (PHP, SQL</w:t>
+      </w:r>
+      <w:r>
+        <w:t>, AJAX/</w:t>
+      </w:r>
+      <w:r>
+        <w:t xml:space="preserve"> </w:t>
+      </w:r>
+      <w:r>
+        <w:t>JavaScript?</w:t>
+      </w:r>
+      <w:r>
+        <w:t>)</w:t>
+      </w:r>
+    </w:p>
+    <w:p>
+      <w:pPr>
+        <w:pStyle w:val="ListParagraph"/>
+        <w:numPr>
+          <w:ilvl w:val="1"/>
+          <w:numId w:val="22"/>
+        </w:numPr>
+      </w:pPr>
+      <w:r>
+        <w:t>System that shows the Requests to an Admin</w:t>
+      </w:r>
+      <w:r>
+        <w:t xml:space="preserve"> and allows them to modify/ respond to the request.</w:t>
+      </w:r>
+      <w:r>
+        <w:t xml:space="preserve"> (Intended User the CF QM)</w:t>
+      </w:r>
+      <w:r>
+        <w:t xml:space="preserve">(PHP) </w:t>
+      </w:r>
+    </w:p>
+    <w:p>
+      <w:pPr>
+        <w:pStyle w:val="ListParagraph"/>
+        <w:numPr>
+          <w:ilvl w:val="0"/>
+          <w:numId w:val="22"/>
+        </w:numPr>
+      </w:pPr>
+      <w:r>
+        <w:t>Full User System</w:t>
+      </w:r>
+    </w:p>
+    <w:p>
+      <w:pPr>
+        <w:pStyle w:val="ListParagraph"/>
+        <w:numPr>
+          <w:ilvl w:val="1"/>
+          <w:numId w:val="22"/>
+        </w:numPr>
+      </w:pPr>
+      <w:r>
+        <w:t xml:space="preserve">A system that allows Admins to </w:t>
+      </w:r>
+      <w:r>
+        <w:t>create manage</w:t>
+      </w:r>
+      <w:r>
+        <w:t xml:space="preserve">, and delete user profile (PHP, SQL, AJAX JavaScript), </w:t>
+      </w:r>
+    </w:p>
+    <w:p>
+      <w:pPr>
+        <w:pStyle w:val="ListParagraph"/>
+        <w:numPr>
+          <w:ilvl w:val="1"/>
+          <w:numId w:val="22"/>
+        </w:numPr>
+      </w:pPr>
+      <w:r>
+        <w:t>Use of HTML and CSS to create a GUIs for both phones and computers.</w:t>
+      </w:r>
+    </w:p>
+    <w:p>
+      <w:pPr>
+        <w:pStyle w:val="ListParagraph"/>
+        <w:numPr>
+          <w:ilvl w:val="1"/>
+          <w:numId w:val="22"/>
+        </w:numPr>
+      </w:pPr>
+      <w:r>
+        <w:t>A system that displays relevant information about each user that are stored from in the dat</w:t>
+      </w:r>
+      <w:r>
+        <w:t>a</w:t>
+      </w:r>
+      <w:r>
+        <w:t>base.</w:t>
+      </w:r>
+      <w:r>
+        <w:t xml:space="preserve"> (PHP SQL)</w:t>
+      </w:r>
+    </w:p>
+    <w:p>
+      <w:pPr>
+        <w:pStyle w:val="ListParagraph"/>
+        <w:numPr>
+          <w:ilvl w:val="0"/>
+          <w:numId w:val="22"/>
+        </w:numPr>
+      </w:pPr>
+      <w:r>
+        <w:t>Event Management System</w:t>
+      </w:r>
+    </w:p>
+    <w:p>
+      <w:pPr>
+        <w:pStyle w:val="ListParagraph"/>
+        <w:numPr>
+          <w:ilvl w:val="1"/>
+          <w:numId w:val="22"/>
+        </w:numPr>
+      </w:pPr>
+      <w:r>
+        <w:t xml:space="preserve">Creation of relevant database tables </w:t>
+      </w:r>
+    </w:p>
+    <w:p>
+      <w:pPr>
+        <w:pStyle w:val="ListParagraph"/>
+        <w:numPr>
+          <w:ilvl w:val="1"/>
+          <w:numId w:val="22"/>
+        </w:numPr>
+      </w:pPr>
+      <w:r>
+        <w:t xml:space="preserve"> Use of HTML and CSS to create a GUIs for both phones and computers.</w:t>
+      </w:r>
+    </w:p>
+    <w:p>
+      <w:pPr>
+        <w:pStyle w:val="ListParagraph"/>
+        <w:numPr>
+          <w:ilvl w:val="1"/>
+          <w:numId w:val="22"/>
+        </w:numPr>
+      </w:pPr>
+      <w:r>
+        <w:t>A system that displays relevant information about each user that are stored from in the database. (PHP SQL)</w:t>
+      </w:r>
+    </w:p>
+    <w:p>
+      <w:pPr>
+        <w:pStyle w:val="ListParagraph"/>
+        <w:numPr>
+          <w:ilvl w:val="1"/>
+          <w:numId w:val="22"/>
+        </w:numPr>
+      </w:pPr>
+      <w:r>
+        <w:t xml:space="preserve">A system that displays upcoming </w:t>
+      </w:r>
+      <w:r>
+        <w:t>events on the dashboard of all users</w:t>
+      </w:r>
+    </w:p>
+    <w:p>
+      <w:pPr>
+        <w:pStyle w:val="ListParagraph"/>
+        <w:numPr>
+          <w:ilvl w:val="1"/>
+          <w:numId w:val="22"/>
+        </w:numPr>
+      </w:pPr>
+      <w:r>
+        <w:lastRenderedPageBreak/>
+        <w:t>A system that displays all events</w:t>
+      </w:r>
+    </w:p>
+    <w:p>
+      <w:pPr>
+        <w:pStyle w:val="ListParagraph"/>
+        <w:numPr>
+          <w:ilvl w:val="1"/>
+          <w:numId w:val="22"/>
+        </w:numPr>
+      </w:pPr>
+      <w:r>
+        <w:t>A system that allows an admin to create, manage and delete events</w:t>
+      </w:r>
+    </w:p>
+    <w:p>
+      <w:pPr>
+        <w:pStyle w:val="ListParagraph"/>
+        <w:numPr>
+          <w:ilvl w:val="1"/>
+          <w:numId w:val="22"/>
+        </w:numPr>
+      </w:pPr>
+      <w:r>
+        <w:t xml:space="preserve">The ability to add a file (Intended Use: Orders) to an event. </w:t>
+      </w:r>
+    </w:p>
+    <w:p>
+      <w:pPr>
+        <w:pStyle w:val="ListParagraph"/>
+        <w:numPr>
+          <w:ilvl w:val="0"/>
+          <w:numId w:val="22"/>
+        </w:numPr>
+      </w:pPr>
+      <w:r>
+        <w:t>Help system to explain how a system works</w:t>
+      </w:r>
+    </w:p>
+    <w:p>
+      <w:pPr>
+        <w:pStyle w:val="ListParagraph"/>
+        <w:numPr>
+          <w:ilvl w:val="1"/>
+          <w:numId w:val="22"/>
+        </w:numPr>
+      </w:pPr>
+      <w:r>
+        <w:t>Use of HTML and CSS to create a GUIs for both phones and computers.</w:t>
       </w:r>
     </w:p>
     <w:p>
@@ -6735,6 +7537,7 @@
                 <w:b w:val="0"/>
                 <w:bCs w:val="0"/>
               </w:rPr>
+              <w:lastRenderedPageBreak/>
               <w:t>002B17</w:t>
             </w:r>
           </w:p>
@@ -6772,6 +7575,91 @@
                 <w:bCs/>
               </w:rPr>
             </w:pPr>
+            <w:r>
+              <w:rPr>
+                <w:b/>
+                <w:bCs/>
+                <w:noProof/>
+              </w:rPr>
+              <w:drawing>
+                <wp:anchor distT="0" distB="0" distL="114300" distR="114300" simplePos="0" relativeHeight="251699200" behindDoc="1" locked="0" layoutInCell="1" allowOverlap="1" wp14:anchorId="0B370932" wp14:editId="7D137EBD">
+                  <wp:simplePos x="0" y="0"/>
+                  <wp:positionH relativeFrom="column">
+                    <wp:posOffset>109855</wp:posOffset>
+                  </wp:positionH>
+                  <wp:positionV relativeFrom="paragraph">
+                    <wp:posOffset>88265</wp:posOffset>
+                  </wp:positionV>
+                  <wp:extent cx="433705" cy="416560"/>
+                  <wp:effectExtent l="114300" t="76200" r="80645" b="135890"/>
+                  <wp:wrapSquare wrapText="bothSides"/>
+                  <wp:docPr id="31" name="Picture 31"/>
+                  <wp:cNvGraphicFramePr>
+                    <a:graphicFrameLocks xmlns:a="http://schemas.openxmlformats.org/drawingml/2006/main" noChangeAspect="1"/>
+                  </wp:cNvGraphicFramePr>
+                  <a:graphic xmlns:a="http://schemas.openxmlformats.org/drawingml/2006/main">
+                    <a:graphicData uri="http://schemas.openxmlformats.org/drawingml/2006/picture">
+                      <pic:pic xmlns:pic="http://schemas.openxmlformats.org/drawingml/2006/picture">
+                        <pic:nvPicPr>
+                          <pic:cNvPr id="1" name=""/>
+                          <pic:cNvPicPr/>
+                        </pic:nvPicPr>
+                        <pic:blipFill>
+                          <a:blip r:embed="rId30">
+                            <a:extLst>
+                              <a:ext uri="{28A0092B-C50C-407E-A947-70E740481C1C}">
+                                <a14:useLocalDpi xmlns:a14="http://schemas.microsoft.com/office/drawing/2010/main" val="0"/>
+                              </a:ext>
+                            </a:extLst>
+                          </a:blip>
+                          <a:stretch>
+                            <a:fillRect/>
+                          </a:stretch>
+                        </pic:blipFill>
+                        <pic:spPr>
+                          <a:xfrm>
+                            <a:off x="0" y="0"/>
+                            <a:ext cx="433705" cy="416560"/>
+                          </a:xfrm>
+                          <a:prstGeom prst="roundRect">
+                            <a:avLst>
+                              <a:gd name="adj" fmla="val 16667"/>
+                            </a:avLst>
+                          </a:prstGeom>
+                          <a:ln>
+                            <a:noFill/>
+                          </a:ln>
+                          <a:effectLst>
+                            <a:outerShdw blurRad="76200" dist="38100" dir="7800000" algn="tl" rotWithShape="0">
+                              <a:srgbClr val="000000">
+                                <a:alpha val="40000"/>
+                              </a:srgbClr>
+                            </a:outerShdw>
+                          </a:effectLst>
+                          <a:scene3d>
+                            <a:camera prst="orthographicFront"/>
+                            <a:lightRig rig="contrasting" dir="t">
+                              <a:rot lat="0" lon="0" rev="4200000"/>
+                            </a:lightRig>
+                          </a:scene3d>
+                          <a:sp3d prstMaterial="plastic">
+                            <a:contourClr>
+                              <a:srgbClr val="969696"/>
+                            </a:contourClr>
+                          </a:sp3d>
+                        </pic:spPr>
+                      </pic:pic>
+                    </a:graphicData>
+                  </a:graphic>
+                  <wp14:sizeRelH relativeFrom="margin">
+                    <wp14:pctWidth>0</wp14:pctWidth>
+                  </wp14:sizeRelH>
+                  <wp14:sizeRelV relativeFrom="margin">
+                    <wp14:pctHeight>0</wp14:pctHeight>
+                  </wp14:sizeRelV>
+                </wp:anchor>
+              </w:drawing>
+            </w:r>
           </w:p>
         </w:tc>
         <w:tc>
@@ -6839,7 +7727,6 @@
                 <w:b w:val="0"/>
                 <w:bCs w:val="0"/>
               </w:rPr>
-              <w:lastRenderedPageBreak/>
               <w:t>FFFFFF</w:t>
             </w:r>
           </w:p>
@@ -6877,6 +7764,92 @@
                 <w:bCs/>
               </w:rPr>
             </w:pPr>
+            <w:r>
+              <w:rPr>
+                <w:b/>
+                <w:bCs/>
+                <w:noProof/>
+              </w:rPr>
+              <w:drawing>
+                <wp:anchor distT="0" distB="0" distL="114300" distR="114300" simplePos="0" relativeHeight="251697152" behindDoc="0" locked="0" layoutInCell="1" allowOverlap="1" wp14:anchorId="5949F72B" wp14:editId="24ECB11F">
+                  <wp:simplePos x="0" y="0"/>
+                  <wp:positionH relativeFrom="column">
+                    <wp:posOffset>124671</wp:posOffset>
+                  </wp:positionH>
+                  <wp:positionV relativeFrom="paragraph">
+                    <wp:posOffset>87207</wp:posOffset>
+                  </wp:positionV>
+                  <wp:extent cx="405130" cy="381635"/>
+                  <wp:effectExtent l="133350" t="76200" r="71120" b="132715"/>
+                  <wp:wrapSquare wrapText="bothSides"/>
+                  <wp:docPr id="32" name="Picture 32"/>
+                  <wp:cNvGraphicFramePr>
+                    <a:graphicFrameLocks xmlns:a="http://schemas.openxmlformats.org/drawingml/2006/main" noChangeAspect="1"/>
+                  </wp:cNvGraphicFramePr>
+                  <a:graphic xmlns:a="http://schemas.openxmlformats.org/drawingml/2006/main">
+                    <a:graphicData uri="http://schemas.openxmlformats.org/drawingml/2006/picture">
+                      <pic:pic xmlns:pic="http://schemas.openxmlformats.org/drawingml/2006/picture">
+                        <pic:nvPicPr>
+                          <pic:cNvPr id="1" name=""/>
+                          <pic:cNvPicPr/>
+                        </pic:nvPicPr>
+                        <pic:blipFill>
+                          <a:blip r:embed="rId31">
+                            <a:extLst>
+                              <a:ext uri="{28A0092B-C50C-407E-A947-70E740481C1C}">
+                                <a14:useLocalDpi xmlns:a14="http://schemas.microsoft.com/office/drawing/2010/main" val="0"/>
+                              </a:ext>
+                            </a:extLst>
+                          </a:blip>
+                          <a:stretch>
+                            <a:fillRect/>
+                          </a:stretch>
+                        </pic:blipFill>
+                        <pic:spPr>
+                          <a:xfrm>
+                            <a:off x="0" y="0"/>
+                            <a:ext cx="405130" cy="381635"/>
+                          </a:xfrm>
+                          <a:prstGeom prst="roundRect">
+                            <a:avLst>
+                              <a:gd name="adj" fmla="val 16667"/>
+                            </a:avLst>
+                          </a:prstGeom>
+                          <a:ln>
+                            <a:noFill/>
+                          </a:ln>
+                          <a:effectLst>
+                            <a:outerShdw blurRad="76200" dist="38100" dir="7800000" algn="tl" rotWithShape="0">
+                              <a:srgbClr val="000000">
+                                <a:alpha val="40000"/>
+                              </a:srgbClr>
+                            </a:outerShdw>
+                          </a:effectLst>
+                          <a:scene3d>
+                            <a:camera prst="orthographicFront"/>
+                            <a:lightRig rig="contrasting" dir="t">
+                              <a:rot lat="0" lon="0" rev="4200000"/>
+                            </a:lightRig>
+                          </a:scene3d>
+                          <a:sp3d prstMaterial="plastic">
+                            <a:bevelT w="381000" h="114300" prst="relaxedInset"/>
+                            <a:contourClr>
+                              <a:srgbClr val="969696"/>
+                            </a:contourClr>
+                          </a:sp3d>
+                        </pic:spPr>
+                      </pic:pic>
+                    </a:graphicData>
+                  </a:graphic>
+                  <wp14:sizeRelH relativeFrom="margin">
+                    <wp14:pctWidth>0</wp14:pctWidth>
+                  </wp14:sizeRelH>
+                  <wp14:sizeRelV relativeFrom="margin">
+                    <wp14:pctHeight>0</wp14:pctHeight>
+                  </wp14:sizeRelV>
+                </wp:anchor>
+              </w:drawing>
+            </w:r>
           </w:p>
         </w:tc>
         <w:tc>
@@ -7001,6 +7974,71 @@
                 <w:bCs/>
               </w:rPr>
             </w:pPr>
+            <w:r>
+              <w:rPr>
+                <w:b/>
+                <w:bCs/>
+                <w:noProof/>
+              </w:rPr>
+              <w:drawing>
+                <wp:inline distT="0" distB="0" distL="0" distR="0" wp14:anchorId="79A5A494" wp14:editId="06C626D4">
+                  <wp:extent cx="460078" cy="442383"/>
+                  <wp:effectExtent l="114300" t="76200" r="73660" b="129540"/>
+                  <wp:docPr id="33" name="Picture 33"/>
+                  <wp:cNvGraphicFramePr>
+                    <a:graphicFrameLocks xmlns:a="http://schemas.openxmlformats.org/drawingml/2006/main" noChangeAspect="1"/>
+                  </wp:cNvGraphicFramePr>
+                  <a:graphic xmlns:a="http://schemas.openxmlformats.org/drawingml/2006/main">
+                    <a:graphicData uri="http://schemas.openxmlformats.org/drawingml/2006/picture">
+                      <pic:pic xmlns:pic="http://schemas.openxmlformats.org/drawingml/2006/picture">
+                        <pic:nvPicPr>
+                          <pic:cNvPr id="1" name=""/>
+                          <pic:cNvPicPr/>
+                        </pic:nvPicPr>
+                        <pic:blipFill>
+                          <a:blip r:embed="rId32"/>
+                          <a:stretch>
+                            <a:fillRect/>
+                          </a:stretch>
+                        </pic:blipFill>
+                        <pic:spPr>
+                          <a:xfrm>
+                            <a:off x="0" y="0"/>
+                            <a:ext cx="463736" cy="445900"/>
+                          </a:xfrm>
+                          <a:prstGeom prst="roundRect">
+                            <a:avLst>
+                              <a:gd name="adj" fmla="val 16667"/>
+                            </a:avLst>
+                          </a:prstGeom>
+                          <a:ln>
+                            <a:noFill/>
+                          </a:ln>
+                          <a:effectLst>
+                            <a:outerShdw blurRad="76200" dist="38100" dir="7800000" algn="tl" rotWithShape="0">
+                              <a:srgbClr val="000000">
+                                <a:alpha val="40000"/>
+                              </a:srgbClr>
+                            </a:outerShdw>
+                          </a:effectLst>
+                          <a:scene3d>
+                            <a:camera prst="orthographicFront"/>
+                            <a:lightRig rig="contrasting" dir="t">
+                              <a:rot lat="0" lon="0" rev="4200000"/>
+                            </a:lightRig>
+                          </a:scene3d>
+                          <a:sp3d prstMaterial="plastic">
+                            <a:contourClr>
+                              <a:srgbClr val="969696"/>
+                            </a:contourClr>
+                          </a:sp3d>
+                        </pic:spPr>
+                      </pic:pic>
+                    </a:graphicData>
+                  </a:graphic>
+                </wp:inline>
+              </w:drawing>
+            </w:r>
           </w:p>
         </w:tc>
         <w:tc>
@@ -7080,6 +8118,71 @@
                 <w:bCs/>
               </w:rPr>
             </w:pPr>
+            <w:r>
+              <w:rPr>
+                <w:b/>
+                <w:bCs/>
+                <w:noProof/>
+              </w:rPr>
+              <w:drawing>
+                <wp:inline distT="0" distB="0" distL="0" distR="0" wp14:anchorId="42E426FE" wp14:editId="21791CA6">
+                  <wp:extent cx="459316" cy="461032"/>
+                  <wp:effectExtent l="114300" t="57150" r="74295" b="129540"/>
+                  <wp:docPr id="34" name="Picture 34"/>
+                  <wp:cNvGraphicFramePr>
+                    <a:graphicFrameLocks xmlns:a="http://schemas.openxmlformats.org/drawingml/2006/main" noChangeAspect="1"/>
+                  </wp:cNvGraphicFramePr>
+                  <a:graphic xmlns:a="http://schemas.openxmlformats.org/drawingml/2006/main">
+                    <a:graphicData uri="http://schemas.openxmlformats.org/drawingml/2006/picture">
+                      <pic:pic xmlns:pic="http://schemas.openxmlformats.org/drawingml/2006/picture">
+                        <pic:nvPicPr>
+                          <pic:cNvPr id="1" name=""/>
+                          <pic:cNvPicPr/>
+                        </pic:nvPicPr>
+                        <pic:blipFill>
+                          <a:blip r:embed="rId33"/>
+                          <a:stretch>
+                            <a:fillRect/>
+                          </a:stretch>
+                        </pic:blipFill>
+                        <pic:spPr>
+                          <a:xfrm>
+                            <a:off x="0" y="0"/>
+                            <a:ext cx="466698" cy="468442"/>
+                          </a:xfrm>
+                          <a:prstGeom prst="roundRect">
+                            <a:avLst>
+                              <a:gd name="adj" fmla="val 16667"/>
+                            </a:avLst>
+                          </a:prstGeom>
+                          <a:ln>
+                            <a:noFill/>
+                          </a:ln>
+                          <a:effectLst>
+                            <a:outerShdw blurRad="76200" dist="38100" dir="7800000" algn="tl" rotWithShape="0">
+                              <a:srgbClr val="000000">
+                                <a:alpha val="40000"/>
+                              </a:srgbClr>
+                            </a:outerShdw>
+                          </a:effectLst>
+                          <a:scene3d>
+                            <a:camera prst="orthographicFront"/>
+                            <a:lightRig rig="contrasting" dir="t">
+                              <a:rot lat="0" lon="0" rev="4200000"/>
+                            </a:lightRig>
+                          </a:scene3d>
+                          <a:sp3d prstMaterial="plastic">
+                            <a:contourClr>
+                              <a:srgbClr val="969696"/>
+                            </a:contourClr>
+                          </a:sp3d>
+                        </pic:spPr>
+                      </pic:pic>
+                    </a:graphicData>
+                  </a:graphic>
+                </wp:inline>
+              </w:drawing>
+            </w:r>
           </w:p>
         </w:tc>
         <w:tc>
@@ -7197,6 +8300,71 @@
                 <w:bCs/>
               </w:rPr>
             </w:pPr>
+            <w:r>
+              <w:rPr>
+                <w:b/>
+                <w:bCs/>
+                <w:noProof/>
+              </w:rPr>
+              <w:drawing>
+                <wp:inline distT="0" distB="0" distL="0" distR="0" wp14:anchorId="7421AA64" wp14:editId="5B2DD459">
+                  <wp:extent cx="504895" cy="476316"/>
+                  <wp:effectExtent l="133350" t="57150" r="85725" b="133350"/>
+                  <wp:docPr id="35" name="Picture 35"/>
+                  <wp:cNvGraphicFramePr>
+                    <a:graphicFrameLocks xmlns:a="http://schemas.openxmlformats.org/drawingml/2006/main" noChangeAspect="1"/>
+                  </wp:cNvGraphicFramePr>
+                  <a:graphic xmlns:a="http://schemas.openxmlformats.org/drawingml/2006/main">
+                    <a:graphicData uri="http://schemas.openxmlformats.org/drawingml/2006/picture">
+                      <pic:pic xmlns:pic="http://schemas.openxmlformats.org/drawingml/2006/picture">
+                        <pic:nvPicPr>
+                          <pic:cNvPr id="1" name=""/>
+                          <pic:cNvPicPr/>
+                        </pic:nvPicPr>
+                        <pic:blipFill>
+                          <a:blip r:embed="rId34"/>
+                          <a:stretch>
+                            <a:fillRect/>
+                          </a:stretch>
+                        </pic:blipFill>
+                        <pic:spPr>
+                          <a:xfrm>
+                            <a:off x="0" y="0"/>
+                            <a:ext cx="504895" cy="476316"/>
+                          </a:xfrm>
+                          <a:prstGeom prst="roundRect">
+                            <a:avLst>
+                              <a:gd name="adj" fmla="val 16667"/>
+                            </a:avLst>
+                          </a:prstGeom>
+                          <a:ln>
+                            <a:noFill/>
+                          </a:ln>
+                          <a:effectLst>
+                            <a:outerShdw blurRad="76200" dist="38100" dir="7800000" algn="tl" rotWithShape="0">
+                              <a:srgbClr val="000000">
+                                <a:alpha val="40000"/>
+                              </a:srgbClr>
+                            </a:outerShdw>
+                          </a:effectLst>
+                          <a:scene3d>
+                            <a:camera prst="orthographicFront"/>
+                            <a:lightRig rig="contrasting" dir="t">
+                              <a:rot lat="0" lon="0" rev="4200000"/>
+                            </a:lightRig>
+                          </a:scene3d>
+                          <a:sp3d prstMaterial="plastic">
+                            <a:contourClr>
+                              <a:srgbClr val="969696"/>
+                            </a:contourClr>
+                          </a:sp3d>
+                        </pic:spPr>
+                      </pic:pic>
+                    </a:graphicData>
+                  </a:graphic>
+                </wp:inline>
+              </w:drawing>
+            </w:r>
           </w:p>
         </w:tc>
         <w:tc>
@@ -7290,6 +8458,71 @@
                 <w:bCs/>
               </w:rPr>
             </w:pPr>
+            <w:r>
+              <w:rPr>
+                <w:b/>
+                <w:bCs/>
+                <w:noProof/>
+              </w:rPr>
+              <w:drawing>
+                <wp:inline distT="0" distB="0" distL="0" distR="0" wp14:anchorId="14D95C03" wp14:editId="6CEF94C8">
+                  <wp:extent cx="518583" cy="474636"/>
+                  <wp:effectExtent l="133350" t="57150" r="72390" b="135255"/>
+                  <wp:docPr id="36" name="Picture 36"/>
+                  <wp:cNvGraphicFramePr>
+                    <a:graphicFrameLocks xmlns:a="http://schemas.openxmlformats.org/drawingml/2006/main" noChangeAspect="1"/>
+                  </wp:cNvGraphicFramePr>
+                  <a:graphic xmlns:a="http://schemas.openxmlformats.org/drawingml/2006/main">
+                    <a:graphicData uri="http://schemas.openxmlformats.org/drawingml/2006/picture">
+                      <pic:pic xmlns:pic="http://schemas.openxmlformats.org/drawingml/2006/picture">
+                        <pic:nvPicPr>
+                          <pic:cNvPr id="1" name=""/>
+                          <pic:cNvPicPr/>
+                        </pic:nvPicPr>
+                        <pic:blipFill>
+                          <a:blip r:embed="rId35"/>
+                          <a:stretch>
+                            <a:fillRect/>
+                          </a:stretch>
+                        </pic:blipFill>
+                        <pic:spPr>
+                          <a:xfrm>
+                            <a:off x="0" y="0"/>
+                            <a:ext cx="520846" cy="476707"/>
+                          </a:xfrm>
+                          <a:prstGeom prst="roundRect">
+                            <a:avLst>
+                              <a:gd name="adj" fmla="val 16667"/>
+                            </a:avLst>
+                          </a:prstGeom>
+                          <a:ln>
+                            <a:noFill/>
+                          </a:ln>
+                          <a:effectLst>
+                            <a:outerShdw blurRad="76200" dist="38100" dir="7800000" algn="tl" rotWithShape="0">
+                              <a:srgbClr val="000000">
+                                <a:alpha val="40000"/>
+                              </a:srgbClr>
+                            </a:outerShdw>
+                          </a:effectLst>
+                          <a:scene3d>
+                            <a:camera prst="orthographicFront"/>
+                            <a:lightRig rig="contrasting" dir="t">
+                              <a:rot lat="0" lon="0" rev="4200000"/>
+                            </a:lightRig>
+                          </a:scene3d>
+                          <a:sp3d prstMaterial="plastic">
+                            <a:contourClr>
+                              <a:srgbClr val="969696"/>
+                            </a:contourClr>
+                          </a:sp3d>
+                        </pic:spPr>
+                      </pic:pic>
+                    </a:graphicData>
+                  </a:graphic>
+                </wp:inline>
+              </w:drawing>
+            </w:r>
           </w:p>
         </w:tc>
         <w:tc>
@@ -7346,21 +8579,9 @@
     </w:p>
     <w:p>
       <w:pPr>
-        <w:rPr>
-          <w:rFonts w:asciiTheme="majorHAnsi" w:eastAsiaTheme="majorEastAsia" w:hAnsiTheme="majorHAnsi" w:cstheme="majorBidi"/>
-          <w:color w:val="071B11" w:themeColor="accent1" w:themeShade="7F"/>
-        </w:rPr>
-      </w:pPr>
-      <w:r>
-        <w:br w:type="page"/>
-      </w:r>
-    </w:p>
-    <w:p>
-      <w:pPr>
         <w:pStyle w:val="Heading6"/>
       </w:pPr>
       <w:r>
-        <w:lastRenderedPageBreak/>
         <w:t>Layout</w:t>
       </w:r>
     </w:p>
@@ -7405,7 +8626,7 @@
                     <pic:cNvPicPr/>
                   </pic:nvPicPr>
                   <pic:blipFill>
-                    <a:blip r:embed="rId30">
+                    <a:blip r:embed="rId36">
                       <a:extLst>
                         <a:ext uri="{28A0092B-C50C-407E-A947-70E740481C1C}">
                           <a14:useLocalDpi xmlns:a14="http://schemas.microsoft.com/office/drawing/2010/main" val="0"/>
@@ -7520,6 +8741,7 @@
         </w:rPr>
       </w:pPr>
       <w:r>
+        <w:lastRenderedPageBreak/>
         <w:t xml:space="preserve">   </w:t>
       </w:r>
       <w:r>
@@ -7671,7 +8893,7 @@
                     <pic:cNvPicPr/>
                   </pic:nvPicPr>
                   <pic:blipFill>
-                    <a:blip r:embed="rId31" cstate="print">
+                    <a:blip r:embed="rId37" cstate="print">
                       <a:extLst>
                         <a:ext uri="{28A0092B-C50C-407E-A947-70E740481C1C}">
                           <a14:useLocalDpi xmlns:a14="http://schemas.microsoft.com/office/drawing/2010/main" val="0"/>
@@ -7780,7 +9002,7 @@
                     <pic:cNvPicPr/>
                   </pic:nvPicPr>
                   <pic:blipFill>
-                    <a:blip r:embed="rId32" cstate="print">
+                    <a:blip r:embed="rId38" cstate="print">
                       <a:extLst>
                         <a:ext uri="{28A0092B-C50C-407E-A947-70E740481C1C}">
                           <a14:useLocalDpi xmlns:a14="http://schemas.microsoft.com/office/drawing/2010/main" val="0"/>
@@ -8134,7 +9356,7 @@
                     <pic:cNvPicPr/>
                   </pic:nvPicPr>
                   <pic:blipFill>
-                    <a:blip r:embed="rId33" cstate="print">
+                    <a:blip r:embed="rId39" cstate="print">
                       <a:extLst>
                         <a:ext uri="{28A0092B-C50C-407E-A947-70E740481C1C}">
                           <a14:useLocalDpi xmlns:a14="http://schemas.microsoft.com/office/drawing/2010/main" val="0"/>
@@ -8195,6 +9417,7 @@
         <w:pStyle w:val="Heading5"/>
       </w:pPr>
       <w:r>
+        <w:lastRenderedPageBreak/>
         <w:t xml:space="preserve">On Mobile: </w:t>
       </w:r>
     </w:p>
@@ -8237,7 +9460,7 @@
                     <pic:cNvPicPr/>
                   </pic:nvPicPr>
                   <pic:blipFill>
-                    <a:blip r:embed="rId34">
+                    <a:blip r:embed="rId40">
                       <a:extLst>
                         <a:ext uri="{28A0092B-C50C-407E-A947-70E740481C1C}">
                           <a14:useLocalDpi xmlns:a14="http://schemas.microsoft.com/office/drawing/2010/main" val="0"/>
@@ -8307,7 +9530,7 @@
                     <pic:cNvPicPr/>
                   </pic:nvPicPr>
                   <pic:blipFill>
-                    <a:blip r:embed="rId35" cstate="print">
+                    <a:blip r:embed="rId41" cstate="print">
                       <a:extLst>
                         <a:ext uri="{28A0092B-C50C-407E-A947-70E740481C1C}">
                           <a14:useLocalDpi xmlns:a14="http://schemas.microsoft.com/office/drawing/2010/main" val="0"/>
@@ -8371,7 +9594,6 @@
           <w:sz w:val="28"/>
           <w:szCs w:val="28"/>
         </w:rPr>
-        <w:lastRenderedPageBreak/>
         <w:t>Database Design</w:t>
       </w:r>
       <w:r>
@@ -8429,7 +9651,7 @@
                     <pic:cNvPicPr/>
                   </pic:nvPicPr>
                   <pic:blipFill>
-                    <a:blip r:embed="rId36" cstate="print">
+                    <a:blip r:embed="rId42" cstate="print">
                       <a:extLst>
                         <a:ext uri="{28A0092B-C50C-407E-A947-70E740481C1C}">
                           <a14:useLocalDpi xmlns:a14="http://schemas.microsoft.com/office/drawing/2010/main" val="0"/>
@@ -8490,6 +9712,7 @@
         <w:rPr>
           <w:noProof/>
         </w:rPr>
+        <w:lastRenderedPageBreak/>
         <w:drawing>
           <wp:anchor distT="0" distB="0" distL="114300" distR="114300" simplePos="0" relativeHeight="251682816" behindDoc="1" locked="0" layoutInCell="1" allowOverlap="1" wp14:anchorId="23C73714" wp14:editId="5B9784F2">
             <wp:simplePos x="0" y="0"/>
@@ -8522,7 +9745,7 @@
                     <pic:cNvPicPr/>
                   </pic:nvPicPr>
                   <pic:blipFill>
-                    <a:blip r:embed="rId37" cstate="print">
+                    <a:blip r:embed="rId43" cstate="print">
                       <a:extLst>
                         <a:ext uri="{28A0092B-C50C-407E-A947-70E740481C1C}">
                           <a14:useLocalDpi xmlns:a14="http://schemas.microsoft.com/office/drawing/2010/main" val="0"/>
@@ -8769,17 +9992,13 @@
     </w:p>
     <w:p>
       <w:pPr>
-        <w:ind w:left="360"/>
-      </w:pPr>
-    </w:p>
-    <w:p>
-      <w:pPr>
         <w:pStyle w:val="Heading6"/>
       </w:pPr>
       <w:r>
         <w:rPr>
           <w:noProof/>
         </w:rPr>
+        <w:lastRenderedPageBreak/>
         <mc:AlternateContent>
           <mc:Choice Requires="wps">
             <w:drawing>
@@ -8972,7 +10191,7 @@
                     <pic:cNvPicPr/>
                   </pic:nvPicPr>
                   <pic:blipFill>
-                    <a:blip r:embed="rId38">
+                    <a:blip r:embed="rId44">
                       <a:extLst>
                         <a:ext uri="{28A0092B-C50C-407E-A947-70E740481C1C}">
                           <a14:useLocalDpi xmlns:a14="http://schemas.microsoft.com/office/drawing/2010/main" val="0"/>
@@ -9242,36 +10461,33 @@
         <w:t xml:space="preserve"> separated out.</w:t>
       </w:r>
       <w:r>
-        <w:t xml:space="preserve"> For instance, a User can search </w:t>
-      </w:r>
+        <w:t xml:space="preserve"> For instance, a User can search for an Item with</w:t>
+      </w:r>
+      <w:r>
+        <w:t xml:space="preserve"> chest of</w:t>
+      </w:r>
+      <w:r>
+        <w:t xml:space="preserve"> 160 and multiple items would appear</w:t>
+      </w:r>
+      <w:r>
+        <w:t>;</w:t>
+      </w:r>
+      <w:r>
+        <w:t xml:space="preserve"> this would be a useful feature</w:t>
+      </w:r>
+      <w:r>
+        <w:t xml:space="preserve"> for fitting out</w:t>
+      </w:r>
+      <w:r>
+        <w:t xml:space="preserve"> a new cadet</w:t>
+      </w:r>
+      <w:r>
+        <w:t xml:space="preserve">. </w:t>
+      </w:r>
+    </w:p>
+    <w:p>
       <w:r>
         <w:lastRenderedPageBreak/>
-        <w:t>for an Item with</w:t>
-      </w:r>
-      <w:r>
-        <w:t xml:space="preserve"> chest of</w:t>
-      </w:r>
-      <w:r>
-        <w:t xml:space="preserve"> 160 and multiple items would appear</w:t>
-      </w:r>
-      <w:r>
-        <w:t>;</w:t>
-      </w:r>
-      <w:r>
-        <w:t xml:space="preserve"> this would be a useful feature</w:t>
-      </w:r>
-      <w:r>
-        <w:t xml:space="preserve"> for fitting out</w:t>
-      </w:r>
-      <w:r>
-        <w:t xml:space="preserve"> a new cadet</w:t>
-      </w:r>
-      <w:r>
-        <w:t xml:space="preserve">. </w:t>
-      </w:r>
-    </w:p>
-    <w:p>
-      <w:r>
         <w:t xml:space="preserve">They are split into the Item and all the individual sizes that item may have; as such they are connected together with </w:t>
       </w:r>
       <w:r>
@@ -9574,44 +10790,50 @@
         <w:rPr>
           <w:lang w:eastAsia="en-GB"/>
         </w:rPr>
+        <w:t xml:space="preserve">The Users table is fairly self-explanatory: Every user will have a Cadet </w:t>
+      </w:r>
+      <w:r>
+        <w:rPr>
+          <w:lang w:eastAsia="en-GB"/>
+        </w:rPr>
+        <w:t>N</w:t>
+      </w:r>
+      <w:r>
+        <w:rPr>
+          <w:lang w:eastAsia="en-GB"/>
+        </w:rPr>
+        <w:t xml:space="preserve">umber and Password that, stored in the Cnum and Pwd column respectively. The </w:t>
+      </w:r>
+      <w:r>
+        <w:rPr>
+          <w:lang w:eastAsia="en-GB"/>
+        </w:rPr>
+        <w:t>C</w:t>
+      </w:r>
+      <w:r>
+        <w:rPr>
+          <w:lang w:eastAsia="en-GB"/>
+        </w:rPr>
+        <w:t xml:space="preserve">adet </w:t>
+      </w:r>
+      <w:r>
+        <w:rPr>
+          <w:lang w:eastAsia="en-GB"/>
+        </w:rPr>
+        <w:t>N</w:t>
+      </w:r>
+      <w:r>
+        <w:rPr>
+          <w:lang w:eastAsia="en-GB"/>
+        </w:rPr>
+        <w:t xml:space="preserve">umber will relate to their </w:t>
+      </w:r>
+      <w:r>
+        <w:rPr>
+          <w:lang w:eastAsia="en-GB"/>
+        </w:rPr>
         <w:lastRenderedPageBreak/>
-        <w:t xml:space="preserve">The Users table is fairly self-explanatory: Every user will have a Cadet </w:t>
-      </w:r>
-      <w:r>
-        <w:rPr>
-          <w:lang w:eastAsia="en-GB"/>
-        </w:rPr>
-        <w:t>N</w:t>
-      </w:r>
-      <w:r>
-        <w:rPr>
-          <w:lang w:eastAsia="en-GB"/>
-        </w:rPr>
-        <w:t xml:space="preserve">umber and Password that, stored in the Cnum and Pwd column respectively. The </w:t>
-      </w:r>
-      <w:r>
-        <w:rPr>
-          <w:lang w:eastAsia="en-GB"/>
-        </w:rPr>
-        <w:t>C</w:t>
-      </w:r>
-      <w:r>
-        <w:rPr>
-          <w:lang w:eastAsia="en-GB"/>
-        </w:rPr>
-        <w:t xml:space="preserve">adet </w:t>
-      </w:r>
-      <w:r>
-        <w:rPr>
-          <w:lang w:eastAsia="en-GB"/>
-        </w:rPr>
-        <w:t>N</w:t>
-      </w:r>
-      <w:r>
-        <w:rPr>
-          <w:lang w:eastAsia="en-GB"/>
-        </w:rPr>
-        <w:t xml:space="preserve">umber will relate to their Winchester Number, which </w:t>
+        <w:t xml:space="preserve">Winchester Number, which </w:t>
       </w:r>
       <w:r>
         <w:rPr>
@@ -10089,8 +11311,1263 @@
     <w:p>
       <w:pPr>
         <w:pStyle w:val="Heading2"/>
+        <w:rPr>
+          <w:sz w:val="28"/>
+          <w:szCs w:val="28"/>
+          <w:lang w:eastAsia="en-GB"/>
+        </w:rPr>
+      </w:pPr>
+      <w:r>
+        <w:rPr>
+          <w:sz w:val="28"/>
+          <w:szCs w:val="28"/>
+          <w:lang w:eastAsia="en-GB"/>
+        </w:rPr>
+        <w:lastRenderedPageBreak/>
+        <w:t>Log in and Initial User system</w:t>
+      </w:r>
+    </w:p>
+    <w:p>
+      <w:pPr>
+        <w:rPr>
+          <w:lang w:eastAsia="en-GB"/>
+        </w:rPr>
+      </w:pPr>
+      <w:r>
+        <w:rPr>
+          <w:noProof/>
+          <w:lang w:eastAsia="en-GB"/>
+        </w:rPr>
+        <w:drawing>
+          <wp:inline distT="0" distB="0" distL="0" distR="0" wp14:anchorId="16064B42" wp14:editId="7E1630B1">
+            <wp:extent cx="5731510" cy="3188970"/>
+            <wp:effectExtent l="76200" t="76200" r="78740" b="87630"/>
+            <wp:docPr id="37" name="Picture 37" descr="Diagram&#10;&#10;Description automatically generated"/>
+            <wp:cNvGraphicFramePr>
+              <a:graphicFrameLocks xmlns:a="http://schemas.openxmlformats.org/drawingml/2006/main" noChangeAspect="1"/>
+            </wp:cNvGraphicFramePr>
+            <a:graphic xmlns:a="http://schemas.openxmlformats.org/drawingml/2006/main">
+              <a:graphicData uri="http://schemas.openxmlformats.org/drawingml/2006/picture">
+                <pic:pic xmlns:pic="http://schemas.openxmlformats.org/drawingml/2006/picture">
+                  <pic:nvPicPr>
+                    <pic:cNvPr id="37" name="Picture 37" descr="Diagram&#10;&#10;Description automatically generated"/>
+                    <pic:cNvPicPr/>
+                  </pic:nvPicPr>
+                  <pic:blipFill>
+                    <a:blip r:embed="rId45"/>
+                    <a:stretch>
+                      <a:fillRect/>
+                    </a:stretch>
+                  </pic:blipFill>
+                  <pic:spPr>
+                    <a:xfrm>
+                      <a:off x="0" y="0"/>
+                      <a:ext cx="5731510" cy="3188970"/>
+                    </a:xfrm>
+                    <a:prstGeom prst="roundRect">
+                      <a:avLst>
+                        <a:gd name="adj" fmla="val 4167"/>
+                      </a:avLst>
+                    </a:prstGeom>
+                    <a:solidFill>
+                      <a:srgbClr val="FFFFFF"/>
+                    </a:solidFill>
+                    <a:ln w="76200" cap="sq">
+                      <a:solidFill>
+                        <a:srgbClr val="292929"/>
+                      </a:solidFill>
+                      <a:miter lim="800000"/>
+                    </a:ln>
+                    <a:effectLst/>
+                    <a:scene3d>
+                      <a:camera prst="orthographicFront"/>
+                      <a:lightRig rig="threePt" dir="t">
+                        <a:rot lat="0" lon="0" rev="2700000"/>
+                      </a:lightRig>
+                    </a:scene3d>
+                    <a:sp3d>
+                      <a:bevelT h="38100"/>
+                      <a:contourClr>
+                        <a:srgbClr val="C0C0C0"/>
+                      </a:contourClr>
+                    </a:sp3d>
+                  </pic:spPr>
+                </pic:pic>
+              </a:graphicData>
+            </a:graphic>
+          </wp:inline>
+        </w:drawing>
+      </w:r>
+    </w:p>
+    <w:p>
+      <w:pPr>
+        <w:pStyle w:val="Subtitle"/>
+        <w:rPr>
+          <w:lang w:eastAsia="en-GB"/>
+        </w:rPr>
+      </w:pPr>
+      <w:r>
+        <w:rPr>
+          <w:lang w:eastAsia="en-GB"/>
+        </w:rPr>
+        <w:t xml:space="preserve">Technical Explanation </w:t>
+      </w:r>
+    </w:p>
+    <w:p>
+      <w:pPr>
+        <w:rPr>
+          <w:lang w:eastAsia="en-GB"/>
+        </w:rPr>
+      </w:pPr>
+      <w:r>
+        <w:rPr>
+          <w:lang w:eastAsia="en-GB"/>
+        </w:rPr>
+        <w:t xml:space="preserve">The User will be presented with a GUI as described in the User </w:t>
+      </w:r>
+      <w:r>
+        <w:rPr>
+          <w:lang w:eastAsia="en-GB"/>
+        </w:rPr>
+        <w:t>Interface section with two input fields for their Cadet Number and Password. Once entered I plan to use JavaScript to</w:t>
+      </w:r>
+      <w:r>
+        <w:rPr>
+          <w:lang w:eastAsia="en-GB"/>
+        </w:rPr>
+        <w:t xml:space="preserve"> locally validate the entered data to ensure it is in the correct form</w:t>
+      </w:r>
+      <w:r>
+        <w:rPr>
+          <w:lang w:eastAsia="en-GB"/>
+        </w:rPr>
+        <w:t xml:space="preserve"> a</w:t>
+      </w:r>
+      <w:r>
+        <w:rPr>
+          <w:lang w:eastAsia="en-GB"/>
+        </w:rPr>
+        <w:t>s JavaScript</w:t>
+      </w:r>
+      <w:r>
+        <w:rPr>
+          <w:lang w:eastAsia="en-GB"/>
+        </w:rPr>
+        <w:t xml:space="preserve"> is quick. Once validated via java script the data will be sent off to a PHP page where the data will once a gain be validated, this is as JavaScript is run locally </w:t>
+      </w:r>
+      <w:r>
+        <w:rPr>
+          <w:lang w:eastAsia="en-GB"/>
+        </w:rPr>
+        <w:t>can be</w:t>
+      </w:r>
+      <w:r>
+        <w:rPr>
+          <w:lang w:eastAsia="en-GB"/>
+        </w:rPr>
+        <w:t xml:space="preserve"> turned off this would prevent a security issue if it was turned off and data was sent to the data base. </w:t>
+      </w:r>
+      <w:r>
+        <w:rPr>
+          <w:lang w:eastAsia="en-GB"/>
+        </w:rPr>
+        <w:t xml:space="preserve">If at any stage of validation, the inputted data fails it will be sent back to the user with a corresponding error massage. </w:t>
+      </w:r>
+    </w:p>
+    <w:p>
+      <w:pPr>
+        <w:rPr>
+          <w:lang w:eastAsia="en-GB"/>
+        </w:rPr>
+      </w:pPr>
+      <w:r>
+        <w:rPr>
+          <w:lang w:eastAsia="en-GB"/>
+        </w:rPr>
+        <w:t>Once passed validation the Cadet number and password will be checked against the data base to see if they match.</w:t>
+      </w:r>
+      <w:r>
+        <w:rPr>
+          <w:lang w:eastAsia="en-GB"/>
+        </w:rPr>
+        <w:t xml:space="preserve"> I plan to hash the passwords I store so I will have to use something like PHP’s </w:t>
+      </w:r>
+      <w:r>
+        <w:rPr>
+          <w:rFonts w:asciiTheme="majorHAnsi" w:hAnsiTheme="majorHAnsi"/>
+          <w:lang w:eastAsia="en-GB"/>
+        </w:rPr>
+        <w:t>password_</w:t>
+      </w:r>
+      <w:r>
+        <w:rPr>
+          <w:rFonts w:asciiTheme="majorHAnsi" w:hAnsiTheme="majorHAnsi"/>
+          <w:lang w:eastAsia="en-GB"/>
+        </w:rPr>
+        <w:t>verify</w:t>
+      </w:r>
+      <w:r>
+        <w:rPr>
+          <w:lang w:eastAsia="en-GB"/>
+        </w:rPr>
+        <w:t xml:space="preserve"> function</w:t>
+      </w:r>
+      <w:r>
+        <w:rPr>
+          <w:lang w:eastAsia="en-GB"/>
+        </w:rPr>
+        <w:t xml:space="preserve"> depending what </w:t>
+      </w:r>
+      <w:r>
+        <w:rPr>
+          <w:lang w:eastAsia="en-GB"/>
+        </w:rPr>
+        <w:t>h</w:t>
+      </w:r>
+      <w:r>
+        <w:rPr>
+          <w:lang w:eastAsia="en-GB"/>
+        </w:rPr>
+        <w:t xml:space="preserve">ashing </w:t>
+      </w:r>
+      <w:r>
+        <w:rPr>
+          <w:lang w:eastAsia="en-GB"/>
+        </w:rPr>
+        <w:t>function I</w:t>
+      </w:r>
+      <w:r>
+        <w:rPr>
+          <w:lang w:eastAsia="en-GB"/>
+        </w:rPr>
+        <w:t xml:space="preserve"> use</w:t>
+      </w:r>
+      <w:r>
+        <w:rPr>
+          <w:lang w:eastAsia="en-GB"/>
+        </w:rPr>
+        <w:t xml:space="preserve">. </w:t>
+      </w:r>
+    </w:p>
+    <w:p>
+      <w:pPr>
+        <w:rPr>
+          <w:lang w:eastAsia="en-GB"/>
+        </w:rPr>
+      </w:pPr>
+      <w:r>
+        <w:rPr>
+          <w:lang w:eastAsia="en-GB"/>
+        </w:rPr>
+        <w:t xml:space="preserve">After verifying the </w:t>
+      </w:r>
+      <w:r>
+        <w:rPr>
+          <w:lang w:eastAsia="en-GB"/>
+        </w:rPr>
+        <w:t>details,</w:t>
+      </w:r>
+      <w:r>
+        <w:rPr>
+          <w:lang w:eastAsia="en-GB"/>
+        </w:rPr>
+        <w:t xml:space="preserve"> the necessary data for that users will </w:t>
+      </w:r>
+      <w:r>
+        <w:rPr>
+          <w:lang w:eastAsia="en-GB"/>
+        </w:rPr>
+        <w:t>be collected</w:t>
+      </w:r>
+      <w:r>
+        <w:rPr>
+          <w:lang w:eastAsia="en-GB"/>
+        </w:rPr>
+        <w:t xml:space="preserve"> from the database a loaded into PHP Sessions Variables to be used for </w:t>
+      </w:r>
+      <w:r>
+        <w:rPr>
+          <w:lang w:eastAsia="en-GB"/>
+        </w:rPr>
+        <w:t>other functions</w:t>
+      </w:r>
+    </w:p>
+    <w:p>
+      <w:pPr>
+        <w:rPr>
+          <w:lang w:eastAsia="en-GB"/>
+        </w:rPr>
+      </w:pPr>
+      <w:r>
+        <w:rPr>
+          <w:lang w:eastAsia="en-GB"/>
+        </w:rPr>
+        <w:t>After this the user will be redirected to their dashboard.</w:t>
+      </w:r>
+    </w:p>
+    <w:p>
+      <w:pPr>
+        <w:pStyle w:val="Subtitle"/>
+        <w:rPr>
+          <w:rStyle w:val="SubtleEmphasis"/>
+          <w:i w:val="0"/>
+          <w:iCs w:val="0"/>
+          <w:color w:val="00CF6E" w:themeColor="text1" w:themeTint="A5"/>
+        </w:rPr>
+      </w:pPr>
+      <w:r>
+        <w:rPr>
+          <w:rStyle w:val="SubtleEmphasis"/>
+          <w:i w:val="0"/>
+          <w:iCs w:val="0"/>
+          <w:color w:val="00CF6E" w:themeColor="text1" w:themeTint="A5"/>
+        </w:rPr>
+        <w:t xml:space="preserve">Intended </w:t>
+      </w:r>
+      <w:r>
+        <w:rPr>
+          <w:rStyle w:val="SubtleEmphasis"/>
+          <w:i w:val="0"/>
+          <w:iCs w:val="0"/>
+          <w:color w:val="00CF6E" w:themeColor="text1" w:themeTint="A5"/>
+        </w:rPr>
+        <w:t xml:space="preserve">use </w:t>
+      </w:r>
+    </w:p>
+    <w:p>
+      <w:r>
+        <w:t xml:space="preserve">Known users will user the details provided by their CFAV’s to log into their account for the site </w:t>
+      </w:r>
+    </w:p>
+    <w:p>
+      <w:pPr>
+        <w:pStyle w:val="Subtitle"/>
+        <w:rPr>
+          <w:lang w:eastAsia="en-GB"/>
+        </w:rPr>
+      </w:pPr>
+      <w:r>
+        <w:rPr>
+          <w:lang w:eastAsia="en-GB"/>
+        </w:rPr>
+        <w:t>Rational</w:t>
+      </w:r>
+    </w:p>
+    <w:p>
+      <w:pPr>
+        <w:rPr>
+          <w:lang w:eastAsia="en-GB"/>
+        </w:rPr>
+      </w:pPr>
+      <w:r>
+        <w:rPr>
+          <w:lang w:eastAsia="en-GB"/>
+        </w:rPr>
+        <w:t xml:space="preserve">The intended </w:t>
+      </w:r>
+      <w:r>
+        <w:rPr>
+          <w:lang w:eastAsia="en-GB"/>
+        </w:rPr>
+        <w:t>user</w:t>
+      </w:r>
+      <w:r>
+        <w:rPr>
+          <w:lang w:eastAsia="en-GB"/>
+        </w:rPr>
+        <w:t xml:space="preserve"> of this site is the members of a cadet force; a login system stops </w:t>
+      </w:r>
+      <w:r>
+        <w:rPr>
+          <w:lang w:eastAsia="en-GB"/>
+        </w:rPr>
+        <w:t xml:space="preserve">people from outside that organisation. This will help guard against malicious acts against the website as </w:t>
+      </w:r>
+      <w:r>
+        <w:rPr>
+          <w:lang w:eastAsia="en-GB"/>
+        </w:rPr>
+        <w:lastRenderedPageBreak/>
+        <w:t>hopefully only people known to the admins in real life will be able to use the app</w:t>
+      </w:r>
+      <w:r>
+        <w:rPr>
+          <w:lang w:eastAsia="en-GB"/>
+        </w:rPr>
+        <w:t>.</w:t>
+      </w:r>
+      <w:r>
+        <w:rPr>
+          <w:lang w:eastAsia="en-GB"/>
+        </w:rPr>
+        <w:t xml:space="preserve"> </w:t>
+      </w:r>
+      <w:r>
+        <w:rPr>
+          <w:lang w:eastAsia="en-GB"/>
+        </w:rPr>
+        <w:t xml:space="preserve"> </w:t>
+      </w:r>
+      <w:r>
+        <w:rPr>
+          <w:lang w:eastAsia="en-GB"/>
+        </w:rPr>
+        <w:t>Without a login system users could not be distinguished</w:t>
+      </w:r>
+      <w:r>
+        <w:rPr>
+          <w:lang w:eastAsia="en-GB"/>
+        </w:rPr>
+        <w:t xml:space="preserve"> and as such systems such as the kit request system would not work</w:t>
+      </w:r>
+      <w:r>
+        <w:rPr>
+          <w:lang w:eastAsia="en-GB"/>
+        </w:rPr>
+        <w:t>.</w:t>
+      </w:r>
+    </w:p>
+    <w:p>
+      <w:pPr>
+        <w:rPr>
+          <w:rStyle w:val="Strong"/>
+        </w:rPr>
+      </w:pPr>
+      <w:r>
+        <w:rPr>
+          <w:rStyle w:val="Strong"/>
+        </w:rPr>
+        <w:t>Requirement(s) met:</w:t>
+      </w:r>
+    </w:p>
+    <w:p>
+      <w:pPr>
+        <w:pStyle w:val="ListParagraph"/>
+        <w:numPr>
+          <w:ilvl w:val="0"/>
+          <w:numId w:val="28"/>
+        </w:numPr>
+        <w:rPr>
+          <w:rStyle w:val="Strong"/>
+        </w:rPr>
+      </w:pPr>
+      <w:r>
+        <w:rPr>
+          <w:rStyle w:val="Strong"/>
+        </w:rPr>
+        <w:t>Nº</w:t>
+      </w:r>
+      <w:r>
+        <w:rPr>
+          <w:rStyle w:val="Strong"/>
+        </w:rPr>
+        <w:t xml:space="preserve"> </w:t>
+      </w:r>
+      <w:r>
+        <w:rPr>
+          <w:rStyle w:val="Strong"/>
+        </w:rPr>
+        <w:t xml:space="preserve">8: Login system </w:t>
+      </w:r>
+    </w:p>
+    <w:p>
+      <w:pPr>
+        <w:rPr>
+          <w:rStyle w:val="Strong"/>
+        </w:rPr>
+      </w:pPr>
+      <w:r>
+        <w:rPr>
+          <w:rStyle w:val="Strong"/>
+        </w:rPr>
+        <w:t xml:space="preserve"> </w:t>
+      </w:r>
+    </w:p>
+    <w:p>
+      <w:pPr>
+        <w:pStyle w:val="Heading2"/>
+        <w:rPr>
+          <w:sz w:val="28"/>
+          <w:szCs w:val="28"/>
+        </w:rPr>
+      </w:pPr>
+      <w:r>
+        <w:rPr>
+          <w:sz w:val="28"/>
+          <w:szCs w:val="28"/>
+        </w:rPr>
+        <w:t>Central dashboard</w:t>
+      </w:r>
+    </w:p>
+    <w:p/>
+    <w:p>
+      <w:pPr>
+        <w:pStyle w:val="Subtitle"/>
+        <w:rPr>
+          <w:lang w:eastAsia="en-GB"/>
+        </w:rPr>
+      </w:pPr>
+      <w:r>
+        <w:rPr>
+          <w:noProof/>
+        </w:rPr>
+        <w:drawing>
+          <wp:anchor distT="0" distB="0" distL="114300" distR="114300" simplePos="0" relativeHeight="251702272" behindDoc="1" locked="0" layoutInCell="1" allowOverlap="1" wp14:anchorId="631A99B6" wp14:editId="62298661">
+            <wp:simplePos x="0" y="0"/>
+            <wp:positionH relativeFrom="margin">
+              <wp:align>left</wp:align>
+            </wp:positionH>
+            <wp:positionV relativeFrom="paragraph">
+              <wp:posOffset>256540</wp:posOffset>
+            </wp:positionV>
+            <wp:extent cx="2682240" cy="2068830"/>
+            <wp:effectExtent l="76200" t="76200" r="80010" b="83820"/>
+            <wp:wrapTight wrapText="bothSides">
+              <wp:wrapPolygon edited="0">
+                <wp:start x="-153" y="-796"/>
+                <wp:lineTo x="-614" y="-398"/>
+                <wp:lineTo x="-614" y="20884"/>
+                <wp:lineTo x="-153" y="22276"/>
+                <wp:lineTo x="21631" y="22276"/>
+                <wp:lineTo x="21631" y="21878"/>
+                <wp:lineTo x="22091" y="18895"/>
+                <wp:lineTo x="22091" y="2785"/>
+                <wp:lineTo x="21631" y="-199"/>
+                <wp:lineTo x="21631" y="-796"/>
+                <wp:lineTo x="-153" y="-796"/>
+              </wp:wrapPolygon>
+            </wp:wrapTight>
+            <wp:docPr id="40" name="Picture 40" descr="Diagram&#10;&#10;Description automatically generated"/>
+            <wp:cNvGraphicFramePr>
+              <a:graphicFrameLocks xmlns:a="http://schemas.openxmlformats.org/drawingml/2006/main" noChangeAspect="1"/>
+            </wp:cNvGraphicFramePr>
+            <a:graphic xmlns:a="http://schemas.openxmlformats.org/drawingml/2006/main">
+              <a:graphicData uri="http://schemas.openxmlformats.org/drawingml/2006/picture">
+                <pic:pic xmlns:pic="http://schemas.openxmlformats.org/drawingml/2006/picture">
+                  <pic:nvPicPr>
+                    <pic:cNvPr id="40" name="Picture 40" descr="Diagram&#10;&#10;Description automatically generated"/>
+                    <pic:cNvPicPr/>
+                  </pic:nvPicPr>
+                  <pic:blipFill rotWithShape="1">
+                    <a:blip r:embed="rId46">
+                      <a:extLst>
+                        <a:ext uri="{28A0092B-C50C-407E-A947-70E740481C1C}">
+                          <a14:useLocalDpi xmlns:a14="http://schemas.microsoft.com/office/drawing/2010/main" val="0"/>
+                        </a:ext>
+                      </a:extLst>
+                    </a:blip>
+                    <a:srcRect t="-2115" b="1"/>
+                    <a:stretch/>
+                  </pic:blipFill>
+                  <pic:spPr bwMode="auto">
+                    <a:xfrm>
+                      <a:off x="0" y="0"/>
+                      <a:ext cx="2682240" cy="2068830"/>
+                    </a:xfrm>
+                    <a:prstGeom prst="roundRect">
+                      <a:avLst>
+                        <a:gd name="adj" fmla="val 4167"/>
+                      </a:avLst>
+                    </a:prstGeom>
+                    <a:solidFill>
+                      <a:srgbClr val="FFFFFF"/>
+                    </a:solidFill>
+                    <a:ln w="76200" cap="sq" cmpd="sng" algn="ctr">
+                      <a:solidFill>
+                        <a:srgbClr val="292929"/>
+                      </a:solidFill>
+                      <a:prstDash val="solid"/>
+                      <a:miter lim="800000"/>
+                      <a:headEnd type="none" w="med" len="med"/>
+                      <a:tailEnd type="none" w="med" len="med"/>
+                      <a:extLst>
+                        <a:ext uri="{C807C97D-BFC1-408E-A445-0C87EB9F89A2}">
+                          <ask:lineSketchStyleProps xmlns:ask="http://schemas.microsoft.com/office/drawing/2018/sketchyshapes" sd="0">
+                            <a:custGeom>
+                              <a:avLst/>
+                              <a:gdLst/>
+                              <a:ahLst/>
+                              <a:cxnLst/>
+                              <a:rect l="0" t="0" r="0" b="0"/>
+                              <a:pathLst/>
+                            </a:custGeom>
+                            <ask:type/>
+                          </ask:lineSketchStyleProps>
+                        </a:ext>
+                      </a:extLst>
+                    </a:ln>
+                    <a:effectLst/>
+                    <a:scene3d>
+                      <a:camera prst="orthographicFront"/>
+                      <a:lightRig rig="threePt" dir="t">
+                        <a:rot lat="0" lon="0" rev="2700000"/>
+                      </a:lightRig>
+                    </a:scene3d>
+                    <a:sp3d>
+                      <a:bevelT h="38100"/>
+                      <a:contourClr>
+                        <a:srgbClr val="C0C0C0"/>
+                      </a:contourClr>
+                    </a:sp3d>
+                    <a:extLst>
+                      <a:ext uri="{53640926-AAD7-44D8-BBD7-CCE9431645EC}">
+                        <a14:shadowObscured xmlns:a14="http://schemas.microsoft.com/office/drawing/2010/main"/>
+                      </a:ext>
+                    </a:extLst>
+                  </pic:spPr>
+                </pic:pic>
+              </a:graphicData>
+            </a:graphic>
+            <wp14:sizeRelH relativeFrom="margin">
+              <wp14:pctWidth>0</wp14:pctWidth>
+            </wp14:sizeRelH>
+            <wp14:sizeRelV relativeFrom="margin">
+              <wp14:pctHeight>0</wp14:pctHeight>
+            </wp14:sizeRelV>
+          </wp:anchor>
+        </w:drawing>
+      </w:r>
+      <w:r>
+        <w:rPr>
+          <w:lang w:eastAsia="en-GB"/>
+        </w:rPr>
+        <w:t xml:space="preserve">Technical Explanation </w:t>
+      </w:r>
+    </w:p>
+    <w:p>
+      <w:r>
+        <w:t>(Basic and Full Dashboard System) Initially</w:t>
+      </w:r>
+      <w:r>
+        <w:t xml:space="preserve"> the </w:t>
+      </w:r>
+      <w:r>
+        <w:t>dashboard</w:t>
+      </w:r>
+      <w:r>
+        <w:t xml:space="preserve"> will be a simple </w:t>
+      </w:r>
+      <w:r>
+        <w:t>central page where links can be found to all the</w:t>
+      </w:r>
+      <w:r>
+        <w:t xml:space="preserve"> relevant pages to the user</w:t>
+      </w:r>
+      <w:r>
+        <w:t xml:space="preserve"> other pages</w:t>
+      </w:r>
+      <w:r>
+        <w:t>.</w:t>
+      </w:r>
+      <w:r>
+        <w:t xml:space="preserve"> The page will check the session variable set up in the login process</w:t>
+      </w:r>
+      <w:r>
+        <w:t>, decide if the user is an Admin or not and then display the correct links to the relevant functions page</w:t>
+      </w:r>
+    </w:p>
+    <w:p>
+      <w:r>
+        <w:t xml:space="preserve">(Only Full Dashboard System) The system will pull data from the events table and then display in order </w:t>
+      </w:r>
+      <w:r>
+        <w:t xml:space="preserve">of which event is the closest to current date display the relevant information for each event also displaying </w:t>
+      </w:r>
+      <w:r>
+        <w:t>a</w:t>
+      </w:r>
+      <w:r>
+        <w:t xml:space="preserve"> button to confirm attendance. Users will then be able to ‘flick through’ events using arrow buttons. </w:t>
+      </w:r>
+    </w:p>
+    <w:p>
+      <w:pPr>
+        <w:pStyle w:val="Subtitle"/>
+        <w:rPr>
+          <w:rStyle w:val="SubtleEmphasis"/>
+          <w:i w:val="0"/>
+          <w:iCs w:val="0"/>
+          <w:color w:val="00CF6E" w:themeColor="text1" w:themeTint="A5"/>
+        </w:rPr>
+      </w:pPr>
+      <w:r>
+        <w:rPr>
+          <w:rStyle w:val="SubtleEmphasis"/>
+          <w:i w:val="0"/>
+          <w:iCs w:val="0"/>
+          <w:color w:val="00CF6E" w:themeColor="text1" w:themeTint="A5"/>
+        </w:rPr>
+        <w:t xml:space="preserve">Intended </w:t>
+      </w:r>
+      <w:r>
+        <w:rPr>
+          <w:rStyle w:val="SubtleEmphasis"/>
+          <w:i w:val="0"/>
+          <w:iCs w:val="0"/>
+          <w:color w:val="00CF6E" w:themeColor="text1" w:themeTint="A5"/>
+        </w:rPr>
+        <w:t xml:space="preserve">use </w:t>
+      </w:r>
+    </w:p>
+    <w:p>
+      <w:r>
+        <w:rPr>
+          <w:noProof/>
+        </w:rPr>
+        <w:drawing>
+          <wp:anchor distT="0" distB="0" distL="114300" distR="114300" simplePos="0" relativeHeight="251703296" behindDoc="1" locked="0" layoutInCell="1" allowOverlap="1" wp14:anchorId="17AE47D4" wp14:editId="4D85BCF9">
+            <wp:simplePos x="0" y="0"/>
+            <wp:positionH relativeFrom="margin">
+              <wp:align>right</wp:align>
+            </wp:positionH>
+            <wp:positionV relativeFrom="paragraph">
+              <wp:posOffset>100965</wp:posOffset>
+            </wp:positionV>
+            <wp:extent cx="3623310" cy="1447165"/>
+            <wp:effectExtent l="76200" t="95250" r="91440" b="76835"/>
+            <wp:wrapTight wrapText="bothSides">
+              <wp:wrapPolygon edited="0">
+                <wp:start x="-227" y="-1422"/>
+                <wp:lineTo x="-454" y="-853"/>
+                <wp:lineTo x="-454" y="20756"/>
+                <wp:lineTo x="-227" y="22462"/>
+                <wp:lineTo x="21804" y="22462"/>
+                <wp:lineTo x="21804" y="21894"/>
+                <wp:lineTo x="22032" y="17629"/>
+                <wp:lineTo x="22032" y="3696"/>
+                <wp:lineTo x="21804" y="-569"/>
+                <wp:lineTo x="21804" y="-1422"/>
+                <wp:lineTo x="-227" y="-1422"/>
+              </wp:wrapPolygon>
+            </wp:wrapTight>
+            <wp:docPr id="43" name="Picture 43" descr="Diagram&#10;&#10;Description automatically generated"/>
+            <wp:cNvGraphicFramePr>
+              <a:graphicFrameLocks xmlns:a="http://schemas.openxmlformats.org/drawingml/2006/main" noChangeAspect="1"/>
+            </wp:cNvGraphicFramePr>
+            <a:graphic xmlns:a="http://schemas.openxmlformats.org/drawingml/2006/main">
+              <a:graphicData uri="http://schemas.openxmlformats.org/drawingml/2006/picture">
+                <pic:pic xmlns:pic="http://schemas.openxmlformats.org/drawingml/2006/picture">
+                  <pic:nvPicPr>
+                    <pic:cNvPr id="43" name="Picture 43" descr="Diagram&#10;&#10;Description automatically generated"/>
+                    <pic:cNvPicPr/>
+                  </pic:nvPicPr>
+                  <pic:blipFill>
+                    <a:blip r:embed="rId47" cstate="print">
+                      <a:extLst>
+                        <a:ext uri="{28A0092B-C50C-407E-A947-70E740481C1C}">
+                          <a14:useLocalDpi xmlns:a14="http://schemas.microsoft.com/office/drawing/2010/main" val="0"/>
+                        </a:ext>
+                      </a:extLst>
+                    </a:blip>
+                    <a:stretch>
+                      <a:fillRect/>
+                    </a:stretch>
+                  </pic:blipFill>
+                  <pic:spPr>
+                    <a:xfrm>
+                      <a:off x="0" y="0"/>
+                      <a:ext cx="3623310" cy="1447165"/>
+                    </a:xfrm>
+                    <a:prstGeom prst="roundRect">
+                      <a:avLst>
+                        <a:gd name="adj" fmla="val 4167"/>
+                      </a:avLst>
+                    </a:prstGeom>
+                    <a:solidFill>
+                      <a:srgbClr val="FFFFFF"/>
+                    </a:solidFill>
+                    <a:ln w="76200" cap="sq">
+                      <a:solidFill>
+                        <a:srgbClr val="292929"/>
+                      </a:solidFill>
+                      <a:miter lim="800000"/>
+                    </a:ln>
+                    <a:effectLst/>
+                    <a:scene3d>
+                      <a:camera prst="orthographicFront"/>
+                      <a:lightRig rig="threePt" dir="t">
+                        <a:rot lat="0" lon="0" rev="2700000"/>
+                      </a:lightRig>
+                    </a:scene3d>
+                    <a:sp3d>
+                      <a:bevelT h="38100"/>
+                      <a:contourClr>
+                        <a:srgbClr val="C0C0C0"/>
+                      </a:contourClr>
+                    </a:sp3d>
+                  </pic:spPr>
+                </pic:pic>
+              </a:graphicData>
+            </a:graphic>
+          </wp:anchor>
+        </w:drawing>
+      </w:r>
+      <w:r>
+        <w:t xml:space="preserve">Users will use the Dashboard to Traverse the app, accessing the systems they need from the Dashboard. </w:t>
+      </w:r>
+    </w:p>
+    <w:p>
+      <w:r>
+        <w:t>Users will see</w:t>
+      </w:r>
+      <w:r>
+        <w:t xml:space="preserve"> small packets of useful data that is relevant to them at the time of logging in, without having to go find the data on the functions page. </w:t>
+      </w:r>
+    </w:p>
+    <w:p>
+      <w:pPr>
+        <w:pStyle w:val="Subtitle"/>
+        <w:rPr>
+          <w:lang w:eastAsia="en-GB"/>
+        </w:rPr>
+      </w:pPr>
+      <w:r>
+        <w:rPr>
+          <w:lang w:eastAsia="en-GB"/>
+        </w:rPr>
+        <w:t>Rational</w:t>
+      </w:r>
+    </w:p>
+    <w:p>
+      <w:r>
+        <w:t>The idea of a central dashboard seems to be the most logical and functional way of connecting all the function pages together</w:t>
+      </w:r>
+      <w:r>
+        <w:t xml:space="preserve"> </w:t>
+      </w:r>
+      <w:r>
+        <w:t>from the sites I have researched such as Edulink One.</w:t>
+      </w:r>
+      <w:r>
+        <w:t xml:space="preserve"> As such a </w:t>
+      </w:r>
+      <w:r>
+        <w:t>system</w:t>
+      </w:r>
+      <w:r>
+        <w:t xml:space="preserve"> </w:t>
+      </w:r>
+      <w:r>
+        <w:lastRenderedPageBreak/>
+        <w:t>is common to most similar apps then the users should find the design familiar and understand how to use it immediately</w:t>
+      </w:r>
+      <w:r>
+        <w:t xml:space="preserve">. </w:t>
+      </w:r>
+    </w:p>
+    <w:p>
+      <w:r>
+        <w:t>The data</w:t>
+      </w:r>
+      <w:r>
+        <w:t xml:space="preserve"> about </w:t>
+      </w:r>
+      <w:r>
+        <w:t>events is</w:t>
+      </w:r>
+      <w:r>
+        <w:t xml:space="preserve"> designed</w:t>
+      </w:r>
+      <w:r>
+        <w:t xml:space="preserve"> to be quick access and remove the need to go further into the App to get the data, which will speed up the </w:t>
+      </w:r>
+      <w:proofErr w:type="gramStart"/>
+      <w:r>
+        <w:t>users</w:t>
+      </w:r>
+      <w:proofErr w:type="gramEnd"/>
+      <w:r>
+        <w:t xml:space="preserve"> usage of the app and improve user experience</w:t>
+      </w:r>
+    </w:p>
+    <w:p>
+      <w:pPr>
+        <w:rPr>
+          <w:rStyle w:val="Strong"/>
+        </w:rPr>
+      </w:pPr>
+      <w:r>
+        <w:rPr>
+          <w:rStyle w:val="Strong"/>
+        </w:rPr>
+        <w:t>Requirement(s) met:</w:t>
+      </w:r>
+    </w:p>
+    <w:p>
+      <w:pPr>
+        <w:pStyle w:val="ListParagraph"/>
+        <w:numPr>
+          <w:ilvl w:val="0"/>
+          <w:numId w:val="28"/>
+        </w:numPr>
+      </w:pPr>
+      <w:r>
+        <w:rPr>
+          <w:b/>
+          <w:bCs/>
+        </w:rPr>
+        <w:t>Nº</w:t>
+      </w:r>
+      <w:r>
+        <w:rPr>
+          <w:b/>
+          <w:bCs/>
+        </w:rPr>
+        <w:t xml:space="preserve">5: </w:t>
+      </w:r>
+      <w:r>
+        <w:rPr>
+          <w:b/>
+          <w:bCs/>
+        </w:rPr>
+        <w:t>Central place for all functions and data transfer</w:t>
+      </w:r>
+    </w:p>
+    <w:p/>
+    <w:p>
+      <w:pPr>
+        <w:pStyle w:val="Heading2"/>
+      </w:pPr>
+      <w:r>
+        <w:t>Stock handling System</w:t>
+      </w:r>
+    </w:p>
+    <w:p>
+      <w:r>
+        <w:rPr>
+          <w:noProof/>
+        </w:rPr>
+        <w:drawing>
+          <wp:inline distT="0" distB="0" distL="0" distR="0" wp14:anchorId="15ACEBC0" wp14:editId="2F3CCF02">
+            <wp:extent cx="5792470" cy="2749550"/>
+            <wp:effectExtent l="95250" t="95250" r="93980" b="88900"/>
+            <wp:docPr id="42" name="Picture 42" descr="A picture containing diagram&#10;&#10;Description automatically generated"/>
+            <wp:cNvGraphicFramePr>
+              <a:graphicFrameLocks xmlns:a="http://schemas.openxmlformats.org/drawingml/2006/main" noChangeAspect="1"/>
+            </wp:cNvGraphicFramePr>
+            <a:graphic xmlns:a="http://schemas.openxmlformats.org/drawingml/2006/main">
+              <a:graphicData uri="http://schemas.openxmlformats.org/drawingml/2006/picture">
+                <pic:pic xmlns:pic="http://schemas.openxmlformats.org/drawingml/2006/picture">
+                  <pic:nvPicPr>
+                    <pic:cNvPr id="42" name="Picture 42" descr="A picture containing diagram&#10;&#10;Description automatically generated"/>
+                    <pic:cNvPicPr/>
+                  </pic:nvPicPr>
+                  <pic:blipFill rotWithShape="1">
+                    <a:blip r:embed="rId48"/>
+                    <a:srcRect l="-1071" b="-3473"/>
+                    <a:stretch/>
+                  </pic:blipFill>
+                  <pic:spPr bwMode="auto">
+                    <a:xfrm>
+                      <a:off x="0" y="0"/>
+                      <a:ext cx="5792893" cy="2749751"/>
+                    </a:xfrm>
+                    <a:prstGeom prst="roundRect">
+                      <a:avLst>
+                        <a:gd name="adj" fmla="val 4167"/>
+                      </a:avLst>
+                    </a:prstGeom>
+                    <a:solidFill>
+                      <a:srgbClr val="FFFFFF"/>
+                    </a:solidFill>
+                    <a:ln w="76200" cap="sq" cmpd="sng" algn="ctr">
+                      <a:solidFill>
+                        <a:srgbClr val="292929"/>
+                      </a:solidFill>
+                      <a:prstDash val="solid"/>
+                      <a:miter lim="800000"/>
+                      <a:headEnd type="none" w="med" len="med"/>
+                      <a:tailEnd type="none" w="med" len="med"/>
+                      <a:extLst>
+                        <a:ext uri="{C807C97D-BFC1-408E-A445-0C87EB9F89A2}">
+                          <ask:lineSketchStyleProps xmlns:ask="http://schemas.microsoft.com/office/drawing/2018/sketchyshapes" sd="0">
+                            <a:custGeom>
+                              <a:avLst/>
+                              <a:gdLst/>
+                              <a:ahLst/>
+                              <a:cxnLst/>
+                              <a:rect l="0" t="0" r="0" b="0"/>
+                              <a:pathLst/>
+                            </a:custGeom>
+                            <ask:type/>
+                          </ask:lineSketchStyleProps>
+                        </a:ext>
+                      </a:extLst>
+                    </a:ln>
+                    <a:effectLst/>
+                    <a:scene3d>
+                      <a:camera prst="orthographicFront"/>
+                      <a:lightRig rig="threePt" dir="t">
+                        <a:rot lat="0" lon="0" rev="2700000"/>
+                      </a:lightRig>
+                    </a:scene3d>
+                    <a:sp3d>
+                      <a:bevelT h="38100"/>
+                      <a:contourClr>
+                        <a:srgbClr val="C0C0C0"/>
+                      </a:contourClr>
+                    </a:sp3d>
+                    <a:extLst>
+                      <a:ext uri="{53640926-AAD7-44D8-BBD7-CCE9431645EC}">
+                        <a14:shadowObscured xmlns:a14="http://schemas.microsoft.com/office/drawing/2010/main"/>
+                      </a:ext>
+                    </a:extLst>
+                  </pic:spPr>
+                </pic:pic>
+              </a:graphicData>
+            </a:graphic>
+          </wp:inline>
+        </w:drawing>
+      </w:r>
+    </w:p>
+    <w:p/>
+    <w:p>
+      <w:pPr>
+        <w:pStyle w:val="Heading2"/>
+      </w:pPr>
+      <w:r>
+        <w:lastRenderedPageBreak/>
+        <w:t>Kit Request System</w:t>
+      </w:r>
+    </w:p>
+    <w:p>
+      <w:r>
+        <w:rPr>
+          <w:noProof/>
+        </w:rPr>
+        <w:drawing>
+          <wp:inline distT="0" distB="0" distL="0" distR="0" wp14:anchorId="1D1C2CA7" wp14:editId="258D82E8">
+            <wp:extent cx="5756910" cy="1646555"/>
+            <wp:effectExtent l="76200" t="95250" r="91440" b="86995"/>
+            <wp:docPr id="39" name="Picture 39" descr="Diagram&#10;&#10;Description automatically generated"/>
+            <wp:cNvGraphicFramePr>
+              <a:graphicFrameLocks xmlns:a="http://schemas.openxmlformats.org/drawingml/2006/main" noChangeAspect="1"/>
+            </wp:cNvGraphicFramePr>
+            <a:graphic xmlns:a="http://schemas.openxmlformats.org/drawingml/2006/main">
+              <a:graphicData uri="http://schemas.openxmlformats.org/drawingml/2006/picture">
+                <pic:pic xmlns:pic="http://schemas.openxmlformats.org/drawingml/2006/picture">
+                  <pic:nvPicPr>
+                    <pic:cNvPr id="39" name="Picture 39" descr="Diagram&#10;&#10;Description automatically generated"/>
+                    <pic:cNvPicPr/>
+                  </pic:nvPicPr>
+                  <pic:blipFill rotWithShape="1">
+                    <a:blip r:embed="rId49"/>
+                    <a:srcRect l="-443" r="1"/>
+                    <a:stretch/>
+                  </pic:blipFill>
+                  <pic:spPr bwMode="auto">
+                    <a:xfrm>
+                      <a:off x="0" y="0"/>
+                      <a:ext cx="5756910" cy="1646555"/>
+                    </a:xfrm>
+                    <a:prstGeom prst="roundRect">
+                      <a:avLst>
+                        <a:gd name="adj" fmla="val 4167"/>
+                      </a:avLst>
+                    </a:prstGeom>
+                    <a:solidFill>
+                      <a:srgbClr val="FFFFFF"/>
+                    </a:solidFill>
+                    <a:ln w="76200" cap="sq" cmpd="sng" algn="ctr">
+                      <a:solidFill>
+                        <a:srgbClr val="292929"/>
+                      </a:solidFill>
+                      <a:prstDash val="solid"/>
+                      <a:miter lim="800000"/>
+                      <a:headEnd type="none" w="med" len="med"/>
+                      <a:tailEnd type="none" w="med" len="med"/>
+                      <a:extLst>
+                        <a:ext uri="{C807C97D-BFC1-408E-A445-0C87EB9F89A2}">
+                          <ask:lineSketchStyleProps xmlns:ask="http://schemas.microsoft.com/office/drawing/2018/sketchyshapes" sd="0">
+                            <a:custGeom>
+                              <a:avLst/>
+                              <a:gdLst/>
+                              <a:ahLst/>
+                              <a:cxnLst/>
+                              <a:rect l="0" t="0" r="0" b="0"/>
+                              <a:pathLst/>
+                            </a:custGeom>
+                            <ask:type/>
+                          </ask:lineSketchStyleProps>
+                        </a:ext>
+                      </a:extLst>
+                    </a:ln>
+                    <a:effectLst/>
+                    <a:scene3d>
+                      <a:camera prst="orthographicFront"/>
+                      <a:lightRig rig="threePt" dir="t">
+                        <a:rot lat="0" lon="0" rev="2700000"/>
+                      </a:lightRig>
+                    </a:scene3d>
+                    <a:sp3d>
+                      <a:bevelT h="38100"/>
+                      <a:contourClr>
+                        <a:srgbClr val="C0C0C0"/>
+                      </a:contourClr>
+                    </a:sp3d>
+                    <a:extLst>
+                      <a:ext uri="{53640926-AAD7-44D8-BBD7-CCE9431645EC}">
+                        <a14:shadowObscured xmlns:a14="http://schemas.microsoft.com/office/drawing/2010/main"/>
+                      </a:ext>
+                    </a:extLst>
+                  </pic:spPr>
+                </pic:pic>
+              </a:graphicData>
+            </a:graphic>
+          </wp:inline>
+        </w:drawing>
+      </w:r>
+      <w:r>
+        <w:rPr>
+          <w:noProof/>
+        </w:rPr>
+        <w:drawing>
+          <wp:anchor distT="0" distB="0" distL="114300" distR="114300" simplePos="0" relativeHeight="251701248" behindDoc="1" locked="0" layoutInCell="1" allowOverlap="1" wp14:anchorId="7BF5BD3F" wp14:editId="1D6A1B24">
+            <wp:simplePos x="0" y="0"/>
+            <wp:positionH relativeFrom="column">
+              <wp:posOffset>0</wp:posOffset>
+            </wp:positionH>
+            <wp:positionV relativeFrom="paragraph">
+              <wp:posOffset>398145</wp:posOffset>
+            </wp:positionV>
+            <wp:extent cx="5731510" cy="1946910"/>
+            <wp:effectExtent l="76200" t="76200" r="78740" b="91440"/>
+            <wp:wrapSquare wrapText="bothSides"/>
+            <wp:docPr id="38" name="Picture 38" descr="Diagram, schematic&#10;&#10;Description automatically generated"/>
+            <wp:cNvGraphicFramePr>
+              <a:graphicFrameLocks xmlns:a="http://schemas.openxmlformats.org/drawingml/2006/main" noChangeAspect="1"/>
+            </wp:cNvGraphicFramePr>
+            <a:graphic xmlns:a="http://schemas.openxmlformats.org/drawingml/2006/main">
+              <a:graphicData uri="http://schemas.openxmlformats.org/drawingml/2006/picture">
+                <pic:pic xmlns:pic="http://schemas.openxmlformats.org/drawingml/2006/picture">
+                  <pic:nvPicPr>
+                    <pic:cNvPr id="38" name="Picture 38" descr="Diagram, schematic&#10;&#10;Description automatically generated"/>
+                    <pic:cNvPicPr/>
+                  </pic:nvPicPr>
+                  <pic:blipFill rotWithShape="1">
+                    <a:blip r:embed="rId50">
+                      <a:extLst>
+                        <a:ext uri="{28A0092B-C50C-407E-A947-70E740481C1C}">
+                          <a14:useLocalDpi xmlns:a14="http://schemas.microsoft.com/office/drawing/2010/main" val="0"/>
+                        </a:ext>
+                      </a:extLst>
+                    </a:blip>
+                    <a:srcRect t="-1" b="-2256"/>
+                    <a:stretch/>
+                  </pic:blipFill>
+                  <pic:spPr bwMode="auto">
+                    <a:xfrm>
+                      <a:off x="0" y="0"/>
+                      <a:ext cx="5731510" cy="1946910"/>
+                    </a:xfrm>
+                    <a:prstGeom prst="roundRect">
+                      <a:avLst>
+                        <a:gd name="adj" fmla="val 4167"/>
+                      </a:avLst>
+                    </a:prstGeom>
+                    <a:solidFill>
+                      <a:srgbClr val="FFFFFF"/>
+                    </a:solidFill>
+                    <a:ln w="76200" cap="sq" cmpd="sng" algn="ctr">
+                      <a:solidFill>
+                        <a:srgbClr val="292929"/>
+                      </a:solidFill>
+                      <a:prstDash val="solid"/>
+                      <a:miter lim="800000"/>
+                      <a:headEnd type="none" w="med" len="med"/>
+                      <a:tailEnd type="none" w="med" len="med"/>
+                      <a:extLst>
+                        <a:ext uri="{C807C97D-BFC1-408E-A445-0C87EB9F89A2}">
+                          <ask:lineSketchStyleProps xmlns:ask="http://schemas.microsoft.com/office/drawing/2018/sketchyshapes" sd="0">
+                            <a:custGeom>
+                              <a:avLst/>
+                              <a:gdLst/>
+                              <a:ahLst/>
+                              <a:cxnLst/>
+                              <a:rect l="0" t="0" r="0" b="0"/>
+                              <a:pathLst/>
+                            </a:custGeom>
+                            <ask:type/>
+                          </ask:lineSketchStyleProps>
+                        </a:ext>
+                      </a:extLst>
+                    </a:ln>
+                    <a:effectLst/>
+                    <a:scene3d>
+                      <a:camera prst="orthographicFront"/>
+                      <a:lightRig rig="threePt" dir="t">
+                        <a:rot lat="0" lon="0" rev="2700000"/>
+                      </a:lightRig>
+                    </a:scene3d>
+                    <a:sp3d>
+                      <a:bevelT h="38100"/>
+                      <a:contourClr>
+                        <a:srgbClr val="C0C0C0"/>
+                      </a:contourClr>
+                    </a:sp3d>
+                    <a:extLst>
+                      <a:ext uri="{53640926-AAD7-44D8-BBD7-CCE9431645EC}">
+                        <a14:shadowObscured xmlns:a14="http://schemas.microsoft.com/office/drawing/2010/main"/>
+                      </a:ext>
+                    </a:extLst>
+                  </pic:spPr>
+                </pic:pic>
+              </a:graphicData>
+            </a:graphic>
+          </wp:anchor>
+        </w:drawing>
+      </w:r>
+    </w:p>
+    <w:p/>
+    <w:p>
+      <w:pPr>
+        <w:pStyle w:val="Heading2"/>
+      </w:pPr>
+      <w:r>
+        <w:t>Full User System</w:t>
+      </w:r>
+    </w:p>
+    <w:p>
+      <w:pPr>
+        <w:pStyle w:val="Heading2"/>
+      </w:pPr>
+      <w:r>
+        <w:t>Event Management System</w:t>
+      </w:r>
+    </w:p>
+    <w:p>
+      <w:pPr>
+        <w:pStyle w:val="Heading2"/>
+      </w:pPr>
+      <w:r>
+        <w:t>Help system to explain how a system works</w:t>
+      </w:r>
+    </w:p>
+    <w:p>
+      <w:pPr>
+        <w:rPr>
+          <w:rFonts w:asciiTheme="majorHAnsi" w:eastAsiaTheme="majorEastAsia" w:hAnsiTheme="majorHAnsi" w:cstheme="majorBidi"/>
+          <w:color w:val="0B291A" w:themeColor="accent1" w:themeShade="BF"/>
+          <w:sz w:val="26"/>
+          <w:szCs w:val="26"/>
+        </w:rPr>
       </w:pPr>
       <w:bookmarkStart w:id="29" w:name="_Toc113445470"/>
+    </w:p>
+    <w:p>
+      <w:pPr>
+        <w:rPr>
+          <w:rFonts w:asciiTheme="majorHAnsi" w:eastAsiaTheme="majorEastAsia" w:hAnsiTheme="majorHAnsi" w:cstheme="majorBidi"/>
+          <w:color w:val="0B291A" w:themeColor="accent1" w:themeShade="BF"/>
+          <w:sz w:val="26"/>
+          <w:szCs w:val="26"/>
+        </w:rPr>
+      </w:pPr>
+    </w:p>
+    <w:p>
+      <w:pPr>
+        <w:pStyle w:val="Heading2"/>
+      </w:pPr>
       <w:r>
         <w:t>Test Planning</w:t>
       </w:r>
@@ -10221,7 +12698,13 @@
         <w:rPr>
           <w:rFonts w:asciiTheme="majorHAnsi" w:hAnsiTheme="majorHAnsi"/>
         </w:rPr>
-        <w:t xml:space="preserve">Another Error I can’t Remember </w:t>
+        <w:t xml:space="preserve">Validation Errors </w:t>
+      </w:r>
+      <w:r>
+        <w:rPr>
+          <w:rFonts w:asciiTheme="majorHAnsi" w:hAnsiTheme="majorHAnsi"/>
+        </w:rPr>
+        <w:t xml:space="preserve"> </w:t>
       </w:r>
     </w:p>
     <w:p>
@@ -10289,7 +12772,17 @@
     </w:p>
     <w:p>
       <w:r>
-        <w:t>I will then check Logical Errors, starting with the stuff the PHP is set to display, such as table data, then what JavaScript displa</w:t>
+        <w:t xml:space="preserve">I will then check </w:t>
+      </w:r>
+      <w:r>
+        <w:rPr>
+          <w:b/>
+          <w:bCs/>
+        </w:rPr>
+        <w:t>Logical Errors</w:t>
+      </w:r>
+      <w:r>
+        <w:t>, starting with the stuff the PHP is set to display, such as table data, then what JavaScript displa</w:t>
       </w:r>
       <w:r>
         <w:t xml:space="preserve">ys, then </w:t>
@@ -10301,10 +12794,7 @@
         <w:t xml:space="preserve"> and finally </w:t>
       </w:r>
       <w:r>
-        <w:t>HTML</w:t>
-      </w:r>
-      <w:r>
-        <w:t>, for much the same reasons as in the previous paragraph</w:t>
+        <w:t>HTML, for much the same reasons as in the previous paragraph</w:t>
       </w:r>
     </w:p>
     <w:p>
@@ -10435,7 +12925,7 @@
         </w:numPr>
       </w:pPr>
       <w:r>
-        <w:t>CFAV: Cadet Force Adult Volunteer</w:t>
+        <w:t xml:space="preserve">CF: Cadet Force </w:t>
       </w:r>
     </w:p>
     <w:p>
@@ -10447,7 +12937,7 @@
         </w:numPr>
       </w:pPr>
       <w:r>
-        <w:t>NCO: Non-commissioned Officer</w:t>
+        <w:t>CFAV: Cadet Force Adult Volunteer</w:t>
       </w:r>
     </w:p>
     <w:p>
@@ -10459,13 +12949,31 @@
         </w:numPr>
       </w:pPr>
       <w:r>
+        <w:t>NCO: Non-commissioned Officer</w:t>
+      </w:r>
+    </w:p>
+    <w:p>
+      <w:pPr>
+        <w:pStyle w:val="ListParagraph"/>
+        <w:numPr>
+          <w:ilvl w:val="0"/>
+          <w:numId w:val="14"/>
+        </w:numPr>
+      </w:pPr>
+      <w:r>
         <w:t xml:space="preserve">Orders: A document </w:t>
       </w:r>
       <w:r>
         <w:t>m</w:t>
       </w:r>
       <w:r>
-        <w:t xml:space="preserve">y cadet force sends out  weekly to </w:t>
+        <w:t xml:space="preserve">y cadet force sends </w:t>
+      </w:r>
+      <w:r>
+        <w:t>out weekly</w:t>
+      </w:r>
+      <w:r>
+        <w:t xml:space="preserve"> to </w:t>
       </w:r>
       <w:r>
         <w:t>c</w:t>
@@ -10495,6 +13003,26 @@
     <w:p>
       <w:pPr>
         <w:pStyle w:val="ListParagraph"/>
+        <w:numPr>
+          <w:ilvl w:val="0"/>
+          <w:numId w:val="14"/>
+        </w:numPr>
+      </w:pPr>
+      <w:r>
+        <w:t xml:space="preserve">QM: Quarter Master: handles store </w:t>
+      </w:r>
+      <w:proofErr w:type="gramStart"/>
+      <w:r>
+        <w:t>i.e.</w:t>
+      </w:r>
+      <w:proofErr w:type="gramEnd"/>
+      <w:r>
+        <w:t xml:space="preserve"> uniform and equipment  </w:t>
+      </w:r>
+    </w:p>
+    <w:p>
+      <w:pPr>
+        <w:pStyle w:val="ListParagraph"/>
       </w:pPr>
     </w:p>
     <w:p/>
@@ -10506,7 +13034,15 @@
     <w:p/>
     <w:p>
       <w:r>
-        <w:t xml:space="preserve">// notes and at  the moment rejected  paragraphs </w:t>
+        <w:t xml:space="preserve">// notes and </w:t>
+      </w:r>
+      <w:proofErr w:type="gramStart"/>
+      <w:r>
+        <w:t>at  the</w:t>
+      </w:r>
+      <w:proofErr w:type="gramEnd"/>
+      <w:r>
+        <w:t xml:space="preserve"> moment rejected  paragraphs </w:t>
       </w:r>
     </w:p>
     <w:p>
@@ -10624,7 +13160,7 @@
       </w:r>
     </w:p>
     <w:sectPr>
-      <w:footerReference w:type="default" r:id="rId39"/>
+      <w:footerReference w:type="default" r:id="rId51"/>
       <w:pgSz w:w="11906" w:h="16838"/>
       <w:pgMar w:top="1440" w:right="1440" w:bottom="1440" w:left="1440" w:header="708" w:footer="708" w:gutter="0"/>
       <w:pgNumType w:start="0"/>
@@ -11953,6 +14489,377 @@
     </w:lvl>
   </w:abstractNum>
   <w:abstractNum w:abstractNumId="10" w15:restartNumberingAfterBreak="0">
+    <w:nsid w:val="2CB96080"/>
+    <w:multiLevelType w:val="hybridMultilevel"/>
+    <w:tmpl w:val="5C04996A"/>
+    <w:lvl w:ilvl="0" w:tplc="FFFFFFFF">
+      <w:start w:val="1"/>
+      <w:numFmt w:val="decimal"/>
+      <w:lvlText w:val="%1."/>
+      <w:lvlJc w:val="left"/>
+      <w:pPr>
+        <w:ind w:left="870" w:hanging="360"/>
+      </w:pPr>
+    </w:lvl>
+    <w:lvl w:ilvl="1" w:tplc="FFFFFFFF">
+      <w:start w:val="1"/>
+      <w:numFmt w:val="lowerLetter"/>
+      <w:lvlText w:val="%2."/>
+      <w:lvlJc w:val="left"/>
+      <w:pPr>
+        <w:ind w:left="1590" w:hanging="360"/>
+      </w:pPr>
+    </w:lvl>
+    <w:lvl w:ilvl="2" w:tplc="FFFFFFFF">
+      <w:start w:val="1"/>
+      <w:numFmt w:val="lowerRoman"/>
+      <w:lvlText w:val="%3."/>
+      <w:lvlJc w:val="right"/>
+      <w:pPr>
+        <w:ind w:left="2310" w:hanging="180"/>
+      </w:pPr>
+    </w:lvl>
+    <w:lvl w:ilvl="3" w:tplc="FFFFFFFF" w:tentative="1">
+      <w:start w:val="1"/>
+      <w:numFmt w:val="decimal"/>
+      <w:lvlText w:val="%4."/>
+      <w:lvlJc w:val="left"/>
+      <w:pPr>
+        <w:ind w:left="3030" w:hanging="360"/>
+      </w:pPr>
+    </w:lvl>
+    <w:lvl w:ilvl="4" w:tplc="FFFFFFFF" w:tentative="1">
+      <w:start w:val="1"/>
+      <w:numFmt w:val="lowerLetter"/>
+      <w:lvlText w:val="%5."/>
+      <w:lvlJc w:val="left"/>
+      <w:pPr>
+        <w:ind w:left="3750" w:hanging="360"/>
+      </w:pPr>
+    </w:lvl>
+    <w:lvl w:ilvl="5" w:tplc="FFFFFFFF" w:tentative="1">
+      <w:start w:val="1"/>
+      <w:numFmt w:val="lowerRoman"/>
+      <w:lvlText w:val="%6."/>
+      <w:lvlJc w:val="right"/>
+      <w:pPr>
+        <w:ind w:left="4470" w:hanging="180"/>
+      </w:pPr>
+    </w:lvl>
+    <w:lvl w:ilvl="6" w:tplc="FFFFFFFF" w:tentative="1">
+      <w:start w:val="1"/>
+      <w:numFmt w:val="decimal"/>
+      <w:lvlText w:val="%7."/>
+      <w:lvlJc w:val="left"/>
+      <w:pPr>
+        <w:ind w:left="5190" w:hanging="360"/>
+      </w:pPr>
+    </w:lvl>
+    <w:lvl w:ilvl="7" w:tplc="FFFFFFFF" w:tentative="1">
+      <w:start w:val="1"/>
+      <w:numFmt w:val="lowerLetter"/>
+      <w:lvlText w:val="%8."/>
+      <w:lvlJc w:val="left"/>
+      <w:pPr>
+        <w:ind w:left="5910" w:hanging="360"/>
+      </w:pPr>
+    </w:lvl>
+    <w:lvl w:ilvl="8" w:tplc="FFFFFFFF" w:tentative="1">
+      <w:start w:val="1"/>
+      <w:numFmt w:val="lowerRoman"/>
+      <w:lvlText w:val="%9."/>
+      <w:lvlJc w:val="right"/>
+      <w:pPr>
+        <w:ind w:left="6630" w:hanging="180"/>
+      </w:pPr>
+    </w:lvl>
+  </w:abstractNum>
+  <w:abstractNum w:abstractNumId="11" w15:restartNumberingAfterBreak="0">
+    <w:nsid w:val="2D1256FB"/>
+    <w:multiLevelType w:val="hybridMultilevel"/>
+    <w:tmpl w:val="5C04996A"/>
+    <w:lvl w:ilvl="0" w:tplc="0809000F">
+      <w:start w:val="1"/>
+      <w:numFmt w:val="decimal"/>
+      <w:lvlText w:val="%1."/>
+      <w:lvlJc w:val="left"/>
+      <w:pPr>
+        <w:ind w:left="870" w:hanging="360"/>
+      </w:pPr>
+    </w:lvl>
+    <w:lvl w:ilvl="1" w:tplc="08090019">
+      <w:start w:val="1"/>
+      <w:numFmt w:val="lowerLetter"/>
+      <w:lvlText w:val="%2."/>
+      <w:lvlJc w:val="left"/>
+      <w:pPr>
+        <w:ind w:left="1590" w:hanging="360"/>
+      </w:pPr>
+    </w:lvl>
+    <w:lvl w:ilvl="2" w:tplc="0809001B">
+      <w:start w:val="1"/>
+      <w:numFmt w:val="lowerRoman"/>
+      <w:lvlText w:val="%3."/>
+      <w:lvlJc w:val="right"/>
+      <w:pPr>
+        <w:ind w:left="2310" w:hanging="180"/>
+      </w:pPr>
+    </w:lvl>
+    <w:lvl w:ilvl="3" w:tplc="0809000F" w:tentative="1">
+      <w:start w:val="1"/>
+      <w:numFmt w:val="decimal"/>
+      <w:lvlText w:val="%4."/>
+      <w:lvlJc w:val="left"/>
+      <w:pPr>
+        <w:ind w:left="3030" w:hanging="360"/>
+      </w:pPr>
+    </w:lvl>
+    <w:lvl w:ilvl="4" w:tplc="08090019" w:tentative="1">
+      <w:start w:val="1"/>
+      <w:numFmt w:val="lowerLetter"/>
+      <w:lvlText w:val="%5."/>
+      <w:lvlJc w:val="left"/>
+      <w:pPr>
+        <w:ind w:left="3750" w:hanging="360"/>
+      </w:pPr>
+    </w:lvl>
+    <w:lvl w:ilvl="5" w:tplc="0809001B" w:tentative="1">
+      <w:start w:val="1"/>
+      <w:numFmt w:val="lowerRoman"/>
+      <w:lvlText w:val="%6."/>
+      <w:lvlJc w:val="right"/>
+      <w:pPr>
+        <w:ind w:left="4470" w:hanging="180"/>
+      </w:pPr>
+    </w:lvl>
+    <w:lvl w:ilvl="6" w:tplc="0809000F" w:tentative="1">
+      <w:start w:val="1"/>
+      <w:numFmt w:val="decimal"/>
+      <w:lvlText w:val="%7."/>
+      <w:lvlJc w:val="left"/>
+      <w:pPr>
+        <w:ind w:left="5190" w:hanging="360"/>
+      </w:pPr>
+    </w:lvl>
+    <w:lvl w:ilvl="7" w:tplc="08090019" w:tentative="1">
+      <w:start w:val="1"/>
+      <w:numFmt w:val="lowerLetter"/>
+      <w:lvlText w:val="%8."/>
+      <w:lvlJc w:val="left"/>
+      <w:pPr>
+        <w:ind w:left="5910" w:hanging="360"/>
+      </w:pPr>
+    </w:lvl>
+    <w:lvl w:ilvl="8" w:tplc="0809001B" w:tentative="1">
+      <w:start w:val="1"/>
+      <w:numFmt w:val="lowerRoman"/>
+      <w:lvlText w:val="%9."/>
+      <w:lvlJc w:val="right"/>
+      <w:pPr>
+        <w:ind w:left="6630" w:hanging="180"/>
+      </w:pPr>
+    </w:lvl>
+  </w:abstractNum>
+  <w:abstractNum w:abstractNumId="12" w15:restartNumberingAfterBreak="0">
+    <w:nsid w:val="2E460050"/>
+    <w:multiLevelType w:val="hybridMultilevel"/>
+    <w:tmpl w:val="74CE7624"/>
+    <w:lvl w:ilvl="0" w:tplc="08090001">
+      <w:start w:val="1"/>
+      <w:numFmt w:val="bullet"/>
+      <w:lvlText w:val=""/>
+      <w:lvlJc w:val="left"/>
+      <w:pPr>
+        <w:ind w:left="720" w:hanging="360"/>
+      </w:pPr>
+      <w:rPr>
+        <w:rFonts w:ascii="Symbol" w:hAnsi="Symbol" w:hint="default"/>
+      </w:rPr>
+    </w:lvl>
+    <w:lvl w:ilvl="1" w:tplc="08090003" w:tentative="1">
+      <w:start w:val="1"/>
+      <w:numFmt w:val="bullet"/>
+      <w:lvlText w:val="o"/>
+      <w:lvlJc w:val="left"/>
+      <w:pPr>
+        <w:ind w:left="1440" w:hanging="360"/>
+      </w:pPr>
+      <w:rPr>
+        <w:rFonts w:ascii="Courier New" w:hAnsi="Courier New" w:cs="Courier New" w:hint="default"/>
+      </w:rPr>
+    </w:lvl>
+    <w:lvl w:ilvl="2" w:tplc="08090005" w:tentative="1">
+      <w:start w:val="1"/>
+      <w:numFmt w:val="bullet"/>
+      <w:lvlText w:val=""/>
+      <w:lvlJc w:val="left"/>
+      <w:pPr>
+        <w:ind w:left="2160" w:hanging="360"/>
+      </w:pPr>
+      <w:rPr>
+        <w:rFonts w:ascii="Wingdings" w:hAnsi="Wingdings" w:hint="default"/>
+      </w:rPr>
+    </w:lvl>
+    <w:lvl w:ilvl="3" w:tplc="08090001" w:tentative="1">
+      <w:start w:val="1"/>
+      <w:numFmt w:val="bullet"/>
+      <w:lvlText w:val=""/>
+      <w:lvlJc w:val="left"/>
+      <w:pPr>
+        <w:ind w:left="2880" w:hanging="360"/>
+      </w:pPr>
+      <w:rPr>
+        <w:rFonts w:ascii="Symbol" w:hAnsi="Symbol" w:hint="default"/>
+      </w:rPr>
+    </w:lvl>
+    <w:lvl w:ilvl="4" w:tplc="08090003" w:tentative="1">
+      <w:start w:val="1"/>
+      <w:numFmt w:val="bullet"/>
+      <w:lvlText w:val="o"/>
+      <w:lvlJc w:val="left"/>
+      <w:pPr>
+        <w:ind w:left="3600" w:hanging="360"/>
+      </w:pPr>
+      <w:rPr>
+        <w:rFonts w:ascii="Courier New" w:hAnsi="Courier New" w:cs="Courier New" w:hint="default"/>
+      </w:rPr>
+    </w:lvl>
+    <w:lvl w:ilvl="5" w:tplc="08090005" w:tentative="1">
+      <w:start w:val="1"/>
+      <w:numFmt w:val="bullet"/>
+      <w:lvlText w:val=""/>
+      <w:lvlJc w:val="left"/>
+      <w:pPr>
+        <w:ind w:left="4320" w:hanging="360"/>
+      </w:pPr>
+      <w:rPr>
+        <w:rFonts w:ascii="Wingdings" w:hAnsi="Wingdings" w:hint="default"/>
+      </w:rPr>
+    </w:lvl>
+    <w:lvl w:ilvl="6" w:tplc="08090001" w:tentative="1">
+      <w:start w:val="1"/>
+      <w:numFmt w:val="bullet"/>
+      <w:lvlText w:val=""/>
+      <w:lvlJc w:val="left"/>
+      <w:pPr>
+        <w:ind w:left="5040" w:hanging="360"/>
+      </w:pPr>
+      <w:rPr>
+        <w:rFonts w:ascii="Symbol" w:hAnsi="Symbol" w:hint="default"/>
+      </w:rPr>
+    </w:lvl>
+    <w:lvl w:ilvl="7" w:tplc="08090003" w:tentative="1">
+      <w:start w:val="1"/>
+      <w:numFmt w:val="bullet"/>
+      <w:lvlText w:val="o"/>
+      <w:lvlJc w:val="left"/>
+      <w:pPr>
+        <w:ind w:left="5760" w:hanging="360"/>
+      </w:pPr>
+      <w:rPr>
+        <w:rFonts w:ascii="Courier New" w:hAnsi="Courier New" w:cs="Courier New" w:hint="default"/>
+      </w:rPr>
+    </w:lvl>
+    <w:lvl w:ilvl="8" w:tplc="08090005" w:tentative="1">
+      <w:start w:val="1"/>
+      <w:numFmt w:val="bullet"/>
+      <w:lvlText w:val=""/>
+      <w:lvlJc w:val="left"/>
+      <w:pPr>
+        <w:ind w:left="6480" w:hanging="360"/>
+      </w:pPr>
+      <w:rPr>
+        <w:rFonts w:ascii="Wingdings" w:hAnsi="Wingdings" w:hint="default"/>
+      </w:rPr>
+    </w:lvl>
+  </w:abstractNum>
+  <w:abstractNum w:abstractNumId="13" w15:restartNumberingAfterBreak="0">
+    <w:nsid w:val="2FB736F6"/>
+    <w:multiLevelType w:val="hybridMultilevel"/>
+    <w:tmpl w:val="5C04996A"/>
+    <w:lvl w:ilvl="0" w:tplc="FFFFFFFF">
+      <w:start w:val="1"/>
+      <w:numFmt w:val="decimal"/>
+      <w:lvlText w:val="%1."/>
+      <w:lvlJc w:val="left"/>
+      <w:pPr>
+        <w:ind w:left="870" w:hanging="360"/>
+      </w:pPr>
+    </w:lvl>
+    <w:lvl w:ilvl="1" w:tplc="FFFFFFFF">
+      <w:start w:val="1"/>
+      <w:numFmt w:val="lowerLetter"/>
+      <w:lvlText w:val="%2."/>
+      <w:lvlJc w:val="left"/>
+      <w:pPr>
+        <w:ind w:left="1590" w:hanging="360"/>
+      </w:pPr>
+    </w:lvl>
+    <w:lvl w:ilvl="2" w:tplc="FFFFFFFF">
+      <w:start w:val="1"/>
+      <w:numFmt w:val="lowerRoman"/>
+      <w:lvlText w:val="%3."/>
+      <w:lvlJc w:val="right"/>
+      <w:pPr>
+        <w:ind w:left="2310" w:hanging="180"/>
+      </w:pPr>
+    </w:lvl>
+    <w:lvl w:ilvl="3" w:tplc="FFFFFFFF" w:tentative="1">
+      <w:start w:val="1"/>
+      <w:numFmt w:val="decimal"/>
+      <w:lvlText w:val="%4."/>
+      <w:lvlJc w:val="left"/>
+      <w:pPr>
+        <w:ind w:left="3030" w:hanging="360"/>
+      </w:pPr>
+    </w:lvl>
+    <w:lvl w:ilvl="4" w:tplc="FFFFFFFF" w:tentative="1">
+      <w:start w:val="1"/>
+      <w:numFmt w:val="lowerLetter"/>
+      <w:lvlText w:val="%5."/>
+      <w:lvlJc w:val="left"/>
+      <w:pPr>
+        <w:ind w:left="3750" w:hanging="360"/>
+      </w:pPr>
+    </w:lvl>
+    <w:lvl w:ilvl="5" w:tplc="FFFFFFFF" w:tentative="1">
+      <w:start w:val="1"/>
+      <w:numFmt w:val="lowerRoman"/>
+      <w:lvlText w:val="%6."/>
+      <w:lvlJc w:val="right"/>
+      <w:pPr>
+        <w:ind w:left="4470" w:hanging="180"/>
+      </w:pPr>
+    </w:lvl>
+    <w:lvl w:ilvl="6" w:tplc="FFFFFFFF" w:tentative="1">
+      <w:start w:val="1"/>
+      <w:numFmt w:val="decimal"/>
+      <w:lvlText w:val="%7."/>
+      <w:lvlJc w:val="left"/>
+      <w:pPr>
+        <w:ind w:left="5190" w:hanging="360"/>
+      </w:pPr>
+    </w:lvl>
+    <w:lvl w:ilvl="7" w:tplc="FFFFFFFF" w:tentative="1">
+      <w:start w:val="1"/>
+      <w:numFmt w:val="lowerLetter"/>
+      <w:lvlText w:val="%8."/>
+      <w:lvlJc w:val="left"/>
+      <w:pPr>
+        <w:ind w:left="5910" w:hanging="360"/>
+      </w:pPr>
+    </w:lvl>
+    <w:lvl w:ilvl="8" w:tplc="FFFFFFFF" w:tentative="1">
+      <w:start w:val="1"/>
+      <w:numFmt w:val="lowerRoman"/>
+      <w:lvlText w:val="%9."/>
+      <w:lvlJc w:val="right"/>
+      <w:pPr>
+        <w:ind w:left="6630" w:hanging="180"/>
+      </w:pPr>
+    </w:lvl>
+  </w:abstractNum>
+  <w:abstractNum w:abstractNumId="14" w15:restartNumberingAfterBreak="0">
     <w:nsid w:val="31A248D7"/>
     <w:multiLevelType w:val="hybridMultilevel"/>
     <w:tmpl w:val="4D005996"/>
@@ -12038,7 +14945,120 @@
       </w:pPr>
     </w:lvl>
   </w:abstractNum>
-  <w:abstractNum w:abstractNumId="11" w15:restartNumberingAfterBreak="0">
+  <w:abstractNum w:abstractNumId="15" w15:restartNumberingAfterBreak="0">
+    <w:nsid w:val="362A352E"/>
+    <w:multiLevelType w:val="hybridMultilevel"/>
+    <w:tmpl w:val="95C2DCC8"/>
+    <w:lvl w:ilvl="0" w:tplc="08090001">
+      <w:start w:val="1"/>
+      <w:numFmt w:val="bullet"/>
+      <w:lvlText w:val=""/>
+      <w:lvlJc w:val="left"/>
+      <w:pPr>
+        <w:ind w:left="720" w:hanging="360"/>
+      </w:pPr>
+      <w:rPr>
+        <w:rFonts w:ascii="Symbol" w:hAnsi="Symbol" w:hint="default"/>
+      </w:rPr>
+    </w:lvl>
+    <w:lvl w:ilvl="1" w:tplc="08090003" w:tentative="1">
+      <w:start w:val="1"/>
+      <w:numFmt w:val="bullet"/>
+      <w:lvlText w:val="o"/>
+      <w:lvlJc w:val="left"/>
+      <w:pPr>
+        <w:ind w:left="1440" w:hanging="360"/>
+      </w:pPr>
+      <w:rPr>
+        <w:rFonts w:ascii="Courier New" w:hAnsi="Courier New" w:cs="Courier New" w:hint="default"/>
+      </w:rPr>
+    </w:lvl>
+    <w:lvl w:ilvl="2" w:tplc="08090005" w:tentative="1">
+      <w:start w:val="1"/>
+      <w:numFmt w:val="bullet"/>
+      <w:lvlText w:val=""/>
+      <w:lvlJc w:val="left"/>
+      <w:pPr>
+        <w:ind w:left="2160" w:hanging="360"/>
+      </w:pPr>
+      <w:rPr>
+        <w:rFonts w:ascii="Wingdings" w:hAnsi="Wingdings" w:hint="default"/>
+      </w:rPr>
+    </w:lvl>
+    <w:lvl w:ilvl="3" w:tplc="08090001" w:tentative="1">
+      <w:start w:val="1"/>
+      <w:numFmt w:val="bullet"/>
+      <w:lvlText w:val=""/>
+      <w:lvlJc w:val="left"/>
+      <w:pPr>
+        <w:ind w:left="2880" w:hanging="360"/>
+      </w:pPr>
+      <w:rPr>
+        <w:rFonts w:ascii="Symbol" w:hAnsi="Symbol" w:hint="default"/>
+      </w:rPr>
+    </w:lvl>
+    <w:lvl w:ilvl="4" w:tplc="08090003" w:tentative="1">
+      <w:start w:val="1"/>
+      <w:numFmt w:val="bullet"/>
+      <w:lvlText w:val="o"/>
+      <w:lvlJc w:val="left"/>
+      <w:pPr>
+        <w:ind w:left="3600" w:hanging="360"/>
+      </w:pPr>
+      <w:rPr>
+        <w:rFonts w:ascii="Courier New" w:hAnsi="Courier New" w:cs="Courier New" w:hint="default"/>
+      </w:rPr>
+    </w:lvl>
+    <w:lvl w:ilvl="5" w:tplc="08090005" w:tentative="1">
+      <w:start w:val="1"/>
+      <w:numFmt w:val="bullet"/>
+      <w:lvlText w:val=""/>
+      <w:lvlJc w:val="left"/>
+      <w:pPr>
+        <w:ind w:left="4320" w:hanging="360"/>
+      </w:pPr>
+      <w:rPr>
+        <w:rFonts w:ascii="Wingdings" w:hAnsi="Wingdings" w:hint="default"/>
+      </w:rPr>
+    </w:lvl>
+    <w:lvl w:ilvl="6" w:tplc="08090001" w:tentative="1">
+      <w:start w:val="1"/>
+      <w:numFmt w:val="bullet"/>
+      <w:lvlText w:val=""/>
+      <w:lvlJc w:val="left"/>
+      <w:pPr>
+        <w:ind w:left="5040" w:hanging="360"/>
+      </w:pPr>
+      <w:rPr>
+        <w:rFonts w:ascii="Symbol" w:hAnsi="Symbol" w:hint="default"/>
+      </w:rPr>
+    </w:lvl>
+    <w:lvl w:ilvl="7" w:tplc="08090003" w:tentative="1">
+      <w:start w:val="1"/>
+      <w:numFmt w:val="bullet"/>
+      <w:lvlText w:val="o"/>
+      <w:lvlJc w:val="left"/>
+      <w:pPr>
+        <w:ind w:left="5760" w:hanging="360"/>
+      </w:pPr>
+      <w:rPr>
+        <w:rFonts w:ascii="Courier New" w:hAnsi="Courier New" w:cs="Courier New" w:hint="default"/>
+      </w:rPr>
+    </w:lvl>
+    <w:lvl w:ilvl="8" w:tplc="08090005" w:tentative="1">
+      <w:start w:val="1"/>
+      <w:numFmt w:val="bullet"/>
+      <w:lvlText w:val=""/>
+      <w:lvlJc w:val="left"/>
+      <w:pPr>
+        <w:ind w:left="6480" w:hanging="360"/>
+      </w:pPr>
+      <w:rPr>
+        <w:rFonts w:ascii="Wingdings" w:hAnsi="Wingdings" w:hint="default"/>
+      </w:rPr>
+    </w:lvl>
+  </w:abstractNum>
+  <w:abstractNum w:abstractNumId="16" w15:restartNumberingAfterBreak="0">
     <w:nsid w:val="384E4F8F"/>
     <w:multiLevelType w:val="hybridMultilevel"/>
     <w:tmpl w:val="E9F01E98"/>
@@ -12151,7 +15171,7 @@
       </w:rPr>
     </w:lvl>
   </w:abstractNum>
-  <w:abstractNum w:abstractNumId="12" w15:restartNumberingAfterBreak="0">
+  <w:abstractNum w:abstractNumId="17" w15:restartNumberingAfterBreak="0">
     <w:nsid w:val="40943818"/>
     <w:multiLevelType w:val="hybridMultilevel"/>
     <w:tmpl w:val="50F8BAF4"/>
@@ -12264,7 +15284,7 @@
       </w:rPr>
     </w:lvl>
   </w:abstractNum>
-  <w:abstractNum w:abstractNumId="13" w15:restartNumberingAfterBreak="0">
+  <w:abstractNum w:abstractNumId="18" w15:restartNumberingAfterBreak="0">
     <w:nsid w:val="491C0556"/>
     <w:multiLevelType w:val="hybridMultilevel"/>
     <w:tmpl w:val="C4323E0A"/>
@@ -12377,7 +15397,7 @@
       </w:rPr>
     </w:lvl>
   </w:abstractNum>
-  <w:abstractNum w:abstractNumId="14" w15:restartNumberingAfterBreak="0">
+  <w:abstractNum w:abstractNumId="19" w15:restartNumberingAfterBreak="0">
     <w:nsid w:val="52281D30"/>
     <w:multiLevelType w:val="hybridMultilevel"/>
     <w:tmpl w:val="EADEC386"/>
@@ -12490,7 +15510,93 @@
       </w:rPr>
     </w:lvl>
   </w:abstractNum>
-  <w:abstractNum w:abstractNumId="15" w15:restartNumberingAfterBreak="0">
+  <w:abstractNum w:abstractNumId="20" w15:restartNumberingAfterBreak="0">
+    <w:nsid w:val="575A6A7F"/>
+    <w:multiLevelType w:val="hybridMultilevel"/>
+    <w:tmpl w:val="5C04996A"/>
+    <w:lvl w:ilvl="0" w:tplc="FFFFFFFF">
+      <w:start w:val="1"/>
+      <w:numFmt w:val="decimal"/>
+      <w:lvlText w:val="%1."/>
+      <w:lvlJc w:val="left"/>
+      <w:pPr>
+        <w:ind w:left="870" w:hanging="360"/>
+      </w:pPr>
+    </w:lvl>
+    <w:lvl w:ilvl="1" w:tplc="FFFFFFFF">
+      <w:start w:val="1"/>
+      <w:numFmt w:val="lowerLetter"/>
+      <w:lvlText w:val="%2."/>
+      <w:lvlJc w:val="left"/>
+      <w:pPr>
+        <w:ind w:left="1590" w:hanging="360"/>
+      </w:pPr>
+    </w:lvl>
+    <w:lvl w:ilvl="2" w:tplc="FFFFFFFF">
+      <w:start w:val="1"/>
+      <w:numFmt w:val="lowerRoman"/>
+      <w:lvlText w:val="%3."/>
+      <w:lvlJc w:val="right"/>
+      <w:pPr>
+        <w:ind w:left="2310" w:hanging="180"/>
+      </w:pPr>
+    </w:lvl>
+    <w:lvl w:ilvl="3" w:tplc="FFFFFFFF" w:tentative="1">
+      <w:start w:val="1"/>
+      <w:numFmt w:val="decimal"/>
+      <w:lvlText w:val="%4."/>
+      <w:lvlJc w:val="left"/>
+      <w:pPr>
+        <w:ind w:left="3030" w:hanging="360"/>
+      </w:pPr>
+    </w:lvl>
+    <w:lvl w:ilvl="4" w:tplc="FFFFFFFF" w:tentative="1">
+      <w:start w:val="1"/>
+      <w:numFmt w:val="lowerLetter"/>
+      <w:lvlText w:val="%5."/>
+      <w:lvlJc w:val="left"/>
+      <w:pPr>
+        <w:ind w:left="3750" w:hanging="360"/>
+      </w:pPr>
+    </w:lvl>
+    <w:lvl w:ilvl="5" w:tplc="FFFFFFFF" w:tentative="1">
+      <w:start w:val="1"/>
+      <w:numFmt w:val="lowerRoman"/>
+      <w:lvlText w:val="%6."/>
+      <w:lvlJc w:val="right"/>
+      <w:pPr>
+        <w:ind w:left="4470" w:hanging="180"/>
+      </w:pPr>
+    </w:lvl>
+    <w:lvl w:ilvl="6" w:tplc="FFFFFFFF" w:tentative="1">
+      <w:start w:val="1"/>
+      <w:numFmt w:val="decimal"/>
+      <w:lvlText w:val="%7."/>
+      <w:lvlJc w:val="left"/>
+      <w:pPr>
+        <w:ind w:left="5190" w:hanging="360"/>
+      </w:pPr>
+    </w:lvl>
+    <w:lvl w:ilvl="7" w:tplc="FFFFFFFF" w:tentative="1">
+      <w:start w:val="1"/>
+      <w:numFmt w:val="lowerLetter"/>
+      <w:lvlText w:val="%8."/>
+      <w:lvlJc w:val="left"/>
+      <w:pPr>
+        <w:ind w:left="5910" w:hanging="360"/>
+      </w:pPr>
+    </w:lvl>
+    <w:lvl w:ilvl="8" w:tplc="FFFFFFFF" w:tentative="1">
+      <w:start w:val="1"/>
+      <w:numFmt w:val="lowerRoman"/>
+      <w:lvlText w:val="%9."/>
+      <w:lvlJc w:val="right"/>
+      <w:pPr>
+        <w:ind w:left="6630" w:hanging="180"/>
+      </w:pPr>
+    </w:lvl>
+  </w:abstractNum>
+  <w:abstractNum w:abstractNumId="21" w15:restartNumberingAfterBreak="0">
     <w:nsid w:val="5AC75BB0"/>
     <w:multiLevelType w:val="hybridMultilevel"/>
     <w:tmpl w:val="561E323C"/>
@@ -12603,7 +15709,7 @@
       </w:rPr>
     </w:lvl>
   </w:abstractNum>
-  <w:abstractNum w:abstractNumId="16" w15:restartNumberingAfterBreak="0">
+  <w:abstractNum w:abstractNumId="22" w15:restartNumberingAfterBreak="0">
     <w:nsid w:val="5B382A85"/>
     <w:multiLevelType w:val="hybridMultilevel"/>
     <w:tmpl w:val="1E0C2504"/>
@@ -12716,7 +15822,7 @@
       </w:rPr>
     </w:lvl>
   </w:abstractNum>
-  <w:abstractNum w:abstractNumId="17" w15:restartNumberingAfterBreak="0">
+  <w:abstractNum w:abstractNumId="23" w15:restartNumberingAfterBreak="0">
     <w:nsid w:val="650C3CB3"/>
     <w:multiLevelType w:val="hybridMultilevel"/>
     <w:tmpl w:val="BA44654A"/>
@@ -12829,7 +15935,7 @@
       </w:rPr>
     </w:lvl>
   </w:abstractNum>
-  <w:abstractNum w:abstractNumId="18" w15:restartNumberingAfterBreak="0">
+  <w:abstractNum w:abstractNumId="24" w15:restartNumberingAfterBreak="0">
     <w:nsid w:val="69FC254F"/>
     <w:multiLevelType w:val="hybridMultilevel"/>
     <w:tmpl w:val="E376CD10"/>
@@ -12942,7 +16048,7 @@
       </w:rPr>
     </w:lvl>
   </w:abstractNum>
-  <w:abstractNum w:abstractNumId="19" w15:restartNumberingAfterBreak="0">
+  <w:abstractNum w:abstractNumId="25" w15:restartNumberingAfterBreak="0">
     <w:nsid w:val="6A4777C3"/>
     <w:multiLevelType w:val="hybridMultilevel"/>
     <w:tmpl w:val="9A3C9C6C"/>
@@ -13019,6 +16125,178 @@
       </w:pPr>
     </w:lvl>
     <w:lvl w:ilvl="8" w:tplc="0809001B" w:tentative="1">
+      <w:start w:val="1"/>
+      <w:numFmt w:val="lowerRoman"/>
+      <w:lvlText w:val="%9."/>
+      <w:lvlJc w:val="right"/>
+      <w:pPr>
+        <w:ind w:left="6630" w:hanging="180"/>
+      </w:pPr>
+    </w:lvl>
+  </w:abstractNum>
+  <w:abstractNum w:abstractNumId="26" w15:restartNumberingAfterBreak="0">
+    <w:nsid w:val="6AD52C1D"/>
+    <w:multiLevelType w:val="hybridMultilevel"/>
+    <w:tmpl w:val="5C04996A"/>
+    <w:lvl w:ilvl="0" w:tplc="FFFFFFFF">
+      <w:start w:val="1"/>
+      <w:numFmt w:val="decimal"/>
+      <w:lvlText w:val="%1."/>
+      <w:lvlJc w:val="left"/>
+      <w:pPr>
+        <w:ind w:left="870" w:hanging="360"/>
+      </w:pPr>
+    </w:lvl>
+    <w:lvl w:ilvl="1" w:tplc="FFFFFFFF">
+      <w:start w:val="1"/>
+      <w:numFmt w:val="lowerLetter"/>
+      <w:lvlText w:val="%2."/>
+      <w:lvlJc w:val="left"/>
+      <w:pPr>
+        <w:ind w:left="1590" w:hanging="360"/>
+      </w:pPr>
+    </w:lvl>
+    <w:lvl w:ilvl="2" w:tplc="FFFFFFFF">
+      <w:start w:val="1"/>
+      <w:numFmt w:val="lowerRoman"/>
+      <w:lvlText w:val="%3."/>
+      <w:lvlJc w:val="right"/>
+      <w:pPr>
+        <w:ind w:left="2310" w:hanging="180"/>
+      </w:pPr>
+    </w:lvl>
+    <w:lvl w:ilvl="3" w:tplc="FFFFFFFF" w:tentative="1">
+      <w:start w:val="1"/>
+      <w:numFmt w:val="decimal"/>
+      <w:lvlText w:val="%4."/>
+      <w:lvlJc w:val="left"/>
+      <w:pPr>
+        <w:ind w:left="3030" w:hanging="360"/>
+      </w:pPr>
+    </w:lvl>
+    <w:lvl w:ilvl="4" w:tplc="FFFFFFFF" w:tentative="1">
+      <w:start w:val="1"/>
+      <w:numFmt w:val="lowerLetter"/>
+      <w:lvlText w:val="%5."/>
+      <w:lvlJc w:val="left"/>
+      <w:pPr>
+        <w:ind w:left="3750" w:hanging="360"/>
+      </w:pPr>
+    </w:lvl>
+    <w:lvl w:ilvl="5" w:tplc="FFFFFFFF" w:tentative="1">
+      <w:start w:val="1"/>
+      <w:numFmt w:val="lowerRoman"/>
+      <w:lvlText w:val="%6."/>
+      <w:lvlJc w:val="right"/>
+      <w:pPr>
+        <w:ind w:left="4470" w:hanging="180"/>
+      </w:pPr>
+    </w:lvl>
+    <w:lvl w:ilvl="6" w:tplc="FFFFFFFF" w:tentative="1">
+      <w:start w:val="1"/>
+      <w:numFmt w:val="decimal"/>
+      <w:lvlText w:val="%7."/>
+      <w:lvlJc w:val="left"/>
+      <w:pPr>
+        <w:ind w:left="5190" w:hanging="360"/>
+      </w:pPr>
+    </w:lvl>
+    <w:lvl w:ilvl="7" w:tplc="FFFFFFFF" w:tentative="1">
+      <w:start w:val="1"/>
+      <w:numFmt w:val="lowerLetter"/>
+      <w:lvlText w:val="%8."/>
+      <w:lvlJc w:val="left"/>
+      <w:pPr>
+        <w:ind w:left="5910" w:hanging="360"/>
+      </w:pPr>
+    </w:lvl>
+    <w:lvl w:ilvl="8" w:tplc="FFFFFFFF" w:tentative="1">
+      <w:start w:val="1"/>
+      <w:numFmt w:val="lowerRoman"/>
+      <w:lvlText w:val="%9."/>
+      <w:lvlJc w:val="right"/>
+      <w:pPr>
+        <w:ind w:left="6630" w:hanging="180"/>
+      </w:pPr>
+    </w:lvl>
+  </w:abstractNum>
+  <w:abstractNum w:abstractNumId="27" w15:restartNumberingAfterBreak="0">
+    <w:nsid w:val="7B873375"/>
+    <w:multiLevelType w:val="hybridMultilevel"/>
+    <w:tmpl w:val="5C04996A"/>
+    <w:lvl w:ilvl="0" w:tplc="FFFFFFFF">
+      <w:start w:val="1"/>
+      <w:numFmt w:val="decimal"/>
+      <w:lvlText w:val="%1."/>
+      <w:lvlJc w:val="left"/>
+      <w:pPr>
+        <w:ind w:left="870" w:hanging="360"/>
+      </w:pPr>
+    </w:lvl>
+    <w:lvl w:ilvl="1" w:tplc="FFFFFFFF">
+      <w:start w:val="1"/>
+      <w:numFmt w:val="lowerLetter"/>
+      <w:lvlText w:val="%2."/>
+      <w:lvlJc w:val="left"/>
+      <w:pPr>
+        <w:ind w:left="1590" w:hanging="360"/>
+      </w:pPr>
+    </w:lvl>
+    <w:lvl w:ilvl="2" w:tplc="FFFFFFFF">
+      <w:start w:val="1"/>
+      <w:numFmt w:val="lowerRoman"/>
+      <w:lvlText w:val="%3."/>
+      <w:lvlJc w:val="right"/>
+      <w:pPr>
+        <w:ind w:left="2310" w:hanging="180"/>
+      </w:pPr>
+    </w:lvl>
+    <w:lvl w:ilvl="3" w:tplc="FFFFFFFF" w:tentative="1">
+      <w:start w:val="1"/>
+      <w:numFmt w:val="decimal"/>
+      <w:lvlText w:val="%4."/>
+      <w:lvlJc w:val="left"/>
+      <w:pPr>
+        <w:ind w:left="3030" w:hanging="360"/>
+      </w:pPr>
+    </w:lvl>
+    <w:lvl w:ilvl="4" w:tplc="FFFFFFFF" w:tentative="1">
+      <w:start w:val="1"/>
+      <w:numFmt w:val="lowerLetter"/>
+      <w:lvlText w:val="%5."/>
+      <w:lvlJc w:val="left"/>
+      <w:pPr>
+        <w:ind w:left="3750" w:hanging="360"/>
+      </w:pPr>
+    </w:lvl>
+    <w:lvl w:ilvl="5" w:tplc="FFFFFFFF" w:tentative="1">
+      <w:start w:val="1"/>
+      <w:numFmt w:val="lowerRoman"/>
+      <w:lvlText w:val="%6."/>
+      <w:lvlJc w:val="right"/>
+      <w:pPr>
+        <w:ind w:left="4470" w:hanging="180"/>
+      </w:pPr>
+    </w:lvl>
+    <w:lvl w:ilvl="6" w:tplc="FFFFFFFF" w:tentative="1">
+      <w:start w:val="1"/>
+      <w:numFmt w:val="decimal"/>
+      <w:lvlText w:val="%7."/>
+      <w:lvlJc w:val="left"/>
+      <w:pPr>
+        <w:ind w:left="5190" w:hanging="360"/>
+      </w:pPr>
+    </w:lvl>
+    <w:lvl w:ilvl="7" w:tplc="FFFFFFFF" w:tentative="1">
+      <w:start w:val="1"/>
+      <w:numFmt w:val="lowerLetter"/>
+      <w:lvlText w:val="%8."/>
+      <w:lvlJc w:val="left"/>
+      <w:pPr>
+        <w:ind w:left="5910" w:hanging="360"/>
+      </w:pPr>
+    </w:lvl>
+    <w:lvl w:ilvl="8" w:tplc="FFFFFFFF" w:tentative="1">
       <w:start w:val="1"/>
       <w:numFmt w:val="lowerRoman"/>
       <w:lvlText w:val="%9."/>
@@ -13035,28 +16313,28 @@
     <w:abstractNumId w:val="3"/>
   </w:num>
   <w:num w:numId="3" w16cid:durableId="1784643336">
-    <w:abstractNumId w:val="17"/>
+    <w:abstractNumId w:val="23"/>
   </w:num>
   <w:num w:numId="4" w16cid:durableId="92629750">
     <w:abstractNumId w:val="8"/>
   </w:num>
   <w:num w:numId="5" w16cid:durableId="1449814966">
-    <w:abstractNumId w:val="19"/>
+    <w:abstractNumId w:val="25"/>
   </w:num>
   <w:num w:numId="6" w16cid:durableId="1024937697">
-    <w:abstractNumId w:val="16"/>
+    <w:abstractNumId w:val="22"/>
   </w:num>
   <w:num w:numId="7" w16cid:durableId="1238053169">
-    <w:abstractNumId w:val="15"/>
+    <w:abstractNumId w:val="21"/>
   </w:num>
   <w:num w:numId="8" w16cid:durableId="2144494258">
     <w:abstractNumId w:val="0"/>
   </w:num>
   <w:num w:numId="9" w16cid:durableId="1135564004">
-    <w:abstractNumId w:val="18"/>
+    <w:abstractNumId w:val="24"/>
   </w:num>
   <w:num w:numId="10" w16cid:durableId="297147368">
-    <w:abstractNumId w:val="13"/>
+    <w:abstractNumId w:val="18"/>
   </w:num>
   <w:num w:numId="11" w16cid:durableId="1714646867">
     <w:abstractNumId w:val="6"/>
@@ -13068,10 +16346,10 @@
     <w:abstractNumId w:val="4"/>
   </w:num>
   <w:num w:numId="14" w16cid:durableId="839540710">
-    <w:abstractNumId w:val="12"/>
+    <w:abstractNumId w:val="17"/>
   </w:num>
   <w:num w:numId="15" w16cid:durableId="601568487">
-    <w:abstractNumId w:val="11"/>
+    <w:abstractNumId w:val="16"/>
   </w:num>
   <w:num w:numId="16" w16cid:durableId="1057708891">
     <w:abstractNumId w:val="2"/>
@@ -13080,13 +16358,37 @@
     <w:abstractNumId w:val="5"/>
   </w:num>
   <w:num w:numId="18" w16cid:durableId="824929278">
-    <w:abstractNumId w:val="10"/>
+    <w:abstractNumId w:val="14"/>
   </w:num>
   <w:num w:numId="19" w16cid:durableId="876820862">
-    <w:abstractNumId w:val="14"/>
+    <w:abstractNumId w:val="19"/>
   </w:num>
   <w:num w:numId="20" w16cid:durableId="938416601">
     <w:abstractNumId w:val="7"/>
+  </w:num>
+  <w:num w:numId="21" w16cid:durableId="829373654">
+    <w:abstractNumId w:val="12"/>
+  </w:num>
+  <w:num w:numId="22" w16cid:durableId="1551262624">
+    <w:abstractNumId w:val="11"/>
+  </w:num>
+  <w:num w:numId="23" w16cid:durableId="713508031">
+    <w:abstractNumId w:val="13"/>
+  </w:num>
+  <w:num w:numId="24" w16cid:durableId="1477448898">
+    <w:abstractNumId w:val="27"/>
+  </w:num>
+  <w:num w:numId="25" w16cid:durableId="1473332125">
+    <w:abstractNumId w:val="20"/>
+  </w:num>
+  <w:num w:numId="26" w16cid:durableId="394009948">
+    <w:abstractNumId w:val="26"/>
+  </w:num>
+  <w:num w:numId="27" w16cid:durableId="1318417776">
+    <w:abstractNumId w:val="10"/>
+  </w:num>
+  <w:num w:numId="28" w16cid:durableId="372266834">
+    <w:abstractNumId w:val="15"/>
   </w:num>
 </w:numbering>
 </file>
@@ -13489,7 +16791,7 @@
   <w:style w:type="paragraph" w:default="1" w:styleId="Normal">
     <w:name w:val="Normal"/>
     <w:qFormat/>
-    <w:rsid w:val="00E26BD0"/>
+    <w:rsid w:val="00F90F1B"/>
   </w:style>
   <w:style w:type="paragraph" w:styleId="Heading1">
     <w:name w:val="heading 1"/>
@@ -13665,6 +16967,7 @@
   <w:style w:type="character" w:default="1" w:styleId="DefaultParagraphFont">
     <w:name w:val="Default Paragraph Font"/>
     <w:uiPriority w:val="1"/>
+    <w:semiHidden/>
     <w:unhideWhenUsed/>
   </w:style>
   <w:style w:type="table" w:default="1" w:styleId="TableNormal">

</xml_diff>